<commit_message>
Working on technology report. Created introduction part 1.
</commit_message>
<xml_diff>
--- a/01_Documentation/Technology Survey Report.docx
+++ b/01_Documentation/Technology Survey Report.docx
@@ -56,43 +56,688 @@
       <w:pPr>
         <w:spacing w:after="160" w:line="259" w:lineRule="auto"/>
         <w:rPr>
-          <w:rFonts w:ascii="Calibri" w:eastAsia="Calibri" w:hAnsi="Calibri" w:cs="Calibri"/>
-        </w:rPr>
-      </w:pPr>
-      <w:r>
-        <w:rPr>
-          <w:rFonts w:ascii="Calibri" w:eastAsia="Calibri" w:hAnsi="Calibri" w:cs="Calibri"/>
-        </w:rPr>
-        <w:t xml:space="preserve">Project title: </w:t>
-      </w:r>
-    </w:p>
-    <w:p>
-      <w:pPr>
-        <w:spacing w:after="160" w:line="259" w:lineRule="auto"/>
-        <w:rPr>
-          <w:rFonts w:ascii="Calibri" w:eastAsia="Calibri" w:hAnsi="Calibri" w:cs="Calibri"/>
-        </w:rPr>
-      </w:pPr>
-      <w:r>
-        <w:rPr>
-          <w:rFonts w:ascii="Calibri" w:eastAsia="Calibri" w:hAnsi="Calibri" w:cs="Calibri"/>
-        </w:rPr>
-        <w:t>Names of students in the group:</w:t>
-      </w:r>
-    </w:p>
-    <w:p>
-      <w:pPr>
-        <w:spacing w:after="160" w:line="259" w:lineRule="auto"/>
-        <w:rPr>
-          <w:rFonts w:ascii="Calibri" w:eastAsia="Calibri" w:hAnsi="Calibri" w:cs="Calibri"/>
-        </w:rPr>
-      </w:pPr>
-      <w:r>
-        <w:rPr>
-          <w:rFonts w:ascii="Calibri" w:eastAsia="Calibri" w:hAnsi="Calibri" w:cs="Calibri"/>
-        </w:rPr>
-        <w:t>Responsibilities of each student:</w:t>
-      </w:r>
+          <w:rFonts w:asciiTheme="minorHAnsi" w:eastAsiaTheme="minorEastAsia" w:hAnsiTheme="minorHAnsi" w:cstheme="minorBidi"/>
+          <w:b/>
+          <w:u w:val="single"/>
+          <w:lang w:val="en-US" w:eastAsia="zh-CN"/>
+        </w:rPr>
+      </w:pPr>
+    </w:p>
+    <w:p>
+      <w:pPr>
+        <w:spacing w:after="160" w:line="259" w:lineRule="auto"/>
+        <w:rPr>
+          <w:rFonts w:asciiTheme="majorHAnsi" w:eastAsia="Calibri" w:hAnsiTheme="majorHAnsi" w:cstheme="majorHAnsi"/>
+        </w:rPr>
+      </w:pPr>
+      <w:r>
+        <w:rPr>
+          <w:rFonts w:asciiTheme="majorHAnsi" w:hAnsiTheme="majorHAnsi" w:cstheme="majorHAnsi"/>
+          <w:b/>
+          <w:u w:val="single"/>
+        </w:rPr>
+        <w:t>Project title</w:t>
+      </w:r>
+      <w:r>
+        <w:rPr>
+          <w:rFonts w:asciiTheme="majorHAnsi" w:hAnsiTheme="majorHAnsi" w:cstheme="majorHAnsi"/>
+          <w:b/>
+        </w:rPr>
+        <w:t>: Facial Expression Recognition System</w:t>
+      </w:r>
+      <w:r>
+        <w:rPr>
+          <w:rFonts w:asciiTheme="majorHAnsi" w:hAnsiTheme="majorHAnsi" w:cstheme="majorHAnsi"/>
+          <w:b/>
+        </w:rPr>
+        <w:t xml:space="preserve"> </w:t>
+      </w:r>
+      <w:r>
+        <w:rPr>
+          <w:rFonts w:asciiTheme="majorHAnsi" w:hAnsiTheme="majorHAnsi" w:cstheme="majorHAnsi"/>
+          <w:b/>
+        </w:rPr>
+        <w:t>(</w:t>
+      </w:r>
+      <w:proofErr w:type="spellStart"/>
+      <w:r>
+        <w:rPr>
+          <w:rFonts w:asciiTheme="majorHAnsi" w:hAnsiTheme="majorHAnsi" w:cstheme="majorHAnsi"/>
+          <w:b/>
+        </w:rPr>
+        <w:t>FERSys</w:t>
+      </w:r>
+      <w:proofErr w:type="spellEnd"/>
+      <w:r>
+        <w:rPr>
+          <w:rFonts w:asciiTheme="majorHAnsi" w:hAnsiTheme="majorHAnsi" w:cstheme="majorHAnsi"/>
+          <w:b/>
+        </w:rPr>
+        <w:t>)</w:t>
+      </w:r>
+      <w:r>
+        <w:rPr>
+          <w:rFonts w:asciiTheme="majorHAnsi" w:hAnsiTheme="majorHAnsi" w:cstheme="majorHAnsi"/>
+          <w:b/>
+        </w:rPr>
+        <w:t xml:space="preserve"> for Personalized Vehicle Settings</w:t>
+      </w:r>
+      <w:r>
+        <w:rPr>
+          <w:rFonts w:asciiTheme="majorHAnsi" w:eastAsia="Calibri" w:hAnsiTheme="majorHAnsi" w:cstheme="majorHAnsi"/>
+        </w:rPr>
+        <w:t>.</w:t>
+      </w:r>
+    </w:p>
+    <w:p>
+      <w:pPr>
+        <w:spacing w:after="160" w:line="259" w:lineRule="auto"/>
+        <w:rPr>
+          <w:rFonts w:ascii="Calibri" w:eastAsia="Times New Roman" w:hAnsi="Calibri" w:cs="Times New Roman"/>
+          <w:b/>
+          <w:lang w:val="en-US" w:eastAsia="zh-CN"/>
+        </w:rPr>
+      </w:pPr>
+      <w:r>
+        <w:rPr>
+          <w:rFonts w:ascii="Calibri" w:eastAsia="Times New Roman" w:hAnsi="Calibri" w:cs="Times New Roman"/>
+          <w:b/>
+          <w:u w:val="single"/>
+          <w:lang w:val="en-US" w:eastAsia="zh-CN"/>
+        </w:rPr>
+        <w:t>Students in the project group</w:t>
+      </w:r>
+      <w:r>
+        <w:rPr>
+          <w:rFonts w:ascii="Calibri" w:eastAsia="Times New Roman" w:hAnsi="Calibri" w:cs="Times New Roman"/>
+          <w:b/>
+          <w:lang w:val="en-US" w:eastAsia="zh-CN"/>
+        </w:rPr>
+        <w:t>: Julio Murillo Amezcua and Luis Castaneda-Trejo.</w:t>
+      </w:r>
+    </w:p>
+    <w:p>
+      <w:pPr>
+        <w:spacing w:after="160" w:line="259" w:lineRule="auto"/>
+        <w:rPr>
+          <w:rFonts w:ascii="Calibri" w:eastAsia="Calibri" w:hAnsi="Calibri" w:cs="Calibri"/>
+        </w:rPr>
+      </w:pPr>
+      <w:r>
+        <w:rPr>
+          <w:rFonts w:ascii="Calibri" w:eastAsia="Times New Roman" w:hAnsi="Calibri" w:cs="Times New Roman"/>
+          <w:b/>
+          <w:u w:val="single"/>
+          <w:lang w:val="en-US" w:eastAsia="zh-CN"/>
+        </w:rPr>
+        <w:t>Responsibilities of each student</w:t>
+      </w:r>
+      <w:r>
+        <w:rPr>
+          <w:rFonts w:ascii="Calibri" w:eastAsia="Calibri" w:hAnsi="Calibri" w:cs="Calibri"/>
+        </w:rPr>
+        <w:t>:</w:t>
+      </w:r>
+      <w:r>
+        <w:rPr>
+          <w:rFonts w:ascii="Calibri" w:eastAsia="Calibri" w:hAnsi="Calibri" w:cs="Calibri"/>
+        </w:rPr>
+        <w:t xml:space="preserve"> </w:t>
+      </w:r>
+    </w:p>
+    <w:tbl>
+      <w:tblPr>
+        <w:tblStyle w:val="GridTable1Light"/>
+        <w:tblW w:w="0" w:type="auto"/>
+        <w:tblLook w:val="04A0" w:firstRow="1" w:lastRow="0" w:firstColumn="1" w:lastColumn="0" w:noHBand="0" w:noVBand="1"/>
+      </w:tblPr>
+      <w:tblGrid>
+        <w:gridCol w:w="805"/>
+        <w:gridCol w:w="4140"/>
+        <w:gridCol w:w="4405"/>
+      </w:tblGrid>
+      <w:tr>
+        <w:trPr>
+          <w:cnfStyle w:val="100000000000" w:firstRow="1" w:lastRow="0" w:firstColumn="0" w:lastColumn="0" w:oddVBand="0" w:evenVBand="0" w:oddHBand="0" w:evenHBand="0" w:firstRowFirstColumn="0" w:firstRowLastColumn="0" w:lastRowFirstColumn="0" w:lastRowLastColumn="0"/>
+          <w:trHeight w:val="278"/>
+        </w:trPr>
+        <w:tc>
+          <w:tcPr>
+            <w:cnfStyle w:val="001000000000" w:firstRow="0" w:lastRow="0" w:firstColumn="1" w:lastColumn="0" w:oddVBand="0" w:evenVBand="0" w:oddHBand="0" w:evenHBand="0" w:firstRowFirstColumn="0" w:firstRowLastColumn="0" w:lastRowFirstColumn="0" w:lastRowLastColumn="0"/>
+            <w:tcW w:w="805" w:type="dxa"/>
+          </w:tcPr>
+          <w:p>
+            <w:pPr>
+              <w:spacing w:after="160" w:line="259" w:lineRule="auto"/>
+              <w:jc w:val="center"/>
+              <w:rPr>
+                <w:rFonts w:ascii="Calibri" w:eastAsia="Calibri" w:hAnsi="Calibri" w:cs="Calibri"/>
+                <w:sz w:val="20"/>
+                <w:szCs w:val="20"/>
+              </w:rPr>
+            </w:pPr>
+          </w:p>
+        </w:tc>
+        <w:tc>
+          <w:tcPr>
+            <w:tcW w:w="4140" w:type="dxa"/>
+          </w:tcPr>
+          <w:p>
+            <w:pPr>
+              <w:spacing w:after="160" w:line="259" w:lineRule="auto"/>
+              <w:jc w:val="center"/>
+              <w:cnfStyle w:val="100000000000" w:firstRow="1" w:lastRow="0" w:firstColumn="0" w:lastColumn="0" w:oddVBand="0" w:evenVBand="0" w:oddHBand="0" w:evenHBand="0" w:firstRowFirstColumn="0" w:firstRowLastColumn="0" w:lastRowFirstColumn="0" w:lastRowLastColumn="0"/>
+              <w:rPr>
+                <w:rFonts w:ascii="Calibri" w:eastAsia="Calibri" w:hAnsi="Calibri" w:cs="Calibri"/>
+                <w:sz w:val="20"/>
+                <w:szCs w:val="20"/>
+              </w:rPr>
+            </w:pPr>
+            <w:r>
+              <w:rPr>
+                <w:rFonts w:ascii="Calibri" w:eastAsia="Calibri" w:hAnsi="Calibri" w:cs="Calibri"/>
+                <w:sz w:val="20"/>
+                <w:szCs w:val="20"/>
+              </w:rPr>
+              <w:t>J. Murillo</w:t>
+            </w:r>
+          </w:p>
+        </w:tc>
+        <w:tc>
+          <w:tcPr>
+            <w:tcW w:w="4405" w:type="dxa"/>
+          </w:tcPr>
+          <w:p>
+            <w:pPr>
+              <w:spacing w:after="160" w:line="259" w:lineRule="auto"/>
+              <w:jc w:val="center"/>
+              <w:cnfStyle w:val="100000000000" w:firstRow="1" w:lastRow="0" w:firstColumn="0" w:lastColumn="0" w:oddVBand="0" w:evenVBand="0" w:oddHBand="0" w:evenHBand="0" w:firstRowFirstColumn="0" w:firstRowLastColumn="0" w:lastRowFirstColumn="0" w:lastRowLastColumn="0"/>
+              <w:rPr>
+                <w:rFonts w:ascii="Calibri" w:eastAsia="Calibri" w:hAnsi="Calibri" w:cs="Calibri"/>
+                <w:sz w:val="20"/>
+                <w:szCs w:val="20"/>
+              </w:rPr>
+            </w:pPr>
+            <w:r>
+              <w:rPr>
+                <w:rFonts w:ascii="Calibri" w:eastAsia="Calibri" w:hAnsi="Calibri" w:cs="Calibri"/>
+                <w:sz w:val="20"/>
+                <w:szCs w:val="20"/>
+              </w:rPr>
+              <w:t>L. Castaneda</w:t>
+            </w:r>
+          </w:p>
+        </w:tc>
+      </w:tr>
+      <w:tr>
+        <w:trPr>
+          <w:trHeight w:val="180"/>
+        </w:trPr>
+        <w:tc>
+          <w:tcPr>
+            <w:cnfStyle w:val="001000000000" w:firstRow="0" w:lastRow="0" w:firstColumn="1" w:lastColumn="0" w:oddVBand="0" w:evenVBand="0" w:oddHBand="0" w:evenHBand="0" w:firstRowFirstColumn="0" w:firstRowLastColumn="0" w:lastRowFirstColumn="0" w:lastRowLastColumn="0"/>
+            <w:tcW w:w="805" w:type="dxa"/>
+          </w:tcPr>
+          <w:p>
+            <w:pPr>
+              <w:spacing w:after="160" w:line="259" w:lineRule="auto"/>
+              <w:rPr>
+                <w:rFonts w:ascii="Calibri" w:eastAsia="Calibri" w:hAnsi="Calibri" w:cs="Calibri"/>
+                <w:sz w:val="20"/>
+                <w:szCs w:val="20"/>
+              </w:rPr>
+            </w:pPr>
+            <w:r>
+              <w:rPr>
+                <w:rFonts w:ascii="Calibri" w:eastAsia="Calibri" w:hAnsi="Calibri" w:cs="Calibri"/>
+                <w:sz w:val="20"/>
+                <w:szCs w:val="20"/>
+              </w:rPr>
+              <w:t>1</w:t>
+            </w:r>
+          </w:p>
+        </w:tc>
+        <w:tc>
+          <w:tcPr>
+            <w:tcW w:w="4140" w:type="dxa"/>
+          </w:tcPr>
+          <w:p>
+            <w:pPr>
+              <w:spacing w:after="160" w:line="259" w:lineRule="auto"/>
+              <w:cnfStyle w:val="000000000000" w:firstRow="0" w:lastRow="0" w:firstColumn="0" w:lastColumn="0" w:oddVBand="0" w:evenVBand="0" w:oddHBand="0" w:evenHBand="0" w:firstRowFirstColumn="0" w:firstRowLastColumn="0" w:lastRowFirstColumn="0" w:lastRowLastColumn="0"/>
+              <w:rPr>
+                <w:rFonts w:ascii="Calibri" w:eastAsia="Calibri" w:hAnsi="Calibri" w:cs="Calibri"/>
+                <w:sz w:val="20"/>
+                <w:szCs w:val="20"/>
+              </w:rPr>
+            </w:pPr>
+            <w:r>
+              <w:rPr>
+                <w:rFonts w:ascii="Calibri" w:eastAsia="Calibri" w:hAnsi="Calibri" w:cs="Calibri"/>
+                <w:sz w:val="20"/>
+                <w:szCs w:val="20"/>
+              </w:rPr>
+              <w:t>Model creation</w:t>
+            </w:r>
+          </w:p>
+        </w:tc>
+        <w:tc>
+          <w:tcPr>
+            <w:tcW w:w="4405" w:type="dxa"/>
+          </w:tcPr>
+          <w:p>
+            <w:pPr>
+              <w:spacing w:after="160" w:line="259" w:lineRule="auto"/>
+              <w:cnfStyle w:val="000000000000" w:firstRow="0" w:lastRow="0" w:firstColumn="0" w:lastColumn="0" w:oddVBand="0" w:evenVBand="0" w:oddHBand="0" w:evenHBand="0" w:firstRowFirstColumn="0" w:firstRowLastColumn="0" w:lastRowFirstColumn="0" w:lastRowLastColumn="0"/>
+              <w:rPr>
+                <w:rFonts w:ascii="Calibri" w:eastAsia="Calibri" w:hAnsi="Calibri" w:cs="Calibri"/>
+                <w:sz w:val="20"/>
+                <w:szCs w:val="20"/>
+              </w:rPr>
+            </w:pPr>
+            <w:r>
+              <w:rPr>
+                <w:rFonts w:ascii="Calibri" w:eastAsia="Calibri" w:hAnsi="Calibri" w:cs="Calibri"/>
+                <w:sz w:val="20"/>
+                <w:szCs w:val="20"/>
+              </w:rPr>
+              <w:t>Model creation</w:t>
+            </w:r>
+          </w:p>
+        </w:tc>
+      </w:tr>
+      <w:tr>
+        <w:tc>
+          <w:tcPr>
+            <w:cnfStyle w:val="001000000000" w:firstRow="0" w:lastRow="0" w:firstColumn="1" w:lastColumn="0" w:oddVBand="0" w:evenVBand="0" w:oddHBand="0" w:evenHBand="0" w:firstRowFirstColumn="0" w:firstRowLastColumn="0" w:lastRowFirstColumn="0" w:lastRowLastColumn="0"/>
+            <w:tcW w:w="805" w:type="dxa"/>
+          </w:tcPr>
+          <w:p>
+            <w:pPr>
+              <w:spacing w:after="160" w:line="259" w:lineRule="auto"/>
+              <w:rPr>
+                <w:rFonts w:ascii="Calibri" w:eastAsia="Calibri" w:hAnsi="Calibri" w:cs="Calibri"/>
+                <w:sz w:val="20"/>
+                <w:szCs w:val="20"/>
+              </w:rPr>
+            </w:pPr>
+            <w:r>
+              <w:rPr>
+                <w:rFonts w:ascii="Calibri" w:eastAsia="Calibri" w:hAnsi="Calibri" w:cs="Calibri"/>
+                <w:sz w:val="20"/>
+                <w:szCs w:val="20"/>
+              </w:rPr>
+              <w:t>2</w:t>
+            </w:r>
+          </w:p>
+        </w:tc>
+        <w:tc>
+          <w:tcPr>
+            <w:tcW w:w="4140" w:type="dxa"/>
+          </w:tcPr>
+          <w:p>
+            <w:pPr>
+              <w:spacing w:after="160" w:line="259" w:lineRule="auto"/>
+              <w:cnfStyle w:val="000000000000" w:firstRow="0" w:lastRow="0" w:firstColumn="0" w:lastColumn="0" w:oddVBand="0" w:evenVBand="0" w:oddHBand="0" w:evenHBand="0" w:firstRowFirstColumn="0" w:firstRowLastColumn="0" w:lastRowFirstColumn="0" w:lastRowLastColumn="0"/>
+              <w:rPr>
+                <w:rFonts w:ascii="Calibri" w:eastAsia="Calibri" w:hAnsi="Calibri" w:cs="Calibri"/>
+                <w:sz w:val="20"/>
+                <w:szCs w:val="20"/>
+              </w:rPr>
+            </w:pPr>
+            <w:r>
+              <w:rPr>
+                <w:rFonts w:ascii="Calibri" w:eastAsia="Calibri" w:hAnsi="Calibri" w:cs="Calibri"/>
+                <w:sz w:val="20"/>
+                <w:szCs w:val="20"/>
+              </w:rPr>
+              <w:t>Model validation</w:t>
+            </w:r>
+          </w:p>
+        </w:tc>
+        <w:tc>
+          <w:tcPr>
+            <w:tcW w:w="4405" w:type="dxa"/>
+          </w:tcPr>
+          <w:p>
+            <w:pPr>
+              <w:spacing w:after="160" w:line="259" w:lineRule="auto"/>
+              <w:cnfStyle w:val="000000000000" w:firstRow="0" w:lastRow="0" w:firstColumn="0" w:lastColumn="0" w:oddVBand="0" w:evenVBand="0" w:oddHBand="0" w:evenHBand="0" w:firstRowFirstColumn="0" w:firstRowLastColumn="0" w:lastRowFirstColumn="0" w:lastRowLastColumn="0"/>
+              <w:rPr>
+                <w:rFonts w:ascii="Calibri" w:eastAsia="Calibri" w:hAnsi="Calibri" w:cs="Calibri"/>
+                <w:sz w:val="20"/>
+                <w:szCs w:val="20"/>
+              </w:rPr>
+            </w:pPr>
+            <w:r>
+              <w:rPr>
+                <w:rFonts w:ascii="Calibri" w:eastAsia="Calibri" w:hAnsi="Calibri" w:cs="Calibri"/>
+                <w:sz w:val="20"/>
+                <w:szCs w:val="20"/>
+              </w:rPr>
+              <w:t xml:space="preserve">Model integration into </w:t>
+            </w:r>
+            <w:r>
+              <w:rPr>
+                <w:rFonts w:ascii="Calibri" w:eastAsia="Calibri" w:hAnsi="Calibri" w:cs="Calibri"/>
+                <w:sz w:val="20"/>
+                <w:szCs w:val="20"/>
+              </w:rPr>
+              <w:t>PC/Embedded Target</w:t>
+            </w:r>
+          </w:p>
+        </w:tc>
+      </w:tr>
+      <w:tr>
+        <w:tc>
+          <w:tcPr>
+            <w:cnfStyle w:val="001000000000" w:firstRow="0" w:lastRow="0" w:firstColumn="1" w:lastColumn="0" w:oddVBand="0" w:evenVBand="0" w:oddHBand="0" w:evenHBand="0" w:firstRowFirstColumn="0" w:firstRowLastColumn="0" w:lastRowFirstColumn="0" w:lastRowLastColumn="0"/>
+            <w:tcW w:w="805" w:type="dxa"/>
+          </w:tcPr>
+          <w:p>
+            <w:pPr>
+              <w:spacing w:after="160" w:line="259" w:lineRule="auto"/>
+              <w:rPr>
+                <w:rFonts w:ascii="Calibri" w:eastAsia="Calibri" w:hAnsi="Calibri" w:cs="Calibri"/>
+                <w:sz w:val="20"/>
+                <w:szCs w:val="20"/>
+              </w:rPr>
+            </w:pPr>
+            <w:r>
+              <w:rPr>
+                <w:rFonts w:ascii="Calibri" w:eastAsia="Calibri" w:hAnsi="Calibri" w:cs="Calibri"/>
+                <w:sz w:val="20"/>
+                <w:szCs w:val="20"/>
+              </w:rPr>
+              <w:t>3</w:t>
+            </w:r>
+          </w:p>
+        </w:tc>
+        <w:tc>
+          <w:tcPr>
+            <w:tcW w:w="4140" w:type="dxa"/>
+          </w:tcPr>
+          <w:p>
+            <w:pPr>
+              <w:spacing w:after="160" w:line="259" w:lineRule="auto"/>
+              <w:cnfStyle w:val="000000000000" w:firstRow="0" w:lastRow="0" w:firstColumn="0" w:lastColumn="0" w:oddVBand="0" w:evenVBand="0" w:oddHBand="0" w:evenHBand="0" w:firstRowFirstColumn="0" w:firstRowLastColumn="0" w:lastRowFirstColumn="0" w:lastRowLastColumn="0"/>
+              <w:rPr>
+                <w:rFonts w:ascii="Calibri" w:eastAsia="Calibri" w:hAnsi="Calibri" w:cs="Calibri"/>
+                <w:sz w:val="20"/>
+                <w:szCs w:val="20"/>
+              </w:rPr>
+            </w:pPr>
+          </w:p>
+        </w:tc>
+        <w:tc>
+          <w:tcPr>
+            <w:tcW w:w="4405" w:type="dxa"/>
+          </w:tcPr>
+          <w:p>
+            <w:pPr>
+              <w:spacing w:after="160" w:line="259" w:lineRule="auto"/>
+              <w:cnfStyle w:val="000000000000" w:firstRow="0" w:lastRow="0" w:firstColumn="0" w:lastColumn="0" w:oddVBand="0" w:evenVBand="0" w:oddHBand="0" w:evenHBand="0" w:firstRowFirstColumn="0" w:firstRowLastColumn="0" w:lastRowFirstColumn="0" w:lastRowLastColumn="0"/>
+              <w:rPr>
+                <w:rFonts w:ascii="Calibri" w:eastAsia="Calibri" w:hAnsi="Calibri" w:cs="Calibri"/>
+                <w:sz w:val="20"/>
+                <w:szCs w:val="20"/>
+              </w:rPr>
+            </w:pPr>
+            <w:r>
+              <w:rPr>
+                <w:rFonts w:ascii="Calibri" w:eastAsia="Calibri" w:hAnsi="Calibri" w:cs="Calibri"/>
+                <w:sz w:val="20"/>
+                <w:szCs w:val="20"/>
+              </w:rPr>
+              <w:t xml:space="preserve">SW development to add </w:t>
+            </w:r>
+            <w:r>
+              <w:rPr>
+                <w:rFonts w:ascii="Calibri" w:eastAsia="Calibri" w:hAnsi="Calibri" w:cs="Calibri"/>
+                <w:sz w:val="20"/>
+                <w:szCs w:val="20"/>
+              </w:rPr>
+              <w:t>face emotion</w:t>
+            </w:r>
+            <w:r>
+              <w:rPr>
+                <w:rFonts w:ascii="Calibri" w:eastAsia="Calibri" w:hAnsi="Calibri" w:cs="Calibri"/>
+                <w:sz w:val="20"/>
+                <w:szCs w:val="20"/>
+              </w:rPr>
+              <w:t xml:space="preserve"> logic</w:t>
+            </w:r>
+            <w:r>
+              <w:rPr>
+                <w:rFonts w:ascii="Calibri" w:eastAsia="Calibri" w:hAnsi="Calibri" w:cs="Calibri"/>
+                <w:sz w:val="20"/>
+                <w:szCs w:val="20"/>
+              </w:rPr>
+              <w:t>.</w:t>
+            </w:r>
+          </w:p>
+        </w:tc>
+      </w:tr>
+      <w:tr>
+        <w:trPr>
+          <w:trHeight w:val="20"/>
+        </w:trPr>
+        <w:tc>
+          <w:tcPr>
+            <w:cnfStyle w:val="001000000000" w:firstRow="0" w:lastRow="0" w:firstColumn="1" w:lastColumn="0" w:oddVBand="0" w:evenVBand="0" w:oddHBand="0" w:evenHBand="0" w:firstRowFirstColumn="0" w:firstRowLastColumn="0" w:lastRowFirstColumn="0" w:lastRowLastColumn="0"/>
+            <w:tcW w:w="805" w:type="dxa"/>
+          </w:tcPr>
+          <w:p>
+            <w:pPr>
+              <w:spacing w:after="160" w:line="259" w:lineRule="auto"/>
+              <w:rPr>
+                <w:rFonts w:ascii="Calibri" w:eastAsia="Calibri" w:hAnsi="Calibri" w:cs="Calibri"/>
+                <w:sz w:val="20"/>
+                <w:szCs w:val="20"/>
+              </w:rPr>
+            </w:pPr>
+            <w:r>
+              <w:rPr>
+                <w:rFonts w:ascii="Calibri" w:eastAsia="Calibri" w:hAnsi="Calibri" w:cs="Calibri"/>
+                <w:sz w:val="20"/>
+                <w:szCs w:val="20"/>
+              </w:rPr>
+              <w:t>4</w:t>
+            </w:r>
+          </w:p>
+        </w:tc>
+        <w:tc>
+          <w:tcPr>
+            <w:tcW w:w="4140" w:type="dxa"/>
+          </w:tcPr>
+          <w:p>
+            <w:pPr>
+              <w:spacing w:after="160" w:line="259" w:lineRule="auto"/>
+              <w:cnfStyle w:val="000000000000" w:firstRow="0" w:lastRow="0" w:firstColumn="0" w:lastColumn="0" w:oddVBand="0" w:evenVBand="0" w:oddHBand="0" w:evenHBand="0" w:firstRowFirstColumn="0" w:firstRowLastColumn="0" w:lastRowFirstColumn="0" w:lastRowLastColumn="0"/>
+              <w:rPr>
+                <w:rFonts w:ascii="Calibri" w:eastAsia="Calibri" w:hAnsi="Calibri" w:cs="Calibri"/>
+                <w:sz w:val="20"/>
+                <w:szCs w:val="20"/>
+              </w:rPr>
+            </w:pPr>
+          </w:p>
+        </w:tc>
+        <w:tc>
+          <w:tcPr>
+            <w:tcW w:w="4405" w:type="dxa"/>
+          </w:tcPr>
+          <w:p>
+            <w:pPr>
+              <w:spacing w:after="160" w:line="259" w:lineRule="auto"/>
+              <w:cnfStyle w:val="000000000000" w:firstRow="0" w:lastRow="0" w:firstColumn="0" w:lastColumn="0" w:oddVBand="0" w:evenVBand="0" w:oddHBand="0" w:evenHBand="0" w:firstRowFirstColumn="0" w:firstRowLastColumn="0" w:lastRowFirstColumn="0" w:lastRowLastColumn="0"/>
+              <w:rPr>
+                <w:rFonts w:ascii="Calibri" w:eastAsia="Calibri" w:hAnsi="Calibri" w:cs="Calibri"/>
+                <w:sz w:val="20"/>
+                <w:szCs w:val="20"/>
+              </w:rPr>
+            </w:pPr>
+            <w:r>
+              <w:rPr>
+                <w:rFonts w:ascii="Calibri" w:eastAsia="Calibri" w:hAnsi="Calibri" w:cs="Calibri"/>
+                <w:sz w:val="20"/>
+                <w:szCs w:val="20"/>
+              </w:rPr>
+              <w:t>SW development to add CAN communication.</w:t>
+            </w:r>
+          </w:p>
+        </w:tc>
+      </w:tr>
+      <w:tr>
+        <w:trPr>
+          <w:trHeight w:val="20"/>
+        </w:trPr>
+        <w:tc>
+          <w:tcPr>
+            <w:cnfStyle w:val="001000000000" w:firstRow="0" w:lastRow="0" w:firstColumn="1" w:lastColumn="0" w:oddVBand="0" w:evenVBand="0" w:oddHBand="0" w:evenHBand="0" w:firstRowFirstColumn="0" w:firstRowLastColumn="0" w:lastRowFirstColumn="0" w:lastRowLastColumn="0"/>
+            <w:tcW w:w="805" w:type="dxa"/>
+          </w:tcPr>
+          <w:p>
+            <w:pPr>
+              <w:spacing w:after="160" w:line="259" w:lineRule="auto"/>
+              <w:rPr>
+                <w:rFonts w:ascii="Calibri" w:eastAsia="Calibri" w:hAnsi="Calibri" w:cs="Calibri"/>
+                <w:sz w:val="20"/>
+                <w:szCs w:val="20"/>
+              </w:rPr>
+            </w:pPr>
+            <w:r>
+              <w:rPr>
+                <w:rFonts w:ascii="Calibri" w:eastAsia="Calibri" w:hAnsi="Calibri" w:cs="Calibri"/>
+                <w:sz w:val="20"/>
+                <w:szCs w:val="20"/>
+              </w:rPr>
+              <w:t>5</w:t>
+            </w:r>
+          </w:p>
+        </w:tc>
+        <w:tc>
+          <w:tcPr>
+            <w:tcW w:w="4140" w:type="dxa"/>
+          </w:tcPr>
+          <w:p>
+            <w:pPr>
+              <w:spacing w:after="160" w:line="259" w:lineRule="auto"/>
+              <w:cnfStyle w:val="000000000000" w:firstRow="0" w:lastRow="0" w:firstColumn="0" w:lastColumn="0" w:oddVBand="0" w:evenVBand="0" w:oddHBand="0" w:evenHBand="0" w:firstRowFirstColumn="0" w:firstRowLastColumn="0" w:lastRowFirstColumn="0" w:lastRowLastColumn="0"/>
+              <w:rPr>
+                <w:rFonts w:ascii="Calibri" w:eastAsia="Calibri" w:hAnsi="Calibri" w:cs="Calibri"/>
+                <w:sz w:val="20"/>
+                <w:szCs w:val="20"/>
+              </w:rPr>
+            </w:pPr>
+          </w:p>
+        </w:tc>
+        <w:tc>
+          <w:tcPr>
+            <w:tcW w:w="4405" w:type="dxa"/>
+          </w:tcPr>
+          <w:p>
+            <w:pPr>
+              <w:spacing w:after="160" w:line="259" w:lineRule="auto"/>
+              <w:cnfStyle w:val="000000000000" w:firstRow="0" w:lastRow="0" w:firstColumn="0" w:lastColumn="0" w:oddVBand="0" w:evenVBand="0" w:oddHBand="0" w:evenHBand="0" w:firstRowFirstColumn="0" w:firstRowLastColumn="0" w:lastRowFirstColumn="0" w:lastRowLastColumn="0"/>
+              <w:rPr>
+                <w:rFonts w:ascii="Calibri" w:eastAsia="Calibri" w:hAnsi="Calibri" w:cs="Calibri"/>
+                <w:sz w:val="20"/>
+                <w:szCs w:val="20"/>
+              </w:rPr>
+            </w:pPr>
+            <w:r>
+              <w:rPr>
+                <w:rFonts w:ascii="Calibri" w:eastAsia="Calibri" w:hAnsi="Calibri" w:cs="Calibri"/>
+                <w:sz w:val="20"/>
+                <w:szCs w:val="20"/>
+              </w:rPr>
+              <w:t>CANoe model creation to view messages.</w:t>
+            </w:r>
+          </w:p>
+        </w:tc>
+      </w:tr>
+      <w:tr>
+        <w:trPr>
+          <w:trHeight w:val="20"/>
+        </w:trPr>
+        <w:tc>
+          <w:tcPr>
+            <w:cnfStyle w:val="001000000000" w:firstRow="0" w:lastRow="0" w:firstColumn="1" w:lastColumn="0" w:oddVBand="0" w:evenVBand="0" w:oddHBand="0" w:evenHBand="0" w:firstRowFirstColumn="0" w:firstRowLastColumn="0" w:lastRowFirstColumn="0" w:lastRowLastColumn="0"/>
+            <w:tcW w:w="805" w:type="dxa"/>
+          </w:tcPr>
+          <w:p>
+            <w:pPr>
+              <w:spacing w:after="160" w:line="259" w:lineRule="auto"/>
+              <w:rPr>
+                <w:rFonts w:ascii="Calibri" w:eastAsia="Calibri" w:hAnsi="Calibri" w:cs="Calibri"/>
+                <w:sz w:val="20"/>
+                <w:szCs w:val="20"/>
+              </w:rPr>
+            </w:pPr>
+            <w:r>
+              <w:rPr>
+                <w:rFonts w:ascii="Calibri" w:eastAsia="Calibri" w:hAnsi="Calibri" w:cs="Calibri"/>
+                <w:sz w:val="20"/>
+                <w:szCs w:val="20"/>
+              </w:rPr>
+              <w:t>6</w:t>
+            </w:r>
+          </w:p>
+        </w:tc>
+        <w:tc>
+          <w:tcPr>
+            <w:tcW w:w="4140" w:type="dxa"/>
+          </w:tcPr>
+          <w:p>
+            <w:pPr>
+              <w:spacing w:after="160" w:line="259" w:lineRule="auto"/>
+              <w:cnfStyle w:val="000000000000" w:firstRow="0" w:lastRow="0" w:firstColumn="0" w:lastColumn="0" w:oddVBand="0" w:evenVBand="0" w:oddHBand="0" w:evenHBand="0" w:firstRowFirstColumn="0" w:firstRowLastColumn="0" w:lastRowFirstColumn="0" w:lastRowLastColumn="0"/>
+              <w:rPr>
+                <w:rFonts w:ascii="Calibri" w:eastAsia="Calibri" w:hAnsi="Calibri" w:cs="Calibri"/>
+                <w:sz w:val="20"/>
+                <w:szCs w:val="20"/>
+              </w:rPr>
+            </w:pPr>
+            <w:r>
+              <w:rPr>
+                <w:rFonts w:ascii="Calibri" w:eastAsia="Calibri" w:hAnsi="Calibri" w:cs="Calibri"/>
+                <w:sz w:val="20"/>
+                <w:szCs w:val="20"/>
+              </w:rPr>
+              <w:t>System validation</w:t>
+            </w:r>
+          </w:p>
+        </w:tc>
+        <w:tc>
+          <w:tcPr>
+            <w:tcW w:w="4405" w:type="dxa"/>
+          </w:tcPr>
+          <w:p>
+            <w:pPr>
+              <w:spacing w:after="160" w:line="259" w:lineRule="auto"/>
+              <w:cnfStyle w:val="000000000000" w:firstRow="0" w:lastRow="0" w:firstColumn="0" w:lastColumn="0" w:oddVBand="0" w:evenVBand="0" w:oddHBand="0" w:evenHBand="0" w:firstRowFirstColumn="0" w:firstRowLastColumn="0" w:lastRowFirstColumn="0" w:lastRowLastColumn="0"/>
+              <w:rPr>
+                <w:rFonts w:ascii="Calibri" w:eastAsia="Calibri" w:hAnsi="Calibri" w:cs="Calibri"/>
+                <w:sz w:val="20"/>
+                <w:szCs w:val="20"/>
+              </w:rPr>
+            </w:pPr>
+            <w:r>
+              <w:rPr>
+                <w:rFonts w:ascii="Calibri" w:eastAsia="Calibri" w:hAnsi="Calibri" w:cs="Calibri"/>
+                <w:sz w:val="20"/>
+                <w:szCs w:val="20"/>
+              </w:rPr>
+              <w:t>System validation</w:t>
+            </w:r>
+          </w:p>
+        </w:tc>
+      </w:tr>
+    </w:tbl>
+    <w:p>
+      <w:pPr>
+        <w:pStyle w:val="NoSpacing"/>
+      </w:pPr>
     </w:p>
     <w:p>
       <w:pPr>
@@ -101,6 +746,8 @@
           <w:rFonts w:ascii="Calibri" w:eastAsia="Calibri" w:hAnsi="Calibri" w:cs="Calibri"/>
           <w:b/>
           <w:color w:val="FF0000"/>
+          <w:sz w:val="18"/>
+          <w:szCs w:val="18"/>
         </w:rPr>
       </w:pPr>
       <w:r>
@@ -144,6 +791,241 @@
     </w:p>
     <w:p>
       <w:pPr>
+        <w:pStyle w:val="NoSpacing"/>
+        <w:jc w:val="both"/>
+        <w:rPr>
+          <w:sz w:val="20"/>
+          <w:szCs w:val="20"/>
+        </w:rPr>
+      </w:pPr>
+      <w:r>
+        <w:rPr>
+          <w:sz w:val="20"/>
+          <w:szCs w:val="20"/>
+        </w:rPr>
+        <w:t>Driving is a complex activity that demands a high level of cognitive functioning and emotional regulation. When individuals are experiencing depression, anger, or excitement, their ability to effectively navigate the challenges of driving becomes severely compromised. Depression, for example, can lead to decreased motivation and energy levels, resulting in diminished concentration and slower reaction times. This may manifest as delayed responses to traffic signals, reduced awareness of surrounding vehicles, or an inability to anticipate and appropriately react to potential hazards. Similarly, anger can cloud judgment and lead to impulsive and aggressive driving behaviors such as tailgating, excessive speeding, or engaging in confrontations with other drivers. These behaviors not only increase the likelihood of accidents but also escalate tensions on the road, creating unsafe conditions for everyone involved.</w:t>
+      </w:r>
+    </w:p>
+    <w:p>
+      <w:pPr>
+        <w:pStyle w:val="NoSpacing"/>
+        <w:jc w:val="both"/>
+        <w:rPr>
+          <w:sz w:val="20"/>
+          <w:szCs w:val="20"/>
+        </w:rPr>
+      </w:pPr>
+    </w:p>
+    <w:p>
+      <w:pPr>
+        <w:pStyle w:val="NoSpacing"/>
+        <w:jc w:val="both"/>
+        <w:rPr>
+          <w:sz w:val="20"/>
+          <w:szCs w:val="20"/>
+        </w:rPr>
+      </w:pPr>
+      <w:r>
+        <w:rPr>
+          <w:sz w:val="20"/>
+          <w:szCs w:val="20"/>
+        </w:rPr>
+        <w:t>Furthermore, the heightened emotional state associated with excitement can lead to a sense of invincibility and risk-taking behavior behind the wheel. Excited drivers may be more prone to engaging in distractions such as texting, talking on the phone, or fiddling with infotainment systems, all of which divert attention away from the task of driving. Additionally, excitement can manifest as overconfidence, leading drivers to underestimate the dangers of certain maneuvers or road conditions. This combination of diminished attention, impaired decision-making, and increased risk-taking significantly elevates the probability of accidents and poses a serious threat to the safety of all road users. Recognizing the potential dangers of driving under the influence of intense emotions underscores the importance of prioritizing mental and emotional well-being, as well as cultivating mindfulness and self-awareness while operating a vehicle.</w:t>
+      </w:r>
+    </w:p>
+    <w:p>
+      <w:pPr>
+        <w:pStyle w:val="NoSpacing"/>
+        <w:jc w:val="both"/>
+        <w:rPr>
+          <w:sz w:val="20"/>
+          <w:szCs w:val="20"/>
+        </w:rPr>
+      </w:pPr>
+    </w:p>
+    <w:p>
+      <w:pPr>
+        <w:pStyle w:val="NoSpacing"/>
+        <w:jc w:val="both"/>
+        <w:rPr>
+          <w:sz w:val="20"/>
+          <w:szCs w:val="20"/>
+        </w:rPr>
+      </w:pPr>
+    </w:p>
+    <w:p>
+      <w:pPr>
+        <w:pStyle w:val="NoSpacing"/>
+        <w:jc w:val="both"/>
+        <w:rPr>
+          <w:sz w:val="20"/>
+          <w:szCs w:val="20"/>
+        </w:rPr>
+      </w:pPr>
+    </w:p>
+    <w:p>
+      <w:pPr>
+        <w:pStyle w:val="NoSpacing"/>
+        <w:jc w:val="both"/>
+        <w:rPr>
+          <w:sz w:val="20"/>
+          <w:szCs w:val="20"/>
+        </w:rPr>
+      </w:pPr>
+      <w:r>
+        <w:rPr>
+          <w:sz w:val="20"/>
+          <w:szCs w:val="20"/>
+        </w:rPr>
+        <w:lastRenderedPageBreak/>
+        <w:t>Based on the above information</w:t>
+      </w:r>
+      <w:r>
+        <w:rPr>
+          <w:sz w:val="20"/>
+          <w:szCs w:val="20"/>
+        </w:rPr>
+        <w:t>, we will d</w:t>
+      </w:r>
+      <w:r>
+        <w:rPr>
+          <w:sz w:val="20"/>
+          <w:szCs w:val="20"/>
+        </w:rPr>
+        <w:t>evelop</w:t>
+      </w:r>
+      <w:r>
+        <w:rPr>
+          <w:sz w:val="20"/>
+          <w:szCs w:val="20"/>
+        </w:rPr>
+        <w:t xml:space="preserve"> a Facial Recognition System</w:t>
+      </w:r>
+      <w:r>
+        <w:rPr>
+          <w:sz w:val="20"/>
+          <w:szCs w:val="20"/>
+        </w:rPr>
+        <w:t xml:space="preserve"> </w:t>
+      </w:r>
+      <w:r>
+        <w:rPr>
+          <w:sz w:val="20"/>
+          <w:szCs w:val="20"/>
+        </w:rPr>
+        <w:t xml:space="preserve">mounted inside a vehicle </w:t>
+      </w:r>
+      <w:r>
+        <w:rPr>
+          <w:sz w:val="20"/>
+          <w:szCs w:val="20"/>
+        </w:rPr>
+        <w:t xml:space="preserve">that can </w:t>
+      </w:r>
+      <w:r>
+        <w:rPr>
+          <w:sz w:val="20"/>
+          <w:szCs w:val="20"/>
+        </w:rPr>
+        <w:t xml:space="preserve">evaluate the user’s </w:t>
+      </w:r>
+      <w:r>
+        <w:rPr>
+          <w:sz w:val="20"/>
+          <w:szCs w:val="20"/>
+        </w:rPr>
+        <w:t>emotions</w:t>
+      </w:r>
+      <w:r>
+        <w:rPr>
+          <w:sz w:val="20"/>
+          <w:szCs w:val="20"/>
+        </w:rPr>
+        <w:t>. B</w:t>
+      </w:r>
+      <w:r>
+        <w:rPr>
+          <w:sz w:val="20"/>
+          <w:szCs w:val="20"/>
+        </w:rPr>
+        <w:t xml:space="preserve">ased on </w:t>
+      </w:r>
+      <w:r>
+        <w:rPr>
+          <w:sz w:val="20"/>
+          <w:szCs w:val="20"/>
+        </w:rPr>
+        <w:t>his/her expression</w:t>
+      </w:r>
+      <w:r>
+        <w:rPr>
+          <w:sz w:val="20"/>
+          <w:szCs w:val="20"/>
+        </w:rPr>
+        <w:t>s,</w:t>
+      </w:r>
+      <w:r>
+        <w:rPr>
+          <w:sz w:val="20"/>
+          <w:szCs w:val="20"/>
+        </w:rPr>
+        <w:t xml:space="preserve"> the system will send a set of custom messages</w:t>
+      </w:r>
+      <w:r>
+        <w:rPr>
+          <w:sz w:val="20"/>
+          <w:szCs w:val="20"/>
+        </w:rPr>
+        <w:t xml:space="preserve"> into the vehicle</w:t>
+      </w:r>
+      <w:r>
+        <w:rPr>
+          <w:sz w:val="20"/>
+          <w:szCs w:val="20"/>
+        </w:rPr>
+        <w:t xml:space="preserve"> CAN</w:t>
+      </w:r>
+      <w:r>
+        <w:rPr>
+          <w:sz w:val="20"/>
+          <w:szCs w:val="20"/>
+        </w:rPr>
+        <w:t xml:space="preserve"> bus</w:t>
+      </w:r>
+      <w:r>
+        <w:rPr>
+          <w:sz w:val="20"/>
+          <w:szCs w:val="20"/>
+        </w:rPr>
+        <w:t xml:space="preserve"> and prevent it from exceeding a defined speed limit.</w:t>
+      </w:r>
+      <w:r>
+        <w:rPr>
+          <w:sz w:val="20"/>
+          <w:szCs w:val="20"/>
+        </w:rPr>
+        <w:t xml:space="preserve"> The system will also notify a set of emergency contacts via SMS or email</w:t>
+      </w:r>
+      <w:r>
+        <w:rPr>
+          <w:sz w:val="20"/>
+          <w:szCs w:val="20"/>
+        </w:rPr>
+        <w:t>.</w:t>
+      </w:r>
+    </w:p>
+    <w:p>
+      <w:pPr>
+        <w:pStyle w:val="NoSpacing"/>
+        <w:jc w:val="both"/>
+        <w:rPr>
+          <w:sz w:val="20"/>
+          <w:szCs w:val="20"/>
+        </w:rPr>
+      </w:pPr>
+    </w:p>
+    <w:p>
+      <w:pPr>
         <w:numPr>
           <w:ilvl w:val="1"/>
           <w:numId w:val="1"/>
@@ -156,6 +1038,46 @@
         </w:rPr>
         <w:t>A summary of the technologies related to the problems you want to solve</w:t>
       </w:r>
+      <w:r>
+        <w:rPr>
+          <w:rFonts w:ascii="Calibri" w:eastAsia="Calibri" w:hAnsi="Calibri" w:cs="Calibri"/>
+        </w:rPr>
+        <w:t>.</w:t>
+      </w:r>
+    </w:p>
+    <w:p>
+      <w:pPr>
+        <w:pStyle w:val="NoSpacing"/>
+        <w:jc w:val="both"/>
+        <w:rPr>
+          <w:sz w:val="20"/>
+          <w:szCs w:val="20"/>
+        </w:rPr>
+      </w:pPr>
+      <w:r>
+        <w:rPr>
+          <w:sz w:val="20"/>
+          <w:szCs w:val="20"/>
+        </w:rPr>
+        <w:t xml:space="preserve">The applications </w:t>
+      </w:r>
+      <w:r>
+        <w:rPr>
+          <w:sz w:val="20"/>
+          <w:szCs w:val="20"/>
+        </w:rPr>
+        <w:t xml:space="preserve">of this system are very wide. We will use a </w:t>
+      </w:r>
+    </w:p>
+    <w:p>
+      <w:pPr>
+        <w:pStyle w:val="NoSpacing"/>
+        <w:jc w:val="both"/>
+        <w:rPr>
+          <w:sz w:val="20"/>
+          <w:szCs w:val="20"/>
+        </w:rPr>
+      </w:pPr>
     </w:p>
     <w:p>
       <w:pPr>
@@ -348,19 +1270,10 @@
           <w:rFonts w:ascii="Calibri" w:eastAsia="Calibri" w:hAnsi="Calibri" w:cs="Calibri"/>
         </w:rPr>
       </w:pPr>
-    </w:p>
-    <w:p>
-      <w:pPr>
-        <w:spacing w:after="160" w:line="259" w:lineRule="auto"/>
-        <w:rPr>
-          <w:rFonts w:ascii="Calibri" w:eastAsia="Calibri" w:hAnsi="Calibri" w:cs="Calibri"/>
-        </w:rPr>
-      </w:pPr>
-      <w:r>
-        <w:rPr>
-          <w:rFonts w:ascii="Calibri" w:eastAsia="Calibri" w:hAnsi="Calibri" w:cs="Calibri"/>
-        </w:rPr>
-        <w:lastRenderedPageBreak/>
+      <w:r>
+        <w:rPr>
+          <w:rFonts w:ascii="Calibri" w:eastAsia="Calibri" w:hAnsi="Calibri" w:cs="Calibri"/>
+        </w:rPr>
         <w:t>References</w:t>
       </w:r>
     </w:p>
@@ -443,35 +1356,92 @@
         <w:rPr>
           <w:rFonts w:ascii="Calibri" w:eastAsia="Calibri" w:hAnsi="Calibri" w:cs="Calibri"/>
         </w:rPr>
-        <w:t>[1] A. A. Malikopoulos. “Supervisory Power Management Control Algorithms for Hybrid Electric Vehicles: A Survey”. IEEE Transactions on Intelligent Transportation Systems, PP (99):1–17, March 2014.</w:t>
-      </w:r>
-    </w:p>
-    <w:p>
-      <w:pPr>
-        <w:spacing w:after="160" w:line="259" w:lineRule="auto"/>
-        <w:rPr>
-          <w:rFonts w:ascii="Calibri" w:eastAsia="Calibri" w:hAnsi="Calibri" w:cs="Calibri"/>
-        </w:rPr>
-      </w:pPr>
-      <w:r>
-        <w:rPr>
-          <w:rFonts w:ascii="Calibri" w:eastAsia="Calibri" w:hAnsi="Calibri" w:cs="Calibri"/>
-        </w:rPr>
-        <w:t>[2] A. Kahrobaeian, B. Asaei, and R. Amiri. “Comparative Investigation of Charge-Sustaining and Fuzzy Logic Control Strategies in Parallel Hybrid Electric Vehicles”. In IEEE Vehicle Power and Propulsion Conference, 2009. (VPPC 2009), pages 1632–1636, September 2009.</w:t>
-      </w:r>
-    </w:p>
-    <w:p>
-      <w:pPr>
-        <w:spacing w:after="160" w:line="259" w:lineRule="auto"/>
-        <w:rPr>
-          <w:rFonts w:ascii="Calibri" w:eastAsia="Calibri" w:hAnsi="Calibri" w:cs="Calibri"/>
-        </w:rPr>
-      </w:pPr>
-      <w:r>
-        <w:rPr>
-          <w:rFonts w:ascii="Calibri" w:eastAsia="Calibri" w:hAnsi="Calibri" w:cs="Calibri"/>
-        </w:rPr>
-        <w:t>[3] S. G. Li, S. M. Sharkh, F. C. Walsh, and C. N. Zhang. “Energy and Battery Management of a Plug-In Series Hybrid Electric Vehicle Using Fuzzy Logic”. IEEE Transactions on Vehicular Technology, 60(8), October 2011.</w:t>
+        <w:lastRenderedPageBreak/>
+        <w:t xml:space="preserve">[1] A. A. </w:t>
+      </w:r>
+      <w:proofErr w:type="spellStart"/>
+      <w:r>
+        <w:rPr>
+          <w:rFonts w:ascii="Calibri" w:eastAsia="Calibri" w:hAnsi="Calibri" w:cs="Calibri"/>
+        </w:rPr>
+        <w:t>Malikopoulos</w:t>
+      </w:r>
+      <w:proofErr w:type="spellEnd"/>
+      <w:r>
+        <w:rPr>
+          <w:rFonts w:ascii="Calibri" w:eastAsia="Calibri" w:hAnsi="Calibri" w:cs="Calibri"/>
+        </w:rPr>
+        <w:t>. “Supervisory Power Management Control Algorithms for Hybrid Electric Vehicles: A Survey”. IEEE Transactions on Intelligent Transportation Systems, PP (99):1–17, March 2014.</w:t>
+      </w:r>
+    </w:p>
+    <w:p>
+      <w:pPr>
+        <w:spacing w:after="160" w:line="259" w:lineRule="auto"/>
+        <w:rPr>
+          <w:rFonts w:ascii="Calibri" w:eastAsia="Calibri" w:hAnsi="Calibri" w:cs="Calibri"/>
+        </w:rPr>
+      </w:pPr>
+      <w:r>
+        <w:rPr>
+          <w:rFonts w:ascii="Calibri" w:eastAsia="Calibri" w:hAnsi="Calibri" w:cs="Calibri"/>
+        </w:rPr>
+        <w:t xml:space="preserve">[2] A. </w:t>
+      </w:r>
+      <w:proofErr w:type="spellStart"/>
+      <w:r>
+        <w:rPr>
+          <w:rFonts w:ascii="Calibri" w:eastAsia="Calibri" w:hAnsi="Calibri" w:cs="Calibri"/>
+        </w:rPr>
+        <w:t>Kahrobaeian</w:t>
+      </w:r>
+      <w:proofErr w:type="spellEnd"/>
+      <w:r>
+        <w:rPr>
+          <w:rFonts w:ascii="Calibri" w:eastAsia="Calibri" w:hAnsi="Calibri" w:cs="Calibri"/>
+        </w:rPr>
+        <w:t xml:space="preserve">, B. </w:t>
+      </w:r>
+      <w:proofErr w:type="spellStart"/>
+      <w:r>
+        <w:rPr>
+          <w:rFonts w:ascii="Calibri" w:eastAsia="Calibri" w:hAnsi="Calibri" w:cs="Calibri"/>
+        </w:rPr>
+        <w:t>Asaei</w:t>
+      </w:r>
+      <w:proofErr w:type="spellEnd"/>
+      <w:r>
+        <w:rPr>
+          <w:rFonts w:ascii="Calibri" w:eastAsia="Calibri" w:hAnsi="Calibri" w:cs="Calibri"/>
+        </w:rPr>
+        <w:t>, and R. Amiri. “Comparative Investigation of Charge-Sustaining and Fuzzy Logic Control Strategies in Parallel Hybrid Electric Vehicles”. In IEEE Vehicle Power and Propulsion Conference, 2009. (VPPC 2009), pages 1632–1636, September 2009.</w:t>
+      </w:r>
+    </w:p>
+    <w:p>
+      <w:pPr>
+        <w:spacing w:after="160" w:line="259" w:lineRule="auto"/>
+        <w:rPr>
+          <w:rFonts w:ascii="Calibri" w:eastAsia="Calibri" w:hAnsi="Calibri" w:cs="Calibri"/>
+        </w:rPr>
+      </w:pPr>
+      <w:r>
+        <w:rPr>
+          <w:rFonts w:ascii="Calibri" w:eastAsia="Calibri" w:hAnsi="Calibri" w:cs="Calibri"/>
+        </w:rPr>
+        <w:t xml:space="preserve">[3] S. G. Li, S. M. </w:t>
+      </w:r>
+      <w:proofErr w:type="spellStart"/>
+      <w:r>
+        <w:rPr>
+          <w:rFonts w:ascii="Calibri" w:eastAsia="Calibri" w:hAnsi="Calibri" w:cs="Calibri"/>
+        </w:rPr>
+        <w:t>Sharkh</w:t>
+      </w:r>
+      <w:proofErr w:type="spellEnd"/>
+      <w:r>
+        <w:rPr>
+          <w:rFonts w:ascii="Calibri" w:eastAsia="Calibri" w:hAnsi="Calibri" w:cs="Calibri"/>
+        </w:rPr>
+        <w:t>, F. C. Walsh, and C. N. Zhang. “Energy and Battery Management of a Plug-In Series Hybrid Electric Vehicle Using Fuzzy Logic”. IEEE Transactions on Vehicular Technology, 60(8), October 2011.</w:t>
       </w:r>
     </w:p>
     <w:p>
@@ -527,7 +1497,21 @@
         <w:rPr>
           <w:rFonts w:ascii="Calibri" w:eastAsia="Calibri" w:hAnsi="Calibri" w:cs="Calibri"/>
         </w:rPr>
-        <w:t>[5] J. Park, Z. Chen, L. Kiliaris, M. L. Kuang, M. A. Masrur, A. M. Phillips, and Y. L. Murphey. “Intelligent Vehicle Power Control Based on Machine Learning of Optimal Control Parameters and Prediction of Road Type and Traffic Congestion”. IEEE Transactions on Vehicular Technology, 58(9), November 2009.</w:t>
+        <w:t xml:space="preserve">[5] J. Park, Z. Chen, L. </w:t>
+      </w:r>
+      <w:proofErr w:type="spellStart"/>
+      <w:r>
+        <w:rPr>
+          <w:rFonts w:ascii="Calibri" w:eastAsia="Calibri" w:hAnsi="Calibri" w:cs="Calibri"/>
+        </w:rPr>
+        <w:t>Kiliaris</w:t>
+      </w:r>
+      <w:proofErr w:type="spellEnd"/>
+      <w:r>
+        <w:rPr>
+          <w:rFonts w:ascii="Calibri" w:eastAsia="Calibri" w:hAnsi="Calibri" w:cs="Calibri"/>
+        </w:rPr>
+        <w:t>, M. L. Kuang, M. A. Masrur, A. M. Phillips, and Y. L. Murphey. “Intelligent Vehicle Power Control Based on Machine Learning of Optimal Control Parameters and Prediction of Road Type and Traffic Congestion”. IEEE Transactions on Vehicular Technology, 58(9), November 2009.</w:t>
       </w:r>
     </w:p>
     <w:p>
@@ -697,7 +1681,6 @@
               <v:path gradientshapeok="t" o:connecttype="rect"/>
             </v:shapetype>
             <v:shape id="Text Box 2" o:spid="_x0000_s1026" type="#_x0000_t202" alt="Internal" style="position:absolute;margin-left:0;margin-top:0;width:34.95pt;height:34.95pt;z-index:251659264;visibility:visible;mso-wrap-style:none;mso-wrap-distance-left:0;mso-wrap-distance-top:0;mso-wrap-distance-right:0;mso-wrap-distance-bottom:0;mso-position-horizontal:center;mso-position-horizontal-relative:page;mso-position-vertical:bottom;mso-position-vertical-relative:page;v-text-anchor:bottom" o:gfxdata="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" filled="f" stroked="f">
-              <v:fill o:detectmouseclick="t"/>
               <v:textbox style="mso-fit-shape-to-text:t" inset="0,0,0,15pt">
                 <w:txbxContent>
                   <w:p>
@@ -822,7 +1805,6 @@
               <v:path gradientshapeok="t" o:connecttype="rect"/>
             </v:shapetype>
             <v:shape id="Text Box 3" o:spid="_x0000_s1027" type="#_x0000_t202" alt="Internal" style="position:absolute;margin-left:0;margin-top:0;width:34.95pt;height:34.95pt;z-index:251660288;visibility:visible;mso-wrap-style:none;mso-wrap-distance-left:0;mso-wrap-distance-top:0;mso-wrap-distance-right:0;mso-wrap-distance-bottom:0;mso-position-horizontal:center;mso-position-horizontal-relative:page;mso-position-vertical:bottom;mso-position-vertical-relative:page;v-text-anchor:bottom" o:gfxdata="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" filled="f" stroked="f">
-              <v:fill o:detectmouseclick="t"/>
               <v:textbox style="mso-fit-shape-to-text:t" inset="0,0,0,15pt">
                 <w:txbxContent>
                   <w:p>
@@ -947,7 +1929,6 @@
               <v:path gradientshapeok="t" o:connecttype="rect"/>
             </v:shapetype>
             <v:shape id="Text Box 1" o:spid="_x0000_s1028" type="#_x0000_t202" alt="Internal" style="position:absolute;margin-left:0;margin-top:0;width:34.95pt;height:34.95pt;z-index:251658240;visibility:visible;mso-wrap-style:none;mso-wrap-distance-left:0;mso-wrap-distance-top:0;mso-wrap-distance-right:0;mso-wrap-distance-bottom:0;mso-position-horizontal:center;mso-position-horizontal-relative:page;mso-position-vertical:bottom;mso-position-vertical-relative:page;v-text-anchor:bottom" o:gfxdata="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" filled="f" stroked="f">
-              <v:fill o:detectmouseclick="t"/>
               <v:textbox style="mso-fit-shape-to-text:t" inset="0,0,0,15pt">
                 <w:txbxContent>
                   <w:p>
@@ -1721,6 +2702,360 @@
     <w:uiPriority w:val="99"/>
     <w:rsid w:val="00DE26C6"/>
   </w:style>
+  <w:style w:type="table" w:styleId="TableGrid">
+    <w:name w:val="Table Grid"/>
+    <w:basedOn w:val="TableNormal"/>
+    <w:uiPriority w:val="39"/>
+    <w:rsid w:val="005253AB"/>
+    <w:pPr>
+      <w:spacing w:line="240" w:lineRule="auto"/>
+    </w:pPr>
+    <w:tblPr>
+      <w:tblBorders>
+        <w:top w:val="single" w:sz="4" w:space="0" w:color="auto"/>
+        <w:left w:val="single" w:sz="4" w:space="0" w:color="auto"/>
+        <w:bottom w:val="single" w:sz="4" w:space="0" w:color="auto"/>
+        <w:right w:val="single" w:sz="4" w:space="0" w:color="auto"/>
+        <w:insideH w:val="single" w:sz="4" w:space="0" w:color="auto"/>
+        <w:insideV w:val="single" w:sz="4" w:space="0" w:color="auto"/>
+      </w:tblBorders>
+    </w:tblPr>
+  </w:style>
+  <w:style w:type="paragraph" w:styleId="NoSpacing">
+    <w:name w:val="No Spacing"/>
+    <w:uiPriority w:val="1"/>
+    <w:qFormat/>
+    <w:rsid w:val="00127AF3"/>
+    <w:pPr>
+      <w:spacing w:line="240" w:lineRule="auto"/>
+    </w:pPr>
+  </w:style>
+  <w:style w:type="table" w:styleId="GridTable1Light-Accent6">
+    <w:name w:val="Grid Table 1 Light Accent 6"/>
+    <w:basedOn w:val="TableNormal"/>
+    <w:uiPriority w:val="46"/>
+    <w:rsid w:val="00655DA4"/>
+    <w:pPr>
+      <w:spacing w:line="240" w:lineRule="auto"/>
+    </w:pPr>
+    <w:tblPr>
+      <w:tblStyleRowBandSize w:val="1"/>
+      <w:tblStyleColBandSize w:val="1"/>
+      <w:tblBorders>
+        <w:top w:val="single" w:sz="4" w:space="0" w:color="FBD4B4" w:themeColor="accent6" w:themeTint="66"/>
+        <w:left w:val="single" w:sz="4" w:space="0" w:color="FBD4B4" w:themeColor="accent6" w:themeTint="66"/>
+        <w:bottom w:val="single" w:sz="4" w:space="0" w:color="FBD4B4" w:themeColor="accent6" w:themeTint="66"/>
+        <w:right w:val="single" w:sz="4" w:space="0" w:color="FBD4B4" w:themeColor="accent6" w:themeTint="66"/>
+        <w:insideH w:val="single" w:sz="4" w:space="0" w:color="FBD4B4" w:themeColor="accent6" w:themeTint="66"/>
+        <w:insideV w:val="single" w:sz="4" w:space="0" w:color="FBD4B4" w:themeColor="accent6" w:themeTint="66"/>
+      </w:tblBorders>
+    </w:tblPr>
+    <w:tblStylePr w:type="firstRow">
+      <w:rPr>
+        <w:b/>
+        <w:bCs/>
+      </w:rPr>
+      <w:tblPr/>
+      <w:tcPr>
+        <w:tcBorders>
+          <w:bottom w:val="single" w:sz="12" w:space="0" w:color="FABF8F" w:themeColor="accent6" w:themeTint="99"/>
+        </w:tcBorders>
+      </w:tcPr>
+    </w:tblStylePr>
+    <w:tblStylePr w:type="lastRow">
+      <w:rPr>
+        <w:b/>
+        <w:bCs/>
+      </w:rPr>
+      <w:tblPr/>
+      <w:tcPr>
+        <w:tcBorders>
+          <w:top w:val="double" w:sz="2" w:space="0" w:color="FABF8F" w:themeColor="accent6" w:themeTint="99"/>
+        </w:tcBorders>
+      </w:tcPr>
+    </w:tblStylePr>
+    <w:tblStylePr w:type="firstCol">
+      <w:rPr>
+        <w:b/>
+        <w:bCs/>
+      </w:rPr>
+    </w:tblStylePr>
+    <w:tblStylePr w:type="lastCol">
+      <w:rPr>
+        <w:b/>
+        <w:bCs/>
+      </w:rPr>
+    </w:tblStylePr>
+  </w:style>
+  <w:style w:type="table" w:styleId="ListTable5Dark-Accent5">
+    <w:name w:val="List Table 5 Dark Accent 5"/>
+    <w:basedOn w:val="TableNormal"/>
+    <w:uiPriority w:val="50"/>
+    <w:rsid w:val="00655DA4"/>
+    <w:pPr>
+      <w:spacing w:line="240" w:lineRule="auto"/>
+    </w:pPr>
+    <w:rPr>
+      <w:color w:val="FFFFFF" w:themeColor="background1"/>
+    </w:rPr>
+    <w:tblPr>
+      <w:tblStyleRowBandSize w:val="1"/>
+      <w:tblStyleColBandSize w:val="1"/>
+      <w:tblBorders>
+        <w:top w:val="single" w:sz="24" w:space="0" w:color="4BACC6" w:themeColor="accent5"/>
+        <w:left w:val="single" w:sz="24" w:space="0" w:color="4BACC6" w:themeColor="accent5"/>
+        <w:bottom w:val="single" w:sz="24" w:space="0" w:color="4BACC6" w:themeColor="accent5"/>
+        <w:right w:val="single" w:sz="24" w:space="0" w:color="4BACC6" w:themeColor="accent5"/>
+      </w:tblBorders>
+    </w:tblPr>
+    <w:tcPr>
+      <w:shd w:val="clear" w:color="auto" w:fill="4BACC6" w:themeFill="accent5"/>
+    </w:tcPr>
+    <w:tblStylePr w:type="firstRow">
+      <w:rPr>
+        <w:b/>
+        <w:bCs/>
+      </w:rPr>
+      <w:tblPr/>
+      <w:tcPr>
+        <w:tcBorders>
+          <w:bottom w:val="single" w:sz="18" w:space="0" w:color="FFFFFF" w:themeColor="background1"/>
+        </w:tcBorders>
+      </w:tcPr>
+    </w:tblStylePr>
+    <w:tblStylePr w:type="lastRow">
+      <w:rPr>
+        <w:b/>
+        <w:bCs/>
+      </w:rPr>
+      <w:tblPr/>
+      <w:tcPr>
+        <w:tcBorders>
+          <w:top w:val="single" w:sz="4" w:space="0" w:color="FFFFFF" w:themeColor="background1"/>
+        </w:tcBorders>
+      </w:tcPr>
+    </w:tblStylePr>
+    <w:tblStylePr w:type="firstCol">
+      <w:rPr>
+        <w:b/>
+        <w:bCs/>
+      </w:rPr>
+      <w:tblPr/>
+      <w:tcPr>
+        <w:tcBorders>
+          <w:right w:val="single" w:sz="4" w:space="0" w:color="FFFFFF" w:themeColor="background1"/>
+        </w:tcBorders>
+      </w:tcPr>
+    </w:tblStylePr>
+    <w:tblStylePr w:type="lastCol">
+      <w:rPr>
+        <w:b/>
+        <w:bCs/>
+      </w:rPr>
+      <w:tblPr/>
+      <w:tcPr>
+        <w:tcBorders>
+          <w:left w:val="single" w:sz="4" w:space="0" w:color="FFFFFF" w:themeColor="background1"/>
+        </w:tcBorders>
+      </w:tcPr>
+    </w:tblStylePr>
+    <w:tblStylePr w:type="band1Vert">
+      <w:tblPr/>
+      <w:tcPr>
+        <w:tcBorders>
+          <w:left w:val="single" w:sz="4" w:space="0" w:color="FFFFFF" w:themeColor="background1"/>
+          <w:right w:val="single" w:sz="4" w:space="0" w:color="FFFFFF" w:themeColor="background1"/>
+        </w:tcBorders>
+      </w:tcPr>
+    </w:tblStylePr>
+    <w:tblStylePr w:type="band2Vert">
+      <w:tblPr/>
+      <w:tcPr>
+        <w:tcBorders>
+          <w:left w:val="single" w:sz="4" w:space="0" w:color="FFFFFF" w:themeColor="background1"/>
+          <w:right w:val="single" w:sz="4" w:space="0" w:color="FFFFFF" w:themeColor="background1"/>
+        </w:tcBorders>
+      </w:tcPr>
+    </w:tblStylePr>
+    <w:tblStylePr w:type="band1Horz">
+      <w:tblPr/>
+      <w:tcPr>
+        <w:tcBorders>
+          <w:top w:val="single" w:sz="4" w:space="0" w:color="FFFFFF" w:themeColor="background1"/>
+          <w:bottom w:val="single" w:sz="4" w:space="0" w:color="FFFFFF" w:themeColor="background1"/>
+        </w:tcBorders>
+      </w:tcPr>
+    </w:tblStylePr>
+    <w:tblStylePr w:type="neCell">
+      <w:tblPr/>
+      <w:tcPr>
+        <w:tcBorders>
+          <w:left w:val="nil"/>
+        </w:tcBorders>
+      </w:tcPr>
+    </w:tblStylePr>
+    <w:tblStylePr w:type="nwCell">
+      <w:tblPr/>
+      <w:tcPr>
+        <w:tcBorders>
+          <w:right w:val="nil"/>
+        </w:tcBorders>
+      </w:tcPr>
+    </w:tblStylePr>
+    <w:tblStylePr w:type="seCell">
+      <w:tblPr/>
+      <w:tcPr>
+        <w:tcBorders>
+          <w:top w:val="nil"/>
+          <w:left w:val="nil"/>
+        </w:tcBorders>
+      </w:tcPr>
+    </w:tblStylePr>
+    <w:tblStylePr w:type="swCell">
+      <w:tblPr/>
+      <w:tcPr>
+        <w:tcBorders>
+          <w:top w:val="nil"/>
+          <w:right w:val="nil"/>
+        </w:tcBorders>
+      </w:tcPr>
+    </w:tblStylePr>
+  </w:style>
+  <w:style w:type="table" w:styleId="ListTable1Light-Accent5">
+    <w:name w:val="List Table 1 Light Accent 5"/>
+    <w:basedOn w:val="TableNormal"/>
+    <w:uiPriority w:val="46"/>
+    <w:rsid w:val="003B4B82"/>
+    <w:pPr>
+      <w:spacing w:line="240" w:lineRule="auto"/>
+    </w:pPr>
+    <w:tblPr>
+      <w:tblStyleRowBandSize w:val="1"/>
+      <w:tblStyleColBandSize w:val="1"/>
+    </w:tblPr>
+    <w:tblStylePr w:type="firstRow">
+      <w:rPr>
+        <w:b/>
+        <w:bCs/>
+      </w:rPr>
+      <w:tblPr/>
+      <w:tcPr>
+        <w:tcBorders>
+          <w:bottom w:val="single" w:sz="4" w:space="0" w:color="92CDDC" w:themeColor="accent5" w:themeTint="99"/>
+        </w:tcBorders>
+      </w:tcPr>
+    </w:tblStylePr>
+    <w:tblStylePr w:type="lastRow">
+      <w:rPr>
+        <w:b/>
+        <w:bCs/>
+      </w:rPr>
+      <w:tblPr/>
+      <w:tcPr>
+        <w:tcBorders>
+          <w:top w:val="single" w:sz="4" w:space="0" w:color="92CDDC" w:themeColor="accent5" w:themeTint="99"/>
+        </w:tcBorders>
+      </w:tcPr>
+    </w:tblStylePr>
+    <w:tblStylePr w:type="firstCol">
+      <w:rPr>
+        <w:b/>
+        <w:bCs/>
+      </w:rPr>
+    </w:tblStylePr>
+    <w:tblStylePr w:type="lastCol">
+      <w:rPr>
+        <w:b/>
+        <w:bCs/>
+      </w:rPr>
+    </w:tblStylePr>
+    <w:tblStylePr w:type="band1Vert">
+      <w:tblPr/>
+      <w:tcPr>
+        <w:shd w:val="clear" w:color="auto" w:fill="DAEEF3" w:themeFill="accent5" w:themeFillTint="33"/>
+      </w:tcPr>
+    </w:tblStylePr>
+    <w:tblStylePr w:type="band1Horz">
+      <w:tblPr/>
+      <w:tcPr>
+        <w:shd w:val="clear" w:color="auto" w:fill="DAEEF3" w:themeFill="accent5" w:themeFillTint="33"/>
+      </w:tcPr>
+    </w:tblStylePr>
+  </w:style>
+  <w:style w:type="table" w:styleId="GridTable1Light">
+    <w:name w:val="Grid Table 1 Light"/>
+    <w:basedOn w:val="TableNormal"/>
+    <w:uiPriority w:val="46"/>
+    <w:rsid w:val="003B4B82"/>
+    <w:pPr>
+      <w:spacing w:line="240" w:lineRule="auto"/>
+    </w:pPr>
+    <w:tblPr>
+      <w:tblStyleRowBandSize w:val="1"/>
+      <w:tblStyleColBandSize w:val="1"/>
+      <w:tblBorders>
+        <w:top w:val="single" w:sz="4" w:space="0" w:color="999999" w:themeColor="text1" w:themeTint="66"/>
+        <w:left w:val="single" w:sz="4" w:space="0" w:color="999999" w:themeColor="text1" w:themeTint="66"/>
+        <w:bottom w:val="single" w:sz="4" w:space="0" w:color="999999" w:themeColor="text1" w:themeTint="66"/>
+        <w:right w:val="single" w:sz="4" w:space="0" w:color="999999" w:themeColor="text1" w:themeTint="66"/>
+        <w:insideH w:val="single" w:sz="4" w:space="0" w:color="999999" w:themeColor="text1" w:themeTint="66"/>
+        <w:insideV w:val="single" w:sz="4" w:space="0" w:color="999999" w:themeColor="text1" w:themeTint="66"/>
+      </w:tblBorders>
+    </w:tblPr>
+    <w:tblStylePr w:type="firstRow">
+      <w:rPr>
+        <w:b/>
+        <w:bCs/>
+      </w:rPr>
+      <w:tblPr/>
+      <w:tcPr>
+        <w:tcBorders>
+          <w:bottom w:val="single" w:sz="12" w:space="0" w:color="666666" w:themeColor="text1" w:themeTint="99"/>
+        </w:tcBorders>
+      </w:tcPr>
+    </w:tblStylePr>
+    <w:tblStylePr w:type="lastRow">
+      <w:rPr>
+        <w:b/>
+        <w:bCs/>
+      </w:rPr>
+      <w:tblPr/>
+      <w:tcPr>
+        <w:tcBorders>
+          <w:top w:val="double" w:sz="2" w:space="0" w:color="666666" w:themeColor="text1" w:themeTint="99"/>
+        </w:tcBorders>
+      </w:tcPr>
+    </w:tblStylePr>
+    <w:tblStylePr w:type="firstCol">
+      <w:rPr>
+        <w:b/>
+        <w:bCs/>
+      </w:rPr>
+    </w:tblStylePr>
+    <w:tblStylePr w:type="lastCol">
+      <w:rPr>
+        <w:b/>
+        <w:bCs/>
+      </w:rPr>
+    </w:tblStylePr>
+  </w:style>
+  <w:style w:type="paragraph" w:styleId="NormalWeb">
+    <w:name w:val="Normal (Web)"/>
+    <w:basedOn w:val="Normal"/>
+    <w:uiPriority w:val="99"/>
+    <w:semiHidden/>
+    <w:unhideWhenUsed/>
+    <w:rsid w:val="00A91D9C"/>
+    <w:pPr>
+      <w:spacing w:before="100" w:beforeAutospacing="1" w:after="100" w:afterAutospacing="1" w:line="240" w:lineRule="auto"/>
+    </w:pPr>
+    <w:rPr>
+      <w:rFonts w:ascii="Times New Roman" w:eastAsia="Times New Roman" w:hAnsi="Times New Roman" w:cs="Times New Roman"/>
+      <w:sz w:val="24"/>
+      <w:szCs w:val="24"/>
+      <w:lang w:val="en-US"/>
+    </w:rPr>
+  </w:style>
 </w:styles>
 </file>
 

</xml_diff>

<commit_message>
Modified the responsability table. Missing Julios activities.
</commit_message>
<xml_diff>
--- a/01_Documentation/Technology Survey Report.docx
+++ b/01_Documentation/Technology Survey Report.docx
@@ -90,14 +90,7 @@
           <w:rFonts w:asciiTheme="majorHAnsi" w:hAnsiTheme="majorHAnsi" w:cstheme="majorHAnsi"/>
           <w:b/>
         </w:rPr>
-        <w:t xml:space="preserve"> </w:t>
-      </w:r>
-      <w:r>
-        <w:rPr>
-          <w:rFonts w:asciiTheme="majorHAnsi" w:hAnsiTheme="majorHAnsi" w:cstheme="majorHAnsi"/>
-          <w:b/>
-        </w:rPr>
-        <w:t>(</w:t>
+        <w:t xml:space="preserve"> (</w:t>
       </w:r>
       <w:proofErr w:type="spellStart"/>
       <w:r>
@@ -185,33 +178,36 @@
         <w:t xml:space="preserve"> </w:t>
       </w:r>
     </w:p>
+    <w:p>
+      <w:pPr>
+        <w:pStyle w:val="NoSpacing"/>
+      </w:pPr>
+    </w:p>
     <w:tbl>
       <w:tblPr>
-        <w:tblStyle w:val="GridTable1Light"/>
+        <w:tblStyle w:val="TableGrid"/>
         <w:tblW w:w="0" w:type="auto"/>
+        <w:jc w:val="center"/>
         <w:tblLook w:val="04A0" w:firstRow="1" w:lastRow="0" w:firstColumn="1" w:lastColumn="0" w:noHBand="0" w:noVBand="1"/>
       </w:tblPr>
       <w:tblGrid>
-        <w:gridCol w:w="805"/>
-        <w:gridCol w:w="4140"/>
-        <w:gridCol w:w="4405"/>
+        <w:gridCol w:w="535"/>
+        <w:gridCol w:w="3060"/>
+        <w:gridCol w:w="4680"/>
       </w:tblGrid>
       <w:tr>
         <w:trPr>
-          <w:cnfStyle w:val="100000000000" w:firstRow="1" w:lastRow="0" w:firstColumn="0" w:lastColumn="0" w:oddVBand="0" w:evenVBand="0" w:oddHBand="0" w:evenHBand="0" w:firstRowFirstColumn="0" w:firstRowLastColumn="0" w:lastRowFirstColumn="0" w:lastRowLastColumn="0"/>
-          <w:trHeight w:val="278"/>
+          <w:jc w:val="center"/>
         </w:trPr>
         <w:tc>
           <w:tcPr>
-            <w:cnfStyle w:val="001000000000" w:firstRow="0" w:lastRow="0" w:firstColumn="1" w:lastColumn="0" w:oddVBand="0" w:evenVBand="0" w:oddHBand="0" w:evenHBand="0" w:firstRowFirstColumn="0" w:firstRowLastColumn="0" w:lastRowFirstColumn="0" w:lastRowLastColumn="0"/>
-            <w:tcW w:w="805" w:type="dxa"/>
+            <w:tcW w:w="535" w:type="dxa"/>
           </w:tcPr>
           <w:p>
             <w:pPr>
-              <w:spacing w:after="160" w:line="259" w:lineRule="auto"/>
-              <w:jc w:val="center"/>
-              <w:rPr>
-                <w:rFonts w:ascii="Calibri" w:eastAsia="Calibri" w:hAnsi="Calibri" w:cs="Calibri"/>
+              <w:pStyle w:val="NoSpacing"/>
+              <w:jc w:val="both"/>
+              <w:rPr>
                 <w:sz w:val="20"/>
                 <w:szCs w:val="20"/>
               </w:rPr>
@@ -220,22 +216,23 @@
         </w:tc>
         <w:tc>
           <w:tcPr>
-            <w:tcW w:w="4140" w:type="dxa"/>
+            <w:tcW w:w="3060" w:type="dxa"/>
           </w:tcPr>
           <w:p>
             <w:pPr>
-              <w:spacing w:after="160" w:line="259" w:lineRule="auto"/>
-              <w:jc w:val="center"/>
-              <w:cnfStyle w:val="100000000000" w:firstRow="1" w:lastRow="0" w:firstColumn="0" w:lastColumn="0" w:oddVBand="0" w:evenVBand="0" w:oddHBand="0" w:evenHBand="0" w:firstRowFirstColumn="0" w:firstRowLastColumn="0" w:lastRowFirstColumn="0" w:lastRowLastColumn="0"/>
-              <w:rPr>
-                <w:rFonts w:ascii="Calibri" w:eastAsia="Calibri" w:hAnsi="Calibri" w:cs="Calibri"/>
+              <w:pStyle w:val="NoSpacing"/>
+              <w:jc w:val="both"/>
+              <w:rPr>
+                <w:b/>
+                <w:bCs/>
                 <w:sz w:val="20"/>
                 <w:szCs w:val="20"/>
               </w:rPr>
             </w:pPr>
             <w:r>
               <w:rPr>
-                <w:rFonts w:ascii="Calibri" w:eastAsia="Calibri" w:hAnsi="Calibri" w:cs="Calibri"/>
+                <w:b/>
+                <w:bCs/>
                 <w:sz w:val="20"/>
                 <w:szCs w:val="20"/>
               </w:rPr>
@@ -245,22 +242,23 @@
         </w:tc>
         <w:tc>
           <w:tcPr>
-            <w:tcW w:w="4405" w:type="dxa"/>
+            <w:tcW w:w="4680" w:type="dxa"/>
           </w:tcPr>
           <w:p>
             <w:pPr>
-              <w:spacing w:after="160" w:line="259" w:lineRule="auto"/>
-              <w:jc w:val="center"/>
-              <w:cnfStyle w:val="100000000000" w:firstRow="1" w:lastRow="0" w:firstColumn="0" w:lastColumn="0" w:oddVBand="0" w:evenVBand="0" w:oddHBand="0" w:evenHBand="0" w:firstRowFirstColumn="0" w:firstRowLastColumn="0" w:lastRowFirstColumn="0" w:lastRowLastColumn="0"/>
-              <w:rPr>
-                <w:rFonts w:ascii="Calibri" w:eastAsia="Calibri" w:hAnsi="Calibri" w:cs="Calibri"/>
+              <w:pStyle w:val="NoSpacing"/>
+              <w:jc w:val="both"/>
+              <w:rPr>
+                <w:b/>
+                <w:bCs/>
                 <w:sz w:val="20"/>
                 <w:szCs w:val="20"/>
               </w:rPr>
             </w:pPr>
             <w:r>
               <w:rPr>
-                <w:rFonts w:ascii="Calibri" w:eastAsia="Calibri" w:hAnsi="Calibri" w:cs="Calibri"/>
+                <w:b/>
+                <w:bCs/>
                 <w:sz w:val="20"/>
                 <w:szCs w:val="20"/>
               </w:rPr>
@@ -271,25 +269,23 @@
       </w:tr>
       <w:tr>
         <w:trPr>
-          <w:trHeight w:val="180"/>
+          <w:jc w:val="center"/>
         </w:trPr>
         <w:tc>
           <w:tcPr>
-            <w:cnfStyle w:val="001000000000" w:firstRow="0" w:lastRow="0" w:firstColumn="1" w:lastColumn="0" w:oddVBand="0" w:evenVBand="0" w:oddHBand="0" w:evenHBand="0" w:firstRowFirstColumn="0" w:firstRowLastColumn="0" w:lastRowFirstColumn="0" w:lastRowLastColumn="0"/>
-            <w:tcW w:w="805" w:type="dxa"/>
+            <w:tcW w:w="535" w:type="dxa"/>
           </w:tcPr>
           <w:p>
             <w:pPr>
-              <w:spacing w:after="160" w:line="259" w:lineRule="auto"/>
-              <w:rPr>
-                <w:rFonts w:ascii="Calibri" w:eastAsia="Calibri" w:hAnsi="Calibri" w:cs="Calibri"/>
+              <w:pStyle w:val="NoSpacing"/>
+              <w:jc w:val="both"/>
+              <w:rPr>
                 <w:sz w:val="20"/>
                 <w:szCs w:val="20"/>
               </w:rPr>
             </w:pPr>
             <w:r>
               <w:rPr>
-                <w:rFonts w:ascii="Calibri" w:eastAsia="Calibri" w:hAnsi="Calibri" w:cs="Calibri"/>
                 <w:sz w:val="20"/>
                 <w:szCs w:val="20"/>
               </w:rPr>
@@ -299,21 +295,19 @@
         </w:tc>
         <w:tc>
           <w:tcPr>
-            <w:tcW w:w="4140" w:type="dxa"/>
+            <w:tcW w:w="3060" w:type="dxa"/>
           </w:tcPr>
           <w:p>
             <w:pPr>
-              <w:spacing w:after="160" w:line="259" w:lineRule="auto"/>
-              <w:cnfStyle w:val="000000000000" w:firstRow="0" w:lastRow="0" w:firstColumn="0" w:lastColumn="0" w:oddVBand="0" w:evenVBand="0" w:oddHBand="0" w:evenHBand="0" w:firstRowFirstColumn="0" w:firstRowLastColumn="0" w:lastRowFirstColumn="0" w:lastRowLastColumn="0"/>
-              <w:rPr>
-                <w:rFonts w:ascii="Calibri" w:eastAsia="Calibri" w:hAnsi="Calibri" w:cs="Calibri"/>
+              <w:pStyle w:val="NoSpacing"/>
+              <w:jc w:val="both"/>
+              <w:rPr>
                 <w:sz w:val="20"/>
                 <w:szCs w:val="20"/>
               </w:rPr>
             </w:pPr>
             <w:r>
               <w:rPr>
-                <w:rFonts w:ascii="Calibri" w:eastAsia="Calibri" w:hAnsi="Calibri" w:cs="Calibri"/>
                 <w:sz w:val="20"/>
                 <w:szCs w:val="20"/>
               </w:rPr>
@@ -323,21 +317,19 @@
         </w:tc>
         <w:tc>
           <w:tcPr>
-            <w:tcW w:w="4405" w:type="dxa"/>
+            <w:tcW w:w="4680" w:type="dxa"/>
           </w:tcPr>
           <w:p>
             <w:pPr>
-              <w:spacing w:after="160" w:line="259" w:lineRule="auto"/>
-              <w:cnfStyle w:val="000000000000" w:firstRow="0" w:lastRow="0" w:firstColumn="0" w:lastColumn="0" w:oddVBand="0" w:evenVBand="0" w:oddHBand="0" w:evenHBand="0" w:firstRowFirstColumn="0" w:firstRowLastColumn="0" w:lastRowFirstColumn="0" w:lastRowLastColumn="0"/>
-              <w:rPr>
-                <w:rFonts w:ascii="Calibri" w:eastAsia="Calibri" w:hAnsi="Calibri" w:cs="Calibri"/>
+              <w:pStyle w:val="NoSpacing"/>
+              <w:jc w:val="both"/>
+              <w:rPr>
                 <w:sz w:val="20"/>
                 <w:szCs w:val="20"/>
               </w:rPr>
             </w:pPr>
             <w:r>
               <w:rPr>
-                <w:rFonts w:ascii="Calibri" w:eastAsia="Calibri" w:hAnsi="Calibri" w:cs="Calibri"/>
                 <w:sz w:val="20"/>
                 <w:szCs w:val="20"/>
               </w:rPr>
@@ -347,23 +339,24 @@
         </w:tc>
       </w:tr>
       <w:tr>
+        <w:trPr>
+          <w:jc w:val="center"/>
+        </w:trPr>
         <w:tc>
           <w:tcPr>
-            <w:cnfStyle w:val="001000000000" w:firstRow="0" w:lastRow="0" w:firstColumn="1" w:lastColumn="0" w:oddVBand="0" w:evenVBand="0" w:oddHBand="0" w:evenHBand="0" w:firstRowFirstColumn="0" w:firstRowLastColumn="0" w:lastRowFirstColumn="0" w:lastRowLastColumn="0"/>
-            <w:tcW w:w="805" w:type="dxa"/>
+            <w:tcW w:w="535" w:type="dxa"/>
           </w:tcPr>
           <w:p>
             <w:pPr>
-              <w:spacing w:after="160" w:line="259" w:lineRule="auto"/>
-              <w:rPr>
-                <w:rFonts w:ascii="Calibri" w:eastAsia="Calibri" w:hAnsi="Calibri" w:cs="Calibri"/>
+              <w:pStyle w:val="NoSpacing"/>
+              <w:jc w:val="both"/>
+              <w:rPr>
                 <w:sz w:val="20"/>
                 <w:szCs w:val="20"/>
               </w:rPr>
             </w:pPr>
             <w:r>
               <w:rPr>
-                <w:rFonts w:ascii="Calibri" w:eastAsia="Calibri" w:hAnsi="Calibri" w:cs="Calibri"/>
                 <w:sz w:val="20"/>
                 <w:szCs w:val="20"/>
               </w:rPr>
@@ -373,21 +366,19 @@
         </w:tc>
         <w:tc>
           <w:tcPr>
-            <w:tcW w:w="4140" w:type="dxa"/>
+            <w:tcW w:w="3060" w:type="dxa"/>
           </w:tcPr>
           <w:p>
             <w:pPr>
-              <w:spacing w:after="160" w:line="259" w:lineRule="auto"/>
-              <w:cnfStyle w:val="000000000000" w:firstRow="0" w:lastRow="0" w:firstColumn="0" w:lastColumn="0" w:oddVBand="0" w:evenVBand="0" w:oddHBand="0" w:evenHBand="0" w:firstRowFirstColumn="0" w:firstRowLastColumn="0" w:lastRowFirstColumn="0" w:lastRowLastColumn="0"/>
-              <w:rPr>
-                <w:rFonts w:ascii="Calibri" w:eastAsia="Calibri" w:hAnsi="Calibri" w:cs="Calibri"/>
+              <w:pStyle w:val="NoSpacing"/>
+              <w:jc w:val="both"/>
+              <w:rPr>
                 <w:sz w:val="20"/>
                 <w:szCs w:val="20"/>
               </w:rPr>
             </w:pPr>
             <w:r>
               <w:rPr>
-                <w:rFonts w:ascii="Calibri" w:eastAsia="Calibri" w:hAnsi="Calibri" w:cs="Calibri"/>
                 <w:sz w:val="20"/>
                 <w:szCs w:val="20"/>
               </w:rPr>
@@ -397,72 +388,808 @@
         </w:tc>
         <w:tc>
           <w:tcPr>
-            <w:tcW w:w="4405" w:type="dxa"/>
+            <w:tcW w:w="4680" w:type="dxa"/>
           </w:tcPr>
           <w:p>
             <w:pPr>
-              <w:spacing w:after="160" w:line="259" w:lineRule="auto"/>
-              <w:cnfStyle w:val="000000000000" w:firstRow="0" w:lastRow="0" w:firstColumn="0" w:lastColumn="0" w:oddVBand="0" w:evenVBand="0" w:oddHBand="0" w:evenHBand="0" w:firstRowFirstColumn="0" w:firstRowLastColumn="0" w:lastRowFirstColumn="0" w:lastRowLastColumn="0"/>
-              <w:rPr>
-                <w:rFonts w:ascii="Calibri" w:eastAsia="Calibri" w:hAnsi="Calibri" w:cs="Calibri"/>
+              <w:pStyle w:val="NoSpacing"/>
+              <w:jc w:val="both"/>
+              <w:rPr>
                 <w:sz w:val="20"/>
                 <w:szCs w:val="20"/>
               </w:rPr>
             </w:pPr>
             <w:r>
               <w:rPr>
-                <w:rFonts w:ascii="Calibri" w:eastAsia="Calibri" w:hAnsi="Calibri" w:cs="Calibri"/>
-                <w:sz w:val="20"/>
-                <w:szCs w:val="20"/>
-              </w:rPr>
-              <w:t xml:space="preserve">Model integration into </w:t>
+                <w:sz w:val="20"/>
+                <w:szCs w:val="20"/>
+              </w:rPr>
+              <w:t>Model integration into PC and</w:t>
             </w:r>
             <w:r>
               <w:rPr>
-                <w:rFonts w:ascii="Calibri" w:eastAsia="Calibri" w:hAnsi="Calibri" w:cs="Calibri"/>
-                <w:sz w:val="20"/>
-                <w:szCs w:val="20"/>
-              </w:rPr>
-              <w:t>PC/Embedded Target</w:t>
+                <w:sz w:val="20"/>
+                <w:szCs w:val="20"/>
+              </w:rPr>
+              <w:t xml:space="preserve"> Embedded target.</w:t>
             </w:r>
+          </w:p>
+        </w:tc>
+      </w:tr>
+      <w:tr>
+        <w:trPr>
+          <w:jc w:val="center"/>
+        </w:trPr>
+        <w:tc>
+          <w:tcPr>
+            <w:tcW w:w="535" w:type="dxa"/>
+          </w:tcPr>
+          <w:p>
+            <w:pPr>
+              <w:pStyle w:val="NoSpacing"/>
+              <w:jc w:val="both"/>
+              <w:rPr>
+                <w:sz w:val="20"/>
+                <w:szCs w:val="20"/>
+              </w:rPr>
+            </w:pPr>
+            <w:r>
+              <w:rPr>
+                <w:sz w:val="20"/>
+                <w:szCs w:val="20"/>
+              </w:rPr>
+              <w:t>3</w:t>
+            </w:r>
+          </w:p>
+        </w:tc>
+        <w:tc>
+          <w:tcPr>
+            <w:tcW w:w="3060" w:type="dxa"/>
+          </w:tcPr>
+          <w:p>
+            <w:pPr>
+              <w:pStyle w:val="NoSpacing"/>
+              <w:jc w:val="both"/>
+              <w:rPr>
+                <w:sz w:val="20"/>
+                <w:szCs w:val="20"/>
+              </w:rPr>
+            </w:pPr>
+            <w:r>
+              <w:rPr>
+                <w:sz w:val="20"/>
+                <w:szCs w:val="20"/>
+              </w:rPr>
+              <w:t>TBD</w:t>
+            </w:r>
+          </w:p>
+        </w:tc>
+        <w:tc>
+          <w:tcPr>
+            <w:tcW w:w="4680" w:type="dxa"/>
+          </w:tcPr>
+          <w:p>
+            <w:pPr>
+              <w:pStyle w:val="NoSpacing"/>
+              <w:jc w:val="both"/>
+              <w:rPr>
+                <w:sz w:val="20"/>
+                <w:szCs w:val="20"/>
+              </w:rPr>
+            </w:pPr>
+            <w:r>
+              <w:rPr>
+                <w:sz w:val="20"/>
+                <w:szCs w:val="20"/>
+              </w:rPr>
+              <w:t>Create state logic for each emotion</w:t>
+            </w:r>
+            <w:r>
+              <w:rPr>
+                <w:sz w:val="20"/>
+                <w:szCs w:val="20"/>
+              </w:rPr>
+              <w:t xml:space="preserve"> recognition.</w:t>
+            </w:r>
+          </w:p>
+        </w:tc>
+      </w:tr>
+      <w:tr>
+        <w:trPr>
+          <w:jc w:val="center"/>
+        </w:trPr>
+        <w:tc>
+          <w:tcPr>
+            <w:tcW w:w="535" w:type="dxa"/>
+          </w:tcPr>
+          <w:p>
+            <w:pPr>
+              <w:pStyle w:val="NoSpacing"/>
+              <w:jc w:val="both"/>
+              <w:rPr>
+                <w:sz w:val="20"/>
+                <w:szCs w:val="20"/>
+              </w:rPr>
+            </w:pPr>
+            <w:r>
+              <w:rPr>
+                <w:sz w:val="20"/>
+                <w:szCs w:val="20"/>
+              </w:rPr>
+              <w:t>4</w:t>
+            </w:r>
+          </w:p>
+        </w:tc>
+        <w:tc>
+          <w:tcPr>
+            <w:tcW w:w="3060" w:type="dxa"/>
+          </w:tcPr>
+          <w:p>
+            <w:pPr>
+              <w:pStyle w:val="NoSpacing"/>
+              <w:jc w:val="both"/>
+              <w:rPr>
+                <w:sz w:val="20"/>
+                <w:szCs w:val="20"/>
+              </w:rPr>
+            </w:pPr>
+            <w:r>
+              <w:rPr>
+                <w:sz w:val="20"/>
+                <w:szCs w:val="20"/>
+              </w:rPr>
+              <w:t>TBD</w:t>
+            </w:r>
+          </w:p>
+        </w:tc>
+        <w:tc>
+          <w:tcPr>
+            <w:tcW w:w="4680" w:type="dxa"/>
+          </w:tcPr>
+          <w:p>
+            <w:pPr>
+              <w:pStyle w:val="NoSpacing"/>
+              <w:jc w:val="both"/>
+              <w:rPr>
+                <w:sz w:val="20"/>
+                <w:szCs w:val="20"/>
+              </w:rPr>
+            </w:pPr>
+            <w:r>
+              <w:rPr>
+                <w:sz w:val="20"/>
+                <w:szCs w:val="20"/>
+              </w:rPr>
+              <w:t>Development of CAN communication layer.</w:t>
+            </w:r>
+          </w:p>
+        </w:tc>
+      </w:tr>
+      <w:tr>
+        <w:trPr>
+          <w:jc w:val="center"/>
+        </w:trPr>
+        <w:tc>
+          <w:tcPr>
+            <w:tcW w:w="535" w:type="dxa"/>
+          </w:tcPr>
+          <w:p>
+            <w:pPr>
+              <w:pStyle w:val="NoSpacing"/>
+              <w:jc w:val="both"/>
+              <w:rPr>
+                <w:sz w:val="20"/>
+                <w:szCs w:val="20"/>
+              </w:rPr>
+            </w:pPr>
+            <w:r>
+              <w:rPr>
+                <w:sz w:val="20"/>
+                <w:szCs w:val="20"/>
+              </w:rPr>
+              <w:t>5</w:t>
+            </w:r>
+          </w:p>
+        </w:tc>
+        <w:tc>
+          <w:tcPr>
+            <w:tcW w:w="3060" w:type="dxa"/>
+          </w:tcPr>
+          <w:p>
+            <w:pPr>
+              <w:pStyle w:val="NoSpacing"/>
+              <w:jc w:val="both"/>
+              <w:rPr>
+                <w:sz w:val="20"/>
+                <w:szCs w:val="20"/>
+              </w:rPr>
+            </w:pPr>
+            <w:r>
+              <w:rPr>
+                <w:sz w:val="20"/>
+                <w:szCs w:val="20"/>
+              </w:rPr>
+              <w:t>TBD</w:t>
+            </w:r>
+          </w:p>
+        </w:tc>
+        <w:tc>
+          <w:tcPr>
+            <w:tcW w:w="4680" w:type="dxa"/>
+          </w:tcPr>
+          <w:p>
+            <w:pPr>
+              <w:pStyle w:val="NoSpacing"/>
+              <w:jc w:val="both"/>
+              <w:rPr>
+                <w:sz w:val="20"/>
+                <w:szCs w:val="20"/>
+              </w:rPr>
+            </w:pPr>
+            <w:r>
+              <w:rPr>
+                <w:sz w:val="20"/>
+                <w:szCs w:val="20"/>
+              </w:rPr>
+              <w:t>CANoe model creation to view traffic messages.</w:t>
+            </w:r>
+          </w:p>
+        </w:tc>
+      </w:tr>
+      <w:tr>
+        <w:trPr>
+          <w:jc w:val="center"/>
+        </w:trPr>
+        <w:tc>
+          <w:tcPr>
+            <w:tcW w:w="535" w:type="dxa"/>
+          </w:tcPr>
+          <w:p>
+            <w:pPr>
+              <w:pStyle w:val="NoSpacing"/>
+              <w:jc w:val="both"/>
+              <w:rPr>
+                <w:sz w:val="20"/>
+                <w:szCs w:val="20"/>
+              </w:rPr>
+            </w:pPr>
+            <w:r>
+              <w:rPr>
+                <w:sz w:val="20"/>
+                <w:szCs w:val="20"/>
+              </w:rPr>
+              <w:t>6</w:t>
+            </w:r>
+          </w:p>
+        </w:tc>
+        <w:tc>
+          <w:tcPr>
+            <w:tcW w:w="3060" w:type="dxa"/>
+          </w:tcPr>
+          <w:p>
+            <w:pPr>
+              <w:pStyle w:val="NoSpacing"/>
+              <w:jc w:val="both"/>
+              <w:rPr>
+                <w:sz w:val="20"/>
+                <w:szCs w:val="20"/>
+              </w:rPr>
+            </w:pPr>
+            <w:r>
+              <w:rPr>
+                <w:sz w:val="20"/>
+                <w:szCs w:val="20"/>
+              </w:rPr>
+              <w:t>System validation</w:t>
+            </w:r>
+          </w:p>
+        </w:tc>
+        <w:tc>
+          <w:tcPr>
+            <w:tcW w:w="4680" w:type="dxa"/>
+          </w:tcPr>
+          <w:p>
+            <w:pPr>
+              <w:pStyle w:val="NoSpacing"/>
+              <w:jc w:val="both"/>
+              <w:rPr>
+                <w:sz w:val="20"/>
+                <w:szCs w:val="20"/>
+              </w:rPr>
+            </w:pPr>
+            <w:r>
+              <w:rPr>
+                <w:sz w:val="20"/>
+                <w:szCs w:val="20"/>
+              </w:rPr>
+              <w:t>System validation</w:t>
+            </w:r>
+            <w:r>
+              <w:rPr>
+                <w:sz w:val="20"/>
+                <w:szCs w:val="20"/>
+              </w:rPr>
+              <w:t>.</w:t>
+            </w:r>
+          </w:p>
+        </w:tc>
+      </w:tr>
+    </w:tbl>
+    <w:p>
+      <w:pPr>
+        <w:pStyle w:val="NoSpacing"/>
+      </w:pPr>
+    </w:p>
+    <w:p>
+      <w:pPr>
+        <w:pStyle w:val="NoSpacing"/>
+      </w:pPr>
+    </w:p>
+    <w:p>
+      <w:pPr>
+        <w:spacing w:after="160" w:line="259" w:lineRule="auto"/>
+        <w:rPr>
+          <w:rFonts w:ascii="Calibri" w:eastAsia="Calibri" w:hAnsi="Calibri" w:cs="Calibri"/>
+          <w:b/>
+          <w:color w:val="FF0000"/>
+          <w:sz w:val="18"/>
+          <w:szCs w:val="18"/>
+        </w:rPr>
+      </w:pPr>
+      <w:r>
+        <w:rPr>
+          <w:rFonts w:ascii="Calibri" w:eastAsia="Calibri" w:hAnsi="Calibri" w:cs="Calibri"/>
+          <w:b/>
+          <w:color w:val="FF0000"/>
+        </w:rPr>
+        <w:t>Page limit 3 (not including references)</w:t>
+      </w:r>
+    </w:p>
+    <w:p>
+      <w:pPr>
+        <w:numPr>
+          <w:ilvl w:val="0"/>
+          <w:numId w:val="1"/>
+        </w:numPr>
+        <w:spacing w:after="160" w:line="259" w:lineRule="auto"/>
+      </w:pPr>
+      <w:r>
+        <w:rPr>
+          <w:rFonts w:ascii="Calibri" w:eastAsia="Calibri" w:hAnsi="Calibri" w:cs="Calibri"/>
+        </w:rPr>
+        <w:t>Introduction</w:t>
+      </w:r>
+    </w:p>
+    <w:p>
+      <w:pPr>
+        <w:numPr>
+          <w:ilvl w:val="1"/>
+          <w:numId w:val="1"/>
+        </w:numPr>
+        <w:spacing w:after="160" w:line="259" w:lineRule="auto"/>
+        <w:rPr>
+          <w:highlight w:val="yellow"/>
+        </w:rPr>
+      </w:pPr>
+      <w:r>
+        <w:rPr>
+          <w:rFonts w:ascii="Calibri" w:eastAsia="Calibri" w:hAnsi="Calibri" w:cs="Calibri"/>
+          <w:highlight w:val="yellow"/>
+        </w:rPr>
+        <w:t xml:space="preserve">What problems do you intend to solve in your project (e.g. In this project, we will develop a </w:t>
+      </w:r>
+      <w:r>
+        <w:rPr>
+          <w:rFonts w:ascii="Calibri" w:eastAsia="Calibri" w:hAnsi="Calibri" w:cs="Calibri"/>
+          <w:highlight w:val="yellow"/>
+        </w:rPr>
+        <w:t>computer vision algorithm for moving vehicle detection)</w:t>
+      </w:r>
+    </w:p>
+    <w:p>
+      <w:pPr>
+        <w:pStyle w:val="NoSpacing"/>
+        <w:jc w:val="both"/>
+        <w:rPr>
+          <w:sz w:val="20"/>
+          <w:szCs w:val="20"/>
+        </w:rPr>
+      </w:pPr>
+      <w:r>
+        <w:rPr>
+          <w:sz w:val="20"/>
+          <w:szCs w:val="20"/>
+        </w:rPr>
+        <w:t>Driving is a complex activity that demands a high level of cognitive functioning and emotional regulation. When individuals are experiencing depression, anger, or excitement, their ability to effectively navigate the challenges of driving becomes severely compromised. Depression, for example, can lead to decreased motivation and energy levels, resulting in diminished concentration and slower reaction times. This may manifest as delayed responses to traffic signals, reduced awareness of surrounding vehicles, or an inability to anticipate and appropriately react to potential hazards. Similarly, anger can cloud judgment and lead to impulsive and aggressive driving behaviors such as tailgating, excessive speeding, or engaging in confrontations with other drivers. These behaviors not only increase the likelihood of accidents but also escalate tensions on the road, creating unsafe conditions for everyone involved.</w:t>
+      </w:r>
+    </w:p>
+    <w:p>
+      <w:pPr>
+        <w:pStyle w:val="NoSpacing"/>
+        <w:jc w:val="both"/>
+        <w:rPr>
+          <w:sz w:val="20"/>
+          <w:szCs w:val="20"/>
+        </w:rPr>
+      </w:pPr>
+    </w:p>
+    <w:p>
+      <w:pPr>
+        <w:pStyle w:val="NoSpacing"/>
+        <w:jc w:val="both"/>
+        <w:rPr>
+          <w:sz w:val="20"/>
+          <w:szCs w:val="20"/>
+        </w:rPr>
+      </w:pPr>
+      <w:r>
+        <w:rPr>
+          <w:sz w:val="20"/>
+          <w:szCs w:val="20"/>
+        </w:rPr>
+        <w:t>Furthermore, the heightened emotional state associated with excitement can lead to a sense of invincibility and risk-taking behavior behind the wheel. Excited drivers may be more prone to engaging in distractions such as texting, talking on the phone, or fiddling with infotainment systems, all of which divert attention away from the task of driving. Additionally, excitement can manifest as overconfidence, leading drivers to underestimate the dangers of certain maneuvers or road conditions. This combination of diminished attention, impaired decision-making, and increased risk-taking significantly elevates the probability of accidents and poses a serious threat to the safety of all road users. Recognizing the potential dangers of driving under the influence of intense emotions underscores the importance of prioritizing mental and emotional well-being, as well as cultivating mindfulness and self-awareness while operating a vehicle.</w:t>
+      </w:r>
+    </w:p>
+    <w:p>
+      <w:pPr>
+        <w:pStyle w:val="NoSpacing"/>
+        <w:jc w:val="both"/>
+        <w:rPr>
+          <w:sz w:val="20"/>
+          <w:szCs w:val="20"/>
+        </w:rPr>
+      </w:pPr>
+    </w:p>
+    <w:p>
+      <w:pPr>
+        <w:pStyle w:val="NoSpacing"/>
+        <w:jc w:val="both"/>
+        <w:rPr>
+          <w:sz w:val="20"/>
+          <w:szCs w:val="20"/>
+        </w:rPr>
+      </w:pPr>
+    </w:p>
+    <w:p>
+      <w:pPr>
+        <w:pStyle w:val="NoSpacing"/>
+        <w:jc w:val="both"/>
+        <w:rPr>
+          <w:sz w:val="20"/>
+          <w:szCs w:val="20"/>
+        </w:rPr>
+      </w:pPr>
+      <w:r>
+        <w:rPr>
+          <w:sz w:val="20"/>
+          <w:szCs w:val="20"/>
+        </w:rPr>
+        <w:t>Based on the above information</w:t>
+      </w:r>
+      <w:r>
+        <w:rPr>
+          <w:sz w:val="20"/>
+          <w:szCs w:val="20"/>
+        </w:rPr>
+        <w:t>, we will d</w:t>
+      </w:r>
+      <w:r>
+        <w:rPr>
+          <w:sz w:val="20"/>
+          <w:szCs w:val="20"/>
+        </w:rPr>
+        <w:t>evelop</w:t>
+      </w:r>
+      <w:r>
+        <w:rPr>
+          <w:sz w:val="20"/>
+          <w:szCs w:val="20"/>
+        </w:rPr>
+        <w:t xml:space="preserve"> a Facial Recognition System</w:t>
+      </w:r>
+      <w:r>
+        <w:rPr>
+          <w:sz w:val="20"/>
+          <w:szCs w:val="20"/>
+        </w:rPr>
+        <w:t xml:space="preserve"> </w:t>
+      </w:r>
+      <w:r>
+        <w:rPr>
+          <w:sz w:val="20"/>
+          <w:szCs w:val="20"/>
+        </w:rPr>
+        <w:t xml:space="preserve">mounted inside a vehicle </w:t>
+      </w:r>
+      <w:r>
+        <w:rPr>
+          <w:sz w:val="20"/>
+          <w:szCs w:val="20"/>
+        </w:rPr>
+        <w:t xml:space="preserve">that can </w:t>
+      </w:r>
+      <w:r>
+        <w:rPr>
+          <w:sz w:val="20"/>
+          <w:szCs w:val="20"/>
+        </w:rPr>
+        <w:t xml:space="preserve">evaluate the user’s </w:t>
+      </w:r>
+      <w:r>
+        <w:rPr>
+          <w:sz w:val="20"/>
+          <w:szCs w:val="20"/>
+        </w:rPr>
+        <w:t>emotions</w:t>
+      </w:r>
+      <w:r>
+        <w:rPr>
+          <w:sz w:val="20"/>
+          <w:szCs w:val="20"/>
+        </w:rPr>
+        <w:t>. B</w:t>
+      </w:r>
+      <w:r>
+        <w:rPr>
+          <w:sz w:val="20"/>
+          <w:szCs w:val="20"/>
+        </w:rPr>
+        <w:t xml:space="preserve">ased on </w:t>
+      </w:r>
+      <w:r>
+        <w:rPr>
+          <w:sz w:val="20"/>
+          <w:szCs w:val="20"/>
+        </w:rPr>
+        <w:t>his/her expression</w:t>
+      </w:r>
+      <w:r>
+        <w:rPr>
+          <w:sz w:val="20"/>
+          <w:szCs w:val="20"/>
+        </w:rPr>
+        <w:t>s,</w:t>
+      </w:r>
+      <w:r>
+        <w:rPr>
+          <w:sz w:val="20"/>
+          <w:szCs w:val="20"/>
+        </w:rPr>
+        <w:t xml:space="preserve"> the system will send a set of custom messages</w:t>
+      </w:r>
+      <w:r>
+        <w:rPr>
+          <w:sz w:val="20"/>
+          <w:szCs w:val="20"/>
+        </w:rPr>
+        <w:t xml:space="preserve"> into the vehicle</w:t>
+      </w:r>
+      <w:r>
+        <w:rPr>
+          <w:sz w:val="20"/>
+          <w:szCs w:val="20"/>
+        </w:rPr>
+        <w:t xml:space="preserve"> CAN</w:t>
+      </w:r>
+      <w:r>
+        <w:rPr>
+          <w:sz w:val="20"/>
+          <w:szCs w:val="20"/>
+        </w:rPr>
+        <w:t xml:space="preserve"> bus</w:t>
+      </w:r>
+      <w:r>
+        <w:rPr>
+          <w:sz w:val="20"/>
+          <w:szCs w:val="20"/>
+        </w:rPr>
+        <w:t xml:space="preserve"> and prevent it from exceeding a defined speed limit.</w:t>
+      </w:r>
+      <w:r>
+        <w:rPr>
+          <w:sz w:val="20"/>
+          <w:szCs w:val="20"/>
+        </w:rPr>
+        <w:t xml:space="preserve"> The system will also notify a set of emergency contacts via SMS or email</w:t>
+      </w:r>
+      <w:r>
+        <w:rPr>
+          <w:sz w:val="20"/>
+          <w:szCs w:val="20"/>
+        </w:rPr>
+        <w:t>.</w:t>
+      </w:r>
+    </w:p>
+    <w:p>
+      <w:pPr>
+        <w:pStyle w:val="NoSpacing"/>
+        <w:jc w:val="both"/>
+        <w:rPr>
+          <w:sz w:val="20"/>
+          <w:szCs w:val="20"/>
+        </w:rPr>
+      </w:pPr>
+    </w:p>
+    <w:p>
+      <w:pPr>
+        <w:numPr>
+          <w:ilvl w:val="1"/>
+          <w:numId w:val="1"/>
+        </w:numPr>
+        <w:spacing w:after="160" w:line="259" w:lineRule="auto"/>
+        <w:rPr>
+          <w:highlight w:val="yellow"/>
+        </w:rPr>
+      </w:pPr>
+      <w:r>
+        <w:rPr>
+          <w:rFonts w:ascii="Calibri" w:eastAsia="Calibri" w:hAnsi="Calibri" w:cs="Calibri"/>
+          <w:highlight w:val="yellow"/>
+        </w:rPr>
+        <w:lastRenderedPageBreak/>
+        <w:t>A summary of the technologies related to the problems you want to solve</w:t>
+      </w:r>
+      <w:r>
+        <w:rPr>
+          <w:rFonts w:ascii="Calibri" w:eastAsia="Calibri" w:hAnsi="Calibri" w:cs="Calibri"/>
+          <w:highlight w:val="yellow"/>
+        </w:rPr>
+        <w:t>.</w:t>
+      </w:r>
+    </w:p>
+    <w:p>
+      <w:pPr>
+        <w:pStyle w:val="NoSpacing"/>
+        <w:jc w:val="both"/>
+        <w:rPr>
+          <w:sz w:val="20"/>
+          <w:szCs w:val="20"/>
+        </w:rPr>
+      </w:pPr>
+      <w:r>
+        <w:rPr>
+          <w:sz w:val="20"/>
+          <w:szCs w:val="20"/>
+        </w:rPr>
+        <w:t xml:space="preserve">The applications </w:t>
+      </w:r>
+      <w:r>
+        <w:rPr>
+          <w:sz w:val="20"/>
+          <w:szCs w:val="20"/>
+        </w:rPr>
+        <w:t>of this system are very wide</w:t>
+      </w:r>
+      <w:r>
+        <w:rPr>
+          <w:sz w:val="20"/>
+          <w:szCs w:val="20"/>
+        </w:rPr>
+        <w:t xml:space="preserve"> and will expand in following phases of the project</w:t>
+      </w:r>
+      <w:r>
+        <w:rPr>
+          <w:sz w:val="20"/>
+          <w:szCs w:val="20"/>
+        </w:rPr>
+        <w:t xml:space="preserve">. </w:t>
+      </w:r>
+      <w:r>
+        <w:rPr>
+          <w:sz w:val="20"/>
+          <w:szCs w:val="20"/>
+        </w:rPr>
+        <w:t>The following</w:t>
+      </w:r>
+      <w:r>
+        <w:rPr>
+          <w:sz w:val="20"/>
+          <w:szCs w:val="20"/>
+        </w:rPr>
+        <w:t xml:space="preserve"> table shows </w:t>
+      </w:r>
+      <w:r>
+        <w:rPr>
+          <w:sz w:val="20"/>
+          <w:szCs w:val="20"/>
+        </w:rPr>
+        <w:t>the road map of the application.</w:t>
+      </w:r>
+    </w:p>
+    <w:p>
+      <w:pPr>
+        <w:pStyle w:val="NoSpacing"/>
+        <w:jc w:val="both"/>
+        <w:rPr>
+          <w:sz w:val="20"/>
+          <w:szCs w:val="20"/>
+        </w:rPr>
+      </w:pPr>
+    </w:p>
+    <w:tbl>
+      <w:tblPr>
+        <w:tblStyle w:val="TableGrid"/>
+        <w:tblW w:w="0" w:type="auto"/>
+        <w:tblLook w:val="04A0" w:firstRow="1" w:lastRow="0" w:firstColumn="1" w:lastColumn="0" w:noHBand="0" w:noVBand="1"/>
+      </w:tblPr>
+      <w:tblGrid>
+        <w:gridCol w:w="2337"/>
+        <w:gridCol w:w="2337"/>
+        <w:gridCol w:w="2338"/>
+        <w:gridCol w:w="2338"/>
+      </w:tblGrid>
+      <w:tr>
+        <w:tc>
+          <w:tcPr>
+            <w:tcW w:w="2337" w:type="dxa"/>
+          </w:tcPr>
+          <w:p>
+            <w:pPr>
+              <w:pStyle w:val="NoSpacing"/>
+              <w:jc w:val="both"/>
+              <w:rPr>
+                <w:sz w:val="20"/>
+                <w:szCs w:val="20"/>
+              </w:rPr>
+            </w:pPr>
+          </w:p>
+        </w:tc>
+        <w:tc>
+          <w:tcPr>
+            <w:tcW w:w="2337" w:type="dxa"/>
+          </w:tcPr>
+          <w:p>
+            <w:pPr>
+              <w:pStyle w:val="NoSpacing"/>
+              <w:jc w:val="both"/>
+              <w:rPr>
+                <w:sz w:val="20"/>
+                <w:szCs w:val="20"/>
+              </w:rPr>
+            </w:pPr>
+          </w:p>
+        </w:tc>
+        <w:tc>
+          <w:tcPr>
+            <w:tcW w:w="2338" w:type="dxa"/>
+          </w:tcPr>
+          <w:p>
+            <w:pPr>
+              <w:pStyle w:val="NoSpacing"/>
+              <w:jc w:val="both"/>
+              <w:rPr>
+                <w:sz w:val="20"/>
+                <w:szCs w:val="20"/>
+              </w:rPr>
+            </w:pPr>
+          </w:p>
+        </w:tc>
+        <w:tc>
+          <w:tcPr>
+            <w:tcW w:w="2338" w:type="dxa"/>
+          </w:tcPr>
+          <w:p>
+            <w:pPr>
+              <w:pStyle w:val="NoSpacing"/>
+              <w:jc w:val="both"/>
+              <w:rPr>
+                <w:sz w:val="20"/>
+                <w:szCs w:val="20"/>
+              </w:rPr>
+            </w:pPr>
           </w:p>
         </w:tc>
       </w:tr>
       <w:tr>
         <w:tc>
           <w:tcPr>
-            <w:cnfStyle w:val="001000000000" w:firstRow="0" w:lastRow="0" w:firstColumn="1" w:lastColumn="0" w:oddVBand="0" w:evenVBand="0" w:oddHBand="0" w:evenHBand="0" w:firstRowFirstColumn="0" w:firstRowLastColumn="0" w:lastRowFirstColumn="0" w:lastRowLastColumn="0"/>
-            <w:tcW w:w="805" w:type="dxa"/>
+            <w:tcW w:w="2337" w:type="dxa"/>
           </w:tcPr>
           <w:p>
             <w:pPr>
-              <w:spacing w:after="160" w:line="259" w:lineRule="auto"/>
-              <w:rPr>
-                <w:rFonts w:ascii="Calibri" w:eastAsia="Calibri" w:hAnsi="Calibri" w:cs="Calibri"/>
-                <w:sz w:val="20"/>
-                <w:szCs w:val="20"/>
-              </w:rPr>
-            </w:pPr>
-            <w:r>
-              <w:rPr>
-                <w:rFonts w:ascii="Calibri" w:eastAsia="Calibri" w:hAnsi="Calibri" w:cs="Calibri"/>
-                <w:sz w:val="20"/>
-                <w:szCs w:val="20"/>
-              </w:rPr>
-              <w:t>3</w:t>
-            </w:r>
-          </w:p>
-        </w:tc>
-        <w:tc>
-          <w:tcPr>
-            <w:tcW w:w="4140" w:type="dxa"/>
-          </w:tcPr>
-          <w:p>
-            <w:pPr>
-              <w:spacing w:after="160" w:line="259" w:lineRule="auto"/>
-              <w:cnfStyle w:val="000000000000" w:firstRow="0" w:lastRow="0" w:firstColumn="0" w:lastColumn="0" w:oddVBand="0" w:evenVBand="0" w:oddHBand="0" w:evenHBand="0" w:firstRowFirstColumn="0" w:firstRowLastColumn="0" w:lastRowFirstColumn="0" w:lastRowLastColumn="0"/>
-              <w:rPr>
-                <w:rFonts w:ascii="Calibri" w:eastAsia="Calibri" w:hAnsi="Calibri" w:cs="Calibri"/>
+              <w:pStyle w:val="NoSpacing"/>
+              <w:jc w:val="both"/>
+              <w:rPr>
                 <w:sz w:val="20"/>
                 <w:szCs w:val="20"/>
               </w:rPr>
@@ -471,91 +1198,13 @@
         </w:tc>
         <w:tc>
           <w:tcPr>
-            <w:tcW w:w="4405" w:type="dxa"/>
+            <w:tcW w:w="2337" w:type="dxa"/>
           </w:tcPr>
           <w:p>
             <w:pPr>
-              <w:spacing w:after="160" w:line="259" w:lineRule="auto"/>
-              <w:cnfStyle w:val="000000000000" w:firstRow="0" w:lastRow="0" w:firstColumn="0" w:lastColumn="0" w:oddVBand="0" w:evenVBand="0" w:oddHBand="0" w:evenHBand="0" w:firstRowFirstColumn="0" w:firstRowLastColumn="0" w:lastRowFirstColumn="0" w:lastRowLastColumn="0"/>
-              <w:rPr>
-                <w:rFonts w:ascii="Calibri" w:eastAsia="Calibri" w:hAnsi="Calibri" w:cs="Calibri"/>
-                <w:sz w:val="20"/>
-                <w:szCs w:val="20"/>
-              </w:rPr>
-            </w:pPr>
-            <w:r>
-              <w:rPr>
-                <w:rFonts w:ascii="Calibri" w:eastAsia="Calibri" w:hAnsi="Calibri" w:cs="Calibri"/>
-                <w:sz w:val="20"/>
-                <w:szCs w:val="20"/>
-              </w:rPr>
-              <w:t xml:space="preserve">SW development to add </w:t>
-            </w:r>
-            <w:r>
-              <w:rPr>
-                <w:rFonts w:ascii="Calibri" w:eastAsia="Calibri" w:hAnsi="Calibri" w:cs="Calibri"/>
-                <w:sz w:val="20"/>
-                <w:szCs w:val="20"/>
-              </w:rPr>
-              <w:t>face emotion</w:t>
-            </w:r>
-            <w:r>
-              <w:rPr>
-                <w:rFonts w:ascii="Calibri" w:eastAsia="Calibri" w:hAnsi="Calibri" w:cs="Calibri"/>
-                <w:sz w:val="20"/>
-                <w:szCs w:val="20"/>
-              </w:rPr>
-              <w:t xml:space="preserve"> logic</w:t>
-            </w:r>
-            <w:r>
-              <w:rPr>
-                <w:rFonts w:ascii="Calibri" w:eastAsia="Calibri" w:hAnsi="Calibri" w:cs="Calibri"/>
-                <w:sz w:val="20"/>
-                <w:szCs w:val="20"/>
-              </w:rPr>
-              <w:t>.</w:t>
-            </w:r>
-          </w:p>
-        </w:tc>
-      </w:tr>
-      <w:tr>
-        <w:trPr>
-          <w:trHeight w:val="20"/>
-        </w:trPr>
-        <w:tc>
-          <w:tcPr>
-            <w:cnfStyle w:val="001000000000" w:firstRow="0" w:lastRow="0" w:firstColumn="1" w:lastColumn="0" w:oddVBand="0" w:evenVBand="0" w:oddHBand="0" w:evenHBand="0" w:firstRowFirstColumn="0" w:firstRowLastColumn="0" w:lastRowFirstColumn="0" w:lastRowLastColumn="0"/>
-            <w:tcW w:w="805" w:type="dxa"/>
-          </w:tcPr>
-          <w:p>
-            <w:pPr>
-              <w:spacing w:after="160" w:line="259" w:lineRule="auto"/>
-              <w:rPr>
-                <w:rFonts w:ascii="Calibri" w:eastAsia="Calibri" w:hAnsi="Calibri" w:cs="Calibri"/>
-                <w:sz w:val="20"/>
-                <w:szCs w:val="20"/>
-              </w:rPr>
-            </w:pPr>
-            <w:r>
-              <w:rPr>
-                <w:rFonts w:ascii="Calibri" w:eastAsia="Calibri" w:hAnsi="Calibri" w:cs="Calibri"/>
-                <w:sz w:val="20"/>
-                <w:szCs w:val="20"/>
-              </w:rPr>
-              <w:t>4</w:t>
-            </w:r>
-          </w:p>
-        </w:tc>
-        <w:tc>
-          <w:tcPr>
-            <w:tcW w:w="4140" w:type="dxa"/>
-          </w:tcPr>
-          <w:p>
-            <w:pPr>
-              <w:spacing w:after="160" w:line="259" w:lineRule="auto"/>
-              <w:cnfStyle w:val="000000000000" w:firstRow="0" w:lastRow="0" w:firstColumn="0" w:lastColumn="0" w:oddVBand="0" w:evenVBand="0" w:oddHBand="0" w:evenHBand="0" w:firstRowFirstColumn="0" w:firstRowLastColumn="0" w:lastRowFirstColumn="0" w:lastRowLastColumn="0"/>
-              <w:rPr>
-                <w:rFonts w:ascii="Calibri" w:eastAsia="Calibri" w:hAnsi="Calibri" w:cs="Calibri"/>
+              <w:pStyle w:val="NoSpacing"/>
+              <w:jc w:val="both"/>
+              <w:rPr>
                 <w:sz w:val="20"/>
                 <w:szCs w:val="20"/>
               </w:rPr>
@@ -564,67 +1213,13 @@
         </w:tc>
         <w:tc>
           <w:tcPr>
-            <w:tcW w:w="4405" w:type="dxa"/>
+            <w:tcW w:w="2338" w:type="dxa"/>
           </w:tcPr>
           <w:p>
             <w:pPr>
-              <w:spacing w:after="160" w:line="259" w:lineRule="auto"/>
-              <w:cnfStyle w:val="000000000000" w:firstRow="0" w:lastRow="0" w:firstColumn="0" w:lastColumn="0" w:oddVBand="0" w:evenVBand="0" w:oddHBand="0" w:evenHBand="0" w:firstRowFirstColumn="0" w:firstRowLastColumn="0" w:lastRowFirstColumn="0" w:lastRowLastColumn="0"/>
-              <w:rPr>
-                <w:rFonts w:ascii="Calibri" w:eastAsia="Calibri" w:hAnsi="Calibri" w:cs="Calibri"/>
-                <w:sz w:val="20"/>
-                <w:szCs w:val="20"/>
-              </w:rPr>
-            </w:pPr>
-            <w:r>
-              <w:rPr>
-                <w:rFonts w:ascii="Calibri" w:eastAsia="Calibri" w:hAnsi="Calibri" w:cs="Calibri"/>
-                <w:sz w:val="20"/>
-                <w:szCs w:val="20"/>
-              </w:rPr>
-              <w:t>SW development to add CAN communication.</w:t>
-            </w:r>
-          </w:p>
-        </w:tc>
-      </w:tr>
-      <w:tr>
-        <w:trPr>
-          <w:trHeight w:val="20"/>
-        </w:trPr>
-        <w:tc>
-          <w:tcPr>
-            <w:cnfStyle w:val="001000000000" w:firstRow="0" w:lastRow="0" w:firstColumn="1" w:lastColumn="0" w:oddVBand="0" w:evenVBand="0" w:oddHBand="0" w:evenHBand="0" w:firstRowFirstColumn="0" w:firstRowLastColumn="0" w:lastRowFirstColumn="0" w:lastRowLastColumn="0"/>
-            <w:tcW w:w="805" w:type="dxa"/>
-          </w:tcPr>
-          <w:p>
-            <w:pPr>
-              <w:spacing w:after="160" w:line="259" w:lineRule="auto"/>
-              <w:rPr>
-                <w:rFonts w:ascii="Calibri" w:eastAsia="Calibri" w:hAnsi="Calibri" w:cs="Calibri"/>
-                <w:sz w:val="20"/>
-                <w:szCs w:val="20"/>
-              </w:rPr>
-            </w:pPr>
-            <w:r>
-              <w:rPr>
-                <w:rFonts w:ascii="Calibri" w:eastAsia="Calibri" w:hAnsi="Calibri" w:cs="Calibri"/>
-                <w:sz w:val="20"/>
-                <w:szCs w:val="20"/>
-              </w:rPr>
-              <w:t>5</w:t>
-            </w:r>
-          </w:p>
-        </w:tc>
-        <w:tc>
-          <w:tcPr>
-            <w:tcW w:w="4140" w:type="dxa"/>
-          </w:tcPr>
-          <w:p>
-            <w:pPr>
-              <w:spacing w:after="160" w:line="259" w:lineRule="auto"/>
-              <w:cnfStyle w:val="000000000000" w:firstRow="0" w:lastRow="0" w:firstColumn="0" w:lastColumn="0" w:oddVBand="0" w:evenVBand="0" w:oddHBand="0" w:evenHBand="0" w:firstRowFirstColumn="0" w:firstRowLastColumn="0" w:lastRowFirstColumn="0" w:lastRowLastColumn="0"/>
-              <w:rPr>
-                <w:rFonts w:ascii="Calibri" w:eastAsia="Calibri" w:hAnsi="Calibri" w:cs="Calibri"/>
+              <w:pStyle w:val="NoSpacing"/>
+              <w:jc w:val="both"/>
+              <w:rPr>
                 <w:sz w:val="20"/>
                 <w:szCs w:val="20"/>
               </w:rPr>
@@ -633,103 +1228,79 @@
         </w:tc>
         <w:tc>
           <w:tcPr>
-            <w:tcW w:w="4405" w:type="dxa"/>
+            <w:tcW w:w="2338" w:type="dxa"/>
           </w:tcPr>
           <w:p>
             <w:pPr>
-              <w:spacing w:after="160" w:line="259" w:lineRule="auto"/>
-              <w:cnfStyle w:val="000000000000" w:firstRow="0" w:lastRow="0" w:firstColumn="0" w:lastColumn="0" w:oddVBand="0" w:evenVBand="0" w:oddHBand="0" w:evenHBand="0" w:firstRowFirstColumn="0" w:firstRowLastColumn="0" w:lastRowFirstColumn="0" w:lastRowLastColumn="0"/>
-              <w:rPr>
-                <w:rFonts w:ascii="Calibri" w:eastAsia="Calibri" w:hAnsi="Calibri" w:cs="Calibri"/>
+              <w:pStyle w:val="NoSpacing"/>
+              <w:jc w:val="both"/>
+              <w:rPr>
                 <w:sz w:val="20"/>
                 <w:szCs w:val="20"/>
               </w:rPr>
             </w:pPr>
-            <w:r>
-              <w:rPr>
-                <w:rFonts w:ascii="Calibri" w:eastAsia="Calibri" w:hAnsi="Calibri" w:cs="Calibri"/>
-                <w:sz w:val="20"/>
-                <w:szCs w:val="20"/>
-              </w:rPr>
-              <w:t>CANoe model creation to view messages.</w:t>
-            </w:r>
           </w:p>
         </w:tc>
       </w:tr>
       <w:tr>
-        <w:trPr>
-          <w:trHeight w:val="20"/>
-        </w:trPr>
         <w:tc>
           <w:tcPr>
-            <w:cnfStyle w:val="001000000000" w:firstRow="0" w:lastRow="0" w:firstColumn="1" w:lastColumn="0" w:oddVBand="0" w:evenVBand="0" w:oddHBand="0" w:evenHBand="0" w:firstRowFirstColumn="0" w:firstRowLastColumn="0" w:lastRowFirstColumn="0" w:lastRowLastColumn="0"/>
-            <w:tcW w:w="805" w:type="dxa"/>
+            <w:tcW w:w="2337" w:type="dxa"/>
           </w:tcPr>
           <w:p>
             <w:pPr>
-              <w:spacing w:after="160" w:line="259" w:lineRule="auto"/>
-              <w:rPr>
-                <w:rFonts w:ascii="Calibri" w:eastAsia="Calibri" w:hAnsi="Calibri" w:cs="Calibri"/>
+              <w:pStyle w:val="NoSpacing"/>
+              <w:jc w:val="both"/>
+              <w:rPr>
                 <w:sz w:val="20"/>
                 <w:szCs w:val="20"/>
               </w:rPr>
             </w:pPr>
-            <w:r>
-              <w:rPr>
-                <w:rFonts w:ascii="Calibri" w:eastAsia="Calibri" w:hAnsi="Calibri" w:cs="Calibri"/>
-                <w:sz w:val="20"/>
-                <w:szCs w:val="20"/>
-              </w:rPr>
-              <w:t>6</w:t>
-            </w:r>
           </w:p>
         </w:tc>
         <w:tc>
           <w:tcPr>
-            <w:tcW w:w="4140" w:type="dxa"/>
+            <w:tcW w:w="2337" w:type="dxa"/>
           </w:tcPr>
           <w:p>
             <w:pPr>
-              <w:spacing w:after="160" w:line="259" w:lineRule="auto"/>
-              <w:cnfStyle w:val="000000000000" w:firstRow="0" w:lastRow="0" w:firstColumn="0" w:lastColumn="0" w:oddVBand="0" w:evenVBand="0" w:oddHBand="0" w:evenHBand="0" w:firstRowFirstColumn="0" w:firstRowLastColumn="0" w:lastRowFirstColumn="0" w:lastRowLastColumn="0"/>
-              <w:rPr>
-                <w:rFonts w:ascii="Calibri" w:eastAsia="Calibri" w:hAnsi="Calibri" w:cs="Calibri"/>
+              <w:pStyle w:val="NoSpacing"/>
+              <w:jc w:val="both"/>
+              <w:rPr>
                 <w:sz w:val="20"/>
                 <w:szCs w:val="20"/>
               </w:rPr>
             </w:pPr>
-            <w:r>
-              <w:rPr>
-                <w:rFonts w:ascii="Calibri" w:eastAsia="Calibri" w:hAnsi="Calibri" w:cs="Calibri"/>
-                <w:sz w:val="20"/>
-                <w:szCs w:val="20"/>
-              </w:rPr>
-              <w:t>System validation</w:t>
-            </w:r>
           </w:p>
         </w:tc>
         <w:tc>
           <w:tcPr>
-            <w:tcW w:w="4405" w:type="dxa"/>
+            <w:tcW w:w="2338" w:type="dxa"/>
           </w:tcPr>
           <w:p>
             <w:pPr>
-              <w:spacing w:after="160" w:line="259" w:lineRule="auto"/>
-              <w:cnfStyle w:val="000000000000" w:firstRow="0" w:lastRow="0" w:firstColumn="0" w:lastColumn="0" w:oddVBand="0" w:evenVBand="0" w:oddHBand="0" w:evenHBand="0" w:firstRowFirstColumn="0" w:firstRowLastColumn="0" w:lastRowFirstColumn="0" w:lastRowLastColumn="0"/>
-              <w:rPr>
-                <w:rFonts w:ascii="Calibri" w:eastAsia="Calibri" w:hAnsi="Calibri" w:cs="Calibri"/>
+              <w:pStyle w:val="NoSpacing"/>
+              <w:jc w:val="both"/>
+              <w:rPr>
                 <w:sz w:val="20"/>
                 <w:szCs w:val="20"/>
               </w:rPr>
             </w:pPr>
-            <w:r>
-              <w:rPr>
-                <w:rFonts w:ascii="Calibri" w:eastAsia="Calibri" w:hAnsi="Calibri" w:cs="Calibri"/>
-                <w:sz w:val="20"/>
-                <w:szCs w:val="20"/>
-              </w:rPr>
-              <w:t>System validation</w:t>
-            </w:r>
+          </w:p>
+        </w:tc>
+        <w:tc>
+          <w:tcPr>
+            <w:tcW w:w="2338" w:type="dxa"/>
+          </w:tcPr>
+          <w:p>
+            <w:pPr>
+              <w:pStyle w:val="NoSpacing"/>
+              <w:jc w:val="both"/>
+              <w:rPr>
+                <w:sz w:val="20"/>
+                <w:szCs w:val="20"/>
+              </w:rPr>
+            </w:pPr>
           </w:p>
         </w:tc>
       </w:tr>
@@ -737,27 +1308,22 @@
     <w:p>
       <w:pPr>
         <w:pStyle w:val="NoSpacing"/>
-      </w:pPr>
-    </w:p>
-    <w:p>
-      <w:pPr>
-        <w:spacing w:after="160" w:line="259" w:lineRule="auto"/>
-        <w:rPr>
-          <w:rFonts w:ascii="Calibri" w:eastAsia="Calibri" w:hAnsi="Calibri" w:cs="Calibri"/>
-          <w:b/>
-          <w:color w:val="FF0000"/>
-          <w:sz w:val="18"/>
-          <w:szCs w:val="18"/>
-        </w:rPr>
-      </w:pPr>
-      <w:r>
-        <w:rPr>
-          <w:rFonts w:ascii="Calibri" w:eastAsia="Calibri" w:hAnsi="Calibri" w:cs="Calibri"/>
-          <w:b/>
-          <w:color w:val="FF0000"/>
-        </w:rPr>
-        <w:t>Page limit 3 (not including references)</w:t>
-      </w:r>
+        <w:jc w:val="both"/>
+        <w:rPr>
+          <w:sz w:val="20"/>
+          <w:szCs w:val="20"/>
+        </w:rPr>
+      </w:pPr>
+    </w:p>
+    <w:p>
+      <w:pPr>
+        <w:pStyle w:val="NoSpacing"/>
+        <w:jc w:val="both"/>
+        <w:rPr>
+          <w:sz w:val="20"/>
+          <w:szCs w:val="20"/>
+        </w:rPr>
+      </w:pPr>
     </w:p>
     <w:p>
       <w:pPr>
@@ -771,7 +1337,13 @@
         <w:rPr>
           <w:rFonts w:ascii="Calibri" w:eastAsia="Calibri" w:hAnsi="Calibri" w:cs="Calibri"/>
         </w:rPr>
-        <w:t>Introduction</w:t>
+        <w:t xml:space="preserve">Description of technologies related to your project (e.g. technologies related to moving vehicle </w:t>
+      </w:r>
+      <w:r>
+        <w:rPr>
+          <w:rFonts w:ascii="Calibri" w:eastAsia="Calibri" w:hAnsi="Calibri" w:cs="Calibri"/>
+        </w:rPr>
+        <w:t>detection)</w:t>
       </w:r>
     </w:p>
     <w:p>
@@ -786,243 +1358,60 @@
         <w:rPr>
           <w:rFonts w:ascii="Calibri" w:eastAsia="Calibri" w:hAnsi="Calibri" w:cs="Calibri"/>
         </w:rPr>
-        <w:t>What problems do you intend to solve in your project (e.g. In this project, we will develop a computer vision algorithm for moving vehicle detection)</w:t>
-      </w:r>
-    </w:p>
-    <w:p>
-      <w:pPr>
-        <w:pStyle w:val="NoSpacing"/>
-        <w:jc w:val="both"/>
-        <w:rPr>
-          <w:sz w:val="20"/>
-          <w:szCs w:val="20"/>
-        </w:rPr>
-      </w:pPr>
-      <w:r>
-        <w:rPr>
-          <w:sz w:val="20"/>
-          <w:szCs w:val="20"/>
-        </w:rPr>
-        <w:t>Driving is a complex activity that demands a high level of cognitive functioning and emotional regulation. When individuals are experiencing depression, anger, or excitement, their ability to effectively navigate the challenges of driving becomes severely compromised. Depression, for example, can lead to decreased motivation and energy levels, resulting in diminished concentration and slower reaction times. This may manifest as delayed responses to traffic signals, reduced awareness of surrounding vehicles, or an inability to anticipate and appropriately react to potential hazards. Similarly, anger can cloud judgment and lead to impulsive and aggressive driving behaviors such as tailgating, excessive speeding, or engaging in confrontations with other drivers. These behaviors not only increase the likelihood of accidents but also escalate tensions on the road, creating unsafe conditions for everyone involved.</w:t>
-      </w:r>
-    </w:p>
-    <w:p>
-      <w:pPr>
-        <w:pStyle w:val="NoSpacing"/>
-        <w:jc w:val="both"/>
-        <w:rPr>
-          <w:sz w:val="20"/>
-          <w:szCs w:val="20"/>
-        </w:rPr>
-      </w:pPr>
-    </w:p>
-    <w:p>
-      <w:pPr>
-        <w:pStyle w:val="NoSpacing"/>
-        <w:jc w:val="both"/>
-        <w:rPr>
-          <w:sz w:val="20"/>
-          <w:szCs w:val="20"/>
-        </w:rPr>
-      </w:pPr>
-      <w:r>
-        <w:rPr>
-          <w:sz w:val="20"/>
-          <w:szCs w:val="20"/>
-        </w:rPr>
-        <w:t>Furthermore, the heightened emotional state associated with excitement can lead to a sense of invincibility and risk-taking behavior behind the wheel. Excited drivers may be more prone to engaging in distractions such as texting, talking on the phone, or fiddling with infotainment systems, all of which divert attention away from the task of driving. Additionally, excitement can manifest as overconfidence, leading drivers to underestimate the dangers of certain maneuvers or road conditions. This combination of diminished attention, impaired decision-making, and increased risk-taking significantly elevates the probability of accidents and poses a serious threat to the safety of all road users. Recognizing the potential dangers of driving under the influence of intense emotions underscores the importance of prioritizing mental and emotional well-being, as well as cultivating mindfulness and self-awareness while operating a vehicle.</w:t>
-      </w:r>
-    </w:p>
-    <w:p>
-      <w:pPr>
-        <w:pStyle w:val="NoSpacing"/>
-        <w:jc w:val="both"/>
-        <w:rPr>
-          <w:sz w:val="20"/>
-          <w:szCs w:val="20"/>
-        </w:rPr>
-      </w:pPr>
-    </w:p>
-    <w:p>
-      <w:pPr>
-        <w:pStyle w:val="NoSpacing"/>
-        <w:jc w:val="both"/>
-        <w:rPr>
-          <w:sz w:val="20"/>
-          <w:szCs w:val="20"/>
-        </w:rPr>
-      </w:pPr>
-    </w:p>
-    <w:p>
-      <w:pPr>
-        <w:pStyle w:val="NoSpacing"/>
-        <w:jc w:val="both"/>
-        <w:rPr>
-          <w:sz w:val="20"/>
-          <w:szCs w:val="20"/>
-        </w:rPr>
-      </w:pPr>
-    </w:p>
-    <w:p>
-      <w:pPr>
-        <w:pStyle w:val="NoSpacing"/>
-        <w:jc w:val="both"/>
-        <w:rPr>
-          <w:sz w:val="20"/>
-          <w:szCs w:val="20"/>
-        </w:rPr>
-      </w:pPr>
-      <w:r>
-        <w:rPr>
-          <w:sz w:val="20"/>
-          <w:szCs w:val="20"/>
-        </w:rPr>
-        <w:lastRenderedPageBreak/>
-        <w:t>Based on the above information</w:t>
-      </w:r>
-      <w:r>
-        <w:rPr>
-          <w:sz w:val="20"/>
-          <w:szCs w:val="20"/>
-        </w:rPr>
-        <w:t>, we will d</w:t>
-      </w:r>
-      <w:r>
-        <w:rPr>
-          <w:sz w:val="20"/>
-          <w:szCs w:val="20"/>
-        </w:rPr>
-        <w:t>evelop</w:t>
-      </w:r>
-      <w:r>
-        <w:rPr>
-          <w:sz w:val="20"/>
-          <w:szCs w:val="20"/>
-        </w:rPr>
-        <w:t xml:space="preserve"> a Facial Recognition System</w:t>
-      </w:r>
-      <w:r>
-        <w:rPr>
-          <w:sz w:val="20"/>
-          <w:szCs w:val="20"/>
+        <w:t xml:space="preserve">These technologies are broad, these technologies can </w:t>
+      </w:r>
+      <w:proofErr w:type="gramStart"/>
+      <w:r>
+        <w:rPr>
+          <w:rFonts w:ascii="Calibri" w:eastAsia="Calibri" w:hAnsi="Calibri" w:cs="Calibri"/>
+        </w:rPr>
+        <w:t>be</w:t>
+      </w:r>
+      <w:proofErr w:type="gramEnd"/>
+      <w:r>
+        <w:rPr>
+          <w:rFonts w:ascii="Calibri" w:eastAsia="Calibri" w:hAnsi="Calibri" w:cs="Calibri"/>
         </w:rPr>
         <w:t xml:space="preserve"> </w:t>
       </w:r>
-      <w:r>
-        <w:rPr>
-          <w:sz w:val="20"/>
-          <w:szCs w:val="20"/>
-        </w:rPr>
-        <w:t xml:space="preserve">mounted inside a vehicle </w:t>
-      </w:r>
-      <w:r>
-        <w:rPr>
-          <w:sz w:val="20"/>
-          <w:szCs w:val="20"/>
-        </w:rPr>
-        <w:t xml:space="preserve">that can </w:t>
-      </w:r>
-      <w:r>
-        <w:rPr>
-          <w:sz w:val="20"/>
-          <w:szCs w:val="20"/>
-        </w:rPr>
-        <w:t xml:space="preserve">evaluate the user’s </w:t>
-      </w:r>
-      <w:r>
-        <w:rPr>
-          <w:sz w:val="20"/>
-          <w:szCs w:val="20"/>
-        </w:rPr>
-        <w:t>emotions</w:t>
-      </w:r>
-      <w:r>
-        <w:rPr>
-          <w:sz w:val="20"/>
-          <w:szCs w:val="20"/>
-        </w:rPr>
-        <w:t>. B</w:t>
-      </w:r>
-      <w:r>
-        <w:rPr>
-          <w:sz w:val="20"/>
-          <w:szCs w:val="20"/>
-        </w:rPr>
-        <w:t xml:space="preserve">ased on </w:t>
-      </w:r>
-      <w:r>
-        <w:rPr>
-          <w:sz w:val="20"/>
-          <w:szCs w:val="20"/>
-        </w:rPr>
-        <w:t>his/her expression</w:t>
-      </w:r>
-      <w:r>
-        <w:rPr>
-          <w:sz w:val="20"/>
-          <w:szCs w:val="20"/>
-        </w:rPr>
-        <w:t>s,</w:t>
-      </w:r>
-      <w:r>
-        <w:rPr>
-          <w:sz w:val="20"/>
-          <w:szCs w:val="20"/>
-        </w:rPr>
-        <w:t xml:space="preserve"> the system will send a set of custom messages</w:t>
-      </w:r>
-      <w:r>
-        <w:rPr>
-          <w:sz w:val="20"/>
-          <w:szCs w:val="20"/>
-        </w:rPr>
-        <w:t xml:space="preserve"> into the vehicle</w:t>
-      </w:r>
-      <w:r>
-        <w:rPr>
-          <w:sz w:val="20"/>
-          <w:szCs w:val="20"/>
-        </w:rPr>
-        <w:t xml:space="preserve"> CAN</w:t>
-      </w:r>
-      <w:r>
-        <w:rPr>
-          <w:sz w:val="20"/>
-          <w:szCs w:val="20"/>
-        </w:rPr>
-        <w:t xml:space="preserve"> bus</w:t>
-      </w:r>
-      <w:r>
-        <w:rPr>
-          <w:sz w:val="20"/>
-          <w:szCs w:val="20"/>
-        </w:rPr>
-        <w:t xml:space="preserve"> and prevent it from exceeding a defined speed limit.</w:t>
-      </w:r>
-      <w:r>
-        <w:rPr>
-          <w:sz w:val="20"/>
-          <w:szCs w:val="20"/>
-        </w:rPr>
-        <w:t xml:space="preserve"> The system will also notify a set of emergency contacts via SMS or email</w:t>
-      </w:r>
-      <w:r>
-        <w:rPr>
-          <w:sz w:val="20"/>
-          <w:szCs w:val="20"/>
-        </w:rPr>
-        <w:t>.</w:t>
-      </w:r>
-    </w:p>
-    <w:p>
-      <w:pPr>
-        <w:pStyle w:val="NoSpacing"/>
-        <w:jc w:val="both"/>
-        <w:rPr>
-          <w:sz w:val="20"/>
-          <w:szCs w:val="20"/>
-        </w:rPr>
-      </w:pPr>
+    </w:p>
+    <w:p>
+      <w:pPr>
+        <w:numPr>
+          <w:ilvl w:val="2"/>
+          <w:numId w:val="1"/>
+        </w:numPr>
+        <w:spacing w:after="160" w:line="259" w:lineRule="auto"/>
+      </w:pPr>
+      <w:r>
+        <w:rPr>
+          <w:rFonts w:ascii="Calibri" w:eastAsia="Calibri" w:hAnsi="Calibri" w:cs="Calibri"/>
+        </w:rPr>
+        <w:t xml:space="preserve">Well known functions/algorithms developed by researchers to solve the same problems related to your project </w:t>
+      </w:r>
+      <w:proofErr w:type="gramStart"/>
+      <w:r>
+        <w:rPr>
+          <w:rFonts w:ascii="Calibri" w:eastAsia="Calibri" w:hAnsi="Calibri" w:cs="Calibri"/>
+        </w:rPr>
+        <w:t>topic</w:t>
+      </w:r>
+      <w:proofErr w:type="gramEnd"/>
+    </w:p>
+    <w:p>
+      <w:pPr>
+        <w:numPr>
+          <w:ilvl w:val="2"/>
+          <w:numId w:val="1"/>
+        </w:numPr>
+        <w:spacing w:after="160" w:line="259" w:lineRule="auto"/>
+      </w:pPr>
+      <w:r>
+        <w:rPr>
+          <w:rFonts w:ascii="Calibri" w:eastAsia="Calibri" w:hAnsi="Calibri" w:cs="Calibri"/>
+        </w:rPr>
+        <w:t>found in research papers, commercial products, etc.</w:t>
+      </w:r>
     </w:p>
     <w:p>
       <w:pPr>
@@ -1036,48 +1425,52 @@
         <w:rPr>
           <w:rFonts w:ascii="Calibri" w:eastAsia="Calibri" w:hAnsi="Calibri" w:cs="Calibri"/>
         </w:rPr>
-        <w:t>A summary of the technologies related to the problems you want to solve</w:t>
-      </w:r>
-      <w:r>
-        <w:rPr>
-          <w:rFonts w:ascii="Calibri" w:eastAsia="Calibri" w:hAnsi="Calibri" w:cs="Calibri"/>
-        </w:rPr>
-        <w:t>.</w:t>
-      </w:r>
-    </w:p>
-    <w:p>
-      <w:pPr>
-        <w:pStyle w:val="NoSpacing"/>
-        <w:jc w:val="both"/>
-        <w:rPr>
-          <w:sz w:val="20"/>
-          <w:szCs w:val="20"/>
-        </w:rPr>
-      </w:pPr>
-      <w:r>
-        <w:rPr>
-          <w:sz w:val="20"/>
-          <w:szCs w:val="20"/>
-        </w:rPr>
-        <w:t xml:space="preserve">The applications </w:t>
-      </w:r>
-      <w:r>
-        <w:rPr>
-          <w:sz w:val="20"/>
-          <w:szCs w:val="20"/>
-        </w:rPr>
-        <w:t xml:space="preserve">of this system are very wide. We will use a </w:t>
-      </w:r>
-    </w:p>
-    <w:p>
-      <w:pPr>
-        <w:pStyle w:val="NoSpacing"/>
-        <w:jc w:val="both"/>
-        <w:rPr>
-          <w:sz w:val="20"/>
-          <w:szCs w:val="20"/>
-        </w:rPr>
-      </w:pPr>
+        <w:t>You may need to search beyond websites:</w:t>
+      </w:r>
+    </w:p>
+    <w:p>
+      <w:pPr>
+        <w:numPr>
+          <w:ilvl w:val="2"/>
+          <w:numId w:val="1"/>
+        </w:numPr>
+        <w:spacing w:after="160" w:line="259" w:lineRule="auto"/>
+      </w:pPr>
+      <w:r>
+        <w:rPr>
+          <w:rFonts w:ascii="Calibri" w:eastAsia="Calibri" w:hAnsi="Calibri" w:cs="Calibri"/>
+        </w:rPr>
+        <w:t xml:space="preserve">Recent development in knowledge discoveries, theories, algorithms </w:t>
+      </w:r>
+      <w:proofErr w:type="gramStart"/>
+      <w:r>
+        <w:rPr>
+          <w:rFonts w:ascii="Calibri" w:eastAsia="Calibri" w:hAnsi="Calibri" w:cs="Calibri"/>
+        </w:rPr>
+        <w:t>published,  research</w:t>
+      </w:r>
+      <w:proofErr w:type="gramEnd"/>
+      <w:r>
+        <w:rPr>
+          <w:rFonts w:ascii="Calibri" w:eastAsia="Calibri" w:hAnsi="Calibri" w:cs="Calibri"/>
+        </w:rPr>
+        <w:t xml:space="preserve"> journals, conference proceedings, etc.</w:t>
+      </w:r>
+    </w:p>
+    <w:p>
+      <w:pPr>
+        <w:numPr>
+          <w:ilvl w:val="1"/>
+          <w:numId w:val="1"/>
+        </w:numPr>
+        <w:spacing w:after="160" w:line="259" w:lineRule="auto"/>
+      </w:pPr>
+      <w:r>
+        <w:rPr>
+          <w:rFonts w:ascii="Calibri" w:eastAsia="Calibri" w:hAnsi="Calibri" w:cs="Calibri"/>
+        </w:rPr>
+        <w:t>Pros and Cons of the investigated technologies</w:t>
+      </w:r>
     </w:p>
     <w:p>
       <w:pPr>
@@ -1091,7 +1484,85 @@
         <w:rPr>
           <w:rFonts w:ascii="Calibri" w:eastAsia="Calibri" w:hAnsi="Calibri" w:cs="Calibri"/>
         </w:rPr>
-        <w:t>Description of technologies related to your project (e.g. technologies related to moving vehicle detection)</w:t>
+        <w:t>Conclusion section</w:t>
+      </w:r>
+    </w:p>
+    <w:p>
+      <w:pPr>
+        <w:spacing w:after="160" w:line="259" w:lineRule="auto"/>
+        <w:rPr>
+          <w:rFonts w:ascii="Calibri" w:eastAsia="Calibri" w:hAnsi="Calibri" w:cs="Calibri"/>
+        </w:rPr>
+      </w:pPr>
+    </w:p>
+    <w:p>
+      <w:pPr>
+        <w:spacing w:after="160" w:line="259" w:lineRule="auto"/>
+        <w:rPr>
+          <w:rFonts w:ascii="Calibri" w:eastAsia="Calibri" w:hAnsi="Calibri" w:cs="Calibri"/>
+        </w:rPr>
+      </w:pPr>
+    </w:p>
+    <w:p>
+      <w:pPr>
+        <w:spacing w:after="160" w:line="259" w:lineRule="auto"/>
+        <w:rPr>
+          <w:rFonts w:ascii="Calibri" w:eastAsia="Calibri" w:hAnsi="Calibri" w:cs="Calibri"/>
+        </w:rPr>
+      </w:pPr>
+    </w:p>
+    <w:p>
+      <w:pPr>
+        <w:spacing w:after="160" w:line="259" w:lineRule="auto"/>
+        <w:rPr>
+          <w:rFonts w:ascii="Calibri" w:eastAsia="Calibri" w:hAnsi="Calibri" w:cs="Calibri"/>
+        </w:rPr>
+      </w:pPr>
+    </w:p>
+    <w:p>
+      <w:pPr>
+        <w:spacing w:after="160" w:line="259" w:lineRule="auto"/>
+        <w:rPr>
+          <w:rFonts w:ascii="Calibri" w:eastAsia="Calibri" w:hAnsi="Calibri" w:cs="Calibri"/>
+        </w:rPr>
+      </w:pPr>
+    </w:p>
+    <w:p>
+      <w:pPr>
+        <w:spacing w:after="160" w:line="259" w:lineRule="auto"/>
+        <w:rPr>
+          <w:rFonts w:ascii="Calibri" w:eastAsia="Calibri" w:hAnsi="Calibri" w:cs="Calibri"/>
+        </w:rPr>
+      </w:pPr>
+    </w:p>
+    <w:p>
+      <w:pPr>
+        <w:spacing w:after="160" w:line="259" w:lineRule="auto"/>
+        <w:rPr>
+          <w:rFonts w:ascii="Calibri" w:eastAsia="Calibri" w:hAnsi="Calibri" w:cs="Calibri"/>
+        </w:rPr>
+      </w:pPr>
+    </w:p>
+    <w:p>
+      <w:pPr>
+        <w:spacing w:after="160" w:line="259" w:lineRule="auto"/>
+        <w:rPr>
+          <w:rFonts w:ascii="Calibri" w:eastAsia="Calibri" w:hAnsi="Calibri" w:cs="Calibri"/>
+        </w:rPr>
+      </w:pPr>
+    </w:p>
+    <w:p>
+      <w:pPr>
+        <w:spacing w:after="160" w:line="259" w:lineRule="auto"/>
+        <w:rPr>
+          <w:rFonts w:ascii="Calibri" w:eastAsia="Calibri" w:hAnsi="Calibri" w:cs="Calibri"/>
+        </w:rPr>
+      </w:pPr>
+      <w:r>
+        <w:rPr>
+          <w:rFonts w:ascii="Calibri" w:eastAsia="Calibri" w:hAnsi="Calibri" w:cs="Calibri"/>
+        </w:rPr>
+        <w:t>References</w:t>
       </w:r>
     </w:p>
     <w:p>
@@ -1106,37 +1577,13 @@
         <w:rPr>
           <w:rFonts w:ascii="Calibri" w:eastAsia="Calibri" w:hAnsi="Calibri" w:cs="Calibri"/>
         </w:rPr>
-        <w:t xml:space="preserve">These technologies are broad, these technologies can be </w:t>
-      </w:r>
-    </w:p>
-    <w:p>
-      <w:pPr>
-        <w:numPr>
-          <w:ilvl w:val="2"/>
-          <w:numId w:val="1"/>
-        </w:numPr>
-        <w:spacing w:after="160" w:line="259" w:lineRule="auto"/>
-      </w:pPr>
-      <w:r>
-        <w:rPr>
-          <w:rFonts w:ascii="Calibri" w:eastAsia="Calibri" w:hAnsi="Calibri" w:cs="Calibri"/>
-        </w:rPr>
-        <w:t>Well known functions/algorithms developed by researchers to solve the same problems related to your project topic</w:t>
-      </w:r>
-    </w:p>
-    <w:p>
-      <w:pPr>
-        <w:numPr>
-          <w:ilvl w:val="2"/>
-          <w:numId w:val="1"/>
-        </w:numPr>
-        <w:spacing w:after="160" w:line="259" w:lineRule="auto"/>
-      </w:pPr>
-      <w:r>
-        <w:rPr>
-          <w:rFonts w:ascii="Calibri" w:eastAsia="Calibri" w:hAnsi="Calibri" w:cs="Calibri"/>
-        </w:rPr>
-        <w:t>found in research papers, commercial products, etc.</w:t>
+        <w:t xml:space="preserve">Provide a list of </w:t>
+      </w:r>
+      <w:r>
+        <w:rPr>
+          <w:rFonts w:ascii="Calibri" w:eastAsia="Calibri" w:hAnsi="Calibri" w:cs="Calibri"/>
+        </w:rPr>
+        <w:t>references you used to produce the reports.  Every reference you listed here should be cited inside your report.</w:t>
       </w:r>
     </w:p>
     <w:p>
@@ -1151,160 +1598,21 @@
         <w:rPr>
           <w:rFonts w:ascii="Calibri" w:eastAsia="Calibri" w:hAnsi="Calibri" w:cs="Calibri"/>
         </w:rPr>
-        <w:t>You may need to search beyond websites:</w:t>
-      </w:r>
-    </w:p>
-    <w:p>
-      <w:pPr>
-        <w:numPr>
-          <w:ilvl w:val="2"/>
-          <w:numId w:val="1"/>
-        </w:numPr>
-        <w:spacing w:after="160" w:line="259" w:lineRule="auto"/>
-      </w:pPr>
-      <w:r>
-        <w:rPr>
-          <w:rFonts w:ascii="Calibri" w:eastAsia="Calibri" w:hAnsi="Calibri" w:cs="Calibri"/>
-        </w:rPr>
-        <w:t>Recent development in knowledge discoveries, theories, algorithms published,  research journals, conference proceedings, etc.</w:t>
-      </w:r>
-    </w:p>
-    <w:p>
-      <w:pPr>
-        <w:numPr>
-          <w:ilvl w:val="1"/>
-          <w:numId w:val="1"/>
-        </w:numPr>
-        <w:spacing w:after="160" w:line="259" w:lineRule="auto"/>
-      </w:pPr>
-      <w:r>
-        <w:rPr>
-          <w:rFonts w:ascii="Calibri" w:eastAsia="Calibri" w:hAnsi="Calibri" w:cs="Calibri"/>
-        </w:rPr>
-        <w:t>Pros and Cons of the investigated technologies</w:t>
-      </w:r>
-    </w:p>
-    <w:p>
-      <w:pPr>
-        <w:numPr>
-          <w:ilvl w:val="0"/>
-          <w:numId w:val="1"/>
-        </w:numPr>
-        <w:spacing w:after="160" w:line="259" w:lineRule="auto"/>
-      </w:pPr>
-      <w:r>
-        <w:rPr>
-          <w:rFonts w:ascii="Calibri" w:eastAsia="Calibri" w:hAnsi="Calibri" w:cs="Calibri"/>
-        </w:rPr>
-        <w:t>Conclusion section</w:t>
-      </w:r>
-    </w:p>
-    <w:p>
-      <w:pPr>
-        <w:spacing w:after="160" w:line="259" w:lineRule="auto"/>
-        <w:rPr>
-          <w:rFonts w:ascii="Calibri" w:eastAsia="Calibri" w:hAnsi="Calibri" w:cs="Calibri"/>
-        </w:rPr>
-      </w:pPr>
-    </w:p>
-    <w:p>
-      <w:pPr>
-        <w:spacing w:after="160" w:line="259" w:lineRule="auto"/>
-        <w:rPr>
-          <w:rFonts w:ascii="Calibri" w:eastAsia="Calibri" w:hAnsi="Calibri" w:cs="Calibri"/>
-        </w:rPr>
-      </w:pPr>
-    </w:p>
-    <w:p>
-      <w:pPr>
-        <w:spacing w:after="160" w:line="259" w:lineRule="auto"/>
-        <w:rPr>
-          <w:rFonts w:ascii="Calibri" w:eastAsia="Calibri" w:hAnsi="Calibri" w:cs="Calibri"/>
-        </w:rPr>
-      </w:pPr>
-    </w:p>
-    <w:p>
-      <w:pPr>
-        <w:spacing w:after="160" w:line="259" w:lineRule="auto"/>
-        <w:rPr>
-          <w:rFonts w:ascii="Calibri" w:eastAsia="Calibri" w:hAnsi="Calibri" w:cs="Calibri"/>
-        </w:rPr>
-      </w:pPr>
-    </w:p>
-    <w:p>
-      <w:pPr>
-        <w:spacing w:after="160" w:line="259" w:lineRule="auto"/>
-        <w:rPr>
-          <w:rFonts w:ascii="Calibri" w:eastAsia="Calibri" w:hAnsi="Calibri" w:cs="Calibri"/>
-        </w:rPr>
-      </w:pPr>
-    </w:p>
-    <w:p>
-      <w:pPr>
-        <w:spacing w:after="160" w:line="259" w:lineRule="auto"/>
-        <w:rPr>
-          <w:rFonts w:ascii="Calibri" w:eastAsia="Calibri" w:hAnsi="Calibri" w:cs="Calibri"/>
-        </w:rPr>
-      </w:pPr>
-    </w:p>
-    <w:p>
-      <w:pPr>
-        <w:spacing w:after="160" w:line="259" w:lineRule="auto"/>
-        <w:rPr>
-          <w:rFonts w:ascii="Calibri" w:eastAsia="Calibri" w:hAnsi="Calibri" w:cs="Calibri"/>
-        </w:rPr>
-      </w:pPr>
-    </w:p>
-    <w:p>
-      <w:pPr>
-        <w:spacing w:after="160" w:line="259" w:lineRule="auto"/>
-        <w:rPr>
-          <w:rFonts w:ascii="Calibri" w:eastAsia="Calibri" w:hAnsi="Calibri" w:cs="Calibri"/>
-        </w:rPr>
-      </w:pPr>
-    </w:p>
-    <w:p>
-      <w:pPr>
-        <w:spacing w:after="160" w:line="259" w:lineRule="auto"/>
-        <w:rPr>
-          <w:rFonts w:ascii="Calibri" w:eastAsia="Calibri" w:hAnsi="Calibri" w:cs="Calibri"/>
-        </w:rPr>
-      </w:pPr>
-      <w:r>
-        <w:rPr>
-          <w:rFonts w:ascii="Calibri" w:eastAsia="Calibri" w:hAnsi="Calibri" w:cs="Calibri"/>
-        </w:rPr>
-        <w:t>References</w:t>
-      </w:r>
-    </w:p>
-    <w:p>
-      <w:pPr>
-        <w:numPr>
-          <w:ilvl w:val="1"/>
-          <w:numId w:val="1"/>
-        </w:numPr>
-        <w:spacing w:after="160" w:line="259" w:lineRule="auto"/>
-      </w:pPr>
-      <w:r>
-        <w:rPr>
-          <w:rFonts w:ascii="Calibri" w:eastAsia="Calibri" w:hAnsi="Calibri" w:cs="Calibri"/>
-        </w:rPr>
-        <w:t>Provide a list of references you used to produce the reports.  Every reference you listed here should be cited inside your report.</w:t>
-      </w:r>
-    </w:p>
-    <w:p>
-      <w:pPr>
-        <w:numPr>
-          <w:ilvl w:val="1"/>
-          <w:numId w:val="1"/>
-        </w:numPr>
-        <w:spacing w:after="160" w:line="259" w:lineRule="auto"/>
-      </w:pPr>
-      <w:r>
-        <w:rPr>
-          <w:rFonts w:ascii="Calibri" w:eastAsia="Calibri" w:hAnsi="Calibri" w:cs="Calibri"/>
-        </w:rPr>
-        <w:t xml:space="preserve">All reference papers should be presented in the following format </w:t>
+        <w:t xml:space="preserve">All reference papers should be presented in the following </w:t>
+      </w:r>
+      <w:proofErr w:type="gramStart"/>
+      <w:r>
+        <w:rPr>
+          <w:rFonts w:ascii="Calibri" w:eastAsia="Calibri" w:hAnsi="Calibri" w:cs="Calibri"/>
+        </w:rPr>
+        <w:t>format</w:t>
+      </w:r>
+      <w:proofErr w:type="gramEnd"/>
+      <w:r>
+        <w:rPr>
+          <w:rFonts w:ascii="Calibri" w:eastAsia="Calibri" w:hAnsi="Calibri" w:cs="Calibri"/>
+        </w:rPr>
+        <w:t xml:space="preserve"> </w:t>
       </w:r>
     </w:p>
     <w:p>
@@ -1342,6 +1650,7 @@
         <w:rPr>
           <w:rFonts w:ascii="Calibri" w:eastAsia="Calibri" w:hAnsi="Calibri" w:cs="Calibri"/>
         </w:rPr>
+        <w:lastRenderedPageBreak/>
         <w:t xml:space="preserve">Sample Format: </w:t>
       </w:r>
     </w:p>
@@ -1356,7 +1665,6 @@
         <w:rPr>
           <w:rFonts w:ascii="Calibri" w:eastAsia="Calibri" w:hAnsi="Calibri" w:cs="Calibri"/>
         </w:rPr>
-        <w:lastRenderedPageBreak/>
         <w:t xml:space="preserve">[1] A. A. </w:t>
       </w:r>
       <w:proofErr w:type="spellStart"/>

</xml_diff>

<commit_message>
Added information for the Technology Report.
</commit_message>
<xml_diff>
--- a/01_Documentation/Technology Survey Report.docx
+++ b/01_Documentation/Technology Survey Report.docx
@@ -7,32 +7,52 @@
         <w:spacing w:after="160" w:line="259" w:lineRule="auto"/>
         <w:jc w:val="center"/>
         <w:rPr>
-          <w:rFonts w:ascii="Calibri" w:eastAsia="Calibri" w:hAnsi="Calibri" w:cs="Calibri"/>
+          <w:rFonts w:eastAsia="Calibri"/>
+          <w:b/>
+          <w:bCs/>
+          <w:sz w:val="20"/>
+          <w:szCs w:val="20"/>
         </w:rPr>
       </w:pPr>
       <w:bookmarkStart w:id="0" w:name="_gjdgxs" w:colFirst="0" w:colLast="0"/>
       <w:bookmarkEnd w:id="0"/>
       <w:r>
         <w:rPr>
-          <w:rFonts w:ascii="Calibri" w:eastAsia="Calibri" w:hAnsi="Calibri" w:cs="Calibri"/>
+          <w:rFonts w:eastAsia="Calibri"/>
+          <w:b/>
+          <w:bCs/>
+          <w:sz w:val="20"/>
+          <w:szCs w:val="20"/>
         </w:rPr>
         <w:t xml:space="preserve">ECE 579 Intelligent Systems, </w:t>
       </w:r>
       <w:r>
         <w:rPr>
-          <w:rFonts w:ascii="Calibri" w:eastAsia="Calibri" w:hAnsi="Calibri" w:cs="Calibri"/>
+          <w:rFonts w:eastAsia="Calibri"/>
+          <w:b/>
+          <w:bCs/>
+          <w:sz w:val="20"/>
+          <w:szCs w:val="20"/>
         </w:rPr>
         <w:t>Winter</w:t>
       </w:r>
       <w:r>
         <w:rPr>
-          <w:rFonts w:ascii="Calibri" w:eastAsia="Calibri" w:hAnsi="Calibri" w:cs="Calibri"/>
+          <w:rFonts w:eastAsia="Calibri"/>
+          <w:b/>
+          <w:bCs/>
+          <w:sz w:val="20"/>
+          <w:szCs w:val="20"/>
         </w:rPr>
         <w:t xml:space="preserve"> 202</w:t>
       </w:r>
       <w:r>
         <w:rPr>
-          <w:rFonts w:ascii="Calibri" w:eastAsia="Calibri" w:hAnsi="Calibri" w:cs="Calibri"/>
+          <w:rFonts w:eastAsia="Calibri"/>
+          <w:b/>
+          <w:bCs/>
+          <w:sz w:val="20"/>
+          <w:szCs w:val="20"/>
         </w:rPr>
         <w:t>4</w:t>
       </w:r>
@@ -42,12 +62,20 @@
         <w:spacing w:after="160" w:line="259" w:lineRule="auto"/>
         <w:jc w:val="center"/>
         <w:rPr>
-          <w:rFonts w:ascii="Calibri" w:eastAsia="Calibri" w:hAnsi="Calibri" w:cs="Calibri"/>
-        </w:rPr>
-      </w:pPr>
-      <w:r>
-        <w:rPr>
-          <w:rFonts w:ascii="Calibri" w:eastAsia="Calibri" w:hAnsi="Calibri" w:cs="Calibri"/>
+          <w:rFonts w:eastAsia="Calibri"/>
+          <w:b/>
+          <w:bCs/>
+          <w:sz w:val="20"/>
+          <w:szCs w:val="20"/>
+        </w:rPr>
+      </w:pPr>
+      <w:r>
+        <w:rPr>
+          <w:rFonts w:eastAsia="Calibri"/>
+          <w:b/>
+          <w:bCs/>
+          <w:sz w:val="20"/>
+          <w:szCs w:val="20"/>
         </w:rPr>
         <w:t>Technology Survey Report</w:t>
       </w:r>
@@ -67,57 +95,67 @@
       <w:pPr>
         <w:spacing w:after="160" w:line="259" w:lineRule="auto"/>
         <w:rPr>
-          <w:rFonts w:asciiTheme="majorHAnsi" w:eastAsia="Calibri" w:hAnsiTheme="majorHAnsi" w:cstheme="majorHAnsi"/>
-        </w:rPr>
-      </w:pPr>
-      <w:r>
-        <w:rPr>
-          <w:rFonts w:asciiTheme="majorHAnsi" w:hAnsiTheme="majorHAnsi" w:cstheme="majorHAnsi"/>
+          <w:rFonts w:eastAsia="Calibri"/>
+          <w:sz w:val="20"/>
+          <w:szCs w:val="20"/>
+        </w:rPr>
+      </w:pPr>
+      <w:r>
+        <w:rPr>
           <w:b/>
+          <w:sz w:val="20"/>
+          <w:szCs w:val="20"/>
           <w:u w:val="single"/>
         </w:rPr>
         <w:t>Project title</w:t>
       </w:r>
       <w:r>
         <w:rPr>
-          <w:rFonts w:asciiTheme="majorHAnsi" w:hAnsiTheme="majorHAnsi" w:cstheme="majorHAnsi"/>
           <w:b/>
+          <w:sz w:val="20"/>
+          <w:szCs w:val="20"/>
         </w:rPr>
         <w:t>: Facial Expression Recognition System</w:t>
       </w:r>
       <w:r>
         <w:rPr>
-          <w:rFonts w:asciiTheme="majorHAnsi" w:hAnsiTheme="majorHAnsi" w:cstheme="majorHAnsi"/>
           <w:b/>
+          <w:sz w:val="20"/>
+          <w:szCs w:val="20"/>
         </w:rPr>
         <w:t xml:space="preserve"> (</w:t>
       </w:r>
       <w:proofErr w:type="spellStart"/>
       <w:r>
         <w:rPr>
-          <w:rFonts w:asciiTheme="majorHAnsi" w:hAnsiTheme="majorHAnsi" w:cstheme="majorHAnsi"/>
           <w:b/>
+          <w:sz w:val="20"/>
+          <w:szCs w:val="20"/>
         </w:rPr>
         <w:t>FERSys</w:t>
       </w:r>
       <w:proofErr w:type="spellEnd"/>
       <w:r>
         <w:rPr>
-          <w:rFonts w:asciiTheme="majorHAnsi" w:hAnsiTheme="majorHAnsi" w:cstheme="majorHAnsi"/>
           <w:b/>
+          <w:sz w:val="20"/>
+          <w:szCs w:val="20"/>
         </w:rPr>
         <w:t>)</w:t>
       </w:r>
       <w:r>
         <w:rPr>
-          <w:rFonts w:asciiTheme="majorHAnsi" w:hAnsiTheme="majorHAnsi" w:cstheme="majorHAnsi"/>
           <w:b/>
+          <w:sz w:val="20"/>
+          <w:szCs w:val="20"/>
         </w:rPr>
         <w:t xml:space="preserve"> for Personalized Vehicle Settings</w:t>
       </w:r>
       <w:r>
         <w:rPr>
-          <w:rFonts w:asciiTheme="majorHAnsi" w:eastAsia="Calibri" w:hAnsiTheme="majorHAnsi" w:cstheme="majorHAnsi"/>
+          <w:rFonts w:eastAsia="Calibri"/>
+          <w:sz w:val="20"/>
+          <w:szCs w:val="20"/>
         </w:rPr>
         <w:t>.</w:t>
       </w:r>
@@ -126,15 +164,19 @@
       <w:pPr>
         <w:spacing w:after="160" w:line="259" w:lineRule="auto"/>
         <w:rPr>
-          <w:rFonts w:ascii="Calibri" w:eastAsia="Times New Roman" w:hAnsi="Calibri" w:cs="Times New Roman"/>
+          <w:rFonts w:eastAsia="Times New Roman"/>
           <w:b/>
+          <w:sz w:val="20"/>
+          <w:szCs w:val="20"/>
           <w:lang w:val="en-US" w:eastAsia="zh-CN"/>
         </w:rPr>
       </w:pPr>
       <w:r>
         <w:rPr>
-          <w:rFonts w:ascii="Calibri" w:eastAsia="Times New Roman" w:hAnsi="Calibri" w:cs="Times New Roman"/>
+          <w:rFonts w:eastAsia="Times New Roman"/>
           <w:b/>
+          <w:sz w:val="20"/>
+          <w:szCs w:val="20"/>
           <w:u w:val="single"/>
           <w:lang w:val="en-US" w:eastAsia="zh-CN"/>
         </w:rPr>
@@ -142,8 +184,10 @@
       </w:r>
       <w:r>
         <w:rPr>
-          <w:rFonts w:ascii="Calibri" w:eastAsia="Times New Roman" w:hAnsi="Calibri" w:cs="Times New Roman"/>
+          <w:rFonts w:eastAsia="Times New Roman"/>
           <w:b/>
+          <w:sz w:val="20"/>
+          <w:szCs w:val="20"/>
           <w:lang w:val="en-US" w:eastAsia="zh-CN"/>
         </w:rPr>
         <w:t>: Julio Murillo Amezcua and Luis Castaneda-Trejo.</w:t>
@@ -153,13 +197,17 @@
       <w:pPr>
         <w:spacing w:after="160" w:line="259" w:lineRule="auto"/>
         <w:rPr>
-          <w:rFonts w:ascii="Calibri" w:eastAsia="Calibri" w:hAnsi="Calibri" w:cs="Calibri"/>
-        </w:rPr>
-      </w:pPr>
-      <w:r>
-        <w:rPr>
-          <w:rFonts w:ascii="Calibri" w:eastAsia="Times New Roman" w:hAnsi="Calibri" w:cs="Times New Roman"/>
+          <w:rFonts w:eastAsia="Calibri"/>
+          <w:sz w:val="20"/>
+          <w:szCs w:val="20"/>
+        </w:rPr>
+      </w:pPr>
+      <w:r>
+        <w:rPr>
+          <w:rFonts w:eastAsia="Times New Roman"/>
           <w:b/>
+          <w:sz w:val="20"/>
+          <w:szCs w:val="20"/>
           <w:u w:val="single"/>
           <w:lang w:val="en-US" w:eastAsia="zh-CN"/>
         </w:rPr>
@@ -167,13 +215,17 @@
       </w:r>
       <w:r>
         <w:rPr>
-          <w:rFonts w:ascii="Calibri" w:eastAsia="Calibri" w:hAnsi="Calibri" w:cs="Calibri"/>
+          <w:rFonts w:eastAsia="Calibri"/>
+          <w:sz w:val="20"/>
+          <w:szCs w:val="20"/>
         </w:rPr>
         <w:t>:</w:t>
       </w:r>
       <w:r>
         <w:rPr>
-          <w:rFonts w:ascii="Calibri" w:eastAsia="Calibri" w:hAnsi="Calibri" w:cs="Calibri"/>
+          <w:rFonts w:eastAsia="Calibri"/>
+          <w:sz w:val="20"/>
+          <w:szCs w:val="20"/>
         </w:rPr>
         <w:t xml:space="preserve"> </w:t>
       </w:r>
@@ -192,8 +244,8 @@
       </w:tblPr>
       <w:tblGrid>
         <w:gridCol w:w="535"/>
-        <w:gridCol w:w="3060"/>
-        <w:gridCol w:w="4680"/>
+        <w:gridCol w:w="3600"/>
+        <w:gridCol w:w="5040"/>
       </w:tblGrid>
       <w:tr>
         <w:trPr>
@@ -216,12 +268,13 @@
         </w:tc>
         <w:tc>
           <w:tcPr>
-            <w:tcW w:w="3060" w:type="dxa"/>
+            <w:tcW w:w="3600" w:type="dxa"/>
+            <w:shd w:val="clear" w:color="auto" w:fill="BFBFBF" w:themeFill="background1" w:themeFillShade="BF"/>
           </w:tcPr>
           <w:p>
             <w:pPr>
               <w:pStyle w:val="NoSpacing"/>
-              <w:jc w:val="both"/>
+              <w:jc w:val="center"/>
               <w:rPr>
                 <w:b/>
                 <w:bCs/>
@@ -242,12 +295,13 @@
         </w:tc>
         <w:tc>
           <w:tcPr>
-            <w:tcW w:w="4680" w:type="dxa"/>
+            <w:tcW w:w="5040" w:type="dxa"/>
+            <w:shd w:val="clear" w:color="auto" w:fill="BFBFBF" w:themeFill="background1" w:themeFillShade="BF"/>
           </w:tcPr>
           <w:p>
             <w:pPr>
               <w:pStyle w:val="NoSpacing"/>
-              <w:jc w:val="both"/>
+              <w:jc w:val="center"/>
               <w:rPr>
                 <w:b/>
                 <w:bCs/>
@@ -278,7 +332,6 @@
           <w:p>
             <w:pPr>
               <w:pStyle w:val="NoSpacing"/>
-              <w:jc w:val="both"/>
               <w:rPr>
                 <w:sz w:val="20"/>
                 <w:szCs w:val="20"/>
@@ -295,7 +348,7 @@
         </w:tc>
         <w:tc>
           <w:tcPr>
-            <w:tcW w:w="3060" w:type="dxa"/>
+            <w:tcW w:w="3600" w:type="dxa"/>
           </w:tcPr>
           <w:p>
             <w:pPr>
@@ -317,7 +370,7 @@
         </w:tc>
         <w:tc>
           <w:tcPr>
-            <w:tcW w:w="4680" w:type="dxa"/>
+            <w:tcW w:w="5040" w:type="dxa"/>
           </w:tcPr>
           <w:p>
             <w:pPr>
@@ -349,7 +402,6 @@
           <w:p>
             <w:pPr>
               <w:pStyle w:val="NoSpacing"/>
-              <w:jc w:val="both"/>
               <w:rPr>
                 <w:sz w:val="20"/>
                 <w:szCs w:val="20"/>
@@ -366,7 +418,7 @@
         </w:tc>
         <w:tc>
           <w:tcPr>
-            <w:tcW w:w="3060" w:type="dxa"/>
+            <w:tcW w:w="3600" w:type="dxa"/>
           </w:tcPr>
           <w:p>
             <w:pPr>
@@ -388,7 +440,7 @@
         </w:tc>
         <w:tc>
           <w:tcPr>
-            <w:tcW w:w="4680" w:type="dxa"/>
+            <w:tcW w:w="5040" w:type="dxa"/>
           </w:tcPr>
           <w:p>
             <w:pPr>
@@ -427,7 +479,6 @@
           <w:p>
             <w:pPr>
               <w:pStyle w:val="NoSpacing"/>
-              <w:jc w:val="both"/>
               <w:rPr>
                 <w:sz w:val="20"/>
                 <w:szCs w:val="20"/>
@@ -444,7 +495,7 @@
         </w:tc>
         <w:tc>
           <w:tcPr>
-            <w:tcW w:w="3060" w:type="dxa"/>
+            <w:tcW w:w="3600" w:type="dxa"/>
           </w:tcPr>
           <w:p>
             <w:pPr>
@@ -466,7 +517,7 @@
         </w:tc>
         <w:tc>
           <w:tcPr>
-            <w:tcW w:w="4680" w:type="dxa"/>
+            <w:tcW w:w="5040" w:type="dxa"/>
           </w:tcPr>
           <w:p>
             <w:pPr>
@@ -505,7 +556,6 @@
           <w:p>
             <w:pPr>
               <w:pStyle w:val="NoSpacing"/>
-              <w:jc w:val="both"/>
               <w:rPr>
                 <w:sz w:val="20"/>
                 <w:szCs w:val="20"/>
@@ -522,7 +572,7 @@
         </w:tc>
         <w:tc>
           <w:tcPr>
-            <w:tcW w:w="3060" w:type="dxa"/>
+            <w:tcW w:w="3600" w:type="dxa"/>
           </w:tcPr>
           <w:p>
             <w:pPr>
@@ -544,7 +594,7 @@
         </w:tc>
         <w:tc>
           <w:tcPr>
-            <w:tcW w:w="4680" w:type="dxa"/>
+            <w:tcW w:w="5040" w:type="dxa"/>
           </w:tcPr>
           <w:p>
             <w:pPr>
@@ -576,7 +626,6 @@
           <w:p>
             <w:pPr>
               <w:pStyle w:val="NoSpacing"/>
-              <w:jc w:val="both"/>
               <w:rPr>
                 <w:sz w:val="20"/>
                 <w:szCs w:val="20"/>
@@ -593,7 +642,7 @@
         </w:tc>
         <w:tc>
           <w:tcPr>
-            <w:tcW w:w="3060" w:type="dxa"/>
+            <w:tcW w:w="3600" w:type="dxa"/>
           </w:tcPr>
           <w:p>
             <w:pPr>
@@ -615,7 +664,7 @@
         </w:tc>
         <w:tc>
           <w:tcPr>
-            <w:tcW w:w="4680" w:type="dxa"/>
+            <w:tcW w:w="5040" w:type="dxa"/>
           </w:tcPr>
           <w:p>
             <w:pPr>
@@ -647,7 +696,6 @@
           <w:p>
             <w:pPr>
               <w:pStyle w:val="NoSpacing"/>
-              <w:jc w:val="both"/>
               <w:rPr>
                 <w:sz w:val="20"/>
                 <w:szCs w:val="20"/>
@@ -664,7 +712,7 @@
         </w:tc>
         <w:tc>
           <w:tcPr>
-            <w:tcW w:w="3060" w:type="dxa"/>
+            <w:tcW w:w="3600" w:type="dxa"/>
           </w:tcPr>
           <w:p>
             <w:pPr>
@@ -686,7 +734,7 @@
         </w:tc>
         <w:tc>
           <w:tcPr>
-            <w:tcW w:w="4680" w:type="dxa"/>
+            <w:tcW w:w="5040" w:type="dxa"/>
           </w:tcPr>
           <w:p>
             <w:pPr>
@@ -752,10 +800,20 @@
           <w:numId w:val="1"/>
         </w:numPr>
         <w:spacing w:after="160" w:line="259" w:lineRule="auto"/>
-      </w:pPr>
-      <w:r>
-        <w:rPr>
-          <w:rFonts w:ascii="Calibri" w:eastAsia="Calibri" w:hAnsi="Calibri" w:cs="Calibri"/>
+        <w:rPr>
+          <w:b/>
+          <w:bCs/>
+          <w:sz w:val="20"/>
+          <w:szCs w:val="20"/>
+        </w:rPr>
+      </w:pPr>
+      <w:r>
+        <w:rPr>
+          <w:rFonts w:eastAsia="Calibri"/>
+          <w:b/>
+          <w:bCs/>
+          <w:sz w:val="20"/>
+          <w:szCs w:val="20"/>
         </w:rPr>
         <w:t>Introduction</w:t>
       </w:r>
@@ -766,24 +824,46 @@
           <w:ilvl w:val="1"/>
           <w:numId w:val="1"/>
         </w:numPr>
+        <w:tabs>
+          <w:tab w:val="left" w:pos="270"/>
+        </w:tabs>
         <w:spacing w:after="160" w:line="259" w:lineRule="auto"/>
-        <w:rPr>
+        <w:ind w:left="270" w:hanging="270"/>
+        <w:rPr>
+          <w:rFonts w:ascii="Calibri" w:eastAsia="Calibri" w:hAnsi="Calibri" w:cs="Calibri"/>
           <w:highlight w:val="yellow"/>
         </w:rPr>
       </w:pPr>
+      <w:commentRangeStart w:id="1"/>
       <w:r>
         <w:rPr>
           <w:rFonts w:ascii="Calibri" w:eastAsia="Calibri" w:hAnsi="Calibri" w:cs="Calibri"/>
           <w:highlight w:val="yellow"/>
         </w:rPr>
-        <w:t xml:space="preserve">What problems do you intend to solve in your project (e.g. In this project, we will develop a </w:t>
-      </w:r>
+        <w:t>What problems do you intend to solve in your project (e.g. In this project, we will develop a computer vision algorithm for moving vehicle detection</w:t>
+      </w:r>
+      <w:proofErr w:type="gramStart"/>
       <w:r>
         <w:rPr>
           <w:rFonts w:ascii="Calibri" w:eastAsia="Calibri" w:hAnsi="Calibri" w:cs="Calibri"/>
           <w:highlight w:val="yellow"/>
         </w:rPr>
-        <w:t>computer vision algorithm for moving vehicle detection)</w:t>
+        <w:t>)</w:t>
+      </w:r>
+      <w:r>
+        <w:rPr>
+          <w:rFonts w:ascii="Calibri" w:eastAsia="Calibri" w:hAnsi="Calibri" w:cs="Calibri"/>
+          <w:highlight w:val="yellow"/>
+        </w:rPr>
+        <w:t>..</w:t>
+      </w:r>
+      <w:commentRangeEnd w:id="1"/>
+      <w:proofErr w:type="gramEnd"/>
+      <w:r>
+        <w:rPr>
+          <w:rStyle w:val="CommentReference"/>
+        </w:rPr>
+        <w:commentReference w:id="1"/>
       </w:r>
     </w:p>
     <w:p>
@@ -849,6 +929,146 @@
           <w:szCs w:val="20"/>
         </w:rPr>
       </w:pPr>
+      <w:r>
+        <w:rPr>
+          <w:sz w:val="20"/>
+          <w:szCs w:val="20"/>
+        </w:rPr>
+        <w:t>Based on the above information</w:t>
+      </w:r>
+      <w:r>
+        <w:rPr>
+          <w:sz w:val="20"/>
+          <w:szCs w:val="20"/>
+        </w:rPr>
+        <w:t>, we will d</w:t>
+      </w:r>
+      <w:r>
+        <w:rPr>
+          <w:sz w:val="20"/>
+          <w:szCs w:val="20"/>
+        </w:rPr>
+        <w:t>evelop</w:t>
+      </w:r>
+      <w:r>
+        <w:rPr>
+          <w:sz w:val="20"/>
+          <w:szCs w:val="20"/>
+        </w:rPr>
+        <w:t xml:space="preserve"> a Facial Recognition System</w:t>
+      </w:r>
+      <w:r>
+        <w:rPr>
+          <w:sz w:val="20"/>
+          <w:szCs w:val="20"/>
+        </w:rPr>
+        <w:t xml:space="preserve"> </w:t>
+      </w:r>
+      <w:r>
+        <w:rPr>
+          <w:sz w:val="20"/>
+          <w:szCs w:val="20"/>
+        </w:rPr>
+        <w:t xml:space="preserve">mounted inside a vehicle </w:t>
+      </w:r>
+      <w:r>
+        <w:rPr>
+          <w:sz w:val="20"/>
+          <w:szCs w:val="20"/>
+        </w:rPr>
+        <w:t xml:space="preserve">that can </w:t>
+      </w:r>
+      <w:r>
+        <w:rPr>
+          <w:sz w:val="20"/>
+          <w:szCs w:val="20"/>
+        </w:rPr>
+        <w:t xml:space="preserve">evaluate the user’s </w:t>
+      </w:r>
+      <w:r>
+        <w:rPr>
+          <w:sz w:val="20"/>
+          <w:szCs w:val="20"/>
+        </w:rPr>
+        <w:t>emotions</w:t>
+      </w:r>
+      <w:r>
+        <w:rPr>
+          <w:sz w:val="20"/>
+          <w:szCs w:val="20"/>
+        </w:rPr>
+        <w:t>. B</w:t>
+      </w:r>
+      <w:r>
+        <w:rPr>
+          <w:sz w:val="20"/>
+          <w:szCs w:val="20"/>
+        </w:rPr>
+        <w:t xml:space="preserve">ased on </w:t>
+      </w:r>
+      <w:r>
+        <w:rPr>
+          <w:sz w:val="20"/>
+          <w:szCs w:val="20"/>
+        </w:rPr>
+        <w:t>his/her expression</w:t>
+      </w:r>
+      <w:r>
+        <w:rPr>
+          <w:sz w:val="20"/>
+          <w:szCs w:val="20"/>
+        </w:rPr>
+        <w:t>s,</w:t>
+      </w:r>
+      <w:r>
+        <w:rPr>
+          <w:sz w:val="20"/>
+          <w:szCs w:val="20"/>
+        </w:rPr>
+        <w:t xml:space="preserve"> the system will send a set of custom messages</w:t>
+      </w:r>
+      <w:r>
+        <w:rPr>
+          <w:sz w:val="20"/>
+          <w:szCs w:val="20"/>
+        </w:rPr>
+        <w:t xml:space="preserve"> into the vehicle</w:t>
+      </w:r>
+      <w:r>
+        <w:rPr>
+          <w:sz w:val="20"/>
+          <w:szCs w:val="20"/>
+        </w:rPr>
+        <w:t xml:space="preserve"> CAN</w:t>
+      </w:r>
+      <w:r>
+        <w:rPr>
+          <w:sz w:val="20"/>
+          <w:szCs w:val="20"/>
+        </w:rPr>
+        <w:t xml:space="preserve"> bus</w:t>
+      </w:r>
+      <w:r>
+        <w:rPr>
+          <w:sz w:val="20"/>
+          <w:szCs w:val="20"/>
+        </w:rPr>
+        <w:t xml:space="preserve"> and prevent it from exceeding a defined speed limit.</w:t>
+      </w:r>
+      <w:r>
+        <w:rPr>
+          <w:sz w:val="20"/>
+          <w:szCs w:val="20"/>
+        </w:rPr>
+        <w:t xml:space="preserve"> The system will also notify a set of emergency contacts via SMS or email</w:t>
+      </w:r>
+      <w:r>
+        <w:rPr>
+          <w:sz w:val="20"/>
+          <w:szCs w:val="20"/>
+        </w:rPr>
+        <w:t>.</w:t>
+      </w:r>
     </w:p>
     <w:p>
       <w:pPr>
@@ -859,146 +1079,6 @@
           <w:szCs w:val="20"/>
         </w:rPr>
       </w:pPr>
-      <w:r>
-        <w:rPr>
-          <w:sz w:val="20"/>
-          <w:szCs w:val="20"/>
-        </w:rPr>
-        <w:t>Based on the above information</w:t>
-      </w:r>
-      <w:r>
-        <w:rPr>
-          <w:sz w:val="20"/>
-          <w:szCs w:val="20"/>
-        </w:rPr>
-        <w:t>, we will d</w:t>
-      </w:r>
-      <w:r>
-        <w:rPr>
-          <w:sz w:val="20"/>
-          <w:szCs w:val="20"/>
-        </w:rPr>
-        <w:t>evelop</w:t>
-      </w:r>
-      <w:r>
-        <w:rPr>
-          <w:sz w:val="20"/>
-          <w:szCs w:val="20"/>
-        </w:rPr>
-        <w:t xml:space="preserve"> a Facial Recognition System</w:t>
-      </w:r>
-      <w:r>
-        <w:rPr>
-          <w:sz w:val="20"/>
-          <w:szCs w:val="20"/>
-        </w:rPr>
-        <w:t xml:space="preserve"> </w:t>
-      </w:r>
-      <w:r>
-        <w:rPr>
-          <w:sz w:val="20"/>
-          <w:szCs w:val="20"/>
-        </w:rPr>
-        <w:t xml:space="preserve">mounted inside a vehicle </w:t>
-      </w:r>
-      <w:r>
-        <w:rPr>
-          <w:sz w:val="20"/>
-          <w:szCs w:val="20"/>
-        </w:rPr>
-        <w:t xml:space="preserve">that can </w:t>
-      </w:r>
-      <w:r>
-        <w:rPr>
-          <w:sz w:val="20"/>
-          <w:szCs w:val="20"/>
-        </w:rPr>
-        <w:t xml:space="preserve">evaluate the user’s </w:t>
-      </w:r>
-      <w:r>
-        <w:rPr>
-          <w:sz w:val="20"/>
-          <w:szCs w:val="20"/>
-        </w:rPr>
-        <w:t>emotions</w:t>
-      </w:r>
-      <w:r>
-        <w:rPr>
-          <w:sz w:val="20"/>
-          <w:szCs w:val="20"/>
-        </w:rPr>
-        <w:t>. B</w:t>
-      </w:r>
-      <w:r>
-        <w:rPr>
-          <w:sz w:val="20"/>
-          <w:szCs w:val="20"/>
-        </w:rPr>
-        <w:t xml:space="preserve">ased on </w:t>
-      </w:r>
-      <w:r>
-        <w:rPr>
-          <w:sz w:val="20"/>
-          <w:szCs w:val="20"/>
-        </w:rPr>
-        <w:t>his/her expression</w:t>
-      </w:r>
-      <w:r>
-        <w:rPr>
-          <w:sz w:val="20"/>
-          <w:szCs w:val="20"/>
-        </w:rPr>
-        <w:t>s,</w:t>
-      </w:r>
-      <w:r>
-        <w:rPr>
-          <w:sz w:val="20"/>
-          <w:szCs w:val="20"/>
-        </w:rPr>
-        <w:t xml:space="preserve"> the system will send a set of custom messages</w:t>
-      </w:r>
-      <w:r>
-        <w:rPr>
-          <w:sz w:val="20"/>
-          <w:szCs w:val="20"/>
-        </w:rPr>
-        <w:t xml:space="preserve"> into the vehicle</w:t>
-      </w:r>
-      <w:r>
-        <w:rPr>
-          <w:sz w:val="20"/>
-          <w:szCs w:val="20"/>
-        </w:rPr>
-        <w:t xml:space="preserve"> CAN</w:t>
-      </w:r>
-      <w:r>
-        <w:rPr>
-          <w:sz w:val="20"/>
-          <w:szCs w:val="20"/>
-        </w:rPr>
-        <w:t xml:space="preserve"> bus</w:t>
-      </w:r>
-      <w:r>
-        <w:rPr>
-          <w:sz w:val="20"/>
-          <w:szCs w:val="20"/>
-        </w:rPr>
-        <w:t xml:space="preserve"> and prevent it from exceeding a defined speed limit.</w:t>
-      </w:r>
-      <w:r>
-        <w:rPr>
-          <w:sz w:val="20"/>
-          <w:szCs w:val="20"/>
-        </w:rPr>
-        <w:t xml:space="preserve"> The system will also notify a set of emergency contacts via SMS or email</w:t>
-      </w:r>
-      <w:r>
-        <w:rPr>
-          <w:sz w:val="20"/>
-          <w:szCs w:val="20"/>
-        </w:rPr>
-        <w:t>.</w:t>
-      </w:r>
     </w:p>
     <w:p>
       <w:pPr>
@@ -1016,17 +1096,21 @@
           <w:ilvl w:val="1"/>
           <w:numId w:val="1"/>
         </w:numPr>
+        <w:tabs>
+          <w:tab w:val="left" w:pos="270"/>
+        </w:tabs>
         <w:spacing w:after="160" w:line="259" w:lineRule="auto"/>
+        <w:ind w:hanging="1440"/>
         <w:rPr>
           <w:highlight w:val="yellow"/>
         </w:rPr>
       </w:pPr>
+      <w:commentRangeStart w:id="2"/>
       <w:r>
         <w:rPr>
           <w:rFonts w:ascii="Calibri" w:eastAsia="Calibri" w:hAnsi="Calibri" w:cs="Calibri"/>
           <w:highlight w:val="yellow"/>
         </w:rPr>
-        <w:lastRenderedPageBreak/>
         <w:t>A summary of the technologies related to the problems you want to solve</w:t>
       </w:r>
       <w:r>
@@ -1035,6 +1119,13 @@
           <w:highlight w:val="yellow"/>
         </w:rPr>
         <w:t>.</w:t>
+      </w:r>
+      <w:commentRangeEnd w:id="2"/>
+      <w:r>
+        <w:rPr>
+          <w:rStyle w:val="CommentReference"/>
+        </w:rPr>
+        <w:commentReference w:id="2"/>
       </w:r>
     </w:p>
     <w:p>
@@ -1051,6 +1142,7 @@
           <w:sz w:val="20"/>
           <w:szCs w:val="20"/>
         </w:rPr>
+        <w:lastRenderedPageBreak/>
         <w:t xml:space="preserve">The applications </w:t>
       </w:r>
       <w:r>
@@ -1113,15 +1205,15 @@
         <w:tblLook w:val="04A0" w:firstRow="1" w:lastRow="0" w:firstColumn="1" w:lastColumn="0" w:noHBand="0" w:noVBand="1"/>
       </w:tblPr>
       <w:tblGrid>
-        <w:gridCol w:w="2337"/>
-        <w:gridCol w:w="2337"/>
+        <w:gridCol w:w="805"/>
+        <w:gridCol w:w="3869"/>
         <w:gridCol w:w="2338"/>
         <w:gridCol w:w="2338"/>
       </w:tblGrid>
       <w:tr>
         <w:tc>
           <w:tcPr>
-            <w:tcW w:w="2337" w:type="dxa"/>
+            <w:tcW w:w="805" w:type="dxa"/>
           </w:tcPr>
           <w:p>
             <w:pPr>
@@ -1136,7 +1228,226 @@
         </w:tc>
         <w:tc>
           <w:tcPr>
-            <w:tcW w:w="2337" w:type="dxa"/>
+            <w:tcW w:w="3869" w:type="dxa"/>
+            <w:shd w:val="clear" w:color="auto" w:fill="BFBFBF" w:themeFill="background1" w:themeFillShade="BF"/>
+          </w:tcPr>
+          <w:p>
+            <w:pPr>
+              <w:pStyle w:val="NoSpacing"/>
+              <w:jc w:val="center"/>
+              <w:rPr>
+                <w:b/>
+                <w:bCs/>
+                <w:sz w:val="20"/>
+                <w:szCs w:val="20"/>
+              </w:rPr>
+            </w:pPr>
+            <w:r>
+              <w:rPr>
+                <w:b/>
+                <w:bCs/>
+                <w:sz w:val="20"/>
+                <w:szCs w:val="20"/>
+              </w:rPr>
+              <w:t>Capability</w:t>
+            </w:r>
+          </w:p>
+        </w:tc>
+        <w:tc>
+          <w:tcPr>
+            <w:tcW w:w="2338" w:type="dxa"/>
+            <w:shd w:val="clear" w:color="auto" w:fill="BFBFBF" w:themeFill="background1" w:themeFillShade="BF"/>
+          </w:tcPr>
+          <w:p>
+            <w:pPr>
+              <w:pStyle w:val="NoSpacing"/>
+              <w:jc w:val="center"/>
+              <w:rPr>
+                <w:b/>
+                <w:bCs/>
+                <w:sz w:val="20"/>
+                <w:szCs w:val="20"/>
+              </w:rPr>
+            </w:pPr>
+            <w:r>
+              <w:rPr>
+                <w:b/>
+                <w:bCs/>
+                <w:sz w:val="20"/>
+                <w:szCs w:val="20"/>
+              </w:rPr>
+              <w:t>1</w:t>
+            </w:r>
+            <w:r>
+              <w:rPr>
+                <w:b/>
+                <w:bCs/>
+                <w:sz w:val="20"/>
+                <w:szCs w:val="20"/>
+                <w:vertAlign w:val="superscript"/>
+              </w:rPr>
+              <w:t>st</w:t>
+            </w:r>
+            <w:r>
+              <w:rPr>
+                <w:b/>
+                <w:bCs/>
+                <w:sz w:val="20"/>
+                <w:szCs w:val="20"/>
+              </w:rPr>
+              <w:t xml:space="preserve"> Release</w:t>
+            </w:r>
+          </w:p>
+        </w:tc>
+        <w:tc>
+          <w:tcPr>
+            <w:tcW w:w="2338" w:type="dxa"/>
+            <w:shd w:val="clear" w:color="auto" w:fill="BFBFBF" w:themeFill="background1" w:themeFillShade="BF"/>
+          </w:tcPr>
+          <w:p>
+            <w:pPr>
+              <w:pStyle w:val="NoSpacing"/>
+              <w:jc w:val="center"/>
+              <w:rPr>
+                <w:b/>
+                <w:bCs/>
+                <w:sz w:val="20"/>
+                <w:szCs w:val="20"/>
+              </w:rPr>
+            </w:pPr>
+            <w:r>
+              <w:rPr>
+                <w:b/>
+                <w:bCs/>
+                <w:sz w:val="20"/>
+                <w:szCs w:val="20"/>
+              </w:rPr>
+              <w:t>Future Development</w:t>
+            </w:r>
+          </w:p>
+        </w:tc>
+      </w:tr>
+      <w:tr>
+        <w:tc>
+          <w:tcPr>
+            <w:tcW w:w="805" w:type="dxa"/>
+            <w:vMerge w:val="restart"/>
+          </w:tcPr>
+          <w:p>
+            <w:pPr>
+              <w:pStyle w:val="NoSpacing"/>
+              <w:jc w:val="both"/>
+              <w:rPr>
+                <w:sz w:val="20"/>
+                <w:szCs w:val="20"/>
+              </w:rPr>
+            </w:pPr>
+          </w:p>
+        </w:tc>
+        <w:tc>
+          <w:tcPr>
+            <w:tcW w:w="3869" w:type="dxa"/>
+          </w:tcPr>
+          <w:p>
+            <w:pPr>
+              <w:pStyle w:val="NoSpacing"/>
+              <w:jc w:val="both"/>
+              <w:rPr>
+                <w:sz w:val="20"/>
+                <w:szCs w:val="20"/>
+              </w:rPr>
+            </w:pPr>
+            <w:r>
+              <w:rPr>
+                <w:sz w:val="20"/>
+                <w:szCs w:val="20"/>
+              </w:rPr>
+              <w:t>Facial expression recognition</w:t>
+            </w:r>
+          </w:p>
+        </w:tc>
+        <w:tc>
+          <w:tcPr>
+            <w:tcW w:w="2338" w:type="dxa"/>
+          </w:tcPr>
+          <w:p>
+            <w:pPr>
+              <w:pStyle w:val="NoSpacing"/>
+              <w:jc w:val="center"/>
+              <w:rPr>
+                <w:rFonts w:ascii="Segoe UI Symbol" w:hAnsi="Segoe UI Symbol"/>
+                <w:sz w:val="20"/>
+                <w:szCs w:val="20"/>
+              </w:rPr>
+            </w:pPr>
+            <w:r>
+              <w:rPr>
+                <w:rFonts w:ascii="Segoe UI Symbol" w:hAnsi="Segoe UI Symbol"/>
+                <w:sz w:val="20"/>
+                <w:szCs w:val="20"/>
+              </w:rPr>
+              <w:t>✓</w:t>
+            </w:r>
+          </w:p>
+        </w:tc>
+        <w:tc>
+          <w:tcPr>
+            <w:tcW w:w="2338" w:type="dxa"/>
+          </w:tcPr>
+          <w:p>
+            <w:pPr>
+              <w:pStyle w:val="NoSpacing"/>
+              <w:jc w:val="both"/>
+              <w:rPr>
+                <w:sz w:val="20"/>
+                <w:szCs w:val="20"/>
+              </w:rPr>
+            </w:pPr>
+          </w:p>
+        </w:tc>
+      </w:tr>
+      <w:tr>
+        <w:tc>
+          <w:tcPr>
+            <w:tcW w:w="805" w:type="dxa"/>
+            <w:vMerge/>
+          </w:tcPr>
+          <w:p>
+            <w:pPr>
+              <w:pStyle w:val="NoSpacing"/>
+              <w:jc w:val="both"/>
+              <w:rPr>
+                <w:sz w:val="20"/>
+                <w:szCs w:val="20"/>
+              </w:rPr>
+            </w:pPr>
+          </w:p>
+        </w:tc>
+        <w:tc>
+          <w:tcPr>
+            <w:tcW w:w="3869" w:type="dxa"/>
+          </w:tcPr>
+          <w:p>
+            <w:pPr>
+              <w:pStyle w:val="NoSpacing"/>
+              <w:jc w:val="both"/>
+              <w:rPr>
+                <w:sz w:val="20"/>
+                <w:szCs w:val="20"/>
+              </w:rPr>
+            </w:pPr>
+            <w:r>
+              <w:rPr>
+                <w:sz w:val="20"/>
+                <w:szCs w:val="20"/>
+              </w:rPr>
+              <w:t>Voice expression recognition</w:t>
+            </w:r>
+          </w:p>
+        </w:tc>
+        <w:tc>
+          <w:tcPr>
+            <w:tcW w:w="2338" w:type="dxa"/>
           </w:tcPr>
           <w:p>
             <w:pPr>
@@ -1156,6 +1467,72 @@
           <w:p>
             <w:pPr>
               <w:pStyle w:val="NoSpacing"/>
+              <w:jc w:val="center"/>
+              <w:rPr>
+                <w:sz w:val="20"/>
+                <w:szCs w:val="20"/>
+              </w:rPr>
+            </w:pPr>
+            <w:r>
+              <w:rPr>
+                <w:rFonts w:ascii="Segoe UI Symbol" w:hAnsi="Segoe UI Symbol"/>
+                <w:sz w:val="20"/>
+                <w:szCs w:val="20"/>
+              </w:rPr>
+              <w:t>✓</w:t>
+            </w:r>
+          </w:p>
+        </w:tc>
+      </w:tr>
+      <w:tr>
+        <w:trPr>
+          <w:trHeight w:val="224"/>
+        </w:trPr>
+        <w:tc>
+          <w:tcPr>
+            <w:tcW w:w="805" w:type="dxa"/>
+            <w:vMerge/>
+          </w:tcPr>
+          <w:p>
+            <w:pPr>
+              <w:pStyle w:val="NoSpacing"/>
+              <w:jc w:val="both"/>
+              <w:rPr>
+                <w:sz w:val="20"/>
+                <w:szCs w:val="20"/>
+              </w:rPr>
+            </w:pPr>
+          </w:p>
+        </w:tc>
+        <w:tc>
+          <w:tcPr>
+            <w:tcW w:w="3869" w:type="dxa"/>
+          </w:tcPr>
+          <w:p>
+            <w:pPr>
+              <w:pStyle w:val="NoSpacing"/>
+              <w:jc w:val="both"/>
+              <w:rPr>
+                <w:sz w:val="20"/>
+                <w:szCs w:val="20"/>
+              </w:rPr>
+            </w:pPr>
+            <w:r>
+              <w:rPr>
+                <w:sz w:val="20"/>
+                <w:szCs w:val="20"/>
+              </w:rPr>
+              <w:t>Speed behavior recognition</w:t>
+            </w:r>
+          </w:p>
+        </w:tc>
+        <w:tc>
+          <w:tcPr>
+            <w:tcW w:w="2338" w:type="dxa"/>
+          </w:tcPr>
+          <w:p>
+            <w:pPr>
+              <w:pStyle w:val="NoSpacing"/>
               <w:jc w:val="both"/>
               <w:rPr>
                 <w:sz w:val="20"/>
@@ -1171,8 +1548,96 @@
           <w:p>
             <w:pPr>
               <w:pStyle w:val="NoSpacing"/>
+              <w:jc w:val="center"/>
+              <w:rPr>
+                <w:rFonts w:ascii="Segoe UI Symbol" w:hAnsi="Segoe UI Symbol"/>
+                <w:sz w:val="20"/>
+                <w:szCs w:val="20"/>
+              </w:rPr>
+            </w:pPr>
+            <w:r>
+              <w:rPr>
+                <w:rFonts w:ascii="Segoe UI Symbol" w:hAnsi="Segoe UI Symbol"/>
+                <w:sz w:val="20"/>
+                <w:szCs w:val="20"/>
+              </w:rPr>
+              <w:t>✓</w:t>
+            </w:r>
+          </w:p>
+        </w:tc>
+      </w:tr>
+      <w:tr>
+        <w:tc>
+          <w:tcPr>
+            <w:tcW w:w="805" w:type="dxa"/>
+            <w:vMerge w:val="restart"/>
+          </w:tcPr>
+          <w:p>
+            <w:pPr>
+              <w:pStyle w:val="NoSpacing"/>
               <w:jc w:val="both"/>
               <w:rPr>
+                <w:sz w:val="20"/>
+                <w:szCs w:val="20"/>
+              </w:rPr>
+            </w:pPr>
+          </w:p>
+        </w:tc>
+        <w:tc>
+          <w:tcPr>
+            <w:tcW w:w="3869" w:type="dxa"/>
+          </w:tcPr>
+          <w:p>
+            <w:pPr>
+              <w:pStyle w:val="NoSpacing"/>
+              <w:jc w:val="both"/>
+              <w:rPr>
+                <w:sz w:val="20"/>
+                <w:szCs w:val="20"/>
+              </w:rPr>
+            </w:pPr>
+            <w:r>
+              <w:rPr>
+                <w:sz w:val="20"/>
+                <w:szCs w:val="20"/>
+              </w:rPr>
+              <w:t>CAN communication</w:t>
+            </w:r>
+          </w:p>
+        </w:tc>
+        <w:tc>
+          <w:tcPr>
+            <w:tcW w:w="2338" w:type="dxa"/>
+          </w:tcPr>
+          <w:p>
+            <w:pPr>
+              <w:pStyle w:val="NoSpacing"/>
+              <w:jc w:val="center"/>
+              <w:rPr>
+                <w:sz w:val="20"/>
+                <w:szCs w:val="20"/>
+              </w:rPr>
+            </w:pPr>
+            <w:r>
+              <w:rPr>
+                <w:rFonts w:ascii="Segoe UI Symbol" w:hAnsi="Segoe UI Symbol"/>
+                <w:sz w:val="20"/>
+                <w:szCs w:val="20"/>
+              </w:rPr>
+              <w:t>✓</w:t>
+            </w:r>
+          </w:p>
+        </w:tc>
+        <w:tc>
+          <w:tcPr>
+            <w:tcW w:w="2338" w:type="dxa"/>
+          </w:tcPr>
+          <w:p>
+            <w:pPr>
+              <w:pStyle w:val="NoSpacing"/>
+              <w:jc w:val="center"/>
+              <w:rPr>
+                <w:rFonts w:ascii="Segoe UI Symbol" w:hAnsi="Segoe UI Symbol"/>
                 <w:sz w:val="20"/>
                 <w:szCs w:val="20"/>
               </w:rPr>
@@ -1183,7 +1648,8 @@
       <w:tr>
         <w:tc>
           <w:tcPr>
-            <w:tcW w:w="2337" w:type="dxa"/>
+            <w:tcW w:w="805" w:type="dxa"/>
+            <w:vMerge/>
           </w:tcPr>
           <w:p>
             <w:pPr>
@@ -1198,13 +1664,116 @@
         </w:tc>
         <w:tc>
           <w:tcPr>
-            <w:tcW w:w="2337" w:type="dxa"/>
+            <w:tcW w:w="3869" w:type="dxa"/>
           </w:tcPr>
           <w:p>
             <w:pPr>
               <w:pStyle w:val="NoSpacing"/>
               <w:jc w:val="both"/>
               <w:rPr>
+                <w:sz w:val="20"/>
+                <w:szCs w:val="20"/>
+              </w:rPr>
+            </w:pPr>
+            <w:r>
+              <w:rPr>
+                <w:sz w:val="20"/>
+                <w:szCs w:val="20"/>
+              </w:rPr>
+              <w:t>Email simulation</w:t>
+            </w:r>
+          </w:p>
+        </w:tc>
+        <w:tc>
+          <w:tcPr>
+            <w:tcW w:w="2338" w:type="dxa"/>
+          </w:tcPr>
+          <w:p>
+            <w:pPr>
+              <w:pStyle w:val="NoSpacing"/>
+              <w:jc w:val="center"/>
+              <w:rPr>
+                <w:rFonts w:ascii="Segoe UI Symbol" w:hAnsi="Segoe UI Symbol"/>
+                <w:sz w:val="20"/>
+                <w:szCs w:val="20"/>
+              </w:rPr>
+            </w:pPr>
+            <w:r>
+              <w:rPr>
+                <w:rFonts w:ascii="Segoe UI Symbol" w:hAnsi="Segoe UI Symbol"/>
+                <w:sz w:val="20"/>
+                <w:szCs w:val="20"/>
+              </w:rPr>
+              <w:t>✓</w:t>
+            </w:r>
+          </w:p>
+        </w:tc>
+        <w:tc>
+          <w:tcPr>
+            <w:tcW w:w="2338" w:type="dxa"/>
+          </w:tcPr>
+          <w:p>
+            <w:pPr>
+              <w:pStyle w:val="NoSpacing"/>
+              <w:jc w:val="center"/>
+              <w:rPr>
+                <w:rFonts w:ascii="Segoe UI Symbol" w:hAnsi="Segoe UI Symbol"/>
+                <w:sz w:val="20"/>
+                <w:szCs w:val="20"/>
+              </w:rPr>
+            </w:pPr>
+          </w:p>
+        </w:tc>
+      </w:tr>
+      <w:tr>
+        <w:tc>
+          <w:tcPr>
+            <w:tcW w:w="805" w:type="dxa"/>
+            <w:vMerge/>
+          </w:tcPr>
+          <w:p>
+            <w:pPr>
+              <w:pStyle w:val="NoSpacing"/>
+              <w:jc w:val="both"/>
+              <w:rPr>
+                <w:sz w:val="20"/>
+                <w:szCs w:val="20"/>
+              </w:rPr>
+            </w:pPr>
+          </w:p>
+        </w:tc>
+        <w:tc>
+          <w:tcPr>
+            <w:tcW w:w="3869" w:type="dxa"/>
+          </w:tcPr>
+          <w:p>
+            <w:pPr>
+              <w:pStyle w:val="NoSpacing"/>
+              <w:jc w:val="both"/>
+              <w:rPr>
+                <w:sz w:val="20"/>
+                <w:szCs w:val="20"/>
+              </w:rPr>
+            </w:pPr>
+            <w:r>
+              <w:rPr>
+                <w:sz w:val="20"/>
+                <w:szCs w:val="20"/>
+              </w:rPr>
+              <w:t>Email notification</w:t>
+            </w:r>
+          </w:p>
+        </w:tc>
+        <w:tc>
+          <w:tcPr>
+            <w:tcW w:w="2338" w:type="dxa"/>
+          </w:tcPr>
+          <w:p>
+            <w:pPr>
+              <w:pStyle w:val="NoSpacing"/>
+              <w:jc w:val="center"/>
+              <w:rPr>
+                <w:rFonts w:ascii="Segoe UI Symbol" w:hAnsi="Segoe UI Symbol"/>
                 <w:sz w:val="20"/>
                 <w:szCs w:val="20"/>
               </w:rPr>
@@ -1218,8 +1787,76 @@
           <w:p>
             <w:pPr>
               <w:pStyle w:val="NoSpacing"/>
+              <w:jc w:val="center"/>
+              <w:rPr>
+                <w:rFonts w:ascii="Segoe UI Symbol" w:hAnsi="Segoe UI Symbol"/>
+                <w:sz w:val="20"/>
+                <w:szCs w:val="20"/>
+              </w:rPr>
+            </w:pPr>
+            <w:r>
+              <w:rPr>
+                <w:rFonts w:ascii="Segoe UI Symbol" w:hAnsi="Segoe UI Symbol"/>
+                <w:sz w:val="20"/>
+                <w:szCs w:val="20"/>
+              </w:rPr>
+              <w:t>✓</w:t>
+            </w:r>
+          </w:p>
+        </w:tc>
+      </w:tr>
+      <w:tr>
+        <w:trPr>
+          <w:trHeight w:val="251"/>
+        </w:trPr>
+        <w:tc>
+          <w:tcPr>
+            <w:tcW w:w="805" w:type="dxa"/>
+            <w:vMerge/>
+          </w:tcPr>
+          <w:p>
+            <w:pPr>
+              <w:pStyle w:val="NoSpacing"/>
               <w:jc w:val="both"/>
               <w:rPr>
+                <w:sz w:val="20"/>
+                <w:szCs w:val="20"/>
+              </w:rPr>
+            </w:pPr>
+          </w:p>
+        </w:tc>
+        <w:tc>
+          <w:tcPr>
+            <w:tcW w:w="3869" w:type="dxa"/>
+          </w:tcPr>
+          <w:p>
+            <w:pPr>
+              <w:pStyle w:val="NoSpacing"/>
+              <w:jc w:val="both"/>
+              <w:rPr>
+                <w:sz w:val="20"/>
+                <w:szCs w:val="20"/>
+              </w:rPr>
+            </w:pPr>
+            <w:r>
+              <w:rPr>
+                <w:sz w:val="20"/>
+                <w:szCs w:val="20"/>
+              </w:rPr>
+              <w:t>SMS notification</w:t>
+            </w:r>
+          </w:p>
+        </w:tc>
+        <w:tc>
+          <w:tcPr>
+            <w:tcW w:w="2338" w:type="dxa"/>
+          </w:tcPr>
+          <w:p>
+            <w:pPr>
+              <w:pStyle w:val="NoSpacing"/>
+              <w:jc w:val="center"/>
+              <w:rPr>
+                <w:rFonts w:ascii="Segoe UI Symbol" w:hAnsi="Segoe UI Symbol"/>
                 <w:sz w:val="20"/>
                 <w:szCs w:val="20"/>
               </w:rPr>
@@ -1233,74 +1870,21 @@
           <w:p>
             <w:pPr>
               <w:pStyle w:val="NoSpacing"/>
-              <w:jc w:val="both"/>
-              <w:rPr>
+              <w:jc w:val="center"/>
+              <w:rPr>
+                <w:rFonts w:ascii="Segoe UI Symbol" w:hAnsi="Segoe UI Symbol"/>
                 <w:sz w:val="20"/>
                 <w:szCs w:val="20"/>
               </w:rPr>
             </w:pPr>
-          </w:p>
-        </w:tc>
-      </w:tr>
-      <w:tr>
-        <w:tc>
-          <w:tcPr>
-            <w:tcW w:w="2337" w:type="dxa"/>
-          </w:tcPr>
-          <w:p>
-            <w:pPr>
-              <w:pStyle w:val="NoSpacing"/>
-              <w:jc w:val="both"/>
-              <w:rPr>
-                <w:sz w:val="20"/>
-                <w:szCs w:val="20"/>
-              </w:rPr>
-            </w:pPr>
-          </w:p>
-        </w:tc>
-        <w:tc>
-          <w:tcPr>
-            <w:tcW w:w="2337" w:type="dxa"/>
-          </w:tcPr>
-          <w:p>
-            <w:pPr>
-              <w:pStyle w:val="NoSpacing"/>
-              <w:jc w:val="both"/>
-              <w:rPr>
-                <w:sz w:val="20"/>
-                <w:szCs w:val="20"/>
-              </w:rPr>
-            </w:pPr>
-          </w:p>
-        </w:tc>
-        <w:tc>
-          <w:tcPr>
-            <w:tcW w:w="2338" w:type="dxa"/>
-          </w:tcPr>
-          <w:p>
-            <w:pPr>
-              <w:pStyle w:val="NoSpacing"/>
-              <w:jc w:val="both"/>
-              <w:rPr>
-                <w:sz w:val="20"/>
-                <w:szCs w:val="20"/>
-              </w:rPr>
-            </w:pPr>
-          </w:p>
-        </w:tc>
-        <w:tc>
-          <w:tcPr>
-            <w:tcW w:w="2338" w:type="dxa"/>
-          </w:tcPr>
-          <w:p>
-            <w:pPr>
-              <w:pStyle w:val="NoSpacing"/>
-              <w:jc w:val="both"/>
-              <w:rPr>
-                <w:sz w:val="20"/>
-                <w:szCs w:val="20"/>
-              </w:rPr>
-            </w:pPr>
+            <w:r>
+              <w:rPr>
+                <w:rFonts w:ascii="Segoe UI Symbol" w:hAnsi="Segoe UI Symbol"/>
+                <w:sz w:val="20"/>
+                <w:szCs w:val="20"/>
+              </w:rPr>
+              <w:t>✓</w:t>
+            </w:r>
           </w:p>
         </w:tc>
       </w:tr>
@@ -1314,6 +1898,567 @@
           <w:szCs w:val="20"/>
         </w:rPr>
       </w:pPr>
+    </w:p>
+    <w:p>
+      <w:pPr>
+        <w:pStyle w:val="NoSpacing"/>
+        <w:jc w:val="both"/>
+        <w:rPr>
+          <w:sz w:val="20"/>
+          <w:szCs w:val="20"/>
+        </w:rPr>
+      </w:pPr>
+      <w:r>
+        <w:rPr>
+          <w:sz w:val="20"/>
+          <w:szCs w:val="20"/>
+        </w:rPr>
+        <w:t xml:space="preserve">The </w:t>
+      </w:r>
+      <w:r>
+        <w:rPr>
+          <w:sz w:val="20"/>
+          <w:szCs w:val="20"/>
+        </w:rPr>
+        <w:t>following</w:t>
+      </w:r>
+      <w:r>
+        <w:rPr>
+          <w:sz w:val="20"/>
+          <w:szCs w:val="20"/>
+        </w:rPr>
+        <w:t xml:space="preserve"> </w:t>
+      </w:r>
+      <w:r>
+        <w:rPr>
+          <w:sz w:val="20"/>
+          <w:szCs w:val="20"/>
+        </w:rPr>
+        <w:t xml:space="preserve">elements </w:t>
+      </w:r>
+      <w:r>
+        <w:rPr>
+          <w:sz w:val="20"/>
+          <w:szCs w:val="20"/>
+        </w:rPr>
+        <w:t>summarizes the technologies that will be used for this project:</w:t>
+      </w:r>
+    </w:p>
+    <w:p>
+      <w:pPr>
+        <w:pStyle w:val="NoSpacing"/>
+        <w:jc w:val="both"/>
+        <w:rPr>
+          <w:sz w:val="20"/>
+          <w:szCs w:val="20"/>
+        </w:rPr>
+      </w:pPr>
+    </w:p>
+    <w:p>
+      <w:pPr>
+        <w:pStyle w:val="NoSpacing"/>
+        <w:jc w:val="both"/>
+        <w:rPr>
+          <w:b/>
+          <w:bCs/>
+          <w:sz w:val="20"/>
+          <w:szCs w:val="20"/>
+          <w:u w:val="single"/>
+        </w:rPr>
+      </w:pPr>
+      <w:r>
+        <w:rPr>
+          <w:b/>
+          <w:bCs/>
+          <w:sz w:val="20"/>
+          <w:szCs w:val="20"/>
+          <w:u w:val="single"/>
+        </w:rPr>
+        <w:t>AI Model</w:t>
+      </w:r>
+    </w:p>
+    <w:p>
+      <w:pPr>
+        <w:pStyle w:val="NoSpacing"/>
+        <w:jc w:val="both"/>
+        <w:rPr>
+          <w:b/>
+          <w:bCs/>
+          <w:sz w:val="20"/>
+          <w:szCs w:val="20"/>
+          <w:u w:val="single"/>
+        </w:rPr>
+      </w:pPr>
+    </w:p>
+    <w:p>
+      <w:pPr>
+        <w:pStyle w:val="NoSpacing"/>
+        <w:jc w:val="both"/>
+        <w:rPr>
+          <w:sz w:val="20"/>
+          <w:szCs w:val="20"/>
+        </w:rPr>
+      </w:pPr>
+      <w:commentRangeStart w:id="3"/>
+      <w:proofErr w:type="spellStart"/>
+      <w:r>
+        <w:rPr>
+          <w:sz w:val="20"/>
+          <w:szCs w:val="20"/>
+        </w:rPr>
+        <w:t>Tbd</w:t>
+      </w:r>
+      <w:proofErr w:type="spellEnd"/>
+      <w:r>
+        <w:rPr>
+          <w:sz w:val="20"/>
+          <w:szCs w:val="20"/>
+        </w:rPr>
+        <w:t>…</w:t>
+      </w:r>
+      <w:commentRangeEnd w:id="3"/>
+      <w:r>
+        <w:rPr>
+          <w:rStyle w:val="CommentReference"/>
+        </w:rPr>
+        <w:commentReference w:id="3"/>
+      </w:r>
+    </w:p>
+    <w:p>
+      <w:pPr>
+        <w:pStyle w:val="NoSpacing"/>
+        <w:jc w:val="both"/>
+        <w:rPr>
+          <w:b/>
+          <w:bCs/>
+          <w:sz w:val="20"/>
+          <w:szCs w:val="20"/>
+          <w:u w:val="single"/>
+        </w:rPr>
+      </w:pPr>
+    </w:p>
+    <w:p>
+      <w:pPr>
+        <w:pStyle w:val="NoSpacing"/>
+        <w:jc w:val="both"/>
+        <w:rPr>
+          <w:b/>
+          <w:bCs/>
+          <w:sz w:val="20"/>
+          <w:szCs w:val="20"/>
+          <w:u w:val="single"/>
+        </w:rPr>
+      </w:pPr>
+      <w:r>
+        <w:rPr>
+          <w:b/>
+          <w:bCs/>
+          <w:sz w:val="20"/>
+          <w:szCs w:val="20"/>
+          <w:u w:val="single"/>
+        </w:rPr>
+        <w:t>NI</w:t>
+      </w:r>
+      <w:r>
+        <w:rPr>
+          <w:b/>
+          <w:bCs/>
+          <w:sz w:val="20"/>
+          <w:szCs w:val="20"/>
+          <w:u w:val="single"/>
+        </w:rPr>
+        <w:t>-</w:t>
+      </w:r>
+      <w:r>
+        <w:rPr>
+          <w:b/>
+          <w:bCs/>
+          <w:sz w:val="20"/>
+          <w:szCs w:val="20"/>
+          <w:u w:val="single"/>
+        </w:rPr>
+        <w:t>XNET</w:t>
+      </w:r>
+    </w:p>
+    <w:p>
+      <w:pPr>
+        <w:pStyle w:val="NoSpacing"/>
+        <w:jc w:val="both"/>
+        <w:rPr>
+          <w:b/>
+          <w:bCs/>
+          <w:sz w:val="20"/>
+          <w:szCs w:val="20"/>
+          <w:u w:val="single"/>
+        </w:rPr>
+      </w:pPr>
+    </w:p>
+    <w:p>
+      <w:pPr>
+        <w:pStyle w:val="NoSpacing"/>
+        <w:jc w:val="both"/>
+        <w:rPr>
+          <w:sz w:val="20"/>
+          <w:szCs w:val="20"/>
+        </w:rPr>
+      </w:pPr>
+      <w:r>
+        <w:rPr>
+          <w:sz w:val="20"/>
+          <w:szCs w:val="20"/>
+        </w:rPr>
+        <w:t xml:space="preserve">NI-XNET is a software and hardware platform developed by National Instruments (NI) for implementing Controller Area Network (CAN) and </w:t>
+      </w:r>
+      <w:r>
+        <w:rPr>
+          <w:sz w:val="20"/>
+          <w:szCs w:val="20"/>
+        </w:rPr>
+        <w:t>other</w:t>
+      </w:r>
+      <w:r>
+        <w:rPr>
+          <w:sz w:val="20"/>
+          <w:szCs w:val="20"/>
+        </w:rPr>
+        <w:t xml:space="preserve"> </w:t>
+      </w:r>
+      <w:r>
+        <w:rPr>
+          <w:sz w:val="20"/>
+          <w:szCs w:val="20"/>
+        </w:rPr>
+        <w:t>communication protocols in automotive and embedded applications.</w:t>
+      </w:r>
+      <w:r>
+        <w:rPr>
+          <w:sz w:val="20"/>
+          <w:szCs w:val="20"/>
+        </w:rPr>
+        <w:t xml:space="preserve"> The NI USB </w:t>
+      </w:r>
+      <w:r>
+        <w:rPr>
+          <w:sz w:val="20"/>
+          <w:szCs w:val="20"/>
+        </w:rPr>
+        <w:t>8506 is part of the XNET card</w:t>
+      </w:r>
+      <w:r>
+        <w:rPr>
+          <w:sz w:val="20"/>
+          <w:szCs w:val="20"/>
+        </w:rPr>
+        <w:t xml:space="preserve"> family</w:t>
+      </w:r>
+      <w:r>
+        <w:rPr>
+          <w:sz w:val="20"/>
+          <w:szCs w:val="20"/>
+        </w:rPr>
+        <w:t xml:space="preserve"> and</w:t>
+      </w:r>
+      <w:r>
+        <w:rPr>
+          <w:sz w:val="20"/>
+          <w:szCs w:val="20"/>
+        </w:rPr>
+        <w:t xml:space="preserve"> </w:t>
+      </w:r>
+      <w:proofErr w:type="gramStart"/>
+      <w:r>
+        <w:rPr>
+          <w:sz w:val="20"/>
+          <w:szCs w:val="20"/>
+        </w:rPr>
+        <w:t>its</w:t>
+      </w:r>
+      <w:proofErr w:type="gramEnd"/>
+      <w:r>
+        <w:rPr>
+          <w:sz w:val="20"/>
+          <w:szCs w:val="20"/>
+        </w:rPr>
+        <w:t xml:space="preserve"> controlled </w:t>
+      </w:r>
+      <w:proofErr w:type="gramStart"/>
+      <w:r>
+        <w:rPr>
+          <w:sz w:val="20"/>
+          <w:szCs w:val="20"/>
+        </w:rPr>
+        <w:t>with</w:t>
+      </w:r>
+      <w:proofErr w:type="gramEnd"/>
+      <w:r>
+        <w:rPr>
+          <w:sz w:val="20"/>
+          <w:szCs w:val="20"/>
+        </w:rPr>
+        <w:t xml:space="preserve"> t</w:t>
+      </w:r>
+      <w:r>
+        <w:rPr>
+          <w:sz w:val="20"/>
+          <w:szCs w:val="20"/>
+        </w:rPr>
+        <w:t>he XNET driver</w:t>
+      </w:r>
+      <w:r>
+        <w:rPr>
+          <w:sz w:val="20"/>
+          <w:szCs w:val="20"/>
+        </w:rPr>
+        <w:t>.</w:t>
+      </w:r>
+    </w:p>
+    <w:p>
+      <w:pPr>
+        <w:pStyle w:val="NoSpacing"/>
+        <w:jc w:val="both"/>
+        <w:rPr>
+          <w:sz w:val="20"/>
+          <w:szCs w:val="20"/>
+        </w:rPr>
+      </w:pPr>
+    </w:p>
+    <w:p>
+      <w:pPr>
+        <w:pStyle w:val="NoSpacing"/>
+        <w:jc w:val="both"/>
+        <w:rPr>
+          <w:b/>
+          <w:bCs/>
+          <w:sz w:val="20"/>
+          <w:szCs w:val="20"/>
+          <w:u w:val="single"/>
+        </w:rPr>
+      </w:pPr>
+      <w:r>
+        <w:rPr>
+          <w:b/>
+          <w:bCs/>
+          <w:sz w:val="20"/>
+          <w:szCs w:val="20"/>
+          <w:u w:val="single"/>
+        </w:rPr>
+        <w:t>Vector CANoe</w:t>
+      </w:r>
+    </w:p>
+    <w:p>
+      <w:pPr>
+        <w:pStyle w:val="NoSpacing"/>
+        <w:jc w:val="both"/>
+        <w:rPr>
+          <w:sz w:val="20"/>
+          <w:szCs w:val="20"/>
+        </w:rPr>
+      </w:pPr>
+    </w:p>
+    <w:p>
+      <w:pPr>
+        <w:pStyle w:val="NoSpacing"/>
+        <w:jc w:val="both"/>
+        <w:rPr>
+          <w:sz w:val="20"/>
+          <w:szCs w:val="20"/>
+        </w:rPr>
+      </w:pPr>
+      <w:r>
+        <w:rPr>
+          <w:sz w:val="20"/>
+          <w:szCs w:val="20"/>
+        </w:rPr>
+        <w:t xml:space="preserve">CANoe is a sophisticated software tool developed by Vector </w:t>
+      </w:r>
+      <w:proofErr w:type="spellStart"/>
+      <w:r>
+        <w:rPr>
+          <w:sz w:val="20"/>
+          <w:szCs w:val="20"/>
+        </w:rPr>
+        <w:t>Informatik</w:t>
+      </w:r>
+      <w:proofErr w:type="spellEnd"/>
+      <w:r>
+        <w:rPr>
+          <w:sz w:val="20"/>
+          <w:szCs w:val="20"/>
+        </w:rPr>
+        <w:t xml:space="preserve"> GmbH for the automotive industry, primarily aimed at the development, testing, and analysis of embedded systems and networks in vehicles.</w:t>
+      </w:r>
+      <w:r>
+        <w:rPr>
+          <w:sz w:val="20"/>
+          <w:szCs w:val="20"/>
+        </w:rPr>
+        <w:t xml:space="preserve"> CANoe will be used to verify that the messages sent by </w:t>
+      </w:r>
+      <w:proofErr w:type="spellStart"/>
+      <w:r>
+        <w:rPr>
+          <w:sz w:val="20"/>
+          <w:szCs w:val="20"/>
+        </w:rPr>
+        <w:t>FERSys</w:t>
+      </w:r>
+      <w:proofErr w:type="spellEnd"/>
+      <w:r>
+        <w:rPr>
+          <w:sz w:val="20"/>
+          <w:szCs w:val="20"/>
+        </w:rPr>
+        <w:t xml:space="preserve"> are correct and processed by </w:t>
+      </w:r>
+      <w:r>
+        <w:rPr>
+          <w:sz w:val="20"/>
+          <w:szCs w:val="20"/>
+        </w:rPr>
+        <w:t>the</w:t>
+      </w:r>
+      <w:r>
+        <w:rPr>
+          <w:sz w:val="20"/>
+          <w:szCs w:val="20"/>
+        </w:rPr>
+        <w:t xml:space="preserve"> simulated vehicle network.</w:t>
+      </w:r>
+    </w:p>
+    <w:p>
+      <w:pPr>
+        <w:pStyle w:val="NoSpacing"/>
+        <w:jc w:val="both"/>
+        <w:rPr>
+          <w:sz w:val="20"/>
+          <w:szCs w:val="20"/>
+        </w:rPr>
+      </w:pPr>
+    </w:p>
+    <w:p>
+      <w:pPr>
+        <w:pStyle w:val="NoSpacing"/>
+        <w:jc w:val="both"/>
+        <w:rPr>
+          <w:b/>
+          <w:bCs/>
+          <w:sz w:val="20"/>
+          <w:szCs w:val="20"/>
+          <w:u w:val="single"/>
+        </w:rPr>
+      </w:pPr>
+      <w:r>
+        <w:rPr>
+          <w:b/>
+          <w:bCs/>
+          <w:sz w:val="20"/>
+          <w:szCs w:val="20"/>
+          <w:u w:val="single"/>
+        </w:rPr>
+        <w:t>NI LabVIEW</w:t>
+      </w:r>
+    </w:p>
+    <w:p>
+      <w:pPr>
+        <w:pStyle w:val="NoSpacing"/>
+        <w:jc w:val="both"/>
+        <w:rPr>
+          <w:b/>
+          <w:bCs/>
+          <w:sz w:val="20"/>
+          <w:szCs w:val="20"/>
+          <w:u w:val="single"/>
+        </w:rPr>
+      </w:pPr>
+    </w:p>
+    <w:p>
+      <w:pPr>
+        <w:pStyle w:val="NoSpacing"/>
+        <w:jc w:val="both"/>
+        <w:rPr>
+          <w:sz w:val="20"/>
+          <w:szCs w:val="20"/>
+        </w:rPr>
+      </w:pPr>
+      <w:r>
+        <w:rPr>
+          <w:sz w:val="20"/>
+          <w:szCs w:val="20"/>
+        </w:rPr>
+        <w:t>A User</w:t>
+      </w:r>
+      <w:r>
+        <w:rPr>
+          <w:sz w:val="20"/>
+          <w:szCs w:val="20"/>
+        </w:rPr>
+        <w:t xml:space="preserve"> Interface (UI) will be developed </w:t>
+      </w:r>
+      <w:r>
+        <w:rPr>
+          <w:sz w:val="20"/>
+          <w:szCs w:val="20"/>
+        </w:rPr>
+        <w:t>in LabVIEW</w:t>
+      </w:r>
+      <w:r>
+        <w:rPr>
+          <w:sz w:val="20"/>
+          <w:szCs w:val="20"/>
+        </w:rPr>
+        <w:t>. T</w:t>
+      </w:r>
+      <w:r>
+        <w:rPr>
+          <w:sz w:val="20"/>
+          <w:szCs w:val="20"/>
+        </w:rPr>
+        <w:t xml:space="preserve">he </w:t>
+      </w:r>
+      <w:r>
+        <w:rPr>
+          <w:sz w:val="20"/>
+          <w:szCs w:val="20"/>
+        </w:rPr>
+        <w:t xml:space="preserve">objective of this UI is just to show the capabilities of the system in a </w:t>
+      </w:r>
+      <w:r>
+        <w:rPr>
+          <w:sz w:val="20"/>
+          <w:szCs w:val="20"/>
+        </w:rPr>
+        <w:t xml:space="preserve">Proof-of-Concept state. The general idea is to deploy the </w:t>
+      </w:r>
+      <w:proofErr w:type="spellStart"/>
+      <w:r>
+        <w:rPr>
+          <w:sz w:val="20"/>
+          <w:szCs w:val="20"/>
+        </w:rPr>
+        <w:t>FERSys</w:t>
+      </w:r>
+      <w:proofErr w:type="spellEnd"/>
+      <w:r>
+        <w:rPr>
+          <w:sz w:val="20"/>
+          <w:szCs w:val="20"/>
+        </w:rPr>
+        <w:t xml:space="preserve"> </w:t>
+      </w:r>
+      <w:r>
+        <w:rPr>
+          <w:sz w:val="20"/>
+          <w:szCs w:val="20"/>
+        </w:rPr>
+        <w:t xml:space="preserve">application into an embedded target which will be a STM32H7-Disco development board with the </w:t>
+      </w:r>
+      <w:r>
+        <w:rPr>
+          <w:sz w:val="20"/>
+          <w:szCs w:val="20"/>
+        </w:rPr>
+        <w:t>B-Cam-OMV module.</w:t>
+      </w:r>
     </w:p>
     <w:p>
       <w:pPr>
@@ -1332,18 +2477,23 @@
           <w:numId w:val="1"/>
         </w:numPr>
         <w:spacing w:after="160" w:line="259" w:lineRule="auto"/>
-      </w:pPr>
-      <w:r>
-        <w:rPr>
-          <w:rFonts w:ascii="Calibri" w:eastAsia="Calibri" w:hAnsi="Calibri" w:cs="Calibri"/>
-        </w:rPr>
-        <w:t xml:space="preserve">Description of technologies related to your project (e.g. technologies related to moving vehicle </w:t>
-      </w:r>
-      <w:r>
-        <w:rPr>
-          <w:rFonts w:ascii="Calibri" w:eastAsia="Calibri" w:hAnsi="Calibri" w:cs="Calibri"/>
-        </w:rPr>
-        <w:t>detection)</w:t>
+        <w:rPr>
+          <w:rFonts w:eastAsia="Calibri"/>
+          <w:b/>
+          <w:bCs/>
+          <w:sz w:val="20"/>
+          <w:szCs w:val="20"/>
+        </w:rPr>
+      </w:pPr>
+      <w:r>
+        <w:rPr>
+          <w:rFonts w:eastAsia="Calibri"/>
+          <w:b/>
+          <w:bCs/>
+          <w:sz w:val="20"/>
+          <w:szCs w:val="20"/>
+        </w:rPr>
+        <w:t>Description of technologies related to your project (e.g. technologies related to moving vehicle detection)</w:t>
       </w:r>
     </w:p>
     <w:p>
@@ -1353,10 +2503,15 @@
           <w:numId w:val="1"/>
         </w:numPr>
         <w:spacing w:after="160" w:line="259" w:lineRule="auto"/>
-      </w:pPr>
-      <w:r>
-        <w:rPr>
-          <w:rFonts w:ascii="Calibri" w:eastAsia="Calibri" w:hAnsi="Calibri" w:cs="Calibri"/>
+        <w:rPr>
+          <w:highlight w:val="yellow"/>
+        </w:rPr>
+      </w:pPr>
+      <w:commentRangeStart w:id="4"/>
+      <w:r>
+        <w:rPr>
+          <w:rFonts w:ascii="Calibri" w:eastAsia="Calibri" w:hAnsi="Calibri" w:cs="Calibri"/>
+          <w:highlight w:val="yellow"/>
         </w:rPr>
         <w:t xml:space="preserve">These technologies are broad, these technologies can </w:t>
       </w:r>
@@ -1364,6 +2519,7 @@
       <w:r>
         <w:rPr>
           <w:rFonts w:ascii="Calibri" w:eastAsia="Calibri" w:hAnsi="Calibri" w:cs="Calibri"/>
+          <w:highlight w:val="yellow"/>
         </w:rPr>
         <w:t>be</w:t>
       </w:r>
@@ -1371,6 +2527,7 @@
       <w:r>
         <w:rPr>
           <w:rFonts w:ascii="Calibri" w:eastAsia="Calibri" w:hAnsi="Calibri" w:cs="Calibri"/>
+          <w:highlight w:val="yellow"/>
         </w:rPr>
         <w:t xml:space="preserve"> </w:t>
       </w:r>
@@ -1382,10 +2539,14 @@
           <w:numId w:val="1"/>
         </w:numPr>
         <w:spacing w:after="160" w:line="259" w:lineRule="auto"/>
-      </w:pPr>
-      <w:r>
-        <w:rPr>
-          <w:rFonts w:ascii="Calibri" w:eastAsia="Calibri" w:hAnsi="Calibri" w:cs="Calibri"/>
+        <w:rPr>
+          <w:highlight w:val="yellow"/>
+        </w:rPr>
+      </w:pPr>
+      <w:r>
+        <w:rPr>
+          <w:rFonts w:ascii="Calibri" w:eastAsia="Calibri" w:hAnsi="Calibri" w:cs="Calibri"/>
+          <w:highlight w:val="yellow"/>
         </w:rPr>
         <w:t xml:space="preserve">Well known functions/algorithms developed by researchers to solve the same problems related to your project </w:t>
       </w:r>
@@ -1393,6 +2554,7 @@
       <w:r>
         <w:rPr>
           <w:rFonts w:ascii="Calibri" w:eastAsia="Calibri" w:hAnsi="Calibri" w:cs="Calibri"/>
+          <w:highlight w:val="yellow"/>
         </w:rPr>
         <w:t>topic</w:t>
       </w:r>
@@ -1405,13 +2567,90 @@
           <w:numId w:val="1"/>
         </w:numPr>
         <w:spacing w:after="160" w:line="259" w:lineRule="auto"/>
-      </w:pPr>
-      <w:r>
-        <w:rPr>
-          <w:rFonts w:ascii="Calibri" w:eastAsia="Calibri" w:hAnsi="Calibri" w:cs="Calibri"/>
+        <w:rPr>
+          <w:highlight w:val="yellow"/>
+        </w:rPr>
+      </w:pPr>
+      <w:r>
+        <w:rPr>
+          <w:rFonts w:ascii="Calibri" w:eastAsia="Calibri" w:hAnsi="Calibri" w:cs="Calibri"/>
+          <w:highlight w:val="yellow"/>
         </w:rPr>
         <w:t>found in research papers, commercial products, etc.</w:t>
       </w:r>
+      <w:commentRangeEnd w:id="4"/>
+      <w:r>
+        <w:rPr>
+          <w:rStyle w:val="CommentReference"/>
+        </w:rPr>
+        <w:commentReference w:id="4"/>
+      </w:r>
+    </w:p>
+    <w:p>
+      <w:pPr>
+        <w:pStyle w:val="NoSpacing"/>
+        <w:jc w:val="both"/>
+        <w:rPr>
+          <w:sz w:val="20"/>
+          <w:szCs w:val="20"/>
+        </w:rPr>
+      </w:pPr>
+      <w:hyperlink r:id="rId11" w:history="1">
+        <w:r>
+          <w:rPr>
+            <w:rStyle w:val="Hyperlink"/>
+            <w:sz w:val="20"/>
+            <w:szCs w:val="20"/>
+          </w:rPr>
+          <w:t>Deep Leaning-Based Facial Expression Recognition in FER2013 Database: An in-Vehicle Application</w:t>
+        </w:r>
+      </w:hyperlink>
+    </w:p>
+    <w:p>
+      <w:pPr>
+        <w:pStyle w:val="NoSpacing"/>
+        <w:jc w:val="both"/>
+        <w:rPr>
+          <w:sz w:val="20"/>
+          <w:szCs w:val="20"/>
+        </w:rPr>
+      </w:pPr>
+    </w:p>
+    <w:p>
+      <w:pPr>
+        <w:pStyle w:val="NoSpacing"/>
+        <w:jc w:val="both"/>
+        <w:rPr>
+          <w:sz w:val="20"/>
+          <w:szCs w:val="20"/>
+        </w:rPr>
+      </w:pPr>
+      <w:hyperlink r:id="rId12" w:history="1">
+        <w:r>
+          <w:rPr>
+            <w:rStyle w:val="Hyperlink"/>
+            <w:sz w:val="20"/>
+            <w:szCs w:val="20"/>
+          </w:rPr>
+          <w:t>Facial Emotional Expression Regulation to Control the Semi-Autonomous Vehicle Driving</w:t>
+        </w:r>
+      </w:hyperlink>
+    </w:p>
+    <w:p>
+      <w:pPr>
+        <w:pStyle w:val="NoSpacing"/>
+        <w:jc w:val="both"/>
+        <w:rPr>
+          <w:sz w:val="20"/>
+          <w:szCs w:val="20"/>
+        </w:rPr>
+      </w:pPr>
+    </w:p>
+    <w:p>
+      <w:pPr>
+        <w:spacing w:after="160" w:line="259" w:lineRule="auto"/>
+        <w:ind w:left="2160"/>
+      </w:pPr>
     </w:p>
     <w:p>
       <w:pPr>
@@ -1440,6 +2679,7 @@
         <w:rPr>
           <w:rFonts w:ascii="Calibri" w:eastAsia="Calibri" w:hAnsi="Calibri" w:cs="Calibri"/>
         </w:rPr>
+        <w:lastRenderedPageBreak/>
         <w:t xml:space="preserve">Recent development in knowledge discoveries, theories, algorithms </w:t>
       </w:r>
       <w:proofErr w:type="gramStart"/>
@@ -1479,21 +2719,188 @@
           <w:numId w:val="1"/>
         </w:numPr>
         <w:spacing w:after="160" w:line="259" w:lineRule="auto"/>
-      </w:pPr>
-      <w:r>
-        <w:rPr>
-          <w:rFonts w:ascii="Calibri" w:eastAsia="Calibri" w:hAnsi="Calibri" w:cs="Calibri"/>
+        <w:rPr>
+          <w:rFonts w:eastAsia="Calibri"/>
+          <w:b/>
+          <w:bCs/>
+          <w:sz w:val="20"/>
+          <w:szCs w:val="20"/>
+        </w:rPr>
+      </w:pPr>
+      <w:r>
+        <w:rPr>
+          <w:rFonts w:eastAsia="Calibri"/>
+          <w:b/>
+          <w:bCs/>
+          <w:sz w:val="20"/>
+          <w:szCs w:val="20"/>
         </w:rPr>
         <w:t>Conclusion section</w:t>
       </w:r>
     </w:p>
     <w:p>
       <w:pPr>
-        <w:spacing w:after="160" w:line="259" w:lineRule="auto"/>
-        <w:rPr>
-          <w:rFonts w:ascii="Calibri" w:eastAsia="Calibri" w:hAnsi="Calibri" w:cs="Calibri"/>
-        </w:rPr>
-      </w:pPr>
+        <w:pStyle w:val="NoSpacing"/>
+        <w:jc w:val="both"/>
+        <w:rPr>
+          <w:sz w:val="20"/>
+          <w:szCs w:val="20"/>
+        </w:rPr>
+      </w:pPr>
+      <w:r>
+        <w:rPr>
+          <w:sz w:val="20"/>
+          <w:szCs w:val="20"/>
+        </w:rPr>
+        <w:t xml:space="preserve">The </w:t>
+      </w:r>
+      <w:proofErr w:type="spellStart"/>
+      <w:r>
+        <w:rPr>
+          <w:sz w:val="20"/>
+          <w:szCs w:val="20"/>
+        </w:rPr>
+        <w:t>FERSys</w:t>
+      </w:r>
+      <w:proofErr w:type="spellEnd"/>
+      <w:r>
+        <w:rPr>
+          <w:sz w:val="20"/>
+          <w:szCs w:val="20"/>
+        </w:rPr>
+        <w:t xml:space="preserve"> project is a promising </w:t>
+      </w:r>
+      <w:r>
+        <w:rPr>
+          <w:sz w:val="20"/>
+          <w:szCs w:val="20"/>
+        </w:rPr>
+        <w:t xml:space="preserve">tool that can use applied AI </w:t>
+      </w:r>
+      <w:r>
+        <w:rPr>
+          <w:sz w:val="20"/>
+          <w:szCs w:val="20"/>
+        </w:rPr>
+        <w:t xml:space="preserve">to </w:t>
+      </w:r>
+      <w:r>
+        <w:rPr>
+          <w:sz w:val="20"/>
+          <w:szCs w:val="20"/>
+        </w:rPr>
+        <w:t xml:space="preserve">prevent accidents </w:t>
+      </w:r>
+      <w:r>
+        <w:rPr>
+          <w:sz w:val="20"/>
+          <w:szCs w:val="20"/>
+        </w:rPr>
+        <w:t xml:space="preserve">and help save </w:t>
+      </w:r>
+      <w:r>
+        <w:rPr>
+          <w:sz w:val="20"/>
+          <w:szCs w:val="20"/>
+        </w:rPr>
+        <w:t>lives</w:t>
+      </w:r>
+      <w:r>
+        <w:rPr>
+          <w:sz w:val="20"/>
+          <w:szCs w:val="20"/>
+        </w:rPr>
+        <w:t>.</w:t>
+      </w:r>
+      <w:r>
+        <w:rPr>
+          <w:sz w:val="20"/>
+          <w:szCs w:val="20"/>
+        </w:rPr>
+        <w:t xml:space="preserve"> </w:t>
+      </w:r>
+    </w:p>
+    <w:p>
+      <w:pPr>
+        <w:pStyle w:val="NoSpacing"/>
+        <w:jc w:val="both"/>
+        <w:rPr>
+          <w:sz w:val="20"/>
+          <w:szCs w:val="20"/>
+        </w:rPr>
+      </w:pPr>
+    </w:p>
+    <w:p>
+      <w:pPr>
+        <w:pStyle w:val="NoSpacing"/>
+        <w:jc w:val="both"/>
+        <w:rPr>
+          <w:sz w:val="20"/>
+          <w:szCs w:val="20"/>
+        </w:rPr>
+      </w:pPr>
+      <w:r>
+        <w:rPr>
+          <w:sz w:val="20"/>
+          <w:szCs w:val="20"/>
+        </w:rPr>
+        <w:t>[Paragraph that talks abo</w:t>
+      </w:r>
+      <w:r>
+        <w:rPr>
+          <w:sz w:val="20"/>
+          <w:szCs w:val="20"/>
+        </w:rPr>
+        <w:t>ut research from section 2…</w:t>
+      </w:r>
+      <w:r>
+        <w:rPr>
+          <w:sz w:val="20"/>
+          <w:szCs w:val="20"/>
+        </w:rPr>
+        <w:t>]</w:t>
+      </w:r>
+    </w:p>
+    <w:p>
+      <w:pPr>
+        <w:pStyle w:val="NoSpacing"/>
+        <w:jc w:val="both"/>
+        <w:rPr>
+          <w:sz w:val="20"/>
+          <w:szCs w:val="20"/>
+        </w:rPr>
+      </w:pPr>
+    </w:p>
+    <w:p>
+      <w:pPr>
+        <w:pStyle w:val="NoSpacing"/>
+        <w:jc w:val="both"/>
+        <w:rPr>
+          <w:sz w:val="20"/>
+          <w:szCs w:val="20"/>
+        </w:rPr>
+      </w:pPr>
+      <w:r>
+        <w:rPr>
+          <w:sz w:val="20"/>
+          <w:szCs w:val="20"/>
+        </w:rPr>
+        <w:t>[Paragraph that talks about</w:t>
+      </w:r>
+      <w:r>
+        <w:rPr>
+          <w:sz w:val="20"/>
+          <w:szCs w:val="20"/>
+        </w:rPr>
+        <w:t xml:space="preserve"> Experience, Task and Performance of the neural network…</w:t>
+      </w:r>
+      <w:r>
+        <w:rPr>
+          <w:sz w:val="20"/>
+          <w:szCs w:val="20"/>
+        </w:rPr>
+        <w:t>]</w:t>
+      </w:r>
     </w:p>
     <w:p>
       <w:pPr>
@@ -1577,13 +2984,7 @@
         <w:rPr>
           <w:rFonts w:ascii="Calibri" w:eastAsia="Calibri" w:hAnsi="Calibri" w:cs="Calibri"/>
         </w:rPr>
-        <w:t xml:space="preserve">Provide a list of </w:t>
-      </w:r>
-      <w:r>
-        <w:rPr>
-          <w:rFonts w:ascii="Calibri" w:eastAsia="Calibri" w:hAnsi="Calibri" w:cs="Calibri"/>
-        </w:rPr>
-        <w:t>references you used to produce the reports.  Every reference you listed here should be cited inside your report.</w:t>
+        <w:t>Provide a list of references you used to produce the reports.  Every reference you listed here should be cited inside your report.</w:t>
       </w:r>
     </w:p>
     <w:p>
@@ -1650,7 +3051,6 @@
         <w:rPr>
           <w:rFonts w:ascii="Calibri" w:eastAsia="Calibri" w:hAnsi="Calibri" w:cs="Calibri"/>
         </w:rPr>
-        <w:lastRenderedPageBreak/>
         <w:t xml:space="preserve">Sample Format: </w:t>
       </w:r>
     </w:p>
@@ -1805,6 +3205,7 @@
         <w:rPr>
           <w:rFonts w:ascii="Calibri" w:eastAsia="Calibri" w:hAnsi="Calibri" w:cs="Calibri"/>
         </w:rPr>
+        <w:lastRenderedPageBreak/>
         <w:t xml:space="preserve">[5] J. Park, Z. Chen, L. </w:t>
       </w:r>
       <w:proofErr w:type="spellStart"/>
@@ -1835,7 +3236,7 @@
         </w:rPr>
         <w:t xml:space="preserve">[6] </w:t>
       </w:r>
-      <w:hyperlink r:id="rId7">
+      <w:hyperlink r:id="rId13">
         <w:r>
           <w:rPr>
             <w:rFonts w:ascii="Calibri" w:eastAsia="Calibri" w:hAnsi="Calibri" w:cs="Calibri"/>
@@ -1861,9 +3262,9 @@
     </w:p>
     <w:p/>
     <w:sectPr>
-      <w:footerReference w:type="even" r:id="rId8"/>
-      <w:footerReference w:type="default" r:id="rId9"/>
-      <w:footerReference w:type="first" r:id="rId10"/>
+      <w:footerReference w:type="even" r:id="rId14"/>
+      <w:footerReference w:type="default" r:id="rId15"/>
+      <w:footerReference w:type="first" r:id="rId16"/>
       <w:pgSz w:w="12240" w:h="15840"/>
       <w:pgMar w:top="1440" w:right="1440" w:bottom="1440" w:left="1440" w:header="720" w:footer="720" w:gutter="0"/>
       <w:pgNumType w:start="1"/>
@@ -1871,6 +3272,102 @@
     </w:sectPr>
   </w:body>
 </w:document>
+</file>
+
+<file path=word/comments.xml><?xml version="1.0" encoding="utf-8"?>
+<w:comments xmlns:wpc="http://schemas.microsoft.com/office/word/2010/wordprocessingCanvas" xmlns:cx="http://schemas.microsoft.com/office/drawing/2014/chartex" xmlns:cx1="http://schemas.microsoft.com/office/drawing/2015/9/8/chartex" xmlns:cx2="http://schemas.microsoft.com/office/drawing/2015/10/21/chartex" xmlns:cx3="http://schemas.microsoft.com/office/drawing/2016/5/9/chartex" xmlns:cx4="http://schemas.microsoft.com/office/drawing/2016/5/10/chartex" xmlns:cx5="http://schemas.microsoft.com/office/drawing/2016/5/11/chartex" xmlns:cx6="http://schemas.microsoft.com/office/drawing/2016/5/12/chartex" xmlns:cx7="http://schemas.microsoft.com/office/drawing/2016/5/13/chartex" xmlns:cx8="http://schemas.microsoft.com/office/drawing/2016/5/14/chartex" xmlns:mc="http://schemas.openxmlformats.org/markup-compatibility/2006" xmlns:aink="http://schemas.microsoft.com/office/drawing/2016/ink" xmlns:am3d="http://schemas.microsoft.com/office/drawing/2017/model3d" xmlns:o="urn:schemas-microsoft-com:office:office" xmlns:oel="http://schemas.microsoft.com/office/2019/extlst" xmlns:r="http://schemas.openxmlformats.org/officeDocument/2006/relationships" xmlns:m="http://schemas.openxmlformats.org/officeDocument/2006/math" xmlns:v="urn:schemas-microsoft-com:vml" xmlns:wp14="http://schemas.microsoft.com/office/word/2010/wordprocessingDrawing" xmlns:wp="http://schemas.openxmlformats.org/drawingml/2006/wordprocessingDrawing" xmlns:w10="urn:schemas-microsoft-com:office:word" xmlns:w="http://schemas.openxmlformats.org/wordprocessingml/2006/main" xmlns:w14="http://schemas.microsoft.com/office/word/2010/wordml" xmlns:w15="http://schemas.microsoft.com/office/word/2012/wordml" xmlns:w16cex="http://schemas.microsoft.com/office/word/2018/wordml/cex" xmlns:w16cid="http://schemas.microsoft.com/office/word/2016/wordml/cid" xmlns:w16="http://schemas.microsoft.com/office/word/2018/wordml" xmlns:w16sdtdh="http://schemas.microsoft.com/office/word/2020/wordml/sdtdatahash" xmlns:w16se="http://schemas.microsoft.com/office/word/2015/wordml/symex" xmlns:wpg="http://schemas.microsoft.com/office/word/2010/wordprocessingGroup" xmlns:wpi="http://schemas.microsoft.com/office/word/2010/wordprocessingInk" xmlns:wne="http://schemas.microsoft.com/office/word/2006/wordml" xmlns:wps="http://schemas.microsoft.com/office/word/2010/wordprocessingShape" mc:Ignorable="w14 w15 w16se w16cid w16 w16cex w16sdtdh wp14">
+  <w:comment w:id="1" w:author="Luis CT" w:date="2024-02-13T21:32:00Z" w:initials="LC">
+    <w:p>
+      <w:pPr>
+        <w:pStyle w:val="CommentText"/>
+      </w:pPr>
+      <w:r>
+        <w:rPr>
+          <w:rStyle w:val="CommentReference"/>
+        </w:rPr>
+        <w:annotationRef/>
+      </w:r>
+      <w:r>
+        <w:t>Remove this line when done.</w:t>
+      </w:r>
+    </w:p>
+  </w:comment>
+  <w:comment w:id="2" w:author="Luis CT" w:date="2024-02-13T21:32:00Z" w:initials="LC">
+    <w:p>
+      <w:pPr>
+        <w:pStyle w:val="CommentText"/>
+      </w:pPr>
+      <w:r>
+        <w:rPr>
+          <w:rStyle w:val="CommentReference"/>
+        </w:rPr>
+        <w:annotationRef/>
+      </w:r>
+      <w:r>
+        <w:t>Remove this line when done.</w:t>
+      </w:r>
+    </w:p>
+  </w:comment>
+  <w:comment w:id="3" w:author="Luis CT" w:date="2024-02-13T21:33:00Z" w:initials="LC">
+    <w:p>
+      <w:pPr>
+        <w:pStyle w:val="CommentText"/>
+      </w:pPr>
+      <w:r>
+        <w:rPr>
+          <w:rStyle w:val="CommentReference"/>
+        </w:rPr>
+        <w:annotationRef/>
+      </w:r>
+      <w:r>
+        <w:t>Tu eres el experto aqui...</w:t>
+      </w:r>
+    </w:p>
+  </w:comment>
+  <w:comment w:id="4" w:author="Luis CT" w:date="2024-02-13T22:21:00Z" w:initials="LC">
+    <w:p>
+      <w:pPr>
+        <w:pStyle w:val="CommentText"/>
+      </w:pPr>
+      <w:r>
+        <w:rPr>
+          <w:rStyle w:val="CommentReference"/>
+        </w:rPr>
+        <w:annotationRef/>
+      </w:r>
+      <w:r>
+        <w:t>Remove these when done.</w:t>
+      </w:r>
+    </w:p>
+  </w:comment>
+</w:comments>
+</file>
+
+<file path=word/commentsExtended.xml><?xml version="1.0" encoding="utf-8"?>
+<w15:commentsEx xmlns:wpc="http://schemas.microsoft.com/office/word/2010/wordprocessingCanvas" xmlns:cx="http://schemas.microsoft.com/office/drawing/2014/chartex" xmlns:cx1="http://schemas.microsoft.com/office/drawing/2015/9/8/chartex" xmlns:cx2="http://schemas.microsoft.com/office/drawing/2015/10/21/chartex" xmlns:cx3="http://schemas.microsoft.com/office/drawing/2016/5/9/chartex" xmlns:cx4="http://schemas.microsoft.com/office/drawing/2016/5/10/chartex" xmlns:cx5="http://schemas.microsoft.com/office/drawing/2016/5/11/chartex" xmlns:cx6="http://schemas.microsoft.com/office/drawing/2016/5/12/chartex" xmlns:cx7="http://schemas.microsoft.com/office/drawing/2016/5/13/chartex" xmlns:cx8="http://schemas.microsoft.com/office/drawing/2016/5/14/chartex" xmlns:mc="http://schemas.openxmlformats.org/markup-compatibility/2006" xmlns:aink="http://schemas.microsoft.com/office/drawing/2016/ink" xmlns:am3d="http://schemas.microsoft.com/office/drawing/2017/model3d" xmlns:o="urn:schemas-microsoft-com:office:office" xmlns:oel="http://schemas.microsoft.com/office/2019/extlst" xmlns:r="http://schemas.openxmlformats.org/officeDocument/2006/relationships" xmlns:m="http://schemas.openxmlformats.org/officeDocument/2006/math" xmlns:v="urn:schemas-microsoft-com:vml" xmlns:wp14="http://schemas.microsoft.com/office/word/2010/wordprocessingDrawing" xmlns:wp="http://schemas.openxmlformats.org/drawingml/2006/wordprocessingDrawing" xmlns:w10="urn:schemas-microsoft-com:office:word" xmlns:w="http://schemas.openxmlformats.org/wordprocessingml/2006/main" xmlns:w14="http://schemas.microsoft.com/office/word/2010/wordml" xmlns:w15="http://schemas.microsoft.com/office/word/2012/wordml" xmlns:w16cex="http://schemas.microsoft.com/office/word/2018/wordml/cex" xmlns:w16cid="http://schemas.microsoft.com/office/word/2016/wordml/cid" xmlns:w16="http://schemas.microsoft.com/office/word/2018/wordml" xmlns:w16sdtdh="http://schemas.microsoft.com/office/word/2020/wordml/sdtdatahash" xmlns:w16se="http://schemas.microsoft.com/office/word/2015/wordml/symex" xmlns:wpg="http://schemas.microsoft.com/office/word/2010/wordprocessingGroup" xmlns:wpi="http://schemas.microsoft.com/office/word/2010/wordprocessingInk" xmlns:wne="http://schemas.microsoft.com/office/word/2006/wordml" xmlns:wps="http://schemas.microsoft.com/office/word/2010/wordprocessingShape" mc:Ignorable="w14 w15 w16se w16cid w16 w16cex w16sdtdh wp14">
+  <w15:commentEx w15:paraId="796053EB" w15:done="0"/>
+  <w15:commentEx w15:paraId="1C7FCC3F" w15:done="0"/>
+  <w15:commentEx w15:paraId="331F2C40" w15:done="0"/>
+  <w15:commentEx w15:paraId="1C476777" w15:done="0"/>
+</w15:commentsEx>
+</file>
+
+<file path=word/commentsExtensible.xml><?xml version="1.0" encoding="utf-8"?>
+<w16cex:commentsExtensible xmlns:wpc="http://schemas.microsoft.com/office/word/2010/wordprocessingCanvas" xmlns:cx="http://schemas.microsoft.com/office/drawing/2014/chartex" xmlns:cx1="http://schemas.microsoft.com/office/drawing/2015/9/8/chartex" xmlns:cx2="http://schemas.microsoft.com/office/drawing/2015/10/21/chartex" xmlns:cx3="http://schemas.microsoft.com/office/drawing/2016/5/9/chartex" xmlns:cx4="http://schemas.microsoft.com/office/drawing/2016/5/10/chartex" xmlns:cx5="http://schemas.microsoft.com/office/drawing/2016/5/11/chartex" xmlns:cx6="http://schemas.microsoft.com/office/drawing/2016/5/12/chartex" xmlns:cx7="http://schemas.microsoft.com/office/drawing/2016/5/13/chartex" xmlns:cx8="http://schemas.microsoft.com/office/drawing/2016/5/14/chartex" xmlns:cr="http://schemas.microsoft.com/office/comments/2020/reactions" xmlns:mc="http://schemas.openxmlformats.org/markup-compatibility/2006" xmlns:aink="http://schemas.microsoft.com/office/drawing/2016/ink" xmlns:am3d="http://schemas.microsoft.com/office/drawing/2017/model3d" xmlns:o="urn:schemas-microsoft-com:office:office" xmlns:oel="http://schemas.microsoft.com/office/2019/extlst" xmlns:r="http://schemas.openxmlformats.org/officeDocument/2006/relationships" xmlns:m="http://schemas.openxmlformats.org/officeDocument/2006/math" xmlns:v="urn:schemas-microsoft-com:vml" xmlns:wp14="http://schemas.microsoft.com/office/word/2010/wordprocessingDrawing" xmlns:wp="http://schemas.openxmlformats.org/drawingml/2006/wordprocessingDrawing" xmlns:w10="urn:schemas-microsoft-com:office:word" xmlns:w="http://schemas.openxmlformats.org/wordprocessingml/2006/main" xmlns:w14="http://schemas.microsoft.com/office/word/2010/wordml" xmlns:w15="http://schemas.microsoft.com/office/word/2012/wordml" xmlns:w16cex="http://schemas.microsoft.com/office/word/2018/wordml/cex" xmlns:w16cid="http://schemas.microsoft.com/office/word/2016/wordml/cid" xmlns:w16="http://schemas.microsoft.com/office/word/2018/wordml" xmlns:w16sdtdh="http://schemas.microsoft.com/office/word/2020/wordml/sdtdatahash" xmlns:w16se="http://schemas.microsoft.com/office/word/2015/wordml/symex" xmlns:wpg="http://schemas.microsoft.com/office/word/2010/wordprocessingGroup" xmlns:wpi="http://schemas.microsoft.com/office/word/2010/wordprocessingInk" xmlns:wne="http://schemas.microsoft.com/office/word/2006/wordml" xmlns:wps="http://schemas.microsoft.com/office/word/2010/wordprocessingShape" mc:Ignorable="w14 w15 w16se w16cid w16 w16cex w16sdtdh cr wp14">
+  <w16cex:commentExtensible w16cex:durableId="6E04A561" w16cex:dateUtc="2024-02-14T02:32:00Z"/>
+  <w16cex:commentExtensible w16cex:durableId="34F5B47D" w16cex:dateUtc="2024-02-14T02:32:00Z"/>
+  <w16cex:commentExtensible w16cex:durableId="573C3541" w16cex:dateUtc="2024-02-14T02:33:00Z"/>
+  <w16cex:commentExtensible w16cex:durableId="68A2A021" w16cex:dateUtc="2024-02-14T03:21:00Z"/>
+</w16cex:commentsExtensible>
+</file>
+
+<file path=word/commentsIds.xml><?xml version="1.0" encoding="utf-8"?>
+<w16cid:commentsIds xmlns:wpc="http://schemas.microsoft.com/office/word/2010/wordprocessingCanvas" xmlns:cx="http://schemas.microsoft.com/office/drawing/2014/chartex" xmlns:cx1="http://schemas.microsoft.com/office/drawing/2015/9/8/chartex" xmlns:cx2="http://schemas.microsoft.com/office/drawing/2015/10/21/chartex" xmlns:cx3="http://schemas.microsoft.com/office/drawing/2016/5/9/chartex" xmlns:cx4="http://schemas.microsoft.com/office/drawing/2016/5/10/chartex" xmlns:cx5="http://schemas.microsoft.com/office/drawing/2016/5/11/chartex" xmlns:cx6="http://schemas.microsoft.com/office/drawing/2016/5/12/chartex" xmlns:cx7="http://schemas.microsoft.com/office/drawing/2016/5/13/chartex" xmlns:cx8="http://schemas.microsoft.com/office/drawing/2016/5/14/chartex" xmlns:mc="http://schemas.openxmlformats.org/markup-compatibility/2006" xmlns:aink="http://schemas.microsoft.com/office/drawing/2016/ink" xmlns:am3d="http://schemas.microsoft.com/office/drawing/2017/model3d" xmlns:o="urn:schemas-microsoft-com:office:office" xmlns:oel="http://schemas.microsoft.com/office/2019/extlst" xmlns:r="http://schemas.openxmlformats.org/officeDocument/2006/relationships" xmlns:m="http://schemas.openxmlformats.org/officeDocument/2006/math" xmlns:v="urn:schemas-microsoft-com:vml" xmlns:wp14="http://schemas.microsoft.com/office/word/2010/wordprocessingDrawing" xmlns:wp="http://schemas.openxmlformats.org/drawingml/2006/wordprocessingDrawing" xmlns:w10="urn:schemas-microsoft-com:office:word" xmlns:w="http://schemas.openxmlformats.org/wordprocessingml/2006/main" xmlns:w14="http://schemas.microsoft.com/office/word/2010/wordml" xmlns:w15="http://schemas.microsoft.com/office/word/2012/wordml" xmlns:w16cex="http://schemas.microsoft.com/office/word/2018/wordml/cex" xmlns:w16cid="http://schemas.microsoft.com/office/word/2016/wordml/cid" xmlns:w16="http://schemas.microsoft.com/office/word/2018/wordml" xmlns:w16sdtdh="http://schemas.microsoft.com/office/word/2020/wordml/sdtdatahash" xmlns:w16se="http://schemas.microsoft.com/office/word/2015/wordml/symex" xmlns:wpg="http://schemas.microsoft.com/office/word/2010/wordprocessingGroup" xmlns:wpi="http://schemas.microsoft.com/office/word/2010/wordprocessingInk" xmlns:wne="http://schemas.microsoft.com/office/word/2006/wordml" xmlns:wps="http://schemas.microsoft.com/office/word/2010/wordprocessingShape" mc:Ignorable="w14 w15 w16se w16cid w16 w16cex w16sdtdh wp14">
+  <w16cid:commentId w16cid:paraId="796053EB" w16cid:durableId="6E04A561"/>
+  <w16cid:commentId w16cid:paraId="1C7FCC3F" w16cid:durableId="34F5B47D"/>
+  <w16cid:commentId w16cid:paraId="331F2C40" w16cid:durableId="573C3541"/>
+  <w16cid:commentId w16cid:paraId="1C476777" w16cid:durableId="68A2A021"/>
+</w16cid:commentsIds>
 </file>
 
 <file path=word/endnotes.xml><?xml version="1.0" encoding="utf-8"?>
@@ -2414,6 +3911,14 @@
     <w:abstractNumId w:val="0"/>
   </w:num>
 </w:numbering>
+</file>
+
+<file path=word/people.xml><?xml version="1.0" encoding="utf-8"?>
+<w15:people xmlns:wpc="http://schemas.microsoft.com/office/word/2010/wordprocessingCanvas" xmlns:cx="http://schemas.microsoft.com/office/drawing/2014/chartex" xmlns:cx1="http://schemas.microsoft.com/office/drawing/2015/9/8/chartex" xmlns:cx2="http://schemas.microsoft.com/office/drawing/2015/10/21/chartex" xmlns:cx3="http://schemas.microsoft.com/office/drawing/2016/5/9/chartex" xmlns:cx4="http://schemas.microsoft.com/office/drawing/2016/5/10/chartex" xmlns:cx5="http://schemas.microsoft.com/office/drawing/2016/5/11/chartex" xmlns:cx6="http://schemas.microsoft.com/office/drawing/2016/5/12/chartex" xmlns:cx7="http://schemas.microsoft.com/office/drawing/2016/5/13/chartex" xmlns:cx8="http://schemas.microsoft.com/office/drawing/2016/5/14/chartex" xmlns:mc="http://schemas.openxmlformats.org/markup-compatibility/2006" xmlns:aink="http://schemas.microsoft.com/office/drawing/2016/ink" xmlns:am3d="http://schemas.microsoft.com/office/drawing/2017/model3d" xmlns:o="urn:schemas-microsoft-com:office:office" xmlns:oel="http://schemas.microsoft.com/office/2019/extlst" xmlns:r="http://schemas.openxmlformats.org/officeDocument/2006/relationships" xmlns:m="http://schemas.openxmlformats.org/officeDocument/2006/math" xmlns:v="urn:schemas-microsoft-com:vml" xmlns:wp14="http://schemas.microsoft.com/office/word/2010/wordprocessingDrawing" xmlns:wp="http://schemas.openxmlformats.org/drawingml/2006/wordprocessingDrawing" xmlns:w10="urn:schemas-microsoft-com:office:word" xmlns:w="http://schemas.openxmlformats.org/wordprocessingml/2006/main" xmlns:w14="http://schemas.microsoft.com/office/word/2010/wordml" xmlns:w15="http://schemas.microsoft.com/office/word/2012/wordml" xmlns:w16cex="http://schemas.microsoft.com/office/word/2018/wordml/cex" xmlns:w16cid="http://schemas.microsoft.com/office/word/2016/wordml/cid" xmlns:w16="http://schemas.microsoft.com/office/word/2018/wordml" xmlns:w16sdtdh="http://schemas.microsoft.com/office/word/2020/wordml/sdtdatahash" xmlns:w16se="http://schemas.microsoft.com/office/word/2015/wordml/symex" xmlns:wpg="http://schemas.microsoft.com/office/word/2010/wordprocessingGroup" xmlns:wpi="http://schemas.microsoft.com/office/word/2010/wordprocessingInk" xmlns:wne="http://schemas.microsoft.com/office/word/2006/wordml" xmlns:wps="http://schemas.microsoft.com/office/word/2010/wordprocessingShape" mc:Ignorable="w14 w15 w16se w16cid w16 w16cex w16sdtdh wp14">
+  <w15:person w15:author="Luis CT">
+    <w15:presenceInfo w15:providerId="Windows Live" w15:userId="d651bbff101f7d6a"/>
+  </w15:person>
+</w15:people>
 </file>
 
 <file path=word/styles.xml><?xml version="1.0" encoding="utf-8"?>
@@ -3364,6 +4869,95 @@
       <w:lang w:val="en-US"/>
     </w:rPr>
   </w:style>
+  <w:style w:type="character" w:styleId="CommentReference">
+    <w:name w:val="annotation reference"/>
+    <w:basedOn w:val="DefaultParagraphFont"/>
+    <w:uiPriority w:val="99"/>
+    <w:semiHidden/>
+    <w:unhideWhenUsed/>
+    <w:rsid w:val="00567FCC"/>
+    <w:rPr>
+      <w:sz w:val="16"/>
+      <w:szCs w:val="16"/>
+    </w:rPr>
+  </w:style>
+  <w:style w:type="paragraph" w:styleId="CommentText">
+    <w:name w:val="annotation text"/>
+    <w:basedOn w:val="Normal"/>
+    <w:link w:val="CommentTextChar"/>
+    <w:uiPriority w:val="99"/>
+    <w:unhideWhenUsed/>
+    <w:rsid w:val="00567FCC"/>
+    <w:pPr>
+      <w:spacing w:line="240" w:lineRule="auto"/>
+    </w:pPr>
+    <w:rPr>
+      <w:sz w:val="20"/>
+      <w:szCs w:val="20"/>
+    </w:rPr>
+  </w:style>
+  <w:style w:type="character" w:customStyle="1" w:styleId="CommentTextChar">
+    <w:name w:val="Comment Text Char"/>
+    <w:basedOn w:val="DefaultParagraphFont"/>
+    <w:link w:val="CommentText"/>
+    <w:uiPriority w:val="99"/>
+    <w:rsid w:val="00567FCC"/>
+    <w:rPr>
+      <w:sz w:val="20"/>
+      <w:szCs w:val="20"/>
+    </w:rPr>
+  </w:style>
+  <w:style w:type="paragraph" w:styleId="CommentSubject">
+    <w:name w:val="annotation subject"/>
+    <w:basedOn w:val="CommentText"/>
+    <w:next w:val="CommentText"/>
+    <w:link w:val="CommentSubjectChar"/>
+    <w:uiPriority w:val="99"/>
+    <w:semiHidden/>
+    <w:unhideWhenUsed/>
+    <w:rsid w:val="00567FCC"/>
+    <w:rPr>
+      <w:b/>
+      <w:bCs/>
+    </w:rPr>
+  </w:style>
+  <w:style w:type="character" w:customStyle="1" w:styleId="CommentSubjectChar">
+    <w:name w:val="Comment Subject Char"/>
+    <w:basedOn w:val="CommentTextChar"/>
+    <w:link w:val="CommentSubject"/>
+    <w:uiPriority w:val="99"/>
+    <w:semiHidden/>
+    <w:rsid w:val="00567FCC"/>
+    <w:rPr>
+      <w:b/>
+      <w:bCs/>
+      <w:sz w:val="20"/>
+      <w:szCs w:val="20"/>
+    </w:rPr>
+  </w:style>
+  <w:style w:type="character" w:styleId="Hyperlink">
+    <w:name w:val="Hyperlink"/>
+    <w:basedOn w:val="DefaultParagraphFont"/>
+    <w:uiPriority w:val="99"/>
+    <w:unhideWhenUsed/>
+    <w:rsid w:val="00674A30"/>
+    <w:rPr>
+      <w:color w:val="0000FF" w:themeColor="hyperlink"/>
+      <w:u w:val="single"/>
+    </w:rPr>
+  </w:style>
+  <w:style w:type="character" w:styleId="UnresolvedMention">
+    <w:name w:val="Unresolved Mention"/>
+    <w:basedOn w:val="DefaultParagraphFont"/>
+    <w:uiPriority w:val="99"/>
+    <w:semiHidden/>
+    <w:unhideWhenUsed/>
+    <w:rsid w:val="00674A30"/>
+    <w:rPr>
+      <w:color w:val="605E5C"/>
+      <w:shd w:val="clear" w:color="auto" w:fill="E1DFDD"/>
+    </w:rPr>
+  </w:style>
 </w:styles>
 </file>
 

</xml_diff>

<commit_message>
Update Technology Survey Report.docx
</commit_message>
<xml_diff>
--- a/01_Documentation/Technology Survey Report.docx
+++ b/01_Documentation/Technology Survey Report.docx
@@ -364,7 +364,7 @@
                 <w:sz w:val="20"/>
                 <w:szCs w:val="20"/>
               </w:rPr>
-              <w:t>Model creation</w:t>
+              <w:t>Data Preparation and Cleaning</w:t>
             </w:r>
           </w:p>
         </w:tc>
@@ -434,7 +434,7 @@
                 <w:sz w:val="20"/>
                 <w:szCs w:val="20"/>
               </w:rPr>
-              <w:t>Model validation</w:t>
+              <w:t>Model creation</w:t>
             </w:r>
           </w:p>
         </w:tc>
@@ -456,14 +456,7 @@
                 <w:sz w:val="20"/>
                 <w:szCs w:val="20"/>
               </w:rPr>
-              <w:t>Model integration into PC and</w:t>
-            </w:r>
-            <w:r>
-              <w:rPr>
-                <w:sz w:val="20"/>
-                <w:szCs w:val="20"/>
-              </w:rPr>
-              <w:t xml:space="preserve"> Embedded target.</w:t>
+              <w:t>Model integration into PC and Embedded target.</w:t>
             </w:r>
           </w:p>
         </w:tc>
@@ -511,7 +504,7 @@
                 <w:sz w:val="20"/>
                 <w:szCs w:val="20"/>
               </w:rPr>
-              <w:t>TBD</w:t>
+              <w:t>Model validation</w:t>
             </w:r>
           </w:p>
         </w:tc>
@@ -533,14 +526,7 @@
                 <w:sz w:val="20"/>
                 <w:szCs w:val="20"/>
               </w:rPr>
-              <w:t>Create state logic for each emotion</w:t>
-            </w:r>
-            <w:r>
-              <w:rPr>
-                <w:sz w:val="20"/>
-                <w:szCs w:val="20"/>
-              </w:rPr>
-              <w:t xml:space="preserve"> recognition.</w:t>
+              <w:t>Create state logic for each emotion recognition.</w:t>
             </w:r>
           </w:p>
         </w:tc>
@@ -588,7 +574,7 @@
                 <w:sz w:val="20"/>
                 <w:szCs w:val="20"/>
               </w:rPr>
-              <w:t>TBD</w:t>
+              <w:t>Experimental Analysis</w:t>
             </w:r>
           </w:p>
         </w:tc>
@@ -658,7 +644,7 @@
                 <w:sz w:val="20"/>
                 <w:szCs w:val="20"/>
               </w:rPr>
-              <w:t>TBD</w:t>
+              <w:t>Model Optimization</w:t>
             </w:r>
           </w:p>
         </w:tc>
@@ -750,14 +736,7 @@
                 <w:sz w:val="20"/>
                 <w:szCs w:val="20"/>
               </w:rPr>
-              <w:t>System validation</w:t>
-            </w:r>
-            <w:r>
-              <w:rPr>
-                <w:sz w:val="20"/>
-                <w:szCs w:val="20"/>
-              </w:rPr>
-              <w:t>.</w:t>
+              <w:t>System validation.</w:t>
             </w:r>
           </w:p>
         </w:tc>
@@ -2179,23 +2158,7 @@
           <w:sz w:val="20"/>
           <w:szCs w:val="20"/>
         </w:rPr>
-        <w:t xml:space="preserve"> controlled </w:t>
-      </w:r>
-      <w:proofErr w:type="gramStart"/>
-      <w:r>
-        <w:rPr>
-          <w:sz w:val="20"/>
-          <w:szCs w:val="20"/>
-        </w:rPr>
-        <w:t>with</w:t>
-      </w:r>
-      <w:proofErr w:type="gramEnd"/>
-      <w:r>
-        <w:rPr>
-          <w:sz w:val="20"/>
-          <w:szCs w:val="20"/>
-        </w:rPr>
-        <w:t xml:space="preserve"> t</w:t>
+        <w:t xml:space="preserve"> controlled with t</w:t>
       </w:r>
       <w:r>
         <w:rPr>
@@ -2621,6 +2584,7 @@
         <w:pStyle w:val="NoSpacing"/>
         <w:jc w:val="both"/>
         <w:rPr>
+          <w:rStyle w:val="Hyperlink"/>
           <w:sz w:val="20"/>
           <w:szCs w:val="20"/>
         </w:rPr>
@@ -2641,10 +2605,481 @@
         <w:pStyle w:val="NoSpacing"/>
         <w:jc w:val="both"/>
         <w:rPr>
-          <w:sz w:val="20"/>
-          <w:szCs w:val="20"/>
-        </w:rPr>
-      </w:pPr>
+          <w:rStyle w:val="Hyperlink"/>
+          <w:sz w:val="20"/>
+          <w:szCs w:val="20"/>
+        </w:rPr>
+      </w:pPr>
+    </w:p>
+    <w:p>
+      <w:pPr>
+        <w:pStyle w:val="NoSpacing"/>
+        <w:jc w:val="both"/>
+        <w:rPr>
+          <w:rStyle w:val="Hyperlink"/>
+          <w:sz w:val="20"/>
+          <w:szCs w:val="20"/>
+        </w:rPr>
+      </w:pPr>
+    </w:p>
+    <w:p>
+      <w:pPr>
+        <w:pStyle w:val="NoSpacing"/>
+        <w:jc w:val="both"/>
+        <w:rPr>
+          <w:rStyle w:val="Hyperlink"/>
+          <w:sz w:val="20"/>
+          <w:szCs w:val="20"/>
+        </w:rPr>
+      </w:pPr>
+    </w:p>
+    <w:p>
+      <w:pPr>
+        <w:pStyle w:val="NoSpacing"/>
+        <w:jc w:val="both"/>
+        <w:rPr>
+          <w:rStyle w:val="Hyperlink"/>
+          <w:sz w:val="20"/>
+          <w:szCs w:val="20"/>
+        </w:rPr>
+      </w:pPr>
+    </w:p>
+    <w:p>
+      <w:pPr>
+        <w:pStyle w:val="NoSpacing"/>
+        <w:jc w:val="both"/>
+        <w:rPr>
+          <w:rStyle w:val="Hyperlink"/>
+          <w:sz w:val="20"/>
+          <w:szCs w:val="20"/>
+          <w:highlight w:val="yellow"/>
+        </w:rPr>
+      </w:pPr>
+      <w:r>
+        <w:rPr>
+          <w:rStyle w:val="Hyperlink"/>
+          <w:sz w:val="20"/>
+          <w:szCs w:val="20"/>
+          <w:highlight w:val="yellow"/>
+        </w:rPr>
+        <w:lastRenderedPageBreak/>
+        <w:t>"Methods for Facial Expression Recognition with Applications in Challenging Situations"</w:t>
+      </w:r>
+    </w:p>
+    <w:p>
+      <w:pPr>
+        <w:pStyle w:val="NoSpacing"/>
+        <w:jc w:val="both"/>
+        <w:rPr>
+          <w:sz w:val="20"/>
+          <w:szCs w:val="20"/>
+          <w:highlight w:val="yellow"/>
+        </w:rPr>
+      </w:pPr>
+      <w:r>
+        <w:rPr>
+          <w:sz w:val="20"/>
+          <w:szCs w:val="20"/>
+          <w:highlight w:val="yellow"/>
+        </w:rPr>
+        <w:t xml:space="preserve">The May 2022 study by Anil </w:t>
+      </w:r>
+      <w:proofErr w:type="spellStart"/>
+      <w:r>
+        <w:rPr>
+          <w:sz w:val="20"/>
+          <w:szCs w:val="20"/>
+          <w:highlight w:val="yellow"/>
+        </w:rPr>
+        <w:t>Audumbar</w:t>
+      </w:r>
+      <w:proofErr w:type="spellEnd"/>
+      <w:r>
+        <w:rPr>
+          <w:sz w:val="20"/>
+          <w:szCs w:val="20"/>
+          <w:highlight w:val="yellow"/>
+        </w:rPr>
+        <w:t xml:space="preserve"> </w:t>
+      </w:r>
+      <w:proofErr w:type="spellStart"/>
+      <w:r>
+        <w:rPr>
+          <w:sz w:val="20"/>
+          <w:szCs w:val="20"/>
+          <w:highlight w:val="yellow"/>
+        </w:rPr>
+        <w:t>Pise</w:t>
+      </w:r>
+      <w:proofErr w:type="spellEnd"/>
+      <w:r>
+        <w:rPr>
+          <w:sz w:val="20"/>
+          <w:szCs w:val="20"/>
+          <w:highlight w:val="yellow"/>
+        </w:rPr>
+        <w:t xml:space="preserve"> </w:t>
+      </w:r>
+      <w:r>
+        <w:rPr>
+          <w:sz w:val="20"/>
+          <w:szCs w:val="20"/>
+          <w:highlight w:val="yellow"/>
+        </w:rPr>
+        <w:t>et al.</w:t>
+      </w:r>
+      <w:r>
+        <w:rPr>
+          <w:sz w:val="20"/>
+          <w:szCs w:val="20"/>
+          <w:highlight w:val="yellow"/>
+        </w:rPr>
+        <w:t xml:space="preserve"> </w:t>
+      </w:r>
+      <w:r>
+        <w:rPr>
+          <w:sz w:val="20"/>
+          <w:szCs w:val="20"/>
+          <w:highlight w:val="yellow"/>
+        </w:rPr>
+        <w:t>conducts an in-depth examination</w:t>
+      </w:r>
+      <w:r>
+        <w:rPr>
+          <w:sz w:val="20"/>
+          <w:szCs w:val="20"/>
+          <w:highlight w:val="yellow"/>
+        </w:rPr>
+        <w:t xml:space="preserve"> </w:t>
+      </w:r>
+      <w:r>
+        <w:rPr>
+          <w:sz w:val="20"/>
+          <w:szCs w:val="20"/>
+          <w:highlight w:val="yellow"/>
+        </w:rPr>
+        <w:t>of</w:t>
+      </w:r>
+      <w:r>
+        <w:rPr>
+          <w:sz w:val="20"/>
+          <w:szCs w:val="20"/>
+          <w:highlight w:val="yellow"/>
+        </w:rPr>
+        <w:t xml:space="preserve"> Facial Emotion Recognition (FER), show</w:t>
+      </w:r>
+      <w:r>
+        <w:rPr>
+          <w:sz w:val="20"/>
+          <w:szCs w:val="20"/>
+          <w:highlight w:val="yellow"/>
+        </w:rPr>
+        <w:t>ing</w:t>
+      </w:r>
+      <w:r>
+        <w:rPr>
+          <w:sz w:val="20"/>
+          <w:szCs w:val="20"/>
+          <w:highlight w:val="yellow"/>
+        </w:rPr>
+        <w:t xml:space="preserve"> the evolution from basic models to advanced Convolutional Neural Networks (CNNs) that understand emotions from facial expressions</w:t>
+      </w:r>
+      <w:r>
+        <w:rPr>
+          <w:sz w:val="20"/>
+          <w:szCs w:val="20"/>
+          <w:highlight w:val="yellow"/>
+        </w:rPr>
+        <w:t xml:space="preserve"> and</w:t>
+      </w:r>
+      <w:r>
+        <w:rPr>
+          <w:sz w:val="20"/>
+          <w:szCs w:val="20"/>
+          <w:highlight w:val="yellow"/>
+        </w:rPr>
+        <w:t xml:space="preserve"> sounds. </w:t>
+      </w:r>
+      <w:r>
+        <w:rPr>
+          <w:sz w:val="20"/>
+          <w:szCs w:val="20"/>
+          <w:highlight w:val="yellow"/>
+        </w:rPr>
+        <w:t>The paper highlights</w:t>
+      </w:r>
+      <w:r>
+        <w:rPr>
+          <w:sz w:val="20"/>
+          <w:szCs w:val="20"/>
+          <w:highlight w:val="yellow"/>
+        </w:rPr>
+        <w:t xml:space="preserve"> the challenge of current FER systems being limited to recognizing only seven basic emotions, underscoring the need for </w:t>
+      </w:r>
+      <w:r>
+        <w:rPr>
+          <w:sz w:val="20"/>
+          <w:szCs w:val="20"/>
+          <w:highlight w:val="yellow"/>
+        </w:rPr>
+        <w:t>a bigger</w:t>
+      </w:r>
+      <w:r>
+        <w:rPr>
+          <w:sz w:val="20"/>
+          <w:szCs w:val="20"/>
+          <w:highlight w:val="yellow"/>
+        </w:rPr>
+        <w:t xml:space="preserve"> emotion databases and multi-modal approaches to </w:t>
+      </w:r>
+      <w:r>
+        <w:rPr>
+          <w:sz w:val="20"/>
+          <w:szCs w:val="20"/>
+          <w:highlight w:val="yellow"/>
+        </w:rPr>
+        <w:t>cover</w:t>
+      </w:r>
+      <w:r>
+        <w:rPr>
+          <w:sz w:val="20"/>
+          <w:szCs w:val="20"/>
+          <w:highlight w:val="yellow"/>
+        </w:rPr>
+        <w:t xml:space="preserve"> full spectrum of human emotions, </w:t>
+      </w:r>
+      <w:r>
+        <w:rPr>
+          <w:sz w:val="20"/>
+          <w:szCs w:val="20"/>
+          <w:highlight w:val="yellow"/>
+        </w:rPr>
+        <w:t>with the idea of</w:t>
+      </w:r>
+      <w:r>
+        <w:rPr>
+          <w:sz w:val="20"/>
+          <w:szCs w:val="20"/>
+          <w:highlight w:val="yellow"/>
+        </w:rPr>
+        <w:t xml:space="preserve"> </w:t>
+      </w:r>
+      <w:r>
+        <w:rPr>
+          <w:sz w:val="20"/>
+          <w:szCs w:val="20"/>
+          <w:highlight w:val="yellow"/>
+        </w:rPr>
+        <w:t>enhancing</w:t>
+      </w:r>
+      <w:r>
+        <w:rPr>
+          <w:sz w:val="20"/>
+          <w:szCs w:val="20"/>
+          <w:highlight w:val="yellow"/>
+        </w:rPr>
+        <w:t xml:space="preserve"> real-world applicability and emotional understanding by machines.</w:t>
+      </w:r>
+    </w:p>
+    <w:p>
+      <w:pPr>
+        <w:pStyle w:val="NoSpacing"/>
+        <w:jc w:val="both"/>
+        <w:rPr>
+          <w:sz w:val="20"/>
+          <w:szCs w:val="20"/>
+          <w:highlight w:val="yellow"/>
+        </w:rPr>
+      </w:pPr>
+    </w:p>
+    <w:p>
+      <w:pPr>
+        <w:pStyle w:val="NoSpacing"/>
+        <w:jc w:val="both"/>
+        <w:rPr>
+          <w:sz w:val="20"/>
+          <w:szCs w:val="20"/>
+          <w:highlight w:val="yellow"/>
+        </w:rPr>
+      </w:pPr>
+      <w:r>
+        <w:rPr>
+          <w:sz w:val="20"/>
+          <w:szCs w:val="20"/>
+          <w:highlight w:val="yellow"/>
+        </w:rPr>
+        <w:t>T</w:t>
+      </w:r>
+      <w:r>
+        <w:rPr>
+          <w:sz w:val="20"/>
+          <w:szCs w:val="20"/>
+          <w:highlight w:val="yellow"/>
+        </w:rPr>
+        <w:t>his research is all about making computers better at understanding how we feel just by looking at us, listening to us, and maybe even by picking other subtle clues</w:t>
+      </w:r>
+      <w:r>
+        <w:rPr>
+          <w:sz w:val="20"/>
+          <w:szCs w:val="20"/>
+          <w:highlight w:val="yellow"/>
+        </w:rPr>
+        <w:t xml:space="preserve"> in the expressions</w:t>
+      </w:r>
+      <w:r>
+        <w:rPr>
+          <w:sz w:val="20"/>
+          <w:szCs w:val="20"/>
+          <w:highlight w:val="yellow"/>
+        </w:rPr>
+        <w:t>. The goal is to bridge the gap between the basic emotions</w:t>
+      </w:r>
+      <w:r>
+        <w:rPr>
+          <w:sz w:val="20"/>
+          <w:szCs w:val="20"/>
+          <w:highlight w:val="yellow"/>
+        </w:rPr>
+        <w:t xml:space="preserve"> that a</w:t>
+      </w:r>
+      <w:r>
+        <w:rPr>
+          <w:sz w:val="20"/>
+          <w:szCs w:val="20"/>
+          <w:highlight w:val="yellow"/>
+        </w:rPr>
+        <w:t xml:space="preserve"> compute can currently recognize and the complex emotions we </w:t>
+      </w:r>
+      <w:r>
+        <w:rPr>
+          <w:sz w:val="20"/>
+          <w:szCs w:val="20"/>
+          <w:highlight w:val="yellow"/>
+        </w:rPr>
+        <w:t>experience</w:t>
+      </w:r>
+      <w:r>
+        <w:rPr>
+          <w:sz w:val="20"/>
+          <w:szCs w:val="20"/>
+          <w:highlight w:val="yellow"/>
+        </w:rPr>
+        <w:t>.</w:t>
+      </w:r>
+    </w:p>
+    <w:p>
+      <w:pPr>
+        <w:pStyle w:val="NoSpacing"/>
+        <w:jc w:val="both"/>
+        <w:rPr>
+          <w:sz w:val="20"/>
+          <w:szCs w:val="20"/>
+          <w:highlight w:val="yellow"/>
+        </w:rPr>
+      </w:pPr>
+    </w:p>
+    <w:p>
+      <w:pPr>
+        <w:pStyle w:val="NoSpacing"/>
+        <w:jc w:val="both"/>
+        <w:rPr>
+          <w:sz w:val="20"/>
+          <w:szCs w:val="20"/>
+          <w:highlight w:val="yellow"/>
+        </w:rPr>
+      </w:pPr>
+      <w:r>
+        <w:rPr>
+          <w:sz w:val="20"/>
+          <w:szCs w:val="20"/>
+          <w:highlight w:val="yellow"/>
+        </w:rPr>
+        <w:t>Reference:</w:t>
+      </w:r>
+    </w:p>
+    <w:p>
+      <w:pPr>
+        <w:pStyle w:val="NoSpacing"/>
+        <w:jc w:val="both"/>
+        <w:rPr>
+          <w:sz w:val="20"/>
+          <w:szCs w:val="20"/>
+        </w:rPr>
+      </w:pPr>
+      <w:r>
+        <w:rPr>
+          <w:highlight w:val="yellow"/>
+        </w:rPr>
+        <w:t xml:space="preserve">Anil </w:t>
+      </w:r>
+      <w:proofErr w:type="spellStart"/>
+      <w:r>
+        <w:rPr>
+          <w:highlight w:val="yellow"/>
+        </w:rPr>
+        <w:t>Audumbar</w:t>
+      </w:r>
+      <w:proofErr w:type="spellEnd"/>
+      <w:r>
+        <w:rPr>
+          <w:highlight w:val="yellow"/>
+        </w:rPr>
+        <w:t xml:space="preserve"> </w:t>
+      </w:r>
+      <w:proofErr w:type="spellStart"/>
+      <w:r>
+        <w:rPr>
+          <w:highlight w:val="yellow"/>
+        </w:rPr>
+        <w:t>Pise</w:t>
+      </w:r>
+      <w:proofErr w:type="spellEnd"/>
+      <w:r>
+        <w:rPr>
+          <w:highlight w:val="yellow"/>
+        </w:rPr>
+        <w:t xml:space="preserve">, Mejdal A. Alqahtani, Priti Verma, Purushothama K, Dimitrios A. Karras, Prathibha S, and Awal Halifa. </w:t>
+      </w:r>
+      <w:proofErr w:type="spellStart"/>
+      <w:r>
+        <w:rPr>
+          <w:highlight w:val="yellow"/>
+        </w:rPr>
+        <w:t>Hindawi</w:t>
+      </w:r>
+      <w:proofErr w:type="spellEnd"/>
+      <w:r>
+        <w:rPr>
+          <w:highlight w:val="yellow"/>
+        </w:rPr>
+        <w:t xml:space="preserve"> Computational Intelligence and Neuroscience, Volume 2022, Article ID 9261438, </w:t>
+      </w:r>
+      <w:r>
+        <w:rPr>
+          <w:b/>
+          <w:bCs/>
+          <w:highlight w:val="yellow"/>
+        </w:rPr>
+        <w:t>Methods for Facial Expression Recognition with Applications in Challenging Situations</w:t>
+      </w:r>
+      <w:r>
+        <w:rPr>
+          <w:rFonts w:ascii="MinionStd-Black" w:hAnsi="MinionStd-Black" w:cs="MinionStd-Black"/>
+          <w:sz w:val="36"/>
+          <w:szCs w:val="36"/>
+          <w:highlight w:val="yellow"/>
+        </w:rPr>
+        <w:t xml:space="preserve"> </w:t>
+      </w:r>
+      <w:hyperlink r:id="rId13" w:history="1">
+        <w:r>
+          <w:rPr>
+            <w:rStyle w:val="Hyperlink"/>
+            <w:highlight w:val="yellow"/>
+          </w:rPr>
+          <w:t>https://doi.org/10.1155/2022/9261438</w:t>
+        </w:r>
+      </w:hyperlink>
     </w:p>
     <w:p>
       <w:pPr>
@@ -2679,22 +3114,7 @@
         <w:rPr>
           <w:rFonts w:ascii="Calibri" w:eastAsia="Calibri" w:hAnsi="Calibri" w:cs="Calibri"/>
         </w:rPr>
-        <w:lastRenderedPageBreak/>
-        <w:t xml:space="preserve">Recent development in knowledge discoveries, theories, algorithms </w:t>
-      </w:r>
-      <w:proofErr w:type="gramStart"/>
-      <w:r>
-        <w:rPr>
-          <w:rFonts w:ascii="Calibri" w:eastAsia="Calibri" w:hAnsi="Calibri" w:cs="Calibri"/>
-        </w:rPr>
-        <w:t>published,  research</w:t>
-      </w:r>
-      <w:proofErr w:type="gramEnd"/>
-      <w:r>
-        <w:rPr>
-          <w:rFonts w:ascii="Calibri" w:eastAsia="Calibri" w:hAnsi="Calibri" w:cs="Calibri"/>
-        </w:rPr>
-        <w:t xml:space="preserve"> journals, conference proceedings, etc.</w:t>
+        <w:t>Recent development in knowledge discoveries, theories, algorithms published,  research journals, conference proceedings, etc.</w:t>
       </w:r>
     </w:p>
     <w:p>
@@ -3205,7 +3625,6 @@
         <w:rPr>
           <w:rFonts w:ascii="Calibri" w:eastAsia="Calibri" w:hAnsi="Calibri" w:cs="Calibri"/>
         </w:rPr>
-        <w:lastRenderedPageBreak/>
         <w:t xml:space="preserve">[5] J. Park, Z. Chen, L. </w:t>
       </w:r>
       <w:proofErr w:type="spellStart"/>
@@ -3236,7 +3655,7 @@
         </w:rPr>
         <w:t xml:space="preserve">[6] </w:t>
       </w:r>
-      <w:hyperlink r:id="rId13">
+      <w:hyperlink r:id="rId14">
         <w:r>
           <w:rPr>
             <w:rFonts w:ascii="Calibri" w:eastAsia="Calibri" w:hAnsi="Calibri" w:cs="Calibri"/>
@@ -3262,9 +3681,9 @@
     </w:p>
     <w:p/>
     <w:sectPr>
-      <w:footerReference w:type="even" r:id="rId14"/>
-      <w:footerReference w:type="default" r:id="rId15"/>
-      <w:footerReference w:type="first" r:id="rId16"/>
+      <w:footerReference w:type="even" r:id="rId15"/>
+      <w:footerReference w:type="default" r:id="rId16"/>
+      <w:footerReference w:type="first" r:id="rId17"/>
       <w:pgSz w:w="12240" w:h="15840"/>
       <w:pgMar w:top="1440" w:right="1440" w:bottom="1440" w:left="1440" w:header="720" w:footer="720" w:gutter="0"/>
       <w:pgNumType w:start="1"/>
@@ -4958,6 +5377,18 @@
       <w:shd w:val="clear" w:color="auto" w:fill="E1DFDD"/>
     </w:rPr>
   </w:style>
+  <w:style w:type="character" w:styleId="FollowedHyperlink">
+    <w:name w:val="FollowedHyperlink"/>
+    <w:basedOn w:val="DefaultParagraphFont"/>
+    <w:uiPriority w:val="99"/>
+    <w:semiHidden/>
+    <w:unhideWhenUsed/>
+    <w:rsid w:val="00262920"/>
+    <w:rPr>
+      <w:color w:val="800080" w:themeColor="followedHyperlink"/>
+      <w:u w:val="single"/>
+    </w:rPr>
+  </w:style>
 </w:styles>
 </file>
 

</xml_diff>

<commit_message>
- Image diagram to 1st research paper.
</commit_message>
<xml_diff>
--- a/01_Documentation/Technology Survey Report.docx
+++ b/01_Documentation/Technology Survey Report.docx
@@ -123,7 +123,25 @@
           <w:sz w:val="20"/>
           <w:szCs w:val="20"/>
         </w:rPr>
-        <w:t xml:space="preserve"> (FERSys)</w:t>
+        <w:t xml:space="preserve"> (</w:t>
+      </w:r>
+      <w:proofErr w:type="spellStart"/>
+      <w:r>
+        <w:rPr>
+          <w:b/>
+          <w:sz w:val="20"/>
+          <w:szCs w:val="20"/>
+        </w:rPr>
+        <w:t>FERSys</w:t>
+      </w:r>
+      <w:proofErr w:type="spellEnd"/>
+      <w:r>
+        <w:rPr>
+          <w:b/>
+          <w:sz w:val="20"/>
+          <w:szCs w:val="20"/>
+        </w:rPr>
+        <w:t>)</w:t>
       </w:r>
       <w:r>
         <w:rPr>
@@ -1904,12 +1922,21 @@
         </w:rPr>
       </w:pPr>
       <w:commentRangeStart w:id="1"/>
-      <w:r>
-        <w:rPr>
-          <w:sz w:val="20"/>
-          <w:szCs w:val="20"/>
-        </w:rPr>
-        <w:t>Tbd…</w:t>
+      <w:proofErr w:type="spellStart"/>
+      <w:r>
+        <w:rPr>
+          <w:sz w:val="20"/>
+          <w:szCs w:val="20"/>
+        </w:rPr>
+        <w:t>Tbd</w:t>
+      </w:r>
+      <w:proofErr w:type="spellEnd"/>
+      <w:r>
+        <w:rPr>
+          <w:sz w:val="20"/>
+          <w:szCs w:val="20"/>
+        </w:rPr>
+        <w:t>…</w:t>
       </w:r>
       <w:commentRangeEnd w:id="1"/>
       <w:r>
@@ -2167,7 +2194,23 @@
           <w:sz w:val="20"/>
           <w:szCs w:val="20"/>
         </w:rPr>
-        <w:t>CANoe is a sophisticated software tool developed by Vector Informatik GmbH for the automotive industry, primarily aimed at the development, testing, and analysis of embedded systems and networks in vehicles.</w:t>
+        <w:t xml:space="preserve">CANoe is a sophisticated software tool developed by Vector </w:t>
+      </w:r>
+      <w:proofErr w:type="spellStart"/>
+      <w:r>
+        <w:rPr>
+          <w:sz w:val="20"/>
+          <w:szCs w:val="20"/>
+        </w:rPr>
+        <w:t>Informatik</w:t>
+      </w:r>
+      <w:proofErr w:type="spellEnd"/>
+      <w:r>
+        <w:rPr>
+          <w:sz w:val="20"/>
+          <w:szCs w:val="20"/>
+        </w:rPr>
+        <w:t xml:space="preserve"> GmbH for the automotive industry, primarily aimed at the development, testing, and analysis of embedded systems and networks in vehicles.</w:t>
       </w:r>
       <w:r>
         <w:rPr>
@@ -2176,12 +2219,21 @@
         </w:rPr>
         <w:t xml:space="preserve"> CANoe will be used to verify that the messages sent by </w:t>
       </w:r>
-      <w:r>
-        <w:rPr>
-          <w:sz w:val="20"/>
-          <w:szCs w:val="20"/>
-        </w:rPr>
-        <w:t xml:space="preserve">FERSys are correct and processed by </w:t>
+      <w:proofErr w:type="spellStart"/>
+      <w:r>
+        <w:rPr>
+          <w:sz w:val="20"/>
+          <w:szCs w:val="20"/>
+        </w:rPr>
+        <w:t>FERSys</w:t>
+      </w:r>
+      <w:proofErr w:type="spellEnd"/>
+      <w:r>
+        <w:rPr>
+          <w:sz w:val="20"/>
+          <w:szCs w:val="20"/>
+        </w:rPr>
+        <w:t xml:space="preserve"> are correct and processed by </w:t>
       </w:r>
       <w:r>
         <w:rPr>
@@ -2300,7 +2352,23 @@
           <w:sz w:val="20"/>
           <w:szCs w:val="20"/>
         </w:rPr>
-        <w:t xml:space="preserve">Proof-of-Concept state. The general idea is to deploy the FERSys </w:t>
+        <w:t xml:space="preserve">Proof-of-Concept state. The general idea is to deploy the </w:t>
+      </w:r>
+      <w:proofErr w:type="spellStart"/>
+      <w:r>
+        <w:rPr>
+          <w:sz w:val="20"/>
+          <w:szCs w:val="20"/>
+        </w:rPr>
+        <w:t>FERSys</w:t>
+      </w:r>
+      <w:proofErr w:type="spellEnd"/>
+      <w:r>
+        <w:rPr>
+          <w:sz w:val="20"/>
+          <w:szCs w:val="20"/>
+        </w:rPr>
+        <w:t xml:space="preserve"> </w:t>
       </w:r>
       <w:r>
         <w:rPr>
@@ -2495,7 +2563,39 @@
           <w:sz w:val="20"/>
           <w:szCs w:val="20"/>
         </w:rPr>
-        <w:t>The May 2022 study by Anil Audumbar Pise et al. conducts an in-depth examination of Facial Emotion Recognition (FER), showing the evolution from basic models to advanced Convolutional Neural Networks (CNNs) that understand emotions from facial expressions and sounds. The paper highlights the challenge of current FER systems being limited to recognizing only seven basic emotions, underscoring the need for a bigger emotion databases and multi-modal approaches to cover full spectrum of human emotions, with the idea of enhancing real-world applicability and emotional understanding by machines.</w:t>
+        <w:t xml:space="preserve">The May 2022 study by Anil </w:t>
+      </w:r>
+      <w:proofErr w:type="spellStart"/>
+      <w:r>
+        <w:rPr>
+          <w:sz w:val="20"/>
+          <w:szCs w:val="20"/>
+        </w:rPr>
+        <w:t>Audumbar</w:t>
+      </w:r>
+      <w:proofErr w:type="spellEnd"/>
+      <w:r>
+        <w:rPr>
+          <w:sz w:val="20"/>
+          <w:szCs w:val="20"/>
+        </w:rPr>
+        <w:t xml:space="preserve"> </w:t>
+      </w:r>
+      <w:proofErr w:type="spellStart"/>
+      <w:r>
+        <w:rPr>
+          <w:sz w:val="20"/>
+          <w:szCs w:val="20"/>
+        </w:rPr>
+        <w:t>Pise</w:t>
+      </w:r>
+      <w:proofErr w:type="spellEnd"/>
+      <w:r>
+        <w:rPr>
+          <w:sz w:val="20"/>
+          <w:szCs w:val="20"/>
+        </w:rPr>
+        <w:t xml:space="preserve"> et al. conducts an in-depth examination of Facial Emotion Recognition (FER), showing the evolution from basic models to advanced Convolutional Neural Networks (CNNs) that understand emotions from facial expressions and sounds. The paper highlights the challenge of current FER systems being limited to recognizing only seven basic emotions, underscoring the need for a bigger emotion databases and multi-modal approaches to cover full spectrum of human emotions, with the idea of enhancing real-world applicability and emotional understanding by machines.</w:t>
       </w:r>
     </w:p>
     <w:p>
@@ -2554,25 +2654,7 @@
           <w:sz w:val="20"/>
           <w:szCs w:val="20"/>
         </w:rPr>
-        <w:t xml:space="preserve"> Leaning-Based Facial Expression Recognition</w:t>
-      </w:r>
-      <w:r>
-        <w:rPr>
-          <w:b/>
-          <w:bCs/>
-          <w:sz w:val="20"/>
-          <w:szCs w:val="20"/>
-        </w:rPr>
-        <w:t xml:space="preserve"> </w:t>
-      </w:r>
-      <w:r>
-        <w:rPr>
-          <w:b/>
-          <w:bCs/>
-          <w:sz w:val="20"/>
-          <w:szCs w:val="20"/>
-        </w:rPr>
-        <w:t>in FER2013 Database: An in-Vehicle Application</w:t>
+        <w:t xml:space="preserve"> Leaning-Based Facial Expression Recognition in FER2013 Database: An in-Vehicle Application</w:t>
       </w:r>
     </w:p>
     <w:p>
@@ -2586,10 +2668,184 @@
       </w:pPr>
       <w:r>
         <w:rPr>
-          <w:sz w:val="20"/>
-          <w:szCs w:val="20"/>
-        </w:rPr>
-        <w:t>The authors in this article developed a convolutional neural network (CNN) to perform Facial Expression Recognition and alert the driver that he might not be in the right conditions to operate the vehicle. They evaluated two approaches: a 6-layer and a 10-layer CNN. The algorithm for the first approach includes loading the FER2013 database (the same database that the FERSys system will use), utilizing preprocessing methods, splitting the dataset into training and testing models, and building the CNN using defined convolutional layers such as maxPooling, dropOut, and softmax. Figure 2 of the article</w:t>
+          <w:noProof/>
+        </w:rPr>
+        <w:drawing>
+          <wp:anchor distT="0" distB="0" distL="114300" distR="114300" simplePos="0" relativeHeight="251658240" behindDoc="0" locked="0" layoutInCell="1" allowOverlap="1" wp14:anchorId="1D7959B1" wp14:editId="4CFFC333">
+            <wp:simplePos x="0" y="0"/>
+            <wp:positionH relativeFrom="margin">
+              <wp:align>right</wp:align>
+            </wp:positionH>
+            <wp:positionV relativeFrom="paragraph">
+              <wp:posOffset>60960</wp:posOffset>
+            </wp:positionV>
+            <wp:extent cx="3529330" cy="771525"/>
+            <wp:effectExtent l="0" t="0" r="0" b="9525"/>
+            <wp:wrapSquare wrapText="bothSides"/>
+            <wp:docPr id="4" name="Picture 4"/>
+            <wp:cNvGraphicFramePr>
+              <a:graphicFrameLocks xmlns:a="http://schemas.openxmlformats.org/drawingml/2006/main" noChangeAspect="1"/>
+            </wp:cNvGraphicFramePr>
+            <a:graphic xmlns:a="http://schemas.openxmlformats.org/drawingml/2006/main">
+              <a:graphicData uri="http://schemas.openxmlformats.org/drawingml/2006/picture">
+                <pic:pic xmlns:pic="http://schemas.openxmlformats.org/drawingml/2006/picture">
+                  <pic:nvPicPr>
+                    <pic:cNvPr id="1" name=""/>
+                    <pic:cNvPicPr/>
+                  </pic:nvPicPr>
+                  <pic:blipFill>
+                    <a:blip r:embed="rId11">
+                      <a:extLst>
+                        <a:ext uri="{28A0092B-C50C-407E-A947-70E740481C1C}">
+                          <a14:useLocalDpi xmlns:a14="http://schemas.microsoft.com/office/drawing/2010/main" val="0"/>
+                        </a:ext>
+                      </a:extLst>
+                    </a:blip>
+                    <a:stretch>
+                      <a:fillRect/>
+                    </a:stretch>
+                  </pic:blipFill>
+                  <pic:spPr>
+                    <a:xfrm>
+                      <a:off x="0" y="0"/>
+                      <a:ext cx="3529330" cy="771525"/>
+                    </a:xfrm>
+                    <a:prstGeom prst="rect">
+                      <a:avLst/>
+                    </a:prstGeom>
+                  </pic:spPr>
+                </pic:pic>
+              </a:graphicData>
+            </a:graphic>
+          </wp:anchor>
+        </w:drawing>
+      </w:r>
+      <w:r>
+        <w:rPr>
+          <w:sz w:val="20"/>
+          <w:szCs w:val="20"/>
+        </w:rPr>
+        <w:t xml:space="preserve">The authors in this article developed a convolutional neural network (CNN) to perform Facial Expression Recognition and alert the driver that he might not be in the right conditions to operate the vehicle. </w:t>
+      </w:r>
+    </w:p>
+    <w:p>
+      <w:pPr>
+        <w:spacing w:after="160" w:line="259" w:lineRule="auto"/>
+        <w:jc w:val="both"/>
+        <w:rPr>
+          <w:sz w:val="20"/>
+          <w:szCs w:val="20"/>
+        </w:rPr>
+      </w:pPr>
+      <w:r>
+        <w:rPr>
+          <w:sz w:val="20"/>
+          <w:szCs w:val="20"/>
+        </w:rPr>
+        <w:t>The general process dataflow diagram is shown in Fig 1, but overall, t</w:t>
+      </w:r>
+      <w:r>
+        <w:rPr>
+          <w:sz w:val="20"/>
+          <w:szCs w:val="20"/>
+        </w:rPr>
+        <w:t xml:space="preserve">hey evaluated two approaches: a </w:t>
+      </w:r>
+      <w:r>
+        <w:rPr>
+          <w:i/>
+          <w:iCs/>
+          <w:sz w:val="20"/>
+          <w:szCs w:val="20"/>
+        </w:rPr>
+        <w:t>6-layer</w:t>
+      </w:r>
+      <w:r>
+        <w:rPr>
+          <w:sz w:val="20"/>
+          <w:szCs w:val="20"/>
+        </w:rPr>
+        <w:t xml:space="preserve"> and a </w:t>
+      </w:r>
+      <w:r>
+        <w:rPr>
+          <w:i/>
+          <w:iCs/>
+          <w:sz w:val="20"/>
+          <w:szCs w:val="20"/>
+        </w:rPr>
+        <w:t>10-layer CNN</w:t>
+      </w:r>
+      <w:r>
+        <w:rPr>
+          <w:sz w:val="20"/>
+          <w:szCs w:val="20"/>
+        </w:rPr>
+        <w:t xml:space="preserve">. The algorithm for the first approach includes loading the FER2013 database (the same database that the </w:t>
+      </w:r>
+      <w:proofErr w:type="spellStart"/>
+      <w:r>
+        <w:rPr>
+          <w:sz w:val="20"/>
+          <w:szCs w:val="20"/>
+        </w:rPr>
+        <w:t>FERSys</w:t>
+      </w:r>
+      <w:proofErr w:type="spellEnd"/>
+      <w:r>
+        <w:rPr>
+          <w:sz w:val="20"/>
+          <w:szCs w:val="20"/>
+        </w:rPr>
+        <w:t xml:space="preserve"> system will use), utilizing preprocessing methods, splitting the dataset into training and testing models, and building the CNN using defined convolutional layers such as </w:t>
+      </w:r>
+      <w:proofErr w:type="spellStart"/>
+      <w:r>
+        <w:rPr>
+          <w:sz w:val="20"/>
+          <w:szCs w:val="20"/>
+        </w:rPr>
+        <w:t>maxPooling</w:t>
+      </w:r>
+      <w:proofErr w:type="spellEnd"/>
+      <w:r>
+        <w:rPr>
+          <w:sz w:val="20"/>
+          <w:szCs w:val="20"/>
+        </w:rPr>
+        <w:t xml:space="preserve">, </w:t>
+      </w:r>
+      <w:proofErr w:type="spellStart"/>
+      <w:r>
+        <w:rPr>
+          <w:sz w:val="20"/>
+          <w:szCs w:val="20"/>
+        </w:rPr>
+        <w:t>dropOut</w:t>
+      </w:r>
+      <w:proofErr w:type="spellEnd"/>
+      <w:r>
+        <w:rPr>
+          <w:sz w:val="20"/>
+          <w:szCs w:val="20"/>
+        </w:rPr>
+        <w:t xml:space="preserve">, and </w:t>
+      </w:r>
+      <w:proofErr w:type="spellStart"/>
+      <w:r>
+        <w:rPr>
+          <w:sz w:val="20"/>
+          <w:szCs w:val="20"/>
+        </w:rPr>
+        <w:t>softmax</w:t>
+      </w:r>
+      <w:proofErr w:type="spellEnd"/>
+      <w:r>
+        <w:rPr>
+          <w:sz w:val="20"/>
+          <w:szCs w:val="20"/>
+        </w:rPr>
+        <w:t>. Figure 2 of the article</w:t>
       </w:r>
       <w:r>
         <w:rPr>
@@ -2879,8 +3135,17 @@
           <w:sz w:val="20"/>
           <w:szCs w:val="20"/>
         </w:rPr>
-        <w:t>The FERSys</w:t>
-      </w:r>
+        <w:t xml:space="preserve">The </w:t>
+      </w:r>
+      <w:proofErr w:type="spellStart"/>
+      <w:r>
+        <w:rPr>
+          <w:sz w:val="20"/>
+          <w:szCs w:val="20"/>
+        </w:rPr>
+        <w:t>FERSys</w:t>
+      </w:r>
+      <w:proofErr w:type="spellEnd"/>
       <w:r>
         <w:rPr>
           <w:sz w:val="20"/>
@@ -3116,14 +3381,23 @@
           <w:sz w:val="20"/>
           <w:szCs w:val="20"/>
         </w:rPr>
-        <w:t xml:space="preserve">[1] </w:t>
-      </w:r>
-      <w:r>
-        <w:rPr>
-          <w:sz w:val="20"/>
-          <w:szCs w:val="20"/>
-        </w:rPr>
-        <w:t>G. K. Sahoo, J. Ponduru, S. K. Das and P. Singh, "Deep Leaning-Based Facial Expression Recognition in FER2013 Database: An in-Vehicle Application," 2022 IEEE 19th India Council International Conference (INDICON), Kochi, India, 2022</w:t>
+        <w:t xml:space="preserve">[1] G. K. Sahoo, J. </w:t>
+      </w:r>
+      <w:proofErr w:type="spellStart"/>
+      <w:r>
+        <w:rPr>
+          <w:sz w:val="20"/>
+          <w:szCs w:val="20"/>
+        </w:rPr>
+        <w:t>Ponduru</w:t>
+      </w:r>
+      <w:proofErr w:type="spellEnd"/>
+      <w:r>
+        <w:rPr>
+          <w:sz w:val="20"/>
+          <w:szCs w:val="20"/>
+        </w:rPr>
+        <w:t>, S. K. Das and P. Singh, "Deep Leaning-Based Facial Expression Recognition in FER2013 Database: An in-Vehicle Application," 2022 IEEE 19th India Council International Conference (INDICON), Kochi, India, 2022</w:t>
       </w:r>
     </w:p>
     <w:p/>
@@ -3148,9 +3422,169 @@
           <w:sz w:val="20"/>
           <w:szCs w:val="20"/>
         </w:rPr>
-        <w:t xml:space="preserve">Anil Audumbar Pise, Mejdal A. Alqahtani, Priti Verma, Purushothama K, Dimitrios A. Karras, Prathibha S, and Awal Halifa. Hindawi Computational Intelligence and Neuroscience, Volume 2022, Article ID 9261438, Methods for Facial Expression Recognition with Applications in Challenging Situations </w:t>
-      </w:r>
-      <w:hyperlink r:id="rId11" w:history="1">
+        <w:t xml:space="preserve">Anil </w:t>
+      </w:r>
+      <w:proofErr w:type="spellStart"/>
+      <w:r>
+        <w:rPr>
+          <w:sz w:val="20"/>
+          <w:szCs w:val="20"/>
+        </w:rPr>
+        <w:t>Audumbar</w:t>
+      </w:r>
+      <w:proofErr w:type="spellEnd"/>
+      <w:r>
+        <w:rPr>
+          <w:sz w:val="20"/>
+          <w:szCs w:val="20"/>
+        </w:rPr>
+        <w:t xml:space="preserve"> </w:t>
+      </w:r>
+      <w:proofErr w:type="spellStart"/>
+      <w:r>
+        <w:rPr>
+          <w:sz w:val="20"/>
+          <w:szCs w:val="20"/>
+        </w:rPr>
+        <w:t>Pise</w:t>
+      </w:r>
+      <w:proofErr w:type="spellEnd"/>
+      <w:r>
+        <w:rPr>
+          <w:sz w:val="20"/>
+          <w:szCs w:val="20"/>
+        </w:rPr>
+        <w:t xml:space="preserve">, </w:t>
+      </w:r>
+      <w:proofErr w:type="spellStart"/>
+      <w:r>
+        <w:rPr>
+          <w:sz w:val="20"/>
+          <w:szCs w:val="20"/>
+        </w:rPr>
+        <w:t>Mejdal</w:t>
+      </w:r>
+      <w:proofErr w:type="spellEnd"/>
+      <w:r>
+        <w:rPr>
+          <w:sz w:val="20"/>
+          <w:szCs w:val="20"/>
+        </w:rPr>
+        <w:t xml:space="preserve"> A. </w:t>
+      </w:r>
+      <w:proofErr w:type="spellStart"/>
+      <w:r>
+        <w:rPr>
+          <w:sz w:val="20"/>
+          <w:szCs w:val="20"/>
+        </w:rPr>
+        <w:t>Alqahtani</w:t>
+      </w:r>
+      <w:proofErr w:type="spellEnd"/>
+      <w:r>
+        <w:rPr>
+          <w:sz w:val="20"/>
+          <w:szCs w:val="20"/>
+        </w:rPr>
+        <w:t xml:space="preserve">, Priti Verma, </w:t>
+      </w:r>
+      <w:proofErr w:type="spellStart"/>
+      <w:r>
+        <w:rPr>
+          <w:sz w:val="20"/>
+          <w:szCs w:val="20"/>
+        </w:rPr>
+        <w:t>Purushothama</w:t>
+      </w:r>
+      <w:proofErr w:type="spellEnd"/>
+      <w:r>
+        <w:rPr>
+          <w:sz w:val="20"/>
+          <w:szCs w:val="20"/>
+        </w:rPr>
+        <w:t xml:space="preserve"> K, </w:t>
+      </w:r>
+      <w:proofErr w:type="spellStart"/>
+      <w:r>
+        <w:rPr>
+          <w:sz w:val="20"/>
+          <w:szCs w:val="20"/>
+        </w:rPr>
+        <w:t>Dimitrios</w:t>
+      </w:r>
+      <w:proofErr w:type="spellEnd"/>
+      <w:r>
+        <w:rPr>
+          <w:sz w:val="20"/>
+          <w:szCs w:val="20"/>
+        </w:rPr>
+        <w:t xml:space="preserve"> A. </w:t>
+      </w:r>
+      <w:proofErr w:type="spellStart"/>
+      <w:r>
+        <w:rPr>
+          <w:sz w:val="20"/>
+          <w:szCs w:val="20"/>
+        </w:rPr>
+        <w:t>Karras</w:t>
+      </w:r>
+      <w:proofErr w:type="spellEnd"/>
+      <w:r>
+        <w:rPr>
+          <w:sz w:val="20"/>
+          <w:szCs w:val="20"/>
+        </w:rPr>
+        <w:t xml:space="preserve">, </w:t>
+      </w:r>
+      <w:proofErr w:type="spellStart"/>
+      <w:r>
+        <w:rPr>
+          <w:sz w:val="20"/>
+          <w:szCs w:val="20"/>
+        </w:rPr>
+        <w:t>Prathibha</w:t>
+      </w:r>
+      <w:proofErr w:type="spellEnd"/>
+      <w:r>
+        <w:rPr>
+          <w:sz w:val="20"/>
+          <w:szCs w:val="20"/>
+        </w:rPr>
+        <w:t xml:space="preserve"> S, and Awal </w:t>
+      </w:r>
+      <w:proofErr w:type="spellStart"/>
+      <w:r>
+        <w:rPr>
+          <w:sz w:val="20"/>
+          <w:szCs w:val="20"/>
+        </w:rPr>
+        <w:t>Halifa</w:t>
+      </w:r>
+      <w:proofErr w:type="spellEnd"/>
+      <w:r>
+        <w:rPr>
+          <w:sz w:val="20"/>
+          <w:szCs w:val="20"/>
+        </w:rPr>
+        <w:t xml:space="preserve">. </w:t>
+      </w:r>
+      <w:proofErr w:type="spellStart"/>
+      <w:r>
+        <w:rPr>
+          <w:sz w:val="20"/>
+          <w:szCs w:val="20"/>
+        </w:rPr>
+        <w:t>Hindawi</w:t>
+      </w:r>
+      <w:proofErr w:type="spellEnd"/>
+      <w:r>
+        <w:rPr>
+          <w:sz w:val="20"/>
+          <w:szCs w:val="20"/>
+        </w:rPr>
+        <w:t xml:space="preserve"> Computational Intelligence and Neuroscience, Volume 2022, Article ID 9261438, Methods for Facial Expression Recognition with Applications in Challenging Situations </w:t>
+      </w:r>
+      <w:hyperlink r:id="rId12" w:history="1">
         <w:r>
           <w:rPr>
             <w:sz w:val="20"/>
@@ -3162,9 +3596,9 @@
     </w:p>
     <w:p/>
     <w:sectPr>
-      <w:footerReference w:type="even" r:id="rId12"/>
-      <w:footerReference w:type="default" r:id="rId13"/>
-      <w:footerReference w:type="first" r:id="rId14"/>
+      <w:footerReference w:type="even" r:id="rId13"/>
+      <w:footerReference w:type="default" r:id="rId14"/>
+      <w:footerReference w:type="first" r:id="rId15"/>
       <w:pgSz w:w="12240" w:h="15840"/>
       <w:pgMar w:top="1170" w:right="1440" w:bottom="1440" w:left="1440" w:header="720" w:footer="720" w:gutter="0"/>
       <w:pgNumType w:start="1"/>
@@ -3219,7 +3653,7 @@
 </file>
 
 <file path=word/commentsExtensible.xml><?xml version="1.0" encoding="utf-8"?>
-<w16cex:commentsExtensible xmlns:wpc="http://schemas.microsoft.com/office/word/2010/wordprocessingCanvas" xmlns:cx="http://schemas.microsoft.com/office/drawing/2014/chartex" xmlns:cx1="http://schemas.microsoft.com/office/drawing/2015/9/8/chartex" xmlns:cx2="http://schemas.microsoft.com/office/drawing/2015/10/21/chartex" xmlns:cx3="http://schemas.microsoft.com/office/drawing/2016/5/9/chartex" xmlns:cx4="http://schemas.microsoft.com/office/drawing/2016/5/10/chartex" xmlns:cx5="http://schemas.microsoft.com/office/drawing/2016/5/11/chartex" xmlns:cx6="http://schemas.microsoft.com/office/drawing/2016/5/12/chartex" xmlns:cx7="http://schemas.microsoft.com/office/drawing/2016/5/13/chartex" xmlns:cx8="http://schemas.microsoft.com/office/drawing/2016/5/14/chartex" xmlns:cr="http://schemas.microsoft.com/office/comments/2020/reactions" xmlns:mc="http://schemas.openxmlformats.org/markup-compatibility/2006" xmlns:aink="http://schemas.microsoft.com/office/drawing/2016/ink" xmlns:am3d="http://schemas.microsoft.com/office/drawing/2017/model3d" xmlns:o="urn:schemas-microsoft-com:office:office" xmlns:oel="http://schemas.microsoft.com/office/2019/extlst" xmlns:r="http://schemas.openxmlformats.org/officeDocument/2006/relationships" xmlns:m="http://schemas.openxmlformats.org/officeDocument/2006/math" xmlns:v="urn:schemas-microsoft-com:vml" xmlns:wp14="http://schemas.microsoft.com/office/word/2010/wordprocessingDrawing" xmlns:wp="http://schemas.openxmlformats.org/drawingml/2006/wordprocessingDrawing" xmlns:w10="urn:schemas-microsoft-com:office:word" xmlns:w="http://schemas.openxmlformats.org/wordprocessingml/2006/main" xmlns:w14="http://schemas.microsoft.com/office/word/2010/wordml" xmlns:w15="http://schemas.microsoft.com/office/word/2012/wordml" xmlns:w16cex="http://schemas.microsoft.com/office/word/2018/wordml/cex" xmlns:w16cid="http://schemas.microsoft.com/office/word/2016/wordml/cid" xmlns:w16="http://schemas.microsoft.com/office/word/2018/wordml" xmlns:w16sdtdh="http://schemas.microsoft.com/office/word/2020/wordml/sdtdatahash" xmlns:w16se="http://schemas.microsoft.com/office/word/2015/wordml/symex" xmlns:wpg="http://schemas.microsoft.com/office/word/2010/wordprocessingGroup" xmlns:wpi="http://schemas.microsoft.com/office/word/2010/wordprocessingInk" xmlns:wne="http://schemas.microsoft.com/office/word/2006/wordml" xmlns:wps="http://schemas.microsoft.com/office/word/2010/wordprocessingShape" mc:Ignorable="w14 w15 w16se w16cid w16 w16cex w16sdtdh cr wp14">
+<w16cex:commentsExtensible xmlns:wpc="http://schemas.microsoft.com/office/word/2010/wordprocessingCanvas" xmlns:cx="http://schemas.microsoft.com/office/drawing/2014/chartex" xmlns:cx1="http://schemas.microsoft.com/office/drawing/2015/9/8/chartex" xmlns:cx2="http://schemas.microsoft.com/office/drawing/2015/10/21/chartex" xmlns:cx3="http://schemas.microsoft.com/office/drawing/2016/5/9/chartex" xmlns:cx4="http://schemas.microsoft.com/office/drawing/2016/5/10/chartex" xmlns:cx5="http://schemas.microsoft.com/office/drawing/2016/5/11/chartex" xmlns:cx6="http://schemas.microsoft.com/office/drawing/2016/5/12/chartex" xmlns:cx7="http://schemas.microsoft.com/office/drawing/2016/5/13/chartex" xmlns:cx8="http://schemas.microsoft.com/office/drawing/2016/5/14/chartex" xmlns:mc="http://schemas.openxmlformats.org/markup-compatibility/2006" xmlns:aink="http://schemas.microsoft.com/office/drawing/2016/ink" xmlns:am3d="http://schemas.microsoft.com/office/drawing/2017/model3d" xmlns:o="urn:schemas-microsoft-com:office:office" xmlns:oel="http://schemas.microsoft.com/office/2019/extlst" xmlns:r="http://schemas.openxmlformats.org/officeDocument/2006/relationships" xmlns:m="http://schemas.openxmlformats.org/officeDocument/2006/math" xmlns:v="urn:schemas-microsoft-com:vml" xmlns:wp14="http://schemas.microsoft.com/office/word/2010/wordprocessingDrawing" xmlns:wp="http://schemas.openxmlformats.org/drawingml/2006/wordprocessingDrawing" xmlns:w10="urn:schemas-microsoft-com:office:word" xmlns:w="http://schemas.openxmlformats.org/wordprocessingml/2006/main" xmlns:w14="http://schemas.microsoft.com/office/word/2010/wordml" xmlns:w15="http://schemas.microsoft.com/office/word/2012/wordml" xmlns:w16cex="http://schemas.microsoft.com/office/word/2018/wordml/cex" xmlns:w16cid="http://schemas.microsoft.com/office/word/2016/wordml/cid" xmlns:w16="http://schemas.microsoft.com/office/word/2018/wordml" xmlns:w16sdtdh="http://schemas.microsoft.com/office/word/2020/wordml/sdtdatahash" xmlns:w16se="http://schemas.microsoft.com/office/word/2015/wordml/symex" xmlns:wpg="http://schemas.microsoft.com/office/word/2010/wordprocessingGroup" xmlns:wpi="http://schemas.microsoft.com/office/word/2010/wordprocessingInk" xmlns:wne="http://schemas.microsoft.com/office/word/2006/wordml" xmlns:wps="http://schemas.microsoft.com/office/word/2010/wordprocessingShape" mc:Ignorable="w14 w15 w16se w16cid w16 w16cex w16sdtdh wp14">
   <w16cex:commentExtensible w16cex:durableId="573C3541" w16cex:dateUtc="2024-02-14T02:33:00Z"/>
   <w16cex:commentExtensible w16cex:durableId="68A2A021" w16cex:dateUtc="2024-02-14T03:21:00Z"/>
 </w16cex:commentsExtensible>

</xml_diff>

<commit_message>
Started conclusions and added figures to section 2.
</commit_message>
<xml_diff>
--- a/01_Documentation/Technology Survey Report.docx
+++ b/01_Documentation/Technology Survey Report.docx
@@ -10,8 +10,8 @@
           <w:rFonts w:eastAsia="Calibri"/>
           <w:b/>
           <w:bCs/>
-          <w:sz w:val="20"/>
-          <w:szCs w:val="20"/>
+          <w:sz w:val="24"/>
+          <w:szCs w:val="24"/>
         </w:rPr>
       </w:pPr>
       <w:bookmarkStart w:id="0" w:name="_gjdgxs" w:colFirst="0" w:colLast="0"/>
@@ -21,8 +21,8 @@
           <w:rFonts w:eastAsia="Calibri"/>
           <w:b/>
           <w:bCs/>
-          <w:sz w:val="20"/>
-          <w:szCs w:val="20"/>
+          <w:sz w:val="24"/>
+          <w:szCs w:val="24"/>
         </w:rPr>
         <w:t xml:space="preserve">ECE 579 Intelligent Systems, </w:t>
       </w:r>
@@ -31,8 +31,8 @@
           <w:rFonts w:eastAsia="Calibri"/>
           <w:b/>
           <w:bCs/>
-          <w:sz w:val="20"/>
-          <w:szCs w:val="20"/>
+          <w:sz w:val="24"/>
+          <w:szCs w:val="24"/>
         </w:rPr>
         <w:t>Winter</w:t>
       </w:r>
@@ -41,8 +41,8 @@
           <w:rFonts w:eastAsia="Calibri"/>
           <w:b/>
           <w:bCs/>
-          <w:sz w:val="20"/>
-          <w:szCs w:val="20"/>
+          <w:sz w:val="24"/>
+          <w:szCs w:val="24"/>
         </w:rPr>
         <w:t xml:space="preserve"> 202</w:t>
       </w:r>
@@ -51,8 +51,8 @@
           <w:rFonts w:eastAsia="Calibri"/>
           <w:b/>
           <w:bCs/>
-          <w:sz w:val="20"/>
-          <w:szCs w:val="20"/>
+          <w:sz w:val="24"/>
+          <w:szCs w:val="24"/>
         </w:rPr>
         <w:t>4</w:t>
       </w:r>
@@ -65,8 +65,8 @@
           <w:rFonts w:eastAsia="Calibri"/>
           <w:b/>
           <w:bCs/>
-          <w:sz w:val="20"/>
-          <w:szCs w:val="20"/>
+          <w:sz w:val="24"/>
+          <w:szCs w:val="24"/>
         </w:rPr>
       </w:pPr>
       <w:r>
@@ -74,8 +74,8 @@
           <w:rFonts w:eastAsia="Calibri"/>
           <w:b/>
           <w:bCs/>
-          <w:sz w:val="20"/>
-          <w:szCs w:val="20"/>
+          <w:sz w:val="24"/>
+          <w:szCs w:val="24"/>
         </w:rPr>
         <w:t>Technology Survey Report</w:t>
       </w:r>
@@ -84,8 +84,10 @@
       <w:pPr>
         <w:spacing w:after="160" w:line="259" w:lineRule="auto"/>
         <w:rPr>
-          <w:rFonts w:asciiTheme="minorHAnsi" w:eastAsiaTheme="minorEastAsia" w:hAnsiTheme="minorHAnsi" w:cstheme="minorBidi"/>
+          <w:rFonts w:eastAsiaTheme="minorEastAsia"/>
           <w:b/>
+          <w:sz w:val="20"/>
+          <w:szCs w:val="20"/>
           <w:u w:val="single"/>
           <w:lang w:val="en-US" w:eastAsia="zh-CN"/>
         </w:rPr>
@@ -233,6 +235,10 @@
     <w:p>
       <w:pPr>
         <w:pStyle w:val="NoSpacing"/>
+        <w:rPr>
+          <w:sz w:val="20"/>
+          <w:szCs w:val="20"/>
+        </w:rPr>
       </w:pPr>
     </w:p>
     <w:tbl>
@@ -745,34 +751,41 @@
     <w:p>
       <w:pPr>
         <w:pStyle w:val="NoSpacing"/>
+        <w:rPr>
+          <w:sz w:val="20"/>
+          <w:szCs w:val="20"/>
+        </w:rPr>
       </w:pPr>
     </w:p>
     <w:p>
       <w:pPr>
         <w:pStyle w:val="NoSpacing"/>
-      </w:pPr>
-    </w:p>
-    <w:p>
-      <w:pPr>
+        <w:rPr>
+          <w:sz w:val="20"/>
+          <w:szCs w:val="20"/>
+        </w:rPr>
+      </w:pPr>
+    </w:p>
+    <w:p>
+      <w:pPr>
+        <w:pStyle w:val="Heading2"/>
         <w:numPr>
           <w:ilvl w:val="0"/>
-          <w:numId w:val="1"/>
+          <w:numId w:val="6"/>
         </w:numPr>
-        <w:spacing w:after="160" w:line="259" w:lineRule="auto"/>
         <w:rPr>
           <w:b/>
           <w:bCs/>
-          <w:sz w:val="20"/>
-          <w:szCs w:val="20"/>
-        </w:rPr>
-      </w:pPr>
-      <w:r>
-        <w:rPr>
-          <w:rFonts w:eastAsia="Calibri"/>
+          <w:sz w:val="24"/>
+          <w:szCs w:val="24"/>
+        </w:rPr>
+      </w:pPr>
+      <w:r>
+        <w:rPr>
           <w:b/>
           <w:bCs/>
-          <w:sz w:val="20"/>
-          <w:szCs w:val="20"/>
+          <w:sz w:val="24"/>
+          <w:szCs w:val="24"/>
         </w:rPr>
         <w:t>Introduction</w:t>
       </w:r>
@@ -1124,30 +1137,18 @@
       <w:tblPr>
         <w:tblStyle w:val="TableGrid"/>
         <w:tblW w:w="0" w:type="auto"/>
+        <w:jc w:val="center"/>
         <w:tblLook w:val="04A0" w:firstRow="1" w:lastRow="0" w:firstColumn="1" w:lastColumn="0" w:noHBand="0" w:noVBand="1"/>
       </w:tblPr>
       <w:tblGrid>
-        <w:gridCol w:w="805"/>
         <w:gridCol w:w="3869"/>
         <w:gridCol w:w="2338"/>
         <w:gridCol w:w="2338"/>
       </w:tblGrid>
       <w:tr>
-        <w:tc>
-          <w:tcPr>
-            <w:tcW w:w="805" w:type="dxa"/>
-          </w:tcPr>
-          <w:p>
-            <w:pPr>
-              <w:pStyle w:val="NoSpacing"/>
-              <w:jc w:val="both"/>
-              <w:rPr>
-                <w:sz w:val="20"/>
-                <w:szCs w:val="20"/>
-              </w:rPr>
-            </w:pPr>
-          </w:p>
-        </w:tc>
+        <w:trPr>
+          <w:jc w:val="center"/>
+        </w:trPr>
         <w:tc>
           <w:tcPr>
             <w:tcW w:w="3869" w:type="dxa"/>
@@ -1250,22 +1251,9 @@
         </w:tc>
       </w:tr>
       <w:tr>
-        <w:tc>
-          <w:tcPr>
-            <w:tcW w:w="805" w:type="dxa"/>
-            <w:vMerge w:val="restart"/>
-          </w:tcPr>
-          <w:p>
-            <w:pPr>
-              <w:pStyle w:val="NoSpacing"/>
-              <w:jc w:val="both"/>
-              <w:rPr>
-                <w:sz w:val="20"/>
-                <w:szCs w:val="20"/>
-              </w:rPr>
-            </w:pPr>
-          </w:p>
-        </w:tc>
+        <w:trPr>
+          <w:jc w:val="center"/>
+        </w:trPr>
         <w:tc>
           <w:tcPr>
             <w:tcW w:w="3869" w:type="dxa"/>
@@ -1297,14 +1285,13 @@
               <w:pStyle w:val="NoSpacing"/>
               <w:jc w:val="center"/>
               <w:rPr>
-                <w:rFonts w:ascii="Segoe UI Symbol" w:hAnsi="Segoe UI Symbol"/>
                 <w:sz w:val="20"/>
                 <w:szCs w:val="20"/>
               </w:rPr>
             </w:pPr>
             <w:r>
               <w:rPr>
-                <w:rFonts w:ascii="Segoe UI Symbol" w:hAnsi="Segoe UI Symbol"/>
+                <w:rFonts w:ascii="Segoe UI Symbol" w:hAnsi="Segoe UI Symbol" w:cs="Segoe UI Symbol"/>
                 <w:sz w:val="20"/>
                 <w:szCs w:val="20"/>
               </w:rPr>
@@ -1329,22 +1316,9 @@
         </w:tc>
       </w:tr>
       <w:tr>
-        <w:tc>
-          <w:tcPr>
-            <w:tcW w:w="805" w:type="dxa"/>
-            <w:vMerge/>
-          </w:tcPr>
-          <w:p>
-            <w:pPr>
-              <w:pStyle w:val="NoSpacing"/>
-              <w:jc w:val="both"/>
-              <w:rPr>
-                <w:sz w:val="20"/>
-                <w:szCs w:val="20"/>
-              </w:rPr>
-            </w:pPr>
-          </w:p>
-        </w:tc>
+        <w:trPr>
+          <w:jc w:val="center"/>
+        </w:trPr>
         <w:tc>
           <w:tcPr>
             <w:tcW w:w="3869" w:type="dxa"/>
@@ -1397,7 +1371,7 @@
             </w:pPr>
             <w:r>
               <w:rPr>
-                <w:rFonts w:ascii="Segoe UI Symbol" w:hAnsi="Segoe UI Symbol"/>
+                <w:rFonts w:ascii="Segoe UI Symbol" w:hAnsi="Segoe UI Symbol" w:cs="Segoe UI Symbol"/>
                 <w:sz w:val="20"/>
                 <w:szCs w:val="20"/>
               </w:rPr>
@@ -1409,23 +1383,8 @@
       <w:tr>
         <w:trPr>
           <w:trHeight w:val="224"/>
+          <w:jc w:val="center"/>
         </w:trPr>
-        <w:tc>
-          <w:tcPr>
-            <w:tcW w:w="805" w:type="dxa"/>
-            <w:vMerge/>
-          </w:tcPr>
-          <w:p>
-            <w:pPr>
-              <w:pStyle w:val="NoSpacing"/>
-              <w:jc w:val="both"/>
-              <w:rPr>
-                <w:sz w:val="20"/>
-                <w:szCs w:val="20"/>
-              </w:rPr>
-            </w:pPr>
-          </w:p>
-        </w:tc>
         <w:tc>
           <w:tcPr>
             <w:tcW w:w="3869" w:type="dxa"/>
@@ -1472,14 +1431,13 @@
               <w:pStyle w:val="NoSpacing"/>
               <w:jc w:val="center"/>
               <w:rPr>
-                <w:rFonts w:ascii="Segoe UI Symbol" w:hAnsi="Segoe UI Symbol"/>
                 <w:sz w:val="20"/>
                 <w:szCs w:val="20"/>
               </w:rPr>
             </w:pPr>
             <w:r>
               <w:rPr>
-                <w:rFonts w:ascii="Segoe UI Symbol" w:hAnsi="Segoe UI Symbol"/>
+                <w:rFonts w:ascii="Segoe UI Symbol" w:hAnsi="Segoe UI Symbol" w:cs="Segoe UI Symbol"/>
                 <w:sz w:val="20"/>
                 <w:szCs w:val="20"/>
               </w:rPr>
@@ -1489,22 +1447,9 @@
         </w:tc>
       </w:tr>
       <w:tr>
-        <w:tc>
-          <w:tcPr>
-            <w:tcW w:w="805" w:type="dxa"/>
-            <w:vMerge w:val="restart"/>
-          </w:tcPr>
-          <w:p>
-            <w:pPr>
-              <w:pStyle w:val="NoSpacing"/>
-              <w:jc w:val="both"/>
-              <w:rPr>
-                <w:sz w:val="20"/>
-                <w:szCs w:val="20"/>
-              </w:rPr>
-            </w:pPr>
-          </w:p>
-        </w:tc>
+        <w:trPr>
+          <w:jc w:val="center"/>
+        </w:trPr>
         <w:tc>
           <w:tcPr>
             <w:tcW w:w="3869" w:type="dxa"/>
@@ -1542,7 +1487,7 @@
             </w:pPr>
             <w:r>
               <w:rPr>
-                <w:rFonts w:ascii="Segoe UI Symbol" w:hAnsi="Segoe UI Symbol"/>
+                <w:rFonts w:ascii="Segoe UI Symbol" w:hAnsi="Segoe UI Symbol" w:cs="Segoe UI Symbol"/>
                 <w:sz w:val="20"/>
                 <w:szCs w:val="20"/>
               </w:rPr>
@@ -1559,7 +1504,6 @@
               <w:pStyle w:val="NoSpacing"/>
               <w:jc w:val="center"/>
               <w:rPr>
-                <w:rFonts w:ascii="Segoe UI Symbol" w:hAnsi="Segoe UI Symbol"/>
                 <w:sz w:val="20"/>
                 <w:szCs w:val="20"/>
               </w:rPr>
@@ -1568,22 +1512,9 @@
         </w:tc>
       </w:tr>
       <w:tr>
-        <w:tc>
-          <w:tcPr>
-            <w:tcW w:w="805" w:type="dxa"/>
-            <w:vMerge/>
-          </w:tcPr>
-          <w:p>
-            <w:pPr>
-              <w:pStyle w:val="NoSpacing"/>
-              <w:jc w:val="both"/>
-              <w:rPr>
-                <w:sz w:val="20"/>
-                <w:szCs w:val="20"/>
-              </w:rPr>
-            </w:pPr>
-          </w:p>
-        </w:tc>
+        <w:trPr>
+          <w:jc w:val="center"/>
+        </w:trPr>
         <w:tc>
           <w:tcPr>
             <w:tcW w:w="3869" w:type="dxa"/>
@@ -1615,14 +1546,13 @@
               <w:pStyle w:val="NoSpacing"/>
               <w:jc w:val="center"/>
               <w:rPr>
-                <w:rFonts w:ascii="Segoe UI Symbol" w:hAnsi="Segoe UI Symbol"/>
                 <w:sz w:val="20"/>
                 <w:szCs w:val="20"/>
               </w:rPr>
             </w:pPr>
             <w:r>
               <w:rPr>
-                <w:rFonts w:ascii="Segoe UI Symbol" w:hAnsi="Segoe UI Symbol"/>
+                <w:rFonts w:ascii="Segoe UI Symbol" w:hAnsi="Segoe UI Symbol" w:cs="Segoe UI Symbol"/>
                 <w:sz w:val="20"/>
                 <w:szCs w:val="20"/>
               </w:rPr>
@@ -1639,7 +1569,6 @@
               <w:pStyle w:val="NoSpacing"/>
               <w:jc w:val="center"/>
               <w:rPr>
-                <w:rFonts w:ascii="Segoe UI Symbol" w:hAnsi="Segoe UI Symbol"/>
                 <w:sz w:val="20"/>
                 <w:szCs w:val="20"/>
               </w:rPr>
@@ -1648,22 +1577,9 @@
         </w:tc>
       </w:tr>
       <w:tr>
-        <w:tc>
-          <w:tcPr>
-            <w:tcW w:w="805" w:type="dxa"/>
-            <w:vMerge/>
-          </w:tcPr>
-          <w:p>
-            <w:pPr>
-              <w:pStyle w:val="NoSpacing"/>
-              <w:jc w:val="both"/>
-              <w:rPr>
-                <w:sz w:val="20"/>
-                <w:szCs w:val="20"/>
-              </w:rPr>
-            </w:pPr>
-          </w:p>
-        </w:tc>
+        <w:trPr>
+          <w:jc w:val="center"/>
+        </w:trPr>
         <w:tc>
           <w:tcPr>
             <w:tcW w:w="3869" w:type="dxa"/>
@@ -1695,7 +1611,6 @@
               <w:pStyle w:val="NoSpacing"/>
               <w:jc w:val="center"/>
               <w:rPr>
-                <w:rFonts w:ascii="Segoe UI Symbol" w:hAnsi="Segoe UI Symbol"/>
                 <w:sz w:val="20"/>
                 <w:szCs w:val="20"/>
               </w:rPr>
@@ -1711,14 +1626,13 @@
               <w:pStyle w:val="NoSpacing"/>
               <w:jc w:val="center"/>
               <w:rPr>
-                <w:rFonts w:ascii="Segoe UI Symbol" w:hAnsi="Segoe UI Symbol"/>
                 <w:sz w:val="20"/>
                 <w:szCs w:val="20"/>
               </w:rPr>
             </w:pPr>
             <w:r>
               <w:rPr>
-                <w:rFonts w:ascii="Segoe UI Symbol" w:hAnsi="Segoe UI Symbol"/>
+                <w:rFonts w:ascii="Segoe UI Symbol" w:hAnsi="Segoe UI Symbol" w:cs="Segoe UI Symbol"/>
                 <w:sz w:val="20"/>
                 <w:szCs w:val="20"/>
               </w:rPr>
@@ -1730,23 +1644,8 @@
       <w:tr>
         <w:trPr>
           <w:trHeight w:val="251"/>
+          <w:jc w:val="center"/>
         </w:trPr>
-        <w:tc>
-          <w:tcPr>
-            <w:tcW w:w="805" w:type="dxa"/>
-            <w:vMerge/>
-          </w:tcPr>
-          <w:p>
-            <w:pPr>
-              <w:pStyle w:val="NoSpacing"/>
-              <w:jc w:val="both"/>
-              <w:rPr>
-                <w:sz w:val="20"/>
-                <w:szCs w:val="20"/>
-              </w:rPr>
-            </w:pPr>
-          </w:p>
-        </w:tc>
         <w:tc>
           <w:tcPr>
             <w:tcW w:w="3869" w:type="dxa"/>
@@ -1778,7 +1677,6 @@
               <w:pStyle w:val="NoSpacing"/>
               <w:jc w:val="center"/>
               <w:rPr>
-                <w:rFonts w:ascii="Segoe UI Symbol" w:hAnsi="Segoe UI Symbol"/>
                 <w:sz w:val="20"/>
                 <w:szCs w:val="20"/>
               </w:rPr>
@@ -1794,14 +1692,13 @@
               <w:pStyle w:val="NoSpacing"/>
               <w:jc w:val="center"/>
               <w:rPr>
-                <w:rFonts w:ascii="Segoe UI Symbol" w:hAnsi="Segoe UI Symbol"/>
                 <w:sz w:val="20"/>
                 <w:szCs w:val="20"/>
               </w:rPr>
             </w:pPr>
             <w:r>
               <w:rPr>
-                <w:rFonts w:ascii="Segoe UI Symbol" w:hAnsi="Segoe UI Symbol"/>
+                <w:rFonts w:ascii="Segoe UI Symbol" w:hAnsi="Segoe UI Symbol" w:cs="Segoe UI Symbol"/>
                 <w:sz w:val="20"/>
                 <w:szCs w:val="20"/>
               </w:rPr>
@@ -1921,12 +1818,12 @@
           <w:szCs w:val="20"/>
         </w:rPr>
       </w:pPr>
-      <w:commentRangeStart w:id="1"/>
       <w:proofErr w:type="spellStart"/>
       <w:r>
         <w:rPr>
           <w:sz w:val="20"/>
           <w:szCs w:val="20"/>
+          <w:highlight w:val="yellow"/>
         </w:rPr>
         <w:t>Tbd</w:t>
       </w:r>
@@ -1935,15 +1832,9 @@
         <w:rPr>
           <w:sz w:val="20"/>
           <w:szCs w:val="20"/>
+          <w:highlight w:val="yellow"/>
         </w:rPr>
         <w:t>…</w:t>
-      </w:r>
-      <w:commentRangeEnd w:id="1"/>
-      <w:r>
-        <w:rPr>
-          <w:rStyle w:val="CommentReference"/>
-        </w:rPr>
-        <w:commentReference w:id="1"/>
       </w:r>
     </w:p>
     <w:p>
@@ -2029,14 +1920,7 @@
           <w:sz w:val="20"/>
           <w:szCs w:val="20"/>
         </w:rPr>
-        <w:t xml:space="preserve">NI-XNET is a software and hardware platform developed by National Instruments (NI) for implementing Controller Area Network (CAN) and </w:t>
-      </w:r>
-      <w:r>
-        <w:rPr>
-          <w:sz w:val="20"/>
-          <w:szCs w:val="20"/>
-        </w:rPr>
-        <w:t>other</w:t>
+        <w:t>NI-XNET is a software and hardware platform developed by National Instruments (NI) for implementing Controller Area Network (CAN) and other</w:t>
       </w:r>
       <w:r>
         <w:rPr>
@@ -2310,14 +2194,7 @@
           <w:sz w:val="20"/>
           <w:szCs w:val="20"/>
         </w:rPr>
-        <w:t>A User</w:t>
-      </w:r>
-      <w:r>
-        <w:rPr>
-          <w:sz w:val="20"/>
-          <w:szCs w:val="20"/>
-        </w:rPr>
-        <w:t xml:space="preserve"> Interface (UI) will be developed </w:t>
+        <w:t xml:space="preserve">A User Interface (UI) will be developed </w:t>
       </w:r>
       <w:r>
         <w:rPr>
@@ -2411,93 +2288,44 @@
     </w:p>
     <w:p>
       <w:pPr>
+        <w:pStyle w:val="Heading2"/>
         <w:numPr>
           <w:ilvl w:val="0"/>
-          <w:numId w:val="1"/>
+          <w:numId w:val="6"/>
         </w:numPr>
-        <w:spacing w:after="160" w:line="259" w:lineRule="auto"/>
-        <w:rPr>
-          <w:rFonts w:eastAsia="Calibri"/>
+        <w:rPr>
           <w:b/>
           <w:bCs/>
-          <w:sz w:val="20"/>
-          <w:szCs w:val="20"/>
-        </w:rPr>
-      </w:pPr>
-      <w:r>
-        <w:rPr>
-          <w:rFonts w:eastAsia="Calibri"/>
+          <w:sz w:val="24"/>
+          <w:szCs w:val="24"/>
+        </w:rPr>
+      </w:pPr>
+      <w:r>
+        <w:rPr>
           <w:b/>
           <w:bCs/>
-          <w:sz w:val="20"/>
-          <w:szCs w:val="20"/>
-        </w:rPr>
-        <w:t>Description of technologies related to your project (e.g. technologies related to moving vehicle detection)</w:t>
-      </w:r>
-    </w:p>
-    <w:p>
-      <w:pPr>
-        <w:numPr>
-          <w:ilvl w:val="1"/>
-          <w:numId w:val="1"/>
-        </w:numPr>
-        <w:spacing w:after="160" w:line="259" w:lineRule="auto"/>
-        <w:rPr>
-          <w:highlight w:val="yellow"/>
-        </w:rPr>
-      </w:pPr>
-      <w:commentRangeStart w:id="2"/>
-      <w:r>
-        <w:rPr>
-          <w:rFonts w:ascii="Calibri" w:eastAsia="Calibri" w:hAnsi="Calibri" w:cs="Calibri"/>
-          <w:highlight w:val="yellow"/>
-        </w:rPr>
-        <w:t xml:space="preserve">These technologies are broad, these technologies can be </w:t>
-      </w:r>
-    </w:p>
-    <w:p>
-      <w:pPr>
-        <w:numPr>
-          <w:ilvl w:val="2"/>
-          <w:numId w:val="1"/>
-        </w:numPr>
-        <w:spacing w:after="160" w:line="259" w:lineRule="auto"/>
-        <w:rPr>
-          <w:highlight w:val="yellow"/>
-        </w:rPr>
-      </w:pPr>
-      <w:r>
-        <w:rPr>
-          <w:rFonts w:ascii="Calibri" w:eastAsia="Calibri" w:hAnsi="Calibri" w:cs="Calibri"/>
-          <w:highlight w:val="yellow"/>
-        </w:rPr>
-        <w:t>Well known functions/algorithms developed by researchers to solve the same problems related to your project topic</w:t>
-      </w:r>
-    </w:p>
-    <w:p>
-      <w:pPr>
-        <w:numPr>
-          <w:ilvl w:val="2"/>
-          <w:numId w:val="1"/>
-        </w:numPr>
-        <w:spacing w:after="160" w:line="259" w:lineRule="auto"/>
-        <w:rPr>
-          <w:highlight w:val="yellow"/>
-        </w:rPr>
-      </w:pPr>
-      <w:r>
-        <w:rPr>
-          <w:rFonts w:ascii="Calibri" w:eastAsia="Calibri" w:hAnsi="Calibri" w:cs="Calibri"/>
-          <w:highlight w:val="yellow"/>
-        </w:rPr>
-        <w:t>found in research papers, commercial products, etc.</w:t>
-      </w:r>
-      <w:commentRangeEnd w:id="2"/>
-      <w:r>
-        <w:rPr>
-          <w:rStyle w:val="CommentReference"/>
-        </w:rPr>
-        <w:commentReference w:id="2"/>
+          <w:sz w:val="24"/>
+          <w:szCs w:val="24"/>
+        </w:rPr>
+        <w:t>Description of</w:t>
+      </w:r>
+      <w:r>
+        <w:rPr>
+          <w:b/>
+          <w:bCs/>
+          <w:sz w:val="24"/>
+          <w:szCs w:val="24"/>
+        </w:rPr>
+        <w:t xml:space="preserve"> main</w:t>
+      </w:r>
+      <w:r>
+        <w:rPr>
+          <w:b/>
+          <w:bCs/>
+          <w:sz w:val="24"/>
+          <w:szCs w:val="24"/>
+        </w:rPr>
+        <w:t xml:space="preserve"> technologies</w:t>
       </w:r>
     </w:p>
     <w:p>
@@ -2505,11 +2333,59 @@
         <w:pStyle w:val="NoSpacing"/>
         <w:jc w:val="both"/>
         <w:rPr>
-          <w:rStyle w:val="Hyperlink"/>
-          <w:sz w:val="20"/>
-          <w:szCs w:val="20"/>
-        </w:rPr>
-      </w:pPr>
+          <w:sz w:val="20"/>
+          <w:szCs w:val="20"/>
+        </w:rPr>
+      </w:pPr>
+      <w:r>
+        <w:rPr>
+          <w:sz w:val="20"/>
+          <w:szCs w:val="20"/>
+        </w:rPr>
+        <w:t>This</w:t>
+      </w:r>
+      <w:r>
+        <w:rPr>
+          <w:sz w:val="20"/>
+          <w:szCs w:val="20"/>
+        </w:rPr>
+        <w:t xml:space="preserve"> section describes the 3 main papers that we found relevant to our project</w:t>
+      </w:r>
+      <w:r>
+        <w:rPr>
+          <w:sz w:val="20"/>
+          <w:szCs w:val="20"/>
+        </w:rPr>
+        <w:t xml:space="preserve"> and how the </w:t>
+      </w:r>
+      <w:r>
+        <w:rPr>
+          <w:sz w:val="20"/>
+          <w:szCs w:val="20"/>
+        </w:rPr>
+        <w:t xml:space="preserve">design </w:t>
+      </w:r>
+      <w:r>
+        <w:rPr>
+          <w:sz w:val="20"/>
+          <w:szCs w:val="20"/>
+        </w:rPr>
+        <w:t xml:space="preserve">approaches from the authors increased </w:t>
+      </w:r>
+      <w:r>
+        <w:rPr>
+          <w:sz w:val="20"/>
+          <w:szCs w:val="20"/>
+        </w:rPr>
+        <w:t>their</w:t>
+      </w:r>
+      <w:r>
+        <w:rPr>
+          <w:sz w:val="20"/>
+          <w:szCs w:val="20"/>
+        </w:rPr>
+        <w:t xml:space="preserve"> model performance and target functions. </w:t>
+      </w:r>
     </w:p>
     <w:p>
       <w:pPr>
@@ -2548,6 +2424,16 @@
         </w:rPr>
         <w:t>Methods for Facial Expression Recognition with Applications in Challenging Situations</w:t>
       </w:r>
+      <w:r>
+        <w:rPr>
+          <w:rFonts w:eastAsia="Calibri"/>
+          <w:b/>
+          <w:bCs/>
+          <w:sz w:val="20"/>
+          <w:szCs w:val="20"/>
+        </w:rPr>
+        <w:t xml:space="preserve"> [1]</w:t>
+      </w:r>
     </w:p>
     <w:p>
       <w:pPr>
@@ -2622,8 +2508,15 @@
           <w:sz w:val="20"/>
           <w:szCs w:val="20"/>
         </w:rPr>
+        <w:t xml:space="preserve">This research is all about making computers better at understanding how we feel just by looking at us, listening to us, and maybe even by picking other subtle clues in the expressions. The goal is to bridge the </w:t>
+      </w:r>
+      <w:r>
+        <w:rPr>
+          <w:sz w:val="20"/>
+          <w:szCs w:val="20"/>
+        </w:rPr>
         <w:lastRenderedPageBreak/>
-        <w:t>This research is all about making computers better at understanding how we feel just by looking at us, listening to us, and maybe even by picking other subtle clues in the expressions. The goal is to bridge the gap between the basic emotions that a compute can currently recognize and the complex emotions we experience.</w:t>
+        <w:t>gap between the basic emotions that a compute can currently recognize and the complex emotions we experience.</w:t>
       </w:r>
     </w:p>
     <w:p>
@@ -2656,6 +2549,33 @@
         </w:rPr>
         <w:t xml:space="preserve"> Leaning-Based Facial Expression Recognition in FER2013 Database: An in-Vehicle Application</w:t>
       </w:r>
+      <w:r>
+        <w:rPr>
+          <w:b/>
+          <w:bCs/>
+          <w:sz w:val="20"/>
+          <w:szCs w:val="20"/>
+        </w:rPr>
+        <w:t xml:space="preserve"> [</w:t>
+      </w:r>
+      <w:r>
+        <w:rPr>
+          <w:b/>
+          <w:bCs/>
+          <w:sz w:val="20"/>
+          <w:szCs w:val="20"/>
+        </w:rPr>
+        <w:t>2</w:t>
+      </w:r>
+      <w:r>
+        <w:rPr>
+          <w:b/>
+          <w:bCs/>
+          <w:sz w:val="20"/>
+          <w:szCs w:val="20"/>
+        </w:rPr>
+        <w:t>]</w:t>
+      </w:r>
     </w:p>
     <w:p>
       <w:pPr>
@@ -2669,6 +2589,8 @@
       <w:r>
         <w:rPr>
           <w:noProof/>
+          <w:sz w:val="20"/>
+          <w:szCs w:val="20"/>
         </w:rPr>
         <w:drawing>
           <wp:anchor distT="0" distB="0" distL="114300" distR="114300" simplePos="0" relativeHeight="251658240" behindDoc="0" locked="0" layoutInCell="1" allowOverlap="1" wp14:anchorId="1D7959B1" wp14:editId="4CFFC333">
@@ -2694,7 +2616,7 @@
                     <pic:cNvPicPr/>
                   </pic:nvPicPr>
                   <pic:blipFill>
-                    <a:blip r:embed="rId11">
+                    <a:blip r:embed="rId7">
                       <a:extLst>
                         <a:ext uri="{28A0092B-C50C-407E-A947-70E740481C1C}">
                           <a14:useLocalDpi xmlns:a14="http://schemas.microsoft.com/office/drawing/2010/main" val="0"/>
@@ -2928,32 +2850,8 @@
           <w:sz w:val="20"/>
           <w:szCs w:val="20"/>
         </w:rPr>
-        <w:t>incorporates transfer learning into additional layers within the CNN. In summary, the performance using the 6-layer model had an accuracy</w:t>
-      </w:r>
-      <w:r>
-        <w:rPr>
-          <w:sz w:val="20"/>
-          <w:szCs w:val="20"/>
-        </w:rPr>
-        <w:t xml:space="preserve"> of 66.67</w:t>
-      </w:r>
-      <w:r>
-        <w:rPr>
-          <w:sz w:val="20"/>
-          <w:szCs w:val="20"/>
-        </w:rPr>
-        <w:t>%. The 10-layer model had 68.34% and using VGG16 the system performance had 63.68%.</w:t>
-      </w:r>
-    </w:p>
-    <w:p>
-      <w:pPr>
-        <w:pStyle w:val="NoSpacing"/>
-        <w:jc w:val="both"/>
-        <w:rPr>
-          <w:sz w:val="20"/>
-          <w:szCs w:val="20"/>
-        </w:rPr>
-      </w:pPr>
+        <w:t>incorporates transfer learning into additional layers within the CNN. In summary, the performance using the 6-layer model had an accuracy of 66.67%. The 10-layer model had 68.34% and using VGG16 the system performance had 63.68%.</w:t>
+      </w:r>
     </w:p>
     <w:p>
       <w:pPr>
@@ -2997,62 +2895,32 @@
         </w:rPr>
         <w:t>Facial Emotional Expression Regulation to Control the Semi-Autonomous Vehicle Driving</w:t>
       </w:r>
-    </w:p>
-    <w:p>
-      <w:pPr>
-        <w:numPr>
-          <w:ilvl w:val="1"/>
-          <w:numId w:val="1"/>
-        </w:numPr>
-        <w:spacing w:after="160" w:line="259" w:lineRule="auto"/>
-        <w:rPr>
-          <w:highlight w:val="yellow"/>
-        </w:rPr>
-      </w:pPr>
-      <w:r>
-        <w:rPr>
-          <w:rFonts w:ascii="Calibri" w:eastAsia="Calibri" w:hAnsi="Calibri" w:cs="Calibri"/>
-          <w:highlight w:val="yellow"/>
-        </w:rPr>
-        <w:t>You may need to search beyond websites:</w:t>
-      </w:r>
-    </w:p>
-    <w:p>
-      <w:pPr>
-        <w:numPr>
-          <w:ilvl w:val="2"/>
-          <w:numId w:val="1"/>
-        </w:numPr>
-        <w:spacing w:after="160" w:line="259" w:lineRule="auto"/>
-        <w:rPr>
-          <w:highlight w:val="yellow"/>
-        </w:rPr>
-      </w:pPr>
-      <w:r>
-        <w:rPr>
-          <w:rFonts w:ascii="Calibri" w:eastAsia="Calibri" w:hAnsi="Calibri" w:cs="Calibri"/>
-          <w:highlight w:val="yellow"/>
-        </w:rPr>
-        <w:t>Recent development in knowledge discoveries, theories, algorithms published,  research journals, conference proceedings, etc.</w:t>
-      </w:r>
-    </w:p>
-    <w:p>
-      <w:pPr>
-        <w:numPr>
-          <w:ilvl w:val="1"/>
-          <w:numId w:val="1"/>
-        </w:numPr>
-        <w:spacing w:after="160" w:line="259" w:lineRule="auto"/>
-        <w:rPr>
-          <w:highlight w:val="yellow"/>
-        </w:rPr>
-      </w:pPr>
-      <w:r>
-        <w:rPr>
-          <w:rFonts w:ascii="Calibri" w:eastAsia="Calibri" w:hAnsi="Calibri" w:cs="Calibri"/>
-          <w:highlight w:val="yellow"/>
-        </w:rPr>
-        <w:t>Pros and Cons of the investigated technologies</w:t>
+      <w:r>
+        <w:rPr>
+          <w:b/>
+          <w:bCs/>
+          <w:sz w:val="20"/>
+          <w:szCs w:val="20"/>
+        </w:rPr>
+        <w:t xml:space="preserve"> [</w:t>
+      </w:r>
+      <w:r>
+        <w:rPr>
+          <w:b/>
+          <w:bCs/>
+          <w:sz w:val="20"/>
+          <w:szCs w:val="20"/>
+        </w:rPr>
+        <w:t>3</w:t>
+      </w:r>
+      <w:r>
+        <w:rPr>
+          <w:b/>
+          <w:bCs/>
+          <w:sz w:val="20"/>
+          <w:szCs w:val="20"/>
+        </w:rPr>
+        <w:t>]</w:t>
       </w:r>
     </w:p>
     <w:p>
@@ -3063,23 +2931,108 @@
         <w:spacing w:line="240" w:lineRule="auto"/>
         <w:jc w:val="both"/>
         <w:rPr>
-          <w:sz w:val="20"/>
-          <w:szCs w:val="20"/>
-        </w:rPr>
-      </w:pPr>
-      <w:r>
-        <w:rPr>
-          <w:sz w:val="20"/>
-          <w:szCs w:val="20"/>
-        </w:rPr>
-        <w:t xml:space="preserve">The information </w:t>
-      </w:r>
-      <w:r>
-        <w:rPr>
-          <w:sz w:val="20"/>
-          <w:szCs w:val="20"/>
-        </w:rPr>
-        <w:t xml:space="preserve">provided in sections 2.1, 2.2 and 2.3 </w:t>
+          <w:noProof/>
+        </w:rPr>
+      </w:pPr>
+      <w:r>
+        <w:rPr>
+          <w:rFonts w:eastAsia="Calibri"/>
+          <w:noProof/>
+          <w:sz w:val="20"/>
+          <w:szCs w:val="20"/>
+        </w:rPr>
+        <w:drawing>
+          <wp:anchor distT="0" distB="0" distL="114300" distR="114300" simplePos="0" relativeHeight="251659264" behindDoc="0" locked="0" layoutInCell="1" allowOverlap="1" wp14:anchorId="292E1B5A" wp14:editId="37230435">
+            <wp:simplePos x="0" y="0"/>
+            <wp:positionH relativeFrom="column">
+              <wp:posOffset>4029075</wp:posOffset>
+            </wp:positionH>
+            <wp:positionV relativeFrom="paragraph">
+              <wp:posOffset>5080</wp:posOffset>
+            </wp:positionV>
+            <wp:extent cx="1893570" cy="2456180"/>
+            <wp:effectExtent l="0" t="0" r="0" b="1270"/>
+            <wp:wrapSquare wrapText="bothSides"/>
+            <wp:docPr id="6" name="Picture 6"/>
+            <wp:cNvGraphicFramePr>
+              <a:graphicFrameLocks xmlns:a="http://schemas.openxmlformats.org/drawingml/2006/main" noChangeAspect="1"/>
+            </wp:cNvGraphicFramePr>
+            <a:graphic xmlns:a="http://schemas.openxmlformats.org/drawingml/2006/main">
+              <a:graphicData uri="http://schemas.openxmlformats.org/drawingml/2006/picture">
+                <pic:pic xmlns:pic="http://schemas.openxmlformats.org/drawingml/2006/picture">
+                  <pic:nvPicPr>
+                    <pic:cNvPr id="0" name="Picture 1"/>
+                    <pic:cNvPicPr>
+                      <a:picLocks noChangeAspect="1" noChangeArrowheads="1"/>
+                    </pic:cNvPicPr>
+                  </pic:nvPicPr>
+                  <pic:blipFill>
+                    <a:blip r:embed="rId8">
+                      <a:extLst>
+                        <a:ext uri="{28A0092B-C50C-407E-A947-70E740481C1C}">
+                          <a14:useLocalDpi xmlns:a14="http://schemas.microsoft.com/office/drawing/2010/main" val="0"/>
+                        </a:ext>
+                      </a:extLst>
+                    </a:blip>
+                    <a:srcRect/>
+                    <a:stretch>
+                      <a:fillRect/>
+                    </a:stretch>
+                  </pic:blipFill>
+                  <pic:spPr bwMode="auto">
+                    <a:xfrm>
+                      <a:off x="0" y="0"/>
+                      <a:ext cx="1893570" cy="2456180"/>
+                    </a:xfrm>
+                    <a:prstGeom prst="rect">
+                      <a:avLst/>
+                    </a:prstGeom>
+                    <a:noFill/>
+                    <a:ln>
+                      <a:noFill/>
+                    </a:ln>
+                  </pic:spPr>
+                </pic:pic>
+              </a:graphicData>
+            </a:graphic>
+            <wp14:sizeRelH relativeFrom="margin">
+              <wp14:pctWidth>0</wp14:pctWidth>
+            </wp14:sizeRelH>
+            <wp14:sizeRelV relativeFrom="margin">
+              <wp14:pctHeight>0</wp14:pctHeight>
+            </wp14:sizeRelV>
+          </wp:anchor>
+        </w:drawing>
+      </w:r>
+      <w:r>
+        <w:rPr>
+          <w:rFonts w:eastAsia="Calibri"/>
+          <w:sz w:val="20"/>
+          <w:szCs w:val="20"/>
+        </w:rPr>
+        <w:t xml:space="preserve">The authors in this paper describe the role </w:t>
+      </w:r>
+      <w:r>
+        <w:rPr>
+          <w:rFonts w:eastAsia="Calibri"/>
+          <w:sz w:val="20"/>
+          <w:szCs w:val="20"/>
+        </w:rPr>
+        <w:t xml:space="preserve">of Facial Expressions in human computer interactions for the autonomous vehicles. They mention the challenges that this technology has and how it can be utilized to improve road safety by recalling driver and passenger emotions. The diagram in Fig 2, is the decision </w:t>
+      </w:r>
+      <w:r>
+        <w:rPr>
+          <w:rFonts w:eastAsia="Calibri"/>
+          <w:sz w:val="20"/>
+          <w:szCs w:val="20"/>
+        </w:rPr>
+        <w:t>path that allows the user to use Manual or Semi-Automatic mode.</w:t>
+      </w:r>
+      <w:r>
+        <w:rPr>
+          <w:noProof/>
+        </w:rPr>
+        <w:t xml:space="preserve"> </w:t>
       </w:r>
     </w:p>
     <w:p>
@@ -3090,35 +3043,277 @@
         <w:spacing w:line="240" w:lineRule="auto"/>
         <w:jc w:val="both"/>
         <w:rPr>
-          <w:sz w:val="20"/>
-          <w:szCs w:val="20"/>
-        </w:rPr>
-      </w:pPr>
-    </w:p>
-    <w:p>
-      <w:pPr>
+          <w:noProof/>
+        </w:rPr>
+      </w:pPr>
+    </w:p>
+    <w:p>
+      <w:pPr>
+        <w:autoSpaceDE w:val="0"/>
+        <w:autoSpaceDN w:val="0"/>
+        <w:adjustRightInd w:val="0"/>
+        <w:spacing w:line="240" w:lineRule="auto"/>
+        <w:jc w:val="both"/>
+        <w:rPr>
+          <w:rFonts w:eastAsia="Calibri"/>
+          <w:sz w:val="20"/>
+          <w:szCs w:val="20"/>
+        </w:rPr>
+      </w:pPr>
+      <w:r>
+        <w:rPr>
+          <w:rFonts w:eastAsia="Calibri"/>
+          <w:sz w:val="20"/>
+          <w:szCs w:val="20"/>
+        </w:rPr>
+        <w:t xml:space="preserve">The </w:t>
+      </w:r>
+      <w:r>
+        <w:rPr>
+          <w:rFonts w:eastAsia="Calibri"/>
+          <w:sz w:val="20"/>
+          <w:szCs w:val="20"/>
+        </w:rPr>
+        <w:t>algorithm the authors used was to set a Region of Interest (ROI) and develop a retrained graph which is a separate dataset from the trained dataset original model, then in Real-Time the user’s facial emotions are compared with the original dataset images to predict the state of mind of the driver. An interesting element to notice from this paper is that the system also analyzes another passenger in the vehicle that could influence the driver’s behavior.</w:t>
+      </w:r>
+    </w:p>
+    <w:p>
+      <w:pPr>
+        <w:autoSpaceDE w:val="0"/>
+        <w:autoSpaceDN w:val="0"/>
+        <w:adjustRightInd w:val="0"/>
+        <w:spacing w:line="240" w:lineRule="auto"/>
+        <w:jc w:val="both"/>
+        <w:rPr>
+          <w:rFonts w:eastAsia="Calibri"/>
+          <w:sz w:val="20"/>
+          <w:szCs w:val="20"/>
+        </w:rPr>
+      </w:pPr>
+    </w:p>
+    <w:p>
+      <w:pPr>
+        <w:autoSpaceDE w:val="0"/>
+        <w:autoSpaceDN w:val="0"/>
+        <w:adjustRightInd w:val="0"/>
+        <w:spacing w:line="240" w:lineRule="auto"/>
+        <w:jc w:val="both"/>
+        <w:rPr>
+          <w:rFonts w:eastAsia="Calibri"/>
+          <w:sz w:val="20"/>
+          <w:szCs w:val="20"/>
+        </w:rPr>
+      </w:pPr>
+      <w:r>
+        <w:rPr>
+          <w:rFonts w:eastAsia="Calibri"/>
+          <w:sz w:val="20"/>
+          <w:szCs w:val="20"/>
+        </w:rPr>
+        <w:t>The emotion categories are Calm, Angry, Happy and Sad as seen in Fig 2. The manual driving mode can only be enabled if a Calm emotion is detected, although it is not specified if this mental state applies only to the driver and/or passenger as well. The model the authors used in their research is a Deep Learning algorithm with a squared Euclidean distance classifier</w:t>
+      </w:r>
+      <w:r>
+        <w:rPr>
+          <w:rFonts w:eastAsia="Calibri"/>
+          <w:sz w:val="20"/>
+          <w:szCs w:val="20"/>
+        </w:rPr>
+        <w:t>.</w:t>
+      </w:r>
+    </w:p>
+    <w:p>
+      <w:pPr>
+        <w:autoSpaceDE w:val="0"/>
+        <w:autoSpaceDN w:val="0"/>
+        <w:adjustRightInd w:val="0"/>
+        <w:spacing w:line="240" w:lineRule="auto"/>
+        <w:jc w:val="both"/>
+        <w:rPr>
+          <w:sz w:val="20"/>
+          <w:szCs w:val="20"/>
+        </w:rPr>
+      </w:pPr>
+    </w:p>
+    <w:p>
+      <w:pPr>
+        <w:autoSpaceDE w:val="0"/>
+        <w:autoSpaceDN w:val="0"/>
+        <w:adjustRightInd w:val="0"/>
+        <w:spacing w:line="240" w:lineRule="auto"/>
+        <w:jc w:val="both"/>
+        <w:rPr>
+          <w:sz w:val="20"/>
+          <w:szCs w:val="20"/>
+        </w:rPr>
+      </w:pPr>
+    </w:p>
+    <w:p>
+      <w:pPr>
+        <w:autoSpaceDE w:val="0"/>
+        <w:autoSpaceDN w:val="0"/>
+        <w:adjustRightInd w:val="0"/>
+        <w:spacing w:line="240" w:lineRule="auto"/>
+        <w:jc w:val="both"/>
+        <w:rPr>
+          <w:sz w:val="20"/>
+          <w:szCs w:val="20"/>
+        </w:rPr>
+      </w:pPr>
+    </w:p>
+    <w:p>
+      <w:pPr>
+        <w:autoSpaceDE w:val="0"/>
+        <w:autoSpaceDN w:val="0"/>
+        <w:adjustRightInd w:val="0"/>
+        <w:spacing w:line="240" w:lineRule="auto"/>
+        <w:jc w:val="both"/>
+        <w:rPr>
+          <w:sz w:val="20"/>
+          <w:szCs w:val="20"/>
+        </w:rPr>
+      </w:pPr>
+    </w:p>
+    <w:p>
+      <w:pPr>
+        <w:autoSpaceDE w:val="0"/>
+        <w:autoSpaceDN w:val="0"/>
+        <w:adjustRightInd w:val="0"/>
+        <w:spacing w:line="240" w:lineRule="auto"/>
+        <w:jc w:val="both"/>
+        <w:rPr>
+          <w:sz w:val="20"/>
+          <w:szCs w:val="20"/>
+        </w:rPr>
+      </w:pPr>
+    </w:p>
+    <w:p>
+      <w:pPr>
+        <w:pStyle w:val="Heading2"/>
         <w:numPr>
           <w:ilvl w:val="0"/>
-          <w:numId w:val="1"/>
+          <w:numId w:val="6"/>
         </w:numPr>
-        <w:spacing w:after="160" w:line="259" w:lineRule="auto"/>
-        <w:rPr>
-          <w:rFonts w:eastAsia="Calibri"/>
+        <w:rPr>
           <w:b/>
           <w:bCs/>
-          <w:sz w:val="20"/>
-          <w:szCs w:val="20"/>
-        </w:rPr>
-      </w:pPr>
-      <w:r>
-        <w:rPr>
-          <w:rFonts w:eastAsia="Calibri"/>
+          <w:sz w:val="24"/>
+          <w:szCs w:val="24"/>
+        </w:rPr>
+      </w:pPr>
+      <w:r>
+        <w:rPr>
           <w:b/>
           <w:bCs/>
-          <w:sz w:val="20"/>
-          <w:szCs w:val="20"/>
-        </w:rPr>
-        <w:t>Conclusion section</w:t>
+          <w:sz w:val="24"/>
+          <w:szCs w:val="24"/>
+        </w:rPr>
+        <w:lastRenderedPageBreak/>
+        <w:t>Conclusion</w:t>
+      </w:r>
+    </w:p>
+    <w:p>
+      <w:pPr>
+        <w:autoSpaceDE w:val="0"/>
+        <w:autoSpaceDN w:val="0"/>
+        <w:adjustRightInd w:val="0"/>
+        <w:spacing w:line="240" w:lineRule="auto"/>
+        <w:jc w:val="both"/>
+        <w:rPr>
+          <w:sz w:val="20"/>
+          <w:szCs w:val="20"/>
+        </w:rPr>
+      </w:pPr>
+    </w:p>
+    <w:p>
+      <w:pPr>
+        <w:autoSpaceDE w:val="0"/>
+        <w:autoSpaceDN w:val="0"/>
+        <w:adjustRightInd w:val="0"/>
+        <w:spacing w:line="240" w:lineRule="auto"/>
+        <w:jc w:val="both"/>
+        <w:rPr>
+          <w:sz w:val="20"/>
+          <w:szCs w:val="20"/>
+        </w:rPr>
+      </w:pPr>
+      <w:r>
+        <w:rPr>
+          <w:sz w:val="20"/>
+          <w:szCs w:val="20"/>
+        </w:rPr>
+        <w:t xml:space="preserve">The </w:t>
+      </w:r>
+      <w:proofErr w:type="spellStart"/>
+      <w:r>
+        <w:rPr>
+          <w:sz w:val="20"/>
+          <w:szCs w:val="20"/>
+        </w:rPr>
+        <w:t>FERSys</w:t>
+      </w:r>
+      <w:proofErr w:type="spellEnd"/>
+      <w:r>
+        <w:rPr>
+          <w:sz w:val="20"/>
+          <w:szCs w:val="20"/>
+        </w:rPr>
+        <w:t xml:space="preserve"> project is a promising tool that can use applied AI to prevent accidents and help save lives</w:t>
+      </w:r>
+      <w:r>
+        <w:rPr>
+          <w:sz w:val="20"/>
+          <w:szCs w:val="20"/>
+        </w:rPr>
+        <w:t xml:space="preserve">. </w:t>
+      </w:r>
+      <w:r>
+        <w:rPr>
+          <w:sz w:val="20"/>
+          <w:szCs w:val="20"/>
+        </w:rPr>
+        <w:t xml:space="preserve">The information provided in sections 2.1, 2.2 and 2.3 </w:t>
+      </w:r>
+      <w:r>
+        <w:rPr>
+          <w:sz w:val="20"/>
+          <w:szCs w:val="20"/>
+        </w:rPr>
+        <w:t xml:space="preserve">allow us to understand how other institutions and researchers are using different techniques </w:t>
+      </w:r>
+      <w:r>
+        <w:rPr>
+          <w:sz w:val="20"/>
+          <w:szCs w:val="20"/>
+        </w:rPr>
+        <w:t>to detect Human Facial Expression/Emotion Recognition and how they are using AI models to have a good performance</w:t>
+      </w:r>
+      <w:r>
+        <w:rPr>
+          <w:sz w:val="20"/>
+          <w:szCs w:val="20"/>
+        </w:rPr>
+        <w:t xml:space="preserve"> (P)</w:t>
+      </w:r>
+      <w:r>
+        <w:rPr>
+          <w:sz w:val="20"/>
+          <w:szCs w:val="20"/>
+        </w:rPr>
+        <w:t xml:space="preserve"> of the target functions. This R&amp;D field </w:t>
+      </w:r>
+      <w:r>
+        <w:rPr>
+          <w:sz w:val="20"/>
+          <w:szCs w:val="20"/>
+        </w:rPr>
+        <w:t>looks</w:t>
+      </w:r>
+      <w:r>
+        <w:rPr>
+          <w:sz w:val="20"/>
+          <w:szCs w:val="20"/>
+        </w:rPr>
+        <w:t xml:space="preserve"> very promising.</w:t>
       </w:r>
     </w:p>
     <w:p>
@@ -3130,78 +3325,6 @@
           <w:szCs w:val="20"/>
         </w:rPr>
       </w:pPr>
-      <w:r>
-        <w:rPr>
-          <w:sz w:val="20"/>
-          <w:szCs w:val="20"/>
-        </w:rPr>
-        <w:t xml:space="preserve">The </w:t>
-      </w:r>
-      <w:proofErr w:type="spellStart"/>
-      <w:r>
-        <w:rPr>
-          <w:sz w:val="20"/>
-          <w:szCs w:val="20"/>
-        </w:rPr>
-        <w:t>FERSys</w:t>
-      </w:r>
-      <w:proofErr w:type="spellEnd"/>
-      <w:r>
-        <w:rPr>
-          <w:sz w:val="20"/>
-          <w:szCs w:val="20"/>
-        </w:rPr>
-        <w:t xml:space="preserve"> project is a promising </w:t>
-      </w:r>
-      <w:r>
-        <w:rPr>
-          <w:sz w:val="20"/>
-          <w:szCs w:val="20"/>
-        </w:rPr>
-        <w:t xml:space="preserve">tool that can use applied AI </w:t>
-      </w:r>
-      <w:r>
-        <w:rPr>
-          <w:sz w:val="20"/>
-          <w:szCs w:val="20"/>
-        </w:rPr>
-        <w:t xml:space="preserve">to </w:t>
-      </w:r>
-      <w:r>
-        <w:rPr>
-          <w:sz w:val="20"/>
-          <w:szCs w:val="20"/>
-        </w:rPr>
-        <w:t xml:space="preserve">prevent accidents </w:t>
-      </w:r>
-      <w:r>
-        <w:rPr>
-          <w:sz w:val="20"/>
-          <w:szCs w:val="20"/>
-        </w:rPr>
-        <w:t xml:space="preserve">and help save </w:t>
-      </w:r>
-      <w:r>
-        <w:rPr>
-          <w:sz w:val="20"/>
-          <w:szCs w:val="20"/>
-        </w:rPr>
-        <w:t>lives</w:t>
-      </w:r>
-      <w:r>
-        <w:rPr>
-          <w:sz w:val="20"/>
-          <w:szCs w:val="20"/>
-        </w:rPr>
-        <w:t>.</w:t>
-      </w:r>
-      <w:r>
-        <w:rPr>
-          <w:sz w:val="20"/>
-          <w:szCs w:val="20"/>
-        </w:rPr>
-        <w:t xml:space="preserve"> </w:t>
-      </w:r>
     </w:p>
     <w:p>
       <w:pPr>
@@ -3212,6 +3335,34 @@
           <w:szCs w:val="20"/>
         </w:rPr>
       </w:pPr>
+      <w:r>
+        <w:rPr>
+          <w:sz w:val="20"/>
+          <w:szCs w:val="20"/>
+        </w:rPr>
+        <w:t>The results obtained by the paper authors in section 2.</w:t>
+      </w:r>
+      <w:r>
+        <w:rPr>
+          <w:sz w:val="20"/>
+          <w:szCs w:val="20"/>
+        </w:rPr>
+        <w:t>2</w:t>
+      </w:r>
+      <w:r>
+        <w:rPr>
+          <w:sz w:val="20"/>
+          <w:szCs w:val="20"/>
+        </w:rPr>
+        <w:t xml:space="preserve"> show that the more layers we have in a Neural-Network provide a better performance of the overall system, however, there need to be a preprocessing stage where we will have to clean or crop the images if they are not good enough to expand the experience of our trained model. The </w:t>
+      </w:r>
+      <w:r>
+        <w:rPr>
+          <w:sz w:val="20"/>
+          <w:szCs w:val="20"/>
+        </w:rPr>
+        <w:t>classification mode in described in sections 2.</w:t>
+      </w:r>
     </w:p>
     <w:p>
       <w:pPr>
@@ -3222,27 +3373,6 @@
           <w:szCs w:val="20"/>
         </w:rPr>
       </w:pPr>
-      <w:r>
-        <w:rPr>
-          <w:sz w:val="20"/>
-          <w:szCs w:val="20"/>
-        </w:rPr>
-        <w:t>[Paragraph that talks abo</w:t>
-      </w:r>
-      <w:r>
-        <w:rPr>
-          <w:sz w:val="20"/>
-          <w:szCs w:val="20"/>
-        </w:rPr>
-        <w:t>ut research from section 2…</w:t>
-      </w:r>
-      <w:r>
-        <w:rPr>
-          <w:sz w:val="20"/>
-          <w:szCs w:val="20"/>
-        </w:rPr>
-        <w:t>]</w:t>
-      </w:r>
     </w:p>
     <w:p>
       <w:pPr>
@@ -3253,6 +3383,110 @@
           <w:szCs w:val="20"/>
         </w:rPr>
       </w:pPr>
+      <w:r>
+        <w:rPr>
+          <w:sz w:val="20"/>
+          <w:szCs w:val="20"/>
+          <w:highlight w:val="yellow"/>
+        </w:rPr>
+        <w:t>[Paragraph that talks about</w:t>
+      </w:r>
+      <w:r>
+        <w:rPr>
+          <w:sz w:val="20"/>
+          <w:szCs w:val="20"/>
+          <w:highlight w:val="yellow"/>
+        </w:rPr>
+        <w:t xml:space="preserve"> Experience, Task and Performance of the neural network…</w:t>
+      </w:r>
+      <w:r>
+        <w:rPr>
+          <w:sz w:val="20"/>
+          <w:szCs w:val="20"/>
+          <w:highlight w:val="yellow"/>
+        </w:rPr>
+        <w:t>]</w:t>
+      </w:r>
+    </w:p>
+    <w:p>
+      <w:pPr>
+        <w:spacing w:after="160" w:line="259" w:lineRule="auto"/>
+        <w:rPr>
+          <w:rFonts w:eastAsia="Calibri"/>
+          <w:sz w:val="20"/>
+          <w:szCs w:val="20"/>
+        </w:rPr>
+      </w:pPr>
+    </w:p>
+    <w:p>
+      <w:pPr>
+        <w:spacing w:after="160" w:line="259" w:lineRule="auto"/>
+        <w:rPr>
+          <w:rFonts w:eastAsia="Calibri"/>
+          <w:sz w:val="20"/>
+          <w:szCs w:val="20"/>
+        </w:rPr>
+      </w:pPr>
+    </w:p>
+    <w:p>
+      <w:pPr>
+        <w:spacing w:after="160" w:line="259" w:lineRule="auto"/>
+        <w:rPr>
+          <w:rFonts w:eastAsia="Calibri"/>
+          <w:sz w:val="20"/>
+          <w:szCs w:val="20"/>
+        </w:rPr>
+      </w:pPr>
+    </w:p>
+    <w:p>
+      <w:pPr>
+        <w:spacing w:after="160" w:line="259" w:lineRule="auto"/>
+        <w:rPr>
+          <w:rFonts w:eastAsia="Calibri"/>
+          <w:sz w:val="20"/>
+          <w:szCs w:val="20"/>
+        </w:rPr>
+      </w:pPr>
+    </w:p>
+    <w:p>
+      <w:pPr>
+        <w:spacing w:after="160" w:line="259" w:lineRule="auto"/>
+        <w:rPr>
+          <w:rFonts w:eastAsia="Calibri"/>
+          <w:sz w:val="20"/>
+          <w:szCs w:val="20"/>
+        </w:rPr>
+      </w:pPr>
+    </w:p>
+    <w:p>
+      <w:pPr>
+        <w:spacing w:after="160" w:line="259" w:lineRule="auto"/>
+        <w:rPr>
+          <w:rFonts w:eastAsia="Calibri"/>
+          <w:sz w:val="20"/>
+          <w:szCs w:val="20"/>
+        </w:rPr>
+      </w:pPr>
+    </w:p>
+    <w:p>
+      <w:pPr>
+        <w:pStyle w:val="Heading2"/>
+        <w:rPr>
+          <w:b/>
+          <w:bCs/>
+          <w:sz w:val="24"/>
+          <w:szCs w:val="24"/>
+        </w:rPr>
+      </w:pPr>
+      <w:r>
+        <w:rPr>
+          <w:b/>
+          <w:bCs/>
+          <w:sz w:val="24"/>
+          <w:szCs w:val="24"/>
+        </w:rPr>
+        <w:t>References</w:t>
+      </w:r>
     </w:p>
     <w:p>
       <w:pPr>
@@ -3263,109 +3497,6 @@
           <w:szCs w:val="20"/>
         </w:rPr>
       </w:pPr>
-      <w:r>
-        <w:rPr>
-          <w:sz w:val="20"/>
-          <w:szCs w:val="20"/>
-        </w:rPr>
-        <w:t>[Paragraph that talks about</w:t>
-      </w:r>
-      <w:r>
-        <w:rPr>
-          <w:sz w:val="20"/>
-          <w:szCs w:val="20"/>
-        </w:rPr>
-        <w:t xml:space="preserve"> Experience, Task and Performance of the neural network…</w:t>
-      </w:r>
-      <w:r>
-        <w:rPr>
-          <w:sz w:val="20"/>
-          <w:szCs w:val="20"/>
-        </w:rPr>
-        <w:t>]</w:t>
-      </w:r>
-    </w:p>
-    <w:p>
-      <w:pPr>
-        <w:spacing w:after="160" w:line="259" w:lineRule="auto"/>
-        <w:rPr>
-          <w:rFonts w:ascii="Calibri" w:eastAsia="Calibri" w:hAnsi="Calibri" w:cs="Calibri"/>
-        </w:rPr>
-      </w:pPr>
-    </w:p>
-    <w:p>
-      <w:pPr>
-        <w:spacing w:after="160" w:line="259" w:lineRule="auto"/>
-        <w:rPr>
-          <w:rFonts w:ascii="Calibri" w:eastAsia="Calibri" w:hAnsi="Calibri" w:cs="Calibri"/>
-        </w:rPr>
-      </w:pPr>
-    </w:p>
-    <w:p>
-      <w:pPr>
-        <w:spacing w:after="160" w:line="259" w:lineRule="auto"/>
-        <w:rPr>
-          <w:rFonts w:ascii="Calibri" w:eastAsia="Calibri" w:hAnsi="Calibri" w:cs="Calibri"/>
-        </w:rPr>
-      </w:pPr>
-    </w:p>
-    <w:p>
-      <w:pPr>
-        <w:spacing w:after="160" w:line="259" w:lineRule="auto"/>
-        <w:rPr>
-          <w:rFonts w:ascii="Calibri" w:eastAsia="Calibri" w:hAnsi="Calibri" w:cs="Calibri"/>
-        </w:rPr>
-      </w:pPr>
-    </w:p>
-    <w:p>
-      <w:pPr>
-        <w:spacing w:after="160" w:line="259" w:lineRule="auto"/>
-        <w:rPr>
-          <w:rFonts w:ascii="Calibri" w:eastAsia="Calibri" w:hAnsi="Calibri" w:cs="Calibri"/>
-        </w:rPr>
-      </w:pPr>
-    </w:p>
-    <w:p>
-      <w:pPr>
-        <w:spacing w:after="160" w:line="259" w:lineRule="auto"/>
-        <w:rPr>
-          <w:rFonts w:ascii="Calibri" w:eastAsia="Calibri" w:hAnsi="Calibri" w:cs="Calibri"/>
-        </w:rPr>
-      </w:pPr>
-    </w:p>
-    <w:p>
-      <w:pPr>
-        <w:spacing w:after="160" w:line="259" w:lineRule="auto"/>
-        <w:rPr>
-          <w:rFonts w:eastAsia="Calibri"/>
-          <w:b/>
-          <w:bCs/>
-          <w:sz w:val="20"/>
-          <w:szCs w:val="20"/>
-        </w:rPr>
-      </w:pPr>
-      <w:r>
-        <w:rPr>
-          <w:rFonts w:eastAsia="Calibri"/>
-          <w:b/>
-          <w:bCs/>
-          <w:sz w:val="20"/>
-          <w:szCs w:val="20"/>
-        </w:rPr>
-        <w:t>References</w:t>
-      </w:r>
-    </w:p>
-    <w:p>
-      <w:pPr>
-        <w:spacing w:after="160" w:line="259" w:lineRule="auto"/>
-        <w:rPr>
-          <w:rFonts w:eastAsia="Calibri"/>
-          <w:b/>
-          <w:bCs/>
-          <w:sz w:val="20"/>
-          <w:szCs w:val="20"/>
-        </w:rPr>
-      </w:pPr>
     </w:p>
     <w:p>
       <w:pPr>
@@ -3381,7 +3512,21 @@
           <w:sz w:val="20"/>
           <w:szCs w:val="20"/>
         </w:rPr>
-        <w:t xml:space="preserve">[1] G. K. Sahoo, J. </w:t>
+        <w:t>[</w:t>
+      </w:r>
+      <w:r>
+        <w:rPr>
+          <w:sz w:val="20"/>
+          <w:szCs w:val="20"/>
+        </w:rPr>
+        <w:t>1</w:t>
+      </w:r>
+      <w:r>
+        <w:rPr>
+          <w:sz w:val="20"/>
+          <w:szCs w:val="20"/>
+        </w:rPr>
+        <w:t xml:space="preserve">] Anil </w:t>
       </w:r>
       <w:proofErr w:type="spellStart"/>
       <w:r>
@@ -3389,7 +3534,7 @@
           <w:sz w:val="20"/>
           <w:szCs w:val="20"/>
         </w:rPr>
-        <w:t>Ponduru</w:t>
+        <w:t>Audumbar</w:t>
       </w:r>
       <w:proofErr w:type="spellEnd"/>
       <w:r>
@@ -3397,32 +3542,7 @@
           <w:sz w:val="20"/>
           <w:szCs w:val="20"/>
         </w:rPr>
-        <w:t>, S. K. Das and P. Singh, "Deep Leaning-Based Facial Expression Recognition in FER2013 Database: An in-Vehicle Application," 2022 IEEE 19th India Council International Conference (INDICON), Kochi, India, 2022</w:t>
-      </w:r>
-    </w:p>
-    <w:p/>
-    <w:p>
-      <w:pPr>
-        <w:pStyle w:val="NoSpacing"/>
-        <w:jc w:val="both"/>
-        <w:rPr>
-          <w:sz w:val="20"/>
-          <w:szCs w:val="20"/>
-        </w:rPr>
-      </w:pPr>
-      <w:r>
-        <w:rPr>
-          <w:sz w:val="20"/>
-          <w:szCs w:val="20"/>
-        </w:rPr>
-        <w:t xml:space="preserve">[2] </w:t>
-      </w:r>
-      <w:r>
-        <w:rPr>
-          <w:sz w:val="20"/>
-          <w:szCs w:val="20"/>
-        </w:rPr>
-        <w:t xml:space="preserve">Anil </w:t>
+        <w:t xml:space="preserve"> </w:t>
       </w:r>
       <w:proofErr w:type="spellStart"/>
       <w:r>
@@ -3430,7 +3550,7 @@
           <w:sz w:val="20"/>
           <w:szCs w:val="20"/>
         </w:rPr>
-        <w:t>Audumbar</w:t>
+        <w:t>Pise</w:t>
       </w:r>
       <w:proofErr w:type="spellEnd"/>
       <w:r>
@@ -3438,7 +3558,7 @@
           <w:sz w:val="20"/>
           <w:szCs w:val="20"/>
         </w:rPr>
-        <w:t xml:space="preserve"> </w:t>
+        <w:t xml:space="preserve">, </w:t>
       </w:r>
       <w:proofErr w:type="spellStart"/>
       <w:r>
@@ -3446,7 +3566,7 @@
           <w:sz w:val="20"/>
           <w:szCs w:val="20"/>
         </w:rPr>
-        <w:t>Pise</w:t>
+        <w:t>Mejdal</w:t>
       </w:r>
       <w:proofErr w:type="spellEnd"/>
       <w:r>
@@ -3454,6 +3574,70 @@
           <w:sz w:val="20"/>
           <w:szCs w:val="20"/>
         </w:rPr>
+        <w:t xml:space="preserve"> A. </w:t>
+      </w:r>
+      <w:proofErr w:type="spellStart"/>
+      <w:r>
+        <w:rPr>
+          <w:sz w:val="20"/>
+          <w:szCs w:val="20"/>
+        </w:rPr>
+        <w:t>Alqahtani</w:t>
+      </w:r>
+      <w:proofErr w:type="spellEnd"/>
+      <w:r>
+        <w:rPr>
+          <w:sz w:val="20"/>
+          <w:szCs w:val="20"/>
+        </w:rPr>
+        <w:t xml:space="preserve">, Priti Verma, </w:t>
+      </w:r>
+      <w:proofErr w:type="spellStart"/>
+      <w:r>
+        <w:rPr>
+          <w:sz w:val="20"/>
+          <w:szCs w:val="20"/>
+        </w:rPr>
+        <w:t>Purushothama</w:t>
+      </w:r>
+      <w:proofErr w:type="spellEnd"/>
+      <w:r>
+        <w:rPr>
+          <w:sz w:val="20"/>
+          <w:szCs w:val="20"/>
+        </w:rPr>
+        <w:t xml:space="preserve"> K, </w:t>
+      </w:r>
+      <w:proofErr w:type="spellStart"/>
+      <w:r>
+        <w:rPr>
+          <w:sz w:val="20"/>
+          <w:szCs w:val="20"/>
+        </w:rPr>
+        <w:t>Dimitrios</w:t>
+      </w:r>
+      <w:proofErr w:type="spellEnd"/>
+      <w:r>
+        <w:rPr>
+          <w:sz w:val="20"/>
+          <w:szCs w:val="20"/>
+        </w:rPr>
+        <w:t xml:space="preserve"> A. </w:t>
+      </w:r>
+      <w:proofErr w:type="spellStart"/>
+      <w:r>
+        <w:rPr>
+          <w:sz w:val="20"/>
+          <w:szCs w:val="20"/>
+        </w:rPr>
+        <w:t>Karras</w:t>
+      </w:r>
+      <w:proofErr w:type="spellEnd"/>
+      <w:r>
+        <w:rPr>
+          <w:sz w:val="20"/>
+          <w:szCs w:val="20"/>
+        </w:rPr>
         <w:t xml:space="preserve">, </w:t>
       </w:r>
       <w:proofErr w:type="spellStart"/>
@@ -3462,7 +3646,7 @@
           <w:sz w:val="20"/>
           <w:szCs w:val="20"/>
         </w:rPr>
-        <w:t>Mejdal</w:t>
+        <w:t>Prathibha</w:t>
       </w:r>
       <w:proofErr w:type="spellEnd"/>
       <w:r>
@@ -3470,7 +3654,7 @@
           <w:sz w:val="20"/>
           <w:szCs w:val="20"/>
         </w:rPr>
-        <w:t xml:space="preserve"> A. </w:t>
+        <w:t xml:space="preserve"> S, and Awal </w:t>
       </w:r>
       <w:proofErr w:type="spellStart"/>
       <w:r>
@@ -3478,7 +3662,7 @@
           <w:sz w:val="20"/>
           <w:szCs w:val="20"/>
         </w:rPr>
-        <w:t>Alqahtani</w:t>
+        <w:t>Halifa</w:t>
       </w:r>
       <w:proofErr w:type="spellEnd"/>
       <w:r>
@@ -3486,7 +3670,7 @@
           <w:sz w:val="20"/>
           <w:szCs w:val="20"/>
         </w:rPr>
-        <w:t xml:space="preserve">, Priti Verma, </w:t>
+        <w:t xml:space="preserve">. </w:t>
       </w:r>
       <w:proofErr w:type="spellStart"/>
       <w:r>
@@ -3494,7 +3678,7 @@
           <w:sz w:val="20"/>
           <w:szCs w:val="20"/>
         </w:rPr>
-        <w:t>Purushothama</w:t>
+        <w:t>Hindawi</w:t>
       </w:r>
       <w:proofErr w:type="spellEnd"/>
       <w:r>
@@ -3502,89 +3686,9 @@
           <w:sz w:val="20"/>
           <w:szCs w:val="20"/>
         </w:rPr>
-        <w:t xml:space="preserve"> K, </w:t>
-      </w:r>
-      <w:proofErr w:type="spellStart"/>
-      <w:r>
-        <w:rPr>
-          <w:sz w:val="20"/>
-          <w:szCs w:val="20"/>
-        </w:rPr>
-        <w:t>Dimitrios</w:t>
-      </w:r>
-      <w:proofErr w:type="spellEnd"/>
-      <w:r>
-        <w:rPr>
-          <w:sz w:val="20"/>
-          <w:szCs w:val="20"/>
-        </w:rPr>
-        <w:t xml:space="preserve"> A. </w:t>
-      </w:r>
-      <w:proofErr w:type="spellStart"/>
-      <w:r>
-        <w:rPr>
-          <w:sz w:val="20"/>
-          <w:szCs w:val="20"/>
-        </w:rPr>
-        <w:t>Karras</w:t>
-      </w:r>
-      <w:proofErr w:type="spellEnd"/>
-      <w:r>
-        <w:rPr>
-          <w:sz w:val="20"/>
-          <w:szCs w:val="20"/>
-        </w:rPr>
-        <w:t xml:space="preserve">, </w:t>
-      </w:r>
-      <w:proofErr w:type="spellStart"/>
-      <w:r>
-        <w:rPr>
-          <w:sz w:val="20"/>
-          <w:szCs w:val="20"/>
-        </w:rPr>
-        <w:t>Prathibha</w:t>
-      </w:r>
-      <w:proofErr w:type="spellEnd"/>
-      <w:r>
-        <w:rPr>
-          <w:sz w:val="20"/>
-          <w:szCs w:val="20"/>
-        </w:rPr>
-        <w:t xml:space="preserve"> S, and Awal </w:t>
-      </w:r>
-      <w:proofErr w:type="spellStart"/>
-      <w:r>
-        <w:rPr>
-          <w:sz w:val="20"/>
-          <w:szCs w:val="20"/>
-        </w:rPr>
-        <w:t>Halifa</w:t>
-      </w:r>
-      <w:proofErr w:type="spellEnd"/>
-      <w:r>
-        <w:rPr>
-          <w:sz w:val="20"/>
-          <w:szCs w:val="20"/>
-        </w:rPr>
-        <w:t xml:space="preserve">. </w:t>
-      </w:r>
-      <w:proofErr w:type="spellStart"/>
-      <w:r>
-        <w:rPr>
-          <w:sz w:val="20"/>
-          <w:szCs w:val="20"/>
-        </w:rPr>
-        <w:t>Hindawi</w:t>
-      </w:r>
-      <w:proofErr w:type="spellEnd"/>
-      <w:r>
-        <w:rPr>
-          <w:sz w:val="20"/>
-          <w:szCs w:val="20"/>
-        </w:rPr>
         <w:t xml:space="preserve"> Computational Intelligence and Neuroscience, Volume 2022, Article ID 9261438, Methods for Facial Expression Recognition with Applications in Challenging Situations </w:t>
       </w:r>
-      <w:hyperlink r:id="rId12" w:history="1">
+      <w:hyperlink r:id="rId9" w:history="1">
         <w:r>
           <w:rPr>
             <w:sz w:val="20"/>
@@ -3594,11 +3698,169 @@
         </w:r>
       </w:hyperlink>
     </w:p>
-    <w:p/>
+    <w:p>
+      <w:pPr>
+        <w:pStyle w:val="NoSpacing"/>
+        <w:jc w:val="both"/>
+        <w:rPr>
+          <w:sz w:val="20"/>
+          <w:szCs w:val="20"/>
+        </w:rPr>
+      </w:pPr>
+    </w:p>
+    <w:p>
+      <w:pPr>
+        <w:pStyle w:val="NoSpacing"/>
+        <w:jc w:val="both"/>
+        <w:rPr>
+          <w:sz w:val="20"/>
+          <w:szCs w:val="20"/>
+        </w:rPr>
+      </w:pPr>
+      <w:r>
+        <w:rPr>
+          <w:sz w:val="20"/>
+          <w:szCs w:val="20"/>
+        </w:rPr>
+        <w:t>[</w:t>
+      </w:r>
+      <w:r>
+        <w:rPr>
+          <w:sz w:val="20"/>
+          <w:szCs w:val="20"/>
+        </w:rPr>
+        <w:t>2</w:t>
+      </w:r>
+      <w:r>
+        <w:rPr>
+          <w:sz w:val="20"/>
+          <w:szCs w:val="20"/>
+        </w:rPr>
+        <w:t xml:space="preserve">] G. K. Sahoo, J. </w:t>
+      </w:r>
+      <w:proofErr w:type="spellStart"/>
+      <w:r>
+        <w:rPr>
+          <w:sz w:val="20"/>
+          <w:szCs w:val="20"/>
+        </w:rPr>
+        <w:t>Ponduru</w:t>
+      </w:r>
+      <w:proofErr w:type="spellEnd"/>
+      <w:r>
+        <w:rPr>
+          <w:sz w:val="20"/>
+          <w:szCs w:val="20"/>
+        </w:rPr>
+        <w:t>, S. K. Das and P. Singh, "Deep Leaning-Based Facial Expression Recognition in FER2013 Database: An in-Vehicle Application," 2022 IEEE 19th India Council International Conference (INDICON), Kochi, India, 2022</w:t>
+      </w:r>
+    </w:p>
+    <w:p>
+      <w:pPr>
+        <w:rPr>
+          <w:sz w:val="20"/>
+          <w:szCs w:val="20"/>
+        </w:rPr>
+      </w:pPr>
+    </w:p>
+    <w:p>
+      <w:pPr>
+        <w:rPr>
+          <w:sz w:val="20"/>
+          <w:szCs w:val="20"/>
+        </w:rPr>
+      </w:pPr>
+      <w:r>
+        <w:rPr>
+          <w:sz w:val="20"/>
+          <w:szCs w:val="20"/>
+        </w:rPr>
+        <w:t xml:space="preserve">[3] </w:t>
+      </w:r>
+      <w:r>
+        <w:rPr>
+          <w:sz w:val="20"/>
+          <w:szCs w:val="20"/>
+        </w:rPr>
+        <w:t xml:space="preserve">H. A. </w:t>
+      </w:r>
+      <w:proofErr w:type="spellStart"/>
+      <w:r>
+        <w:rPr>
+          <w:sz w:val="20"/>
+          <w:szCs w:val="20"/>
+        </w:rPr>
+        <w:t>Meshram</w:t>
+      </w:r>
+      <w:proofErr w:type="spellEnd"/>
+      <w:r>
+        <w:rPr>
+          <w:sz w:val="20"/>
+          <w:szCs w:val="20"/>
+        </w:rPr>
+        <w:t xml:space="preserve">, M. G. </w:t>
+      </w:r>
+      <w:proofErr w:type="spellStart"/>
+      <w:r>
+        <w:rPr>
+          <w:sz w:val="20"/>
+          <w:szCs w:val="20"/>
+        </w:rPr>
+        <w:t>Sonkusare</w:t>
+      </w:r>
+      <w:proofErr w:type="spellEnd"/>
+      <w:r>
+        <w:rPr>
+          <w:sz w:val="20"/>
+          <w:szCs w:val="20"/>
+        </w:rPr>
+        <w:t xml:space="preserve">, P. Acharya and S. Prakash, "Facial Emotional Expression Regulation to Control the Semi-Autonomous Vehicle Driving," 2020 IEEE International Conference for Innovation in Technology (INOCON), </w:t>
+      </w:r>
+      <w:proofErr w:type="spellStart"/>
+      <w:r>
+        <w:rPr>
+          <w:sz w:val="20"/>
+          <w:szCs w:val="20"/>
+        </w:rPr>
+        <w:t>Bangluru</w:t>
+      </w:r>
+      <w:proofErr w:type="spellEnd"/>
+      <w:r>
+        <w:rPr>
+          <w:sz w:val="20"/>
+          <w:szCs w:val="20"/>
+        </w:rPr>
+        <w:t xml:space="preserve">, India, 2020, pp. 1-5, </w:t>
+      </w:r>
+      <w:proofErr w:type="spellStart"/>
+      <w:r>
+        <w:rPr>
+          <w:sz w:val="20"/>
+          <w:szCs w:val="20"/>
+        </w:rPr>
+        <w:t>doi</w:t>
+      </w:r>
+      <w:proofErr w:type="spellEnd"/>
+      <w:r>
+        <w:rPr>
+          <w:sz w:val="20"/>
+          <w:szCs w:val="20"/>
+        </w:rPr>
+        <w:t>: 10.1109/INOCON50539.2020.9298197.</w:t>
+      </w:r>
+    </w:p>
+    <w:p>
+      <w:pPr>
+        <w:rPr>
+          <w:sz w:val="20"/>
+          <w:szCs w:val="20"/>
+        </w:rPr>
+      </w:pPr>
+    </w:p>
     <w:sectPr>
-      <w:footerReference w:type="even" r:id="rId13"/>
-      <w:footerReference w:type="default" r:id="rId14"/>
-      <w:footerReference w:type="first" r:id="rId15"/>
+      <w:footerReference w:type="even" r:id="rId10"/>
+      <w:footerReference w:type="default" r:id="rId11"/>
+      <w:footerReference w:type="first" r:id="rId12"/>
       <w:pgSz w:w="12240" w:h="15840"/>
       <w:pgMar w:top="1170" w:right="1440" w:bottom="1440" w:left="1440" w:header="720" w:footer="720" w:gutter="0"/>
       <w:pgNumType w:start="1"/>
@@ -3606,64 +3868,6 @@
     </w:sectPr>
   </w:body>
 </w:document>
-</file>
-
-<file path=word/comments.xml><?xml version="1.0" encoding="utf-8"?>
-<w:comments xmlns:wpc="http://schemas.microsoft.com/office/word/2010/wordprocessingCanvas" xmlns:cx="http://schemas.microsoft.com/office/drawing/2014/chartex" xmlns:cx1="http://schemas.microsoft.com/office/drawing/2015/9/8/chartex" xmlns:cx2="http://schemas.microsoft.com/office/drawing/2015/10/21/chartex" xmlns:cx3="http://schemas.microsoft.com/office/drawing/2016/5/9/chartex" xmlns:cx4="http://schemas.microsoft.com/office/drawing/2016/5/10/chartex" xmlns:cx5="http://schemas.microsoft.com/office/drawing/2016/5/11/chartex" xmlns:cx6="http://schemas.microsoft.com/office/drawing/2016/5/12/chartex" xmlns:cx7="http://schemas.microsoft.com/office/drawing/2016/5/13/chartex" xmlns:cx8="http://schemas.microsoft.com/office/drawing/2016/5/14/chartex" xmlns:mc="http://schemas.openxmlformats.org/markup-compatibility/2006" xmlns:aink="http://schemas.microsoft.com/office/drawing/2016/ink" xmlns:am3d="http://schemas.microsoft.com/office/drawing/2017/model3d" xmlns:o="urn:schemas-microsoft-com:office:office" xmlns:oel="http://schemas.microsoft.com/office/2019/extlst" xmlns:r="http://schemas.openxmlformats.org/officeDocument/2006/relationships" xmlns:m="http://schemas.openxmlformats.org/officeDocument/2006/math" xmlns:v="urn:schemas-microsoft-com:vml" xmlns:wp14="http://schemas.microsoft.com/office/word/2010/wordprocessingDrawing" xmlns:wp="http://schemas.openxmlformats.org/drawingml/2006/wordprocessingDrawing" xmlns:w10="urn:schemas-microsoft-com:office:word" xmlns:w="http://schemas.openxmlformats.org/wordprocessingml/2006/main" xmlns:w14="http://schemas.microsoft.com/office/word/2010/wordml" xmlns:w15="http://schemas.microsoft.com/office/word/2012/wordml" xmlns:w16cex="http://schemas.microsoft.com/office/word/2018/wordml/cex" xmlns:w16cid="http://schemas.microsoft.com/office/word/2016/wordml/cid" xmlns:w16="http://schemas.microsoft.com/office/word/2018/wordml" xmlns:w16sdtdh="http://schemas.microsoft.com/office/word/2020/wordml/sdtdatahash" xmlns:w16se="http://schemas.microsoft.com/office/word/2015/wordml/symex" xmlns:wpg="http://schemas.microsoft.com/office/word/2010/wordprocessingGroup" xmlns:wpi="http://schemas.microsoft.com/office/word/2010/wordprocessingInk" xmlns:wne="http://schemas.microsoft.com/office/word/2006/wordml" xmlns:wps="http://schemas.microsoft.com/office/word/2010/wordprocessingShape" mc:Ignorable="w14 w15 w16se w16cid w16 w16cex w16sdtdh wp14">
-  <w:comment w:id="1" w:author="Luis CT" w:date="2024-02-13T21:33:00Z" w:initials="LC">
-    <w:p>
-      <w:pPr>
-        <w:pStyle w:val="CommentText"/>
-      </w:pPr>
-      <w:r>
-        <w:rPr>
-          <w:rStyle w:val="CommentReference"/>
-        </w:rPr>
-        <w:annotationRef/>
-      </w:r>
-      <w:r>
-        <w:t>Tu eres el experto aqui...</w:t>
-      </w:r>
-    </w:p>
-  </w:comment>
-  <w:comment w:id="2" w:author="Luis CT" w:date="2024-02-13T22:21:00Z" w:initials="LC">
-    <w:p>
-      <w:pPr>
-        <w:pStyle w:val="CommentText"/>
-      </w:pPr>
-      <w:r>
-        <w:rPr>
-          <w:rStyle w:val="CommentReference"/>
-        </w:rPr>
-        <w:annotationRef/>
-      </w:r>
-      <w:r>
-        <w:t>Remove these when done.</w:t>
-      </w:r>
-    </w:p>
-  </w:comment>
-</w:comments>
-</file>
-
-<file path=word/commentsExtended.xml><?xml version="1.0" encoding="utf-8"?>
-<w15:commentsEx xmlns:wpc="http://schemas.microsoft.com/office/word/2010/wordprocessingCanvas" xmlns:cx="http://schemas.microsoft.com/office/drawing/2014/chartex" xmlns:cx1="http://schemas.microsoft.com/office/drawing/2015/9/8/chartex" xmlns:cx2="http://schemas.microsoft.com/office/drawing/2015/10/21/chartex" xmlns:cx3="http://schemas.microsoft.com/office/drawing/2016/5/9/chartex" xmlns:cx4="http://schemas.microsoft.com/office/drawing/2016/5/10/chartex" xmlns:cx5="http://schemas.microsoft.com/office/drawing/2016/5/11/chartex" xmlns:cx6="http://schemas.microsoft.com/office/drawing/2016/5/12/chartex" xmlns:cx7="http://schemas.microsoft.com/office/drawing/2016/5/13/chartex" xmlns:cx8="http://schemas.microsoft.com/office/drawing/2016/5/14/chartex" xmlns:mc="http://schemas.openxmlformats.org/markup-compatibility/2006" xmlns:aink="http://schemas.microsoft.com/office/drawing/2016/ink" xmlns:am3d="http://schemas.microsoft.com/office/drawing/2017/model3d" xmlns:o="urn:schemas-microsoft-com:office:office" xmlns:oel="http://schemas.microsoft.com/office/2019/extlst" xmlns:r="http://schemas.openxmlformats.org/officeDocument/2006/relationships" xmlns:m="http://schemas.openxmlformats.org/officeDocument/2006/math" xmlns:v="urn:schemas-microsoft-com:vml" xmlns:wp14="http://schemas.microsoft.com/office/word/2010/wordprocessingDrawing" xmlns:wp="http://schemas.openxmlformats.org/drawingml/2006/wordprocessingDrawing" xmlns:w10="urn:schemas-microsoft-com:office:word" xmlns:w="http://schemas.openxmlformats.org/wordprocessingml/2006/main" xmlns:w14="http://schemas.microsoft.com/office/word/2010/wordml" xmlns:w15="http://schemas.microsoft.com/office/word/2012/wordml" xmlns:w16cex="http://schemas.microsoft.com/office/word/2018/wordml/cex" xmlns:w16cid="http://schemas.microsoft.com/office/word/2016/wordml/cid" xmlns:w16="http://schemas.microsoft.com/office/word/2018/wordml" xmlns:w16sdtdh="http://schemas.microsoft.com/office/word/2020/wordml/sdtdatahash" xmlns:w16se="http://schemas.microsoft.com/office/word/2015/wordml/symex" xmlns:wpg="http://schemas.microsoft.com/office/word/2010/wordprocessingGroup" xmlns:wpi="http://schemas.microsoft.com/office/word/2010/wordprocessingInk" xmlns:wne="http://schemas.microsoft.com/office/word/2006/wordml" xmlns:wps="http://schemas.microsoft.com/office/word/2010/wordprocessingShape" mc:Ignorable="w14 w15 w16se w16cid w16 w16cex w16sdtdh wp14">
-  <w15:commentEx w15:paraId="331F2C40" w15:done="0"/>
-  <w15:commentEx w15:paraId="1C476777" w15:done="0"/>
-</w15:commentsEx>
-</file>
-
-<file path=word/commentsExtensible.xml><?xml version="1.0" encoding="utf-8"?>
-<w16cex:commentsExtensible xmlns:wpc="http://schemas.microsoft.com/office/word/2010/wordprocessingCanvas" xmlns:cx="http://schemas.microsoft.com/office/drawing/2014/chartex" xmlns:cx1="http://schemas.microsoft.com/office/drawing/2015/9/8/chartex" xmlns:cx2="http://schemas.microsoft.com/office/drawing/2015/10/21/chartex" xmlns:cx3="http://schemas.microsoft.com/office/drawing/2016/5/9/chartex" xmlns:cx4="http://schemas.microsoft.com/office/drawing/2016/5/10/chartex" xmlns:cx5="http://schemas.microsoft.com/office/drawing/2016/5/11/chartex" xmlns:cx6="http://schemas.microsoft.com/office/drawing/2016/5/12/chartex" xmlns:cx7="http://schemas.microsoft.com/office/drawing/2016/5/13/chartex" xmlns:cx8="http://schemas.microsoft.com/office/drawing/2016/5/14/chartex" xmlns:mc="http://schemas.openxmlformats.org/markup-compatibility/2006" xmlns:aink="http://schemas.microsoft.com/office/drawing/2016/ink" xmlns:am3d="http://schemas.microsoft.com/office/drawing/2017/model3d" xmlns:o="urn:schemas-microsoft-com:office:office" xmlns:oel="http://schemas.microsoft.com/office/2019/extlst" xmlns:r="http://schemas.openxmlformats.org/officeDocument/2006/relationships" xmlns:m="http://schemas.openxmlformats.org/officeDocument/2006/math" xmlns:v="urn:schemas-microsoft-com:vml" xmlns:wp14="http://schemas.microsoft.com/office/word/2010/wordprocessingDrawing" xmlns:wp="http://schemas.openxmlformats.org/drawingml/2006/wordprocessingDrawing" xmlns:w10="urn:schemas-microsoft-com:office:word" xmlns:w="http://schemas.openxmlformats.org/wordprocessingml/2006/main" xmlns:w14="http://schemas.microsoft.com/office/word/2010/wordml" xmlns:w15="http://schemas.microsoft.com/office/word/2012/wordml" xmlns:w16cex="http://schemas.microsoft.com/office/word/2018/wordml/cex" xmlns:w16cid="http://schemas.microsoft.com/office/word/2016/wordml/cid" xmlns:w16="http://schemas.microsoft.com/office/word/2018/wordml" xmlns:w16sdtdh="http://schemas.microsoft.com/office/word/2020/wordml/sdtdatahash" xmlns:w16se="http://schemas.microsoft.com/office/word/2015/wordml/symex" xmlns:wpg="http://schemas.microsoft.com/office/word/2010/wordprocessingGroup" xmlns:wpi="http://schemas.microsoft.com/office/word/2010/wordprocessingInk" xmlns:wne="http://schemas.microsoft.com/office/word/2006/wordml" xmlns:wps="http://schemas.microsoft.com/office/word/2010/wordprocessingShape" mc:Ignorable="w14 w15 w16se w16cid w16 w16cex w16sdtdh wp14">
-  <w16cex:commentExtensible w16cex:durableId="573C3541" w16cex:dateUtc="2024-02-14T02:33:00Z"/>
-  <w16cex:commentExtensible w16cex:durableId="68A2A021" w16cex:dateUtc="2024-02-14T03:21:00Z"/>
-</w16cex:commentsExtensible>
-</file>
-
-<file path=word/commentsIds.xml><?xml version="1.0" encoding="utf-8"?>
-<w16cid:commentsIds xmlns:wpc="http://schemas.microsoft.com/office/word/2010/wordprocessingCanvas" xmlns:cx="http://schemas.microsoft.com/office/drawing/2014/chartex" xmlns:cx1="http://schemas.microsoft.com/office/drawing/2015/9/8/chartex" xmlns:cx2="http://schemas.microsoft.com/office/drawing/2015/10/21/chartex" xmlns:cx3="http://schemas.microsoft.com/office/drawing/2016/5/9/chartex" xmlns:cx4="http://schemas.microsoft.com/office/drawing/2016/5/10/chartex" xmlns:cx5="http://schemas.microsoft.com/office/drawing/2016/5/11/chartex" xmlns:cx6="http://schemas.microsoft.com/office/drawing/2016/5/12/chartex" xmlns:cx7="http://schemas.microsoft.com/office/drawing/2016/5/13/chartex" xmlns:cx8="http://schemas.microsoft.com/office/drawing/2016/5/14/chartex" xmlns:mc="http://schemas.openxmlformats.org/markup-compatibility/2006" xmlns:aink="http://schemas.microsoft.com/office/drawing/2016/ink" xmlns:am3d="http://schemas.microsoft.com/office/drawing/2017/model3d" xmlns:o="urn:schemas-microsoft-com:office:office" xmlns:oel="http://schemas.microsoft.com/office/2019/extlst" xmlns:r="http://schemas.openxmlformats.org/officeDocument/2006/relationships" xmlns:m="http://schemas.openxmlformats.org/officeDocument/2006/math" xmlns:v="urn:schemas-microsoft-com:vml" xmlns:wp14="http://schemas.microsoft.com/office/word/2010/wordprocessingDrawing" xmlns:wp="http://schemas.openxmlformats.org/drawingml/2006/wordprocessingDrawing" xmlns:w10="urn:schemas-microsoft-com:office:word" xmlns:w="http://schemas.openxmlformats.org/wordprocessingml/2006/main" xmlns:w14="http://schemas.microsoft.com/office/word/2010/wordml" xmlns:w15="http://schemas.microsoft.com/office/word/2012/wordml" xmlns:w16cex="http://schemas.microsoft.com/office/word/2018/wordml/cex" xmlns:w16cid="http://schemas.microsoft.com/office/word/2016/wordml/cid" xmlns:w16="http://schemas.microsoft.com/office/word/2018/wordml" xmlns:w16sdtdh="http://schemas.microsoft.com/office/word/2020/wordml/sdtdatahash" xmlns:w16se="http://schemas.microsoft.com/office/word/2015/wordml/symex" xmlns:wpg="http://schemas.microsoft.com/office/word/2010/wordprocessingGroup" xmlns:wpi="http://schemas.microsoft.com/office/word/2010/wordprocessingInk" xmlns:wne="http://schemas.microsoft.com/office/word/2006/wordml" xmlns:wps="http://schemas.microsoft.com/office/word/2010/wordprocessingShape" mc:Ignorable="w14 w15 w16se w16cid w16 w16cex w16sdtdh wp14">
-  <w16cid:commentId w16cid:paraId="331F2C40" w16cid:durableId="573C3541"/>
-  <w16cid:commentId w16cid:paraId="1C476777" w16cid:durableId="68A2A021"/>
-</w16cid:commentsIds>
 </file>
 
 <file path=word/endnotes.xml><?xml version="1.0" encoding="utf-8"?>
@@ -4655,6 +4859,92 @@
       </w:rPr>
     </w:lvl>
   </w:abstractNum>
+  <w:abstractNum w:abstractNumId="5" w15:restartNumberingAfterBreak="0">
+    <w:nsid w:val="79EB7391"/>
+    <w:multiLevelType w:val="hybridMultilevel"/>
+    <w:tmpl w:val="8FA8A06E"/>
+    <w:lvl w:ilvl="0" w:tplc="0409000F">
+      <w:start w:val="1"/>
+      <w:numFmt w:val="decimal"/>
+      <w:lvlText w:val="%1."/>
+      <w:lvlJc w:val="left"/>
+      <w:pPr>
+        <w:ind w:left="720" w:hanging="360"/>
+      </w:pPr>
+    </w:lvl>
+    <w:lvl w:ilvl="1" w:tplc="04090019" w:tentative="1">
+      <w:start w:val="1"/>
+      <w:numFmt w:val="lowerLetter"/>
+      <w:lvlText w:val="%2."/>
+      <w:lvlJc w:val="left"/>
+      <w:pPr>
+        <w:ind w:left="1440" w:hanging="360"/>
+      </w:pPr>
+    </w:lvl>
+    <w:lvl w:ilvl="2" w:tplc="0409001B" w:tentative="1">
+      <w:start w:val="1"/>
+      <w:numFmt w:val="lowerRoman"/>
+      <w:lvlText w:val="%3."/>
+      <w:lvlJc w:val="right"/>
+      <w:pPr>
+        <w:ind w:left="2160" w:hanging="180"/>
+      </w:pPr>
+    </w:lvl>
+    <w:lvl w:ilvl="3" w:tplc="0409000F" w:tentative="1">
+      <w:start w:val="1"/>
+      <w:numFmt w:val="decimal"/>
+      <w:lvlText w:val="%4."/>
+      <w:lvlJc w:val="left"/>
+      <w:pPr>
+        <w:ind w:left="2880" w:hanging="360"/>
+      </w:pPr>
+    </w:lvl>
+    <w:lvl w:ilvl="4" w:tplc="04090019" w:tentative="1">
+      <w:start w:val="1"/>
+      <w:numFmt w:val="lowerLetter"/>
+      <w:lvlText w:val="%5."/>
+      <w:lvlJc w:val="left"/>
+      <w:pPr>
+        <w:ind w:left="3600" w:hanging="360"/>
+      </w:pPr>
+    </w:lvl>
+    <w:lvl w:ilvl="5" w:tplc="0409001B" w:tentative="1">
+      <w:start w:val="1"/>
+      <w:numFmt w:val="lowerRoman"/>
+      <w:lvlText w:val="%6."/>
+      <w:lvlJc w:val="right"/>
+      <w:pPr>
+        <w:ind w:left="4320" w:hanging="180"/>
+      </w:pPr>
+    </w:lvl>
+    <w:lvl w:ilvl="6" w:tplc="0409000F" w:tentative="1">
+      <w:start w:val="1"/>
+      <w:numFmt w:val="decimal"/>
+      <w:lvlText w:val="%7."/>
+      <w:lvlJc w:val="left"/>
+      <w:pPr>
+        <w:ind w:left="5040" w:hanging="360"/>
+      </w:pPr>
+    </w:lvl>
+    <w:lvl w:ilvl="7" w:tplc="04090019" w:tentative="1">
+      <w:start w:val="1"/>
+      <w:numFmt w:val="lowerLetter"/>
+      <w:lvlText w:val="%8."/>
+      <w:lvlJc w:val="left"/>
+      <w:pPr>
+        <w:ind w:left="5760" w:hanging="360"/>
+      </w:pPr>
+    </w:lvl>
+    <w:lvl w:ilvl="8" w:tplc="0409001B" w:tentative="1">
+      <w:start w:val="1"/>
+      <w:numFmt w:val="lowerRoman"/>
+      <w:lvlText w:val="%9."/>
+      <w:lvlJc w:val="right"/>
+      <w:pPr>
+        <w:ind w:left="6480" w:hanging="180"/>
+      </w:pPr>
+    </w:lvl>
+  </w:abstractNum>
   <w:num w:numId="1" w16cid:durableId="479007690">
     <w:abstractNumId w:val="0"/>
   </w:num>
@@ -4670,15 +4960,10 @@
   <w:num w:numId="5" w16cid:durableId="254359821">
     <w:abstractNumId w:val="4"/>
   </w:num>
+  <w:num w:numId="6" w16cid:durableId="448397467">
+    <w:abstractNumId w:val="5"/>
+  </w:num>
 </w:numbering>
-</file>
-
-<file path=word/people.xml><?xml version="1.0" encoding="utf-8"?>
-<w15:people xmlns:wpc="http://schemas.microsoft.com/office/word/2010/wordprocessingCanvas" xmlns:cx="http://schemas.microsoft.com/office/drawing/2014/chartex" xmlns:cx1="http://schemas.microsoft.com/office/drawing/2015/9/8/chartex" xmlns:cx2="http://schemas.microsoft.com/office/drawing/2015/10/21/chartex" xmlns:cx3="http://schemas.microsoft.com/office/drawing/2016/5/9/chartex" xmlns:cx4="http://schemas.microsoft.com/office/drawing/2016/5/10/chartex" xmlns:cx5="http://schemas.microsoft.com/office/drawing/2016/5/11/chartex" xmlns:cx6="http://schemas.microsoft.com/office/drawing/2016/5/12/chartex" xmlns:cx7="http://schemas.microsoft.com/office/drawing/2016/5/13/chartex" xmlns:cx8="http://schemas.microsoft.com/office/drawing/2016/5/14/chartex" xmlns:mc="http://schemas.openxmlformats.org/markup-compatibility/2006" xmlns:aink="http://schemas.microsoft.com/office/drawing/2016/ink" xmlns:am3d="http://schemas.microsoft.com/office/drawing/2017/model3d" xmlns:o="urn:schemas-microsoft-com:office:office" xmlns:oel="http://schemas.microsoft.com/office/2019/extlst" xmlns:r="http://schemas.openxmlformats.org/officeDocument/2006/relationships" xmlns:m="http://schemas.openxmlformats.org/officeDocument/2006/math" xmlns:v="urn:schemas-microsoft-com:vml" xmlns:wp14="http://schemas.microsoft.com/office/word/2010/wordprocessingDrawing" xmlns:wp="http://schemas.openxmlformats.org/drawingml/2006/wordprocessingDrawing" xmlns:w10="urn:schemas-microsoft-com:office:word" xmlns:w="http://schemas.openxmlformats.org/wordprocessingml/2006/main" xmlns:w14="http://schemas.microsoft.com/office/word/2010/wordml" xmlns:w15="http://schemas.microsoft.com/office/word/2012/wordml" xmlns:w16cex="http://schemas.microsoft.com/office/word/2018/wordml/cex" xmlns:w16cid="http://schemas.microsoft.com/office/word/2016/wordml/cid" xmlns:w16="http://schemas.microsoft.com/office/word/2018/wordml" xmlns:w16sdtdh="http://schemas.microsoft.com/office/word/2020/wordml/sdtdatahash" xmlns:w16se="http://schemas.microsoft.com/office/word/2015/wordml/symex" xmlns:wpg="http://schemas.microsoft.com/office/word/2010/wordprocessingGroup" xmlns:wpi="http://schemas.microsoft.com/office/word/2010/wordprocessingInk" xmlns:wne="http://schemas.microsoft.com/office/word/2006/wordml" xmlns:wps="http://schemas.microsoft.com/office/word/2010/wordprocessingShape" mc:Ignorable="w14 w15 w16se w16cid w16 w16cex w16sdtdh wp14">
-  <w15:person w15:author="Luis CT">
-    <w15:presenceInfo w15:providerId="Windows Live" w15:userId="d651bbff101f7d6a"/>
-  </w15:person>
-</w15:people>
 </file>
 
 <file path=word/styles.xml><?xml version="1.0" encoding="utf-8"?>
@@ -5102,7 +5387,6 @@
     <w:basedOn w:val="Normal"/>
     <w:next w:val="Normal"/>
     <w:uiPriority w:val="9"/>
-    <w:semiHidden/>
     <w:unhideWhenUsed/>
     <w:qFormat/>
     <w:pPr>

</xml_diff>

<commit_message>
Fixed document format. Minor changes. Same information.
</commit_message>
<xml_diff>
--- a/01_Documentation/Technology Survey Report.docx
+++ b/01_Documentation/Technology Survey Report.docx
@@ -799,13 +799,6 @@
           <w:szCs w:val="20"/>
         </w:rPr>
       </w:pPr>
-      <w:r>
-        <w:rPr>
-          <w:sz w:val="20"/>
-          <w:szCs w:val="20"/>
-        </w:rPr>
-        <w:t>Driving is a complex activity that demands a high level of cognitive functioning and emotional regulation. When individuals are experiencing depression, anger, or excitement, their ability to effectively navigate the challenges of driving becomes severely compromised. Depression, for example, can lead to decreased motivation and energy levels, resulting in diminished concentration and slower reaction times. This may manifest as delayed responses to traffic signals, reduced awareness of surrounding vehicles, or an inability to anticipate and appropriately react to potential hazards. Similarly, anger can cloud judgment and lead to impulsive and aggressive driving behaviors such as tailgating, excessive speeding, or engaging in confrontations with other drivers. These behaviors not only increase the likelihood of accidents but also escalate tensions on the road, creating unsafe conditions for everyone involved.</w:t>
-      </w:r>
     </w:p>
     <w:p>
       <w:pPr>
@@ -816,6 +809,13 @@
           <w:szCs w:val="20"/>
         </w:rPr>
       </w:pPr>
+      <w:r>
+        <w:rPr>
+          <w:sz w:val="20"/>
+          <w:szCs w:val="20"/>
+        </w:rPr>
+        <w:t>Driving is a complex activity that demands a high level of cognitive functioning and emotional regulation. When individuals are experiencing depression, anger, or excitement, their ability to effectively navigate the challenges of driving becomes severely compromised. Depression, for example, can lead to decreased motivation and energy levels, resulting in diminished concentration and slower reaction times. This may manifest as delayed responses to traffic signals, reduced awareness of surrounding vehicles, or an inability to anticipate and appropriately react to potential hazards. Similarly, anger can cloud judgment and lead to impulsive and aggressive driving behaviors such as tailgating, excessive speeding, or engaging in confrontations with other drivers. These behaviors not only increase the likelihood of accidents but also escalate tensions on the road, creating unsafe conditions for everyone involved.</w:t>
+      </w:r>
     </w:p>
     <w:p>
       <w:pPr>
@@ -826,13 +826,6 @@
           <w:szCs w:val="20"/>
         </w:rPr>
       </w:pPr>
-      <w:r>
-        <w:rPr>
-          <w:sz w:val="20"/>
-          <w:szCs w:val="20"/>
-        </w:rPr>
-        <w:t>Furthermore, the heightened emotional state associated with excitement can lead to a sense of invincibility and risk-taking behavior behind the wheel. Excited drivers may be more prone to engaging in distractions such as texting, talking on the phone, or fiddling with infotainment systems, all of which divert attention away from the task of driving. Additionally, excitement can manifest as overconfidence, leading drivers to underestimate the dangers of certain maneuvers or road conditions. This combination of diminished attention, impaired decision-making, and increased risk-taking significantly elevates the probability of accidents and poses a serious threat to the safety of all road users. Recognizing the potential dangers of driving under the influence of intense emotions underscores the importance of prioritizing mental and emotional well-being, as well as cultivating mindfulness and self-awareness while operating a vehicle.</w:t>
-      </w:r>
     </w:p>
     <w:p>
       <w:pPr>
@@ -843,6 +836,13 @@
           <w:szCs w:val="20"/>
         </w:rPr>
       </w:pPr>
+      <w:r>
+        <w:rPr>
+          <w:sz w:val="20"/>
+          <w:szCs w:val="20"/>
+        </w:rPr>
+        <w:t>Furthermore, the heightened emotional state associated with excitement can lead to a sense of invincibility and risk-taking behavior behind the wheel. Excited drivers may be more prone to engaging in distractions such as texting, talking on the phone, or fiddling with infotainment systems, all of which divert attention away from the task of driving. Additionally, excitement can manifest as overconfidence, leading drivers to underestimate the dangers of certain maneuvers or road conditions. This combination of diminished attention, impaired decision-making, and increased risk-taking significantly elevates the probability of accidents and poses a serious threat to the safety of all road users. Recognizing the potential dangers of driving under the influence of intense emotions underscores the importance of prioritizing mental and emotional well-being, as well as cultivating mindfulness and self-awareness while operating a vehicle.</w:t>
+      </w:r>
     </w:p>
     <w:p>
       <w:pPr>
@@ -853,146 +853,6 @@
           <w:szCs w:val="20"/>
         </w:rPr>
       </w:pPr>
-      <w:r>
-        <w:rPr>
-          <w:sz w:val="20"/>
-          <w:szCs w:val="20"/>
-        </w:rPr>
-        <w:t>Based on the above information</w:t>
-      </w:r>
-      <w:r>
-        <w:rPr>
-          <w:sz w:val="20"/>
-          <w:szCs w:val="20"/>
-        </w:rPr>
-        <w:t>, we will d</w:t>
-      </w:r>
-      <w:r>
-        <w:rPr>
-          <w:sz w:val="20"/>
-          <w:szCs w:val="20"/>
-        </w:rPr>
-        <w:t>evelop</w:t>
-      </w:r>
-      <w:r>
-        <w:rPr>
-          <w:sz w:val="20"/>
-          <w:szCs w:val="20"/>
-        </w:rPr>
-        <w:t xml:space="preserve"> a Facial Recognition System</w:t>
-      </w:r>
-      <w:r>
-        <w:rPr>
-          <w:sz w:val="20"/>
-          <w:szCs w:val="20"/>
-        </w:rPr>
-        <w:t xml:space="preserve"> </w:t>
-      </w:r>
-      <w:r>
-        <w:rPr>
-          <w:sz w:val="20"/>
-          <w:szCs w:val="20"/>
-        </w:rPr>
-        <w:t xml:space="preserve">mounted inside a vehicle </w:t>
-      </w:r>
-      <w:r>
-        <w:rPr>
-          <w:sz w:val="20"/>
-          <w:szCs w:val="20"/>
-        </w:rPr>
-        <w:t xml:space="preserve">that can </w:t>
-      </w:r>
-      <w:r>
-        <w:rPr>
-          <w:sz w:val="20"/>
-          <w:szCs w:val="20"/>
-        </w:rPr>
-        <w:t xml:space="preserve">evaluate the user’s </w:t>
-      </w:r>
-      <w:r>
-        <w:rPr>
-          <w:sz w:val="20"/>
-          <w:szCs w:val="20"/>
-        </w:rPr>
-        <w:t>emotions</w:t>
-      </w:r>
-      <w:r>
-        <w:rPr>
-          <w:sz w:val="20"/>
-          <w:szCs w:val="20"/>
-        </w:rPr>
-        <w:t>. B</w:t>
-      </w:r>
-      <w:r>
-        <w:rPr>
-          <w:sz w:val="20"/>
-          <w:szCs w:val="20"/>
-        </w:rPr>
-        <w:t xml:space="preserve">ased on </w:t>
-      </w:r>
-      <w:r>
-        <w:rPr>
-          <w:sz w:val="20"/>
-          <w:szCs w:val="20"/>
-        </w:rPr>
-        <w:t>his/her expression</w:t>
-      </w:r>
-      <w:r>
-        <w:rPr>
-          <w:sz w:val="20"/>
-          <w:szCs w:val="20"/>
-        </w:rPr>
-        <w:t>s,</w:t>
-      </w:r>
-      <w:r>
-        <w:rPr>
-          <w:sz w:val="20"/>
-          <w:szCs w:val="20"/>
-        </w:rPr>
-        <w:t xml:space="preserve"> the system will send a set of custom messages</w:t>
-      </w:r>
-      <w:r>
-        <w:rPr>
-          <w:sz w:val="20"/>
-          <w:szCs w:val="20"/>
-        </w:rPr>
-        <w:t xml:space="preserve"> into the vehicle</w:t>
-      </w:r>
-      <w:r>
-        <w:rPr>
-          <w:sz w:val="20"/>
-          <w:szCs w:val="20"/>
-        </w:rPr>
-        <w:t xml:space="preserve"> CAN</w:t>
-      </w:r>
-      <w:r>
-        <w:rPr>
-          <w:sz w:val="20"/>
-          <w:szCs w:val="20"/>
-        </w:rPr>
-        <w:t xml:space="preserve"> bus</w:t>
-      </w:r>
-      <w:r>
-        <w:rPr>
-          <w:sz w:val="20"/>
-          <w:szCs w:val="20"/>
-        </w:rPr>
-        <w:t xml:space="preserve"> and prevent it from exceeding a defined speed limit.</w:t>
-      </w:r>
-      <w:r>
-        <w:rPr>
-          <w:sz w:val="20"/>
-          <w:szCs w:val="20"/>
-        </w:rPr>
-        <w:t xml:space="preserve"> The system will also notify a set of emergency contacts via SMS or email</w:t>
-      </w:r>
-      <w:r>
-        <w:rPr>
-          <w:sz w:val="20"/>
-          <w:szCs w:val="20"/>
-        </w:rPr>
-        <w:t>.</w:t>
-      </w:r>
     </w:p>
     <w:p>
       <w:pPr>
@@ -1003,6 +863,146 @@
           <w:szCs w:val="20"/>
         </w:rPr>
       </w:pPr>
+      <w:r>
+        <w:rPr>
+          <w:sz w:val="20"/>
+          <w:szCs w:val="20"/>
+        </w:rPr>
+        <w:t>Based on the above information</w:t>
+      </w:r>
+      <w:r>
+        <w:rPr>
+          <w:sz w:val="20"/>
+          <w:szCs w:val="20"/>
+        </w:rPr>
+        <w:t>, we will d</w:t>
+      </w:r>
+      <w:r>
+        <w:rPr>
+          <w:sz w:val="20"/>
+          <w:szCs w:val="20"/>
+        </w:rPr>
+        <w:t>evelop</w:t>
+      </w:r>
+      <w:r>
+        <w:rPr>
+          <w:sz w:val="20"/>
+          <w:szCs w:val="20"/>
+        </w:rPr>
+        <w:t xml:space="preserve"> a Facial Recognition System</w:t>
+      </w:r>
+      <w:r>
+        <w:rPr>
+          <w:sz w:val="20"/>
+          <w:szCs w:val="20"/>
+        </w:rPr>
+        <w:t xml:space="preserve"> </w:t>
+      </w:r>
+      <w:r>
+        <w:rPr>
+          <w:sz w:val="20"/>
+          <w:szCs w:val="20"/>
+        </w:rPr>
+        <w:t xml:space="preserve">mounted inside a vehicle </w:t>
+      </w:r>
+      <w:r>
+        <w:rPr>
+          <w:sz w:val="20"/>
+          <w:szCs w:val="20"/>
+        </w:rPr>
+        <w:t xml:space="preserve">that can </w:t>
+      </w:r>
+      <w:r>
+        <w:rPr>
+          <w:sz w:val="20"/>
+          <w:szCs w:val="20"/>
+        </w:rPr>
+        <w:t xml:space="preserve">evaluate the user’s </w:t>
+      </w:r>
+      <w:r>
+        <w:rPr>
+          <w:sz w:val="20"/>
+          <w:szCs w:val="20"/>
+        </w:rPr>
+        <w:t>emotions</w:t>
+      </w:r>
+      <w:r>
+        <w:rPr>
+          <w:sz w:val="20"/>
+          <w:szCs w:val="20"/>
+        </w:rPr>
+        <w:t>. B</w:t>
+      </w:r>
+      <w:r>
+        <w:rPr>
+          <w:sz w:val="20"/>
+          <w:szCs w:val="20"/>
+        </w:rPr>
+        <w:t xml:space="preserve">ased on </w:t>
+      </w:r>
+      <w:r>
+        <w:rPr>
+          <w:sz w:val="20"/>
+          <w:szCs w:val="20"/>
+        </w:rPr>
+        <w:t>his/her expression</w:t>
+      </w:r>
+      <w:r>
+        <w:rPr>
+          <w:sz w:val="20"/>
+          <w:szCs w:val="20"/>
+        </w:rPr>
+        <w:t>s,</w:t>
+      </w:r>
+      <w:r>
+        <w:rPr>
+          <w:sz w:val="20"/>
+          <w:szCs w:val="20"/>
+        </w:rPr>
+        <w:t xml:space="preserve"> the system will send a set of custom messages</w:t>
+      </w:r>
+      <w:r>
+        <w:rPr>
+          <w:sz w:val="20"/>
+          <w:szCs w:val="20"/>
+        </w:rPr>
+        <w:t xml:space="preserve"> into the vehicle</w:t>
+      </w:r>
+      <w:r>
+        <w:rPr>
+          <w:sz w:val="20"/>
+          <w:szCs w:val="20"/>
+        </w:rPr>
+        <w:t xml:space="preserve"> CAN</w:t>
+      </w:r>
+      <w:r>
+        <w:rPr>
+          <w:sz w:val="20"/>
+          <w:szCs w:val="20"/>
+        </w:rPr>
+        <w:t xml:space="preserve"> bus</w:t>
+      </w:r>
+      <w:r>
+        <w:rPr>
+          <w:sz w:val="20"/>
+          <w:szCs w:val="20"/>
+        </w:rPr>
+        <w:t xml:space="preserve"> and prevent it from exceeding a defined speed limit.</w:t>
+      </w:r>
+      <w:r>
+        <w:rPr>
+          <w:sz w:val="20"/>
+          <w:szCs w:val="20"/>
+        </w:rPr>
+        <w:t xml:space="preserve"> The system will also notify a set of emergency contacts via SMS or email</w:t>
+      </w:r>
+      <w:r>
+        <w:rPr>
+          <w:sz w:val="20"/>
+          <w:szCs w:val="20"/>
+        </w:rPr>
+        <w:t>.</w:t>
+      </w:r>
     </w:p>
     <w:p>
       <w:pPr>
@@ -1013,55 +1013,6 @@
           <w:szCs w:val="20"/>
         </w:rPr>
       </w:pPr>
-      <w:r>
-        <w:rPr>
-          <w:sz w:val="20"/>
-          <w:szCs w:val="20"/>
-        </w:rPr>
-        <w:t xml:space="preserve">The applications </w:t>
-      </w:r>
-      <w:r>
-        <w:rPr>
-          <w:sz w:val="20"/>
-          <w:szCs w:val="20"/>
-        </w:rPr>
-        <w:t>of this system are very wide</w:t>
-      </w:r>
-      <w:r>
-        <w:rPr>
-          <w:sz w:val="20"/>
-          <w:szCs w:val="20"/>
-        </w:rPr>
-        <w:t xml:space="preserve"> and will expand in following phases of the project</w:t>
-      </w:r>
-      <w:r>
-        <w:rPr>
-          <w:sz w:val="20"/>
-          <w:szCs w:val="20"/>
-        </w:rPr>
-        <w:t xml:space="preserve">. </w:t>
-      </w:r>
-      <w:r>
-        <w:rPr>
-          <w:sz w:val="20"/>
-          <w:szCs w:val="20"/>
-        </w:rPr>
-        <w:t>The following</w:t>
-      </w:r>
-      <w:r>
-        <w:rPr>
-          <w:sz w:val="20"/>
-          <w:szCs w:val="20"/>
-        </w:rPr>
-        <w:t xml:space="preserve"> table shows </w:t>
-      </w:r>
-      <w:r>
-        <w:rPr>
-          <w:sz w:val="20"/>
-          <w:szCs w:val="20"/>
-        </w:rPr>
-        <w:t>the road map of the application.</w:t>
-      </w:r>
     </w:p>
     <w:p>
       <w:pPr>
@@ -1072,26 +1023,55 @@
           <w:szCs w:val="20"/>
         </w:rPr>
       </w:pPr>
-    </w:p>
-    <w:p>
-      <w:pPr>
-        <w:pStyle w:val="NoSpacing"/>
-        <w:jc w:val="both"/>
-        <w:rPr>
-          <w:sz w:val="20"/>
-          <w:szCs w:val="20"/>
-        </w:rPr>
-      </w:pPr>
-    </w:p>
-    <w:p>
-      <w:pPr>
-        <w:pStyle w:val="NoSpacing"/>
-        <w:jc w:val="both"/>
-        <w:rPr>
-          <w:sz w:val="20"/>
-          <w:szCs w:val="20"/>
-        </w:rPr>
-      </w:pPr>
+      <w:r>
+        <w:rPr>
+          <w:sz w:val="20"/>
+          <w:szCs w:val="20"/>
+        </w:rPr>
+        <w:t xml:space="preserve">The applications </w:t>
+      </w:r>
+      <w:r>
+        <w:rPr>
+          <w:sz w:val="20"/>
+          <w:szCs w:val="20"/>
+        </w:rPr>
+        <w:t>of this system are very wide</w:t>
+      </w:r>
+      <w:r>
+        <w:rPr>
+          <w:sz w:val="20"/>
+          <w:szCs w:val="20"/>
+        </w:rPr>
+        <w:t xml:space="preserve"> and will expand in following phases of the project</w:t>
+      </w:r>
+      <w:r>
+        <w:rPr>
+          <w:sz w:val="20"/>
+          <w:szCs w:val="20"/>
+        </w:rPr>
+        <w:t xml:space="preserve">. </w:t>
+      </w:r>
+      <w:r>
+        <w:rPr>
+          <w:sz w:val="20"/>
+          <w:szCs w:val="20"/>
+        </w:rPr>
+        <w:t>The following</w:t>
+      </w:r>
+      <w:r>
+        <w:rPr>
+          <w:sz w:val="20"/>
+          <w:szCs w:val="20"/>
+        </w:rPr>
+        <w:t xml:space="preserve"> table shows </w:t>
+      </w:r>
+      <w:r>
+        <w:rPr>
+          <w:sz w:val="20"/>
+          <w:szCs w:val="20"/>
+        </w:rPr>
+        <w:t>the road map of the application.</w:t>
+      </w:r>
     </w:p>
     <w:p>
       <w:pPr>
@@ -1172,6 +1152,7 @@
                 <w:sz w:val="20"/>
                 <w:szCs w:val="20"/>
               </w:rPr>
+              <w:lastRenderedPageBreak/>
               <w:t>Capability</w:t>
             </w:r>
           </w:p>
@@ -2508,15 +2489,7 @@
           <w:sz w:val="20"/>
           <w:szCs w:val="20"/>
         </w:rPr>
-        <w:t xml:space="preserve">This research is all about making computers better at understanding how we feel just by looking at us, listening to us, and maybe even by picking other subtle clues in the expressions. The goal is to bridge the </w:t>
-      </w:r>
-      <w:r>
-        <w:rPr>
-          <w:sz w:val="20"/>
-          <w:szCs w:val="20"/>
-        </w:rPr>
-        <w:lastRenderedPageBreak/>
-        <w:t>gap between the basic emotions that a compute can currently recognize and the complex emotions we experience.</w:t>
+        <w:t>This research is all about making computers better at understanding how we feel just by looking at us, listening to us, and maybe even by picking other subtle clues in the expressions. The goal is to bridge the gap between the basic emotions that a compute can currently recognize and the complex emotions we experience.</w:t>
       </w:r>
     </w:p>
     <w:p>
@@ -2538,6 +2511,7 @@
           <w:sz w:val="20"/>
           <w:szCs w:val="20"/>
         </w:rPr>
+        <w:lastRenderedPageBreak/>
         <w:t>2.2 Deep</w:t>
       </w:r>
       <w:r>
@@ -2576,6 +2550,16 @@
         </w:rPr>
         <w:t>]</w:t>
       </w:r>
+    </w:p>
+    <w:p>
+      <w:pPr>
+        <w:spacing w:after="160" w:line="259" w:lineRule="auto"/>
+        <w:jc w:val="both"/>
+        <w:rPr>
+          <w:sz w:val="20"/>
+          <w:szCs w:val="20"/>
+        </w:rPr>
+      </w:pPr>
     </w:p>
     <w:p>
       <w:pPr>
@@ -2922,6 +2906,20 @@
         </w:rPr>
         <w:t>]</w:t>
       </w:r>
+    </w:p>
+    <w:p>
+      <w:pPr>
+        <w:autoSpaceDE w:val="0"/>
+        <w:autoSpaceDN w:val="0"/>
+        <w:adjustRightInd w:val="0"/>
+        <w:spacing w:line="240" w:lineRule="auto"/>
+        <w:jc w:val="both"/>
+        <w:rPr>
+          <w:rFonts w:eastAsia="Calibri"/>
+          <w:sz w:val="20"/>
+          <w:szCs w:val="20"/>
+        </w:rPr>
+      </w:pPr>
     </w:p>
     <w:p>
       <w:pPr>

</xml_diff>

<commit_message>
Modified format for Technology Survey Report.
</commit_message>
<xml_diff>
--- a/01_Documentation/Technology Survey Report.docx
+++ b/01_Documentation/Technology Survey Report.docx
@@ -10,8 +10,6 @@
           <w:rFonts w:eastAsia="Calibri"/>
           <w:b/>
           <w:bCs/>
-          <w:sz w:val="24"/>
-          <w:szCs w:val="24"/>
         </w:rPr>
       </w:pPr>
       <w:bookmarkStart w:id="0" w:name="_gjdgxs" w:colFirst="0" w:colLast="0"/>
@@ -21,8 +19,6 @@
           <w:rFonts w:eastAsia="Calibri"/>
           <w:b/>
           <w:bCs/>
-          <w:sz w:val="24"/>
-          <w:szCs w:val="24"/>
         </w:rPr>
         <w:t xml:space="preserve">ECE 579 Intelligent Systems, </w:t>
       </w:r>
@@ -31,8 +27,6 @@
           <w:rFonts w:eastAsia="Calibri"/>
           <w:b/>
           <w:bCs/>
-          <w:sz w:val="24"/>
-          <w:szCs w:val="24"/>
         </w:rPr>
         <w:t>Winter</w:t>
       </w:r>
@@ -41,8 +35,6 @@
           <w:rFonts w:eastAsia="Calibri"/>
           <w:b/>
           <w:bCs/>
-          <w:sz w:val="24"/>
-          <w:szCs w:val="24"/>
         </w:rPr>
         <w:t xml:space="preserve"> 202</w:t>
       </w:r>
@@ -51,8 +43,6 @@
           <w:rFonts w:eastAsia="Calibri"/>
           <w:b/>
           <w:bCs/>
-          <w:sz w:val="24"/>
-          <w:szCs w:val="24"/>
         </w:rPr>
         <w:t>4</w:t>
       </w:r>
@@ -65,8 +55,6 @@
           <w:rFonts w:eastAsia="Calibri"/>
           <w:b/>
           <w:bCs/>
-          <w:sz w:val="24"/>
-          <w:szCs w:val="24"/>
         </w:rPr>
       </w:pPr>
       <w:r>
@@ -74,8 +62,6 @@
           <w:rFonts w:eastAsia="Calibri"/>
           <w:b/>
           <w:bCs/>
-          <w:sz w:val="24"/>
-          <w:szCs w:val="24"/>
         </w:rPr>
         <w:t>Technology Survey Report</w:t>
       </w:r>
@@ -86,8 +72,8 @@
         <w:rPr>
           <w:rFonts w:eastAsiaTheme="minorEastAsia"/>
           <w:b/>
-          <w:sz w:val="20"/>
-          <w:szCs w:val="20"/>
+          <w:sz w:val="18"/>
+          <w:szCs w:val="18"/>
           <w:u w:val="single"/>
           <w:lang w:val="en-US" w:eastAsia="zh-CN"/>
         </w:rPr>
@@ -98,15 +84,15 @@
         <w:spacing w:after="160" w:line="259" w:lineRule="auto"/>
         <w:rPr>
           <w:rFonts w:eastAsia="Calibri"/>
-          <w:sz w:val="20"/>
-          <w:szCs w:val="20"/>
+          <w:sz w:val="18"/>
+          <w:szCs w:val="18"/>
         </w:rPr>
       </w:pPr>
       <w:r>
         <w:rPr>
           <w:b/>
-          <w:sz w:val="20"/>
-          <w:szCs w:val="20"/>
+          <w:sz w:val="18"/>
+          <w:szCs w:val="18"/>
           <w:u w:val="single"/>
         </w:rPr>
         <w:t>Project title</w:t>
@@ -114,16 +100,16 @@
       <w:r>
         <w:rPr>
           <w:b/>
-          <w:sz w:val="20"/>
-          <w:szCs w:val="20"/>
+          <w:sz w:val="18"/>
+          <w:szCs w:val="18"/>
         </w:rPr>
         <w:t>: Facial Expression Recognition System</w:t>
       </w:r>
       <w:r>
         <w:rPr>
           <w:b/>
-          <w:sz w:val="20"/>
-          <w:szCs w:val="20"/>
+          <w:sz w:val="18"/>
+          <w:szCs w:val="18"/>
         </w:rPr>
         <w:t xml:space="preserve"> (</w:t>
       </w:r>
@@ -131,8 +117,8 @@
       <w:r>
         <w:rPr>
           <w:b/>
-          <w:sz w:val="20"/>
-          <w:szCs w:val="20"/>
+          <w:sz w:val="18"/>
+          <w:szCs w:val="18"/>
         </w:rPr>
         <w:t>FERSys</w:t>
       </w:r>
@@ -140,24 +126,24 @@
       <w:r>
         <w:rPr>
           <w:b/>
-          <w:sz w:val="20"/>
-          <w:szCs w:val="20"/>
+          <w:sz w:val="18"/>
+          <w:szCs w:val="18"/>
         </w:rPr>
         <w:t>)</w:t>
       </w:r>
       <w:r>
         <w:rPr>
           <w:b/>
-          <w:sz w:val="20"/>
-          <w:szCs w:val="20"/>
+          <w:sz w:val="18"/>
+          <w:szCs w:val="18"/>
         </w:rPr>
         <w:t xml:space="preserve"> for Personalized Vehicle Settings</w:t>
       </w:r>
       <w:r>
         <w:rPr>
           <w:rFonts w:eastAsia="Calibri"/>
-          <w:sz w:val="20"/>
-          <w:szCs w:val="20"/>
+          <w:sz w:val="18"/>
+          <w:szCs w:val="18"/>
         </w:rPr>
         <w:t>.</w:t>
       </w:r>
@@ -168,8 +154,8 @@
         <w:rPr>
           <w:rFonts w:eastAsia="Times New Roman"/>
           <w:b/>
-          <w:sz w:val="20"/>
-          <w:szCs w:val="20"/>
+          <w:sz w:val="18"/>
+          <w:szCs w:val="18"/>
           <w:lang w:val="en-US" w:eastAsia="zh-CN"/>
         </w:rPr>
       </w:pPr>
@@ -177,8 +163,8 @@
         <w:rPr>
           <w:rFonts w:eastAsia="Times New Roman"/>
           <w:b/>
-          <w:sz w:val="20"/>
-          <w:szCs w:val="20"/>
+          <w:sz w:val="18"/>
+          <w:szCs w:val="18"/>
           <w:u w:val="single"/>
           <w:lang w:val="en-US" w:eastAsia="zh-CN"/>
         </w:rPr>
@@ -188,8 +174,8 @@
         <w:rPr>
           <w:rFonts w:eastAsia="Times New Roman"/>
           <w:b/>
-          <w:sz w:val="20"/>
-          <w:szCs w:val="20"/>
+          <w:sz w:val="18"/>
+          <w:szCs w:val="18"/>
           <w:lang w:val="en-US" w:eastAsia="zh-CN"/>
         </w:rPr>
         <w:t>: Julio Murillo Amezcua and Luis Castaneda-Trejo.</w:t>
@@ -200,16 +186,16 @@
         <w:spacing w:after="160" w:line="259" w:lineRule="auto"/>
         <w:rPr>
           <w:rFonts w:eastAsia="Calibri"/>
-          <w:sz w:val="20"/>
-          <w:szCs w:val="20"/>
+          <w:sz w:val="18"/>
+          <w:szCs w:val="18"/>
         </w:rPr>
       </w:pPr>
       <w:r>
         <w:rPr>
           <w:rFonts w:eastAsia="Times New Roman"/>
           <w:b/>
-          <w:sz w:val="20"/>
-          <w:szCs w:val="20"/>
+          <w:sz w:val="18"/>
+          <w:szCs w:val="18"/>
           <w:u w:val="single"/>
           <w:lang w:val="en-US" w:eastAsia="zh-CN"/>
         </w:rPr>
@@ -218,16 +204,16 @@
       <w:r>
         <w:rPr>
           <w:rFonts w:eastAsia="Calibri"/>
-          <w:sz w:val="20"/>
-          <w:szCs w:val="20"/>
+          <w:sz w:val="18"/>
+          <w:szCs w:val="18"/>
         </w:rPr>
         <w:t>:</w:t>
       </w:r>
       <w:r>
         <w:rPr>
           <w:rFonts w:eastAsia="Calibri"/>
-          <w:sz w:val="20"/>
-          <w:szCs w:val="20"/>
+          <w:sz w:val="18"/>
+          <w:szCs w:val="18"/>
         </w:rPr>
         <w:t xml:space="preserve"> </w:t>
       </w:r>
@@ -759,15 +745,6 @@
     </w:p>
     <w:p>
       <w:pPr>
-        <w:pStyle w:val="NoSpacing"/>
-        <w:rPr>
-          <w:sz w:val="20"/>
-          <w:szCs w:val="20"/>
-        </w:rPr>
-      </w:pPr>
-    </w:p>
-    <w:p>
-      <w:pPr>
         <w:pStyle w:val="Heading2"/>
         <w:numPr>
           <w:ilvl w:val="0"/>
@@ -776,16 +753,16 @@
         <w:rPr>
           <w:b/>
           <w:bCs/>
-          <w:sz w:val="24"/>
-          <w:szCs w:val="24"/>
+          <w:sz w:val="22"/>
+          <w:szCs w:val="22"/>
         </w:rPr>
       </w:pPr>
       <w:r>
         <w:rPr>
           <w:b/>
           <w:bCs/>
-          <w:sz w:val="24"/>
-          <w:szCs w:val="24"/>
+          <w:sz w:val="22"/>
+          <w:szCs w:val="22"/>
         </w:rPr>
         <w:t>Introduction</w:t>
       </w:r>
@@ -795,313 +772,273 @@
         <w:pStyle w:val="NoSpacing"/>
         <w:jc w:val="both"/>
         <w:rPr>
-          <w:sz w:val="20"/>
-          <w:szCs w:val="20"/>
-        </w:rPr>
-      </w:pPr>
+          <w:sz w:val="18"/>
+          <w:szCs w:val="18"/>
+        </w:rPr>
+      </w:pPr>
+      <w:r>
+        <w:rPr>
+          <w:sz w:val="18"/>
+          <w:szCs w:val="18"/>
+        </w:rPr>
+        <w:t>Driving is a complex activity that demands a high level of cognitive functioning and emotional regulation. When individuals are experiencing depression, anger, or excitement, their ability to effectively navigate the challenges of driving becomes severely compromised. Depression, for example, can lead to decreased motivation and energy levels, resulting in diminished concentration and slower reaction times. This may manifest as delayed responses to traffic signals, reduced awareness of surrounding vehicles, or an inability to anticipate and appropriately react to potential hazards. Similarly, anger can cloud judgment and lead to impulsive and aggressive driving behaviors such as tailgating, excessive speeding, or engaging in confrontations with other drivers. These behaviors not only increase the likelihood of accidents but also escalate tensions on the road, creating unsafe conditions for everyone involved.</w:t>
+      </w:r>
     </w:p>
     <w:p>
       <w:pPr>
         <w:pStyle w:val="NoSpacing"/>
         <w:jc w:val="both"/>
         <w:rPr>
-          <w:sz w:val="20"/>
-          <w:szCs w:val="20"/>
-        </w:rPr>
-      </w:pPr>
-      <w:r>
-        <w:rPr>
-          <w:sz w:val="20"/>
-          <w:szCs w:val="20"/>
-        </w:rPr>
-        <w:t>Driving is a complex activity that demands a high level of cognitive functioning and emotional regulation. When individuals are experiencing depression, anger, or excitement, their ability to effectively navigate the challenges of driving becomes severely compromised. Depression, for example, can lead to decreased motivation and energy levels, resulting in diminished concentration and slower reaction times. This may manifest as delayed responses to traffic signals, reduced awareness of surrounding vehicles, or an inability to anticipate and appropriately react to potential hazards. Similarly, anger can cloud judgment and lead to impulsive and aggressive driving behaviors such as tailgating, excessive speeding, or engaging in confrontations with other drivers. These behaviors not only increase the likelihood of accidents but also escalate tensions on the road, creating unsafe conditions for everyone involved.</w:t>
-      </w:r>
+          <w:sz w:val="18"/>
+          <w:szCs w:val="18"/>
+        </w:rPr>
+      </w:pPr>
     </w:p>
     <w:p>
       <w:pPr>
         <w:pStyle w:val="NoSpacing"/>
         <w:jc w:val="both"/>
         <w:rPr>
-          <w:sz w:val="20"/>
-          <w:szCs w:val="20"/>
-        </w:rPr>
-      </w:pPr>
+          <w:sz w:val="18"/>
+          <w:szCs w:val="18"/>
+        </w:rPr>
+      </w:pPr>
+      <w:r>
+        <w:rPr>
+          <w:sz w:val="18"/>
+          <w:szCs w:val="18"/>
+        </w:rPr>
+        <w:t>Furthermore, the heightened emotional state associated with excitement can lead to a sense of invincibility and risk-taking behavior behind the wheel. Excited drivers may be more prone to engaging in distractions such as texting, talking on the phone, or fiddling with infotainment systems, all of which divert attention away from the task of driving. Additionally, excitement can manifest as overconfidence, leading drivers to underestimate the dangers of certain maneuvers or road conditions. This combination of diminished attention, impaired decision-making, and increased risk-taking significantly elevates the probability of accidents and poses a serious threat to the safety of all road users. Recognizing the potential dangers of driving under the influence of intense emotions underscores the importance of prioritizing mental and emotional well-being, as well as cultivating mindfulness and self-awareness while operating a vehicle.</w:t>
+      </w:r>
     </w:p>
     <w:p>
       <w:pPr>
         <w:pStyle w:val="NoSpacing"/>
         <w:jc w:val="both"/>
         <w:rPr>
-          <w:sz w:val="20"/>
-          <w:szCs w:val="20"/>
-        </w:rPr>
-      </w:pPr>
-      <w:r>
-        <w:rPr>
-          <w:sz w:val="20"/>
-          <w:szCs w:val="20"/>
-        </w:rPr>
-        <w:t>Furthermore, the heightened emotional state associated with excitement can lead to a sense of invincibility and risk-taking behavior behind the wheel. Excited drivers may be more prone to engaging in distractions such as texting, talking on the phone, or fiddling with infotainment systems, all of which divert attention away from the task of driving. Additionally, excitement can manifest as overconfidence, leading drivers to underestimate the dangers of certain maneuvers or road conditions. This combination of diminished attention, impaired decision-making, and increased risk-taking significantly elevates the probability of accidents and poses a serious threat to the safety of all road users. Recognizing the potential dangers of driving under the influence of intense emotions underscores the importance of prioritizing mental and emotional well-being, as well as cultivating mindfulness and self-awareness while operating a vehicle.</w:t>
-      </w:r>
+          <w:sz w:val="18"/>
+          <w:szCs w:val="18"/>
+        </w:rPr>
+      </w:pPr>
     </w:p>
     <w:p>
       <w:pPr>
         <w:pStyle w:val="NoSpacing"/>
         <w:jc w:val="both"/>
         <w:rPr>
-          <w:sz w:val="20"/>
-          <w:szCs w:val="20"/>
-        </w:rPr>
-      </w:pPr>
+          <w:sz w:val="18"/>
+          <w:szCs w:val="18"/>
+        </w:rPr>
+      </w:pPr>
+      <w:r>
+        <w:rPr>
+          <w:sz w:val="18"/>
+          <w:szCs w:val="18"/>
+        </w:rPr>
+        <w:t>Based on the above information</w:t>
+      </w:r>
+      <w:r>
+        <w:rPr>
+          <w:sz w:val="18"/>
+          <w:szCs w:val="18"/>
+        </w:rPr>
+        <w:t>, we will d</w:t>
+      </w:r>
+      <w:r>
+        <w:rPr>
+          <w:sz w:val="18"/>
+          <w:szCs w:val="18"/>
+        </w:rPr>
+        <w:t>evelop</w:t>
+      </w:r>
+      <w:r>
+        <w:rPr>
+          <w:sz w:val="18"/>
+          <w:szCs w:val="18"/>
+        </w:rPr>
+        <w:t xml:space="preserve"> a Facial Recognition System</w:t>
+      </w:r>
+      <w:r>
+        <w:rPr>
+          <w:sz w:val="18"/>
+          <w:szCs w:val="18"/>
+        </w:rPr>
+        <w:t xml:space="preserve"> </w:t>
+      </w:r>
+      <w:r>
+        <w:rPr>
+          <w:sz w:val="18"/>
+          <w:szCs w:val="18"/>
+        </w:rPr>
+        <w:t xml:space="preserve">mounted inside a vehicle </w:t>
+      </w:r>
+      <w:r>
+        <w:rPr>
+          <w:sz w:val="18"/>
+          <w:szCs w:val="18"/>
+        </w:rPr>
+        <w:t xml:space="preserve">that can </w:t>
+      </w:r>
+      <w:r>
+        <w:rPr>
+          <w:sz w:val="18"/>
+          <w:szCs w:val="18"/>
+        </w:rPr>
+        <w:t xml:space="preserve">evaluate the user’s </w:t>
+      </w:r>
+      <w:r>
+        <w:rPr>
+          <w:sz w:val="18"/>
+          <w:szCs w:val="18"/>
+        </w:rPr>
+        <w:t>emotions</w:t>
+      </w:r>
+      <w:r>
+        <w:rPr>
+          <w:sz w:val="18"/>
+          <w:szCs w:val="18"/>
+        </w:rPr>
+        <w:t>. B</w:t>
+      </w:r>
+      <w:r>
+        <w:rPr>
+          <w:sz w:val="18"/>
+          <w:szCs w:val="18"/>
+        </w:rPr>
+        <w:t xml:space="preserve">ased on </w:t>
+      </w:r>
+      <w:r>
+        <w:rPr>
+          <w:sz w:val="18"/>
+          <w:szCs w:val="18"/>
+        </w:rPr>
+        <w:t>his/her expression</w:t>
+      </w:r>
+      <w:r>
+        <w:rPr>
+          <w:sz w:val="18"/>
+          <w:szCs w:val="18"/>
+        </w:rPr>
+        <w:t>s,</w:t>
+      </w:r>
+      <w:r>
+        <w:rPr>
+          <w:sz w:val="18"/>
+          <w:szCs w:val="18"/>
+        </w:rPr>
+        <w:t xml:space="preserve"> the system will send a set of custom messages</w:t>
+      </w:r>
+      <w:r>
+        <w:rPr>
+          <w:sz w:val="18"/>
+          <w:szCs w:val="18"/>
+        </w:rPr>
+        <w:t xml:space="preserve"> into the vehicle</w:t>
+      </w:r>
+      <w:r>
+        <w:rPr>
+          <w:sz w:val="18"/>
+          <w:szCs w:val="18"/>
+        </w:rPr>
+        <w:t xml:space="preserve"> CAN</w:t>
+      </w:r>
+      <w:r>
+        <w:rPr>
+          <w:sz w:val="18"/>
+          <w:szCs w:val="18"/>
+        </w:rPr>
+        <w:t xml:space="preserve"> bus</w:t>
+      </w:r>
+      <w:r>
+        <w:rPr>
+          <w:sz w:val="18"/>
+          <w:szCs w:val="18"/>
+        </w:rPr>
+        <w:t xml:space="preserve"> and prevent it from exceeding a defined speed limit.</w:t>
+      </w:r>
+      <w:r>
+        <w:rPr>
+          <w:sz w:val="18"/>
+          <w:szCs w:val="18"/>
+        </w:rPr>
+        <w:t xml:space="preserve"> The system will also notify a set of emergency contacts via SMS or email</w:t>
+      </w:r>
+      <w:r>
+        <w:rPr>
+          <w:sz w:val="18"/>
+          <w:szCs w:val="18"/>
+        </w:rPr>
+        <w:t>.</w:t>
+      </w:r>
     </w:p>
     <w:p>
       <w:pPr>
         <w:pStyle w:val="NoSpacing"/>
         <w:jc w:val="both"/>
         <w:rPr>
-          <w:sz w:val="20"/>
-          <w:szCs w:val="20"/>
-        </w:rPr>
-      </w:pPr>
-      <w:r>
-        <w:rPr>
-          <w:sz w:val="20"/>
-          <w:szCs w:val="20"/>
-        </w:rPr>
-        <w:t>Based on the above information</w:t>
-      </w:r>
-      <w:r>
-        <w:rPr>
-          <w:sz w:val="20"/>
-          <w:szCs w:val="20"/>
-        </w:rPr>
-        <w:t>, we will d</w:t>
-      </w:r>
-      <w:r>
-        <w:rPr>
-          <w:sz w:val="20"/>
-          <w:szCs w:val="20"/>
-        </w:rPr>
-        <w:t>evelop</w:t>
-      </w:r>
-      <w:r>
-        <w:rPr>
-          <w:sz w:val="20"/>
-          <w:szCs w:val="20"/>
-        </w:rPr>
-        <w:t xml:space="preserve"> a Facial Recognition System</w:t>
-      </w:r>
-      <w:r>
-        <w:rPr>
-          <w:sz w:val="20"/>
-          <w:szCs w:val="20"/>
-        </w:rPr>
-        <w:t xml:space="preserve"> </w:t>
-      </w:r>
-      <w:r>
-        <w:rPr>
-          <w:sz w:val="20"/>
-          <w:szCs w:val="20"/>
-        </w:rPr>
-        <w:t xml:space="preserve">mounted inside a vehicle </w:t>
-      </w:r>
-      <w:r>
-        <w:rPr>
-          <w:sz w:val="20"/>
-          <w:szCs w:val="20"/>
-        </w:rPr>
-        <w:t xml:space="preserve">that can </w:t>
-      </w:r>
-      <w:r>
-        <w:rPr>
-          <w:sz w:val="20"/>
-          <w:szCs w:val="20"/>
-        </w:rPr>
-        <w:t xml:space="preserve">evaluate the user’s </w:t>
-      </w:r>
-      <w:r>
-        <w:rPr>
-          <w:sz w:val="20"/>
-          <w:szCs w:val="20"/>
-        </w:rPr>
-        <w:t>emotions</w:t>
-      </w:r>
-      <w:r>
-        <w:rPr>
-          <w:sz w:val="20"/>
-          <w:szCs w:val="20"/>
-        </w:rPr>
-        <w:t>. B</w:t>
-      </w:r>
-      <w:r>
-        <w:rPr>
-          <w:sz w:val="20"/>
-          <w:szCs w:val="20"/>
-        </w:rPr>
-        <w:t xml:space="preserve">ased on </w:t>
-      </w:r>
-      <w:r>
-        <w:rPr>
-          <w:sz w:val="20"/>
-          <w:szCs w:val="20"/>
-        </w:rPr>
-        <w:t>his/her expression</w:t>
-      </w:r>
-      <w:r>
-        <w:rPr>
-          <w:sz w:val="20"/>
-          <w:szCs w:val="20"/>
-        </w:rPr>
-        <w:t>s,</w:t>
-      </w:r>
-      <w:r>
-        <w:rPr>
-          <w:sz w:val="20"/>
-          <w:szCs w:val="20"/>
-        </w:rPr>
-        <w:t xml:space="preserve"> the system will send a set of custom messages</w:t>
-      </w:r>
-      <w:r>
-        <w:rPr>
-          <w:sz w:val="20"/>
-          <w:szCs w:val="20"/>
-        </w:rPr>
-        <w:t xml:space="preserve"> into the vehicle</w:t>
-      </w:r>
-      <w:r>
-        <w:rPr>
-          <w:sz w:val="20"/>
-          <w:szCs w:val="20"/>
-        </w:rPr>
-        <w:t xml:space="preserve"> CAN</w:t>
-      </w:r>
-      <w:r>
-        <w:rPr>
-          <w:sz w:val="20"/>
-          <w:szCs w:val="20"/>
-        </w:rPr>
-        <w:t xml:space="preserve"> bus</w:t>
-      </w:r>
-      <w:r>
-        <w:rPr>
-          <w:sz w:val="20"/>
-          <w:szCs w:val="20"/>
-        </w:rPr>
-        <w:t xml:space="preserve"> and prevent it from exceeding a defined speed limit.</w:t>
-      </w:r>
-      <w:r>
-        <w:rPr>
-          <w:sz w:val="20"/>
-          <w:szCs w:val="20"/>
-        </w:rPr>
-        <w:t xml:space="preserve"> The system will also notify a set of emergency contacts via SMS or email</w:t>
-      </w:r>
-      <w:r>
-        <w:rPr>
-          <w:sz w:val="20"/>
-          <w:szCs w:val="20"/>
-        </w:rPr>
-        <w:t>.</w:t>
-      </w:r>
+          <w:sz w:val="18"/>
+          <w:szCs w:val="18"/>
+        </w:rPr>
+      </w:pPr>
     </w:p>
     <w:p>
       <w:pPr>
         <w:pStyle w:val="NoSpacing"/>
         <w:jc w:val="both"/>
         <w:rPr>
-          <w:sz w:val="20"/>
-          <w:szCs w:val="20"/>
-        </w:rPr>
-      </w:pPr>
-    </w:p>
-    <w:p>
-      <w:pPr>
-        <w:pStyle w:val="NoSpacing"/>
-        <w:jc w:val="both"/>
-        <w:rPr>
-          <w:sz w:val="20"/>
-          <w:szCs w:val="20"/>
-        </w:rPr>
-      </w:pPr>
-      <w:r>
-        <w:rPr>
-          <w:sz w:val="20"/>
-          <w:szCs w:val="20"/>
+          <w:sz w:val="18"/>
+          <w:szCs w:val="18"/>
+        </w:rPr>
+      </w:pPr>
+      <w:r>
+        <w:rPr>
+          <w:sz w:val="18"/>
+          <w:szCs w:val="18"/>
         </w:rPr>
         <w:t xml:space="preserve">The applications </w:t>
       </w:r>
       <w:r>
         <w:rPr>
-          <w:sz w:val="20"/>
-          <w:szCs w:val="20"/>
+          <w:sz w:val="18"/>
+          <w:szCs w:val="18"/>
         </w:rPr>
         <w:t>of this system are very wide</w:t>
       </w:r>
       <w:r>
         <w:rPr>
-          <w:sz w:val="20"/>
-          <w:szCs w:val="20"/>
+          <w:sz w:val="18"/>
+          <w:szCs w:val="18"/>
         </w:rPr>
         <w:t xml:space="preserve"> and will expand in following phases of the project</w:t>
       </w:r>
       <w:r>
         <w:rPr>
-          <w:sz w:val="20"/>
-          <w:szCs w:val="20"/>
+          <w:sz w:val="18"/>
+          <w:szCs w:val="18"/>
         </w:rPr>
         <w:t xml:space="preserve">. </w:t>
       </w:r>
       <w:r>
         <w:rPr>
-          <w:sz w:val="20"/>
-          <w:szCs w:val="20"/>
+          <w:sz w:val="18"/>
+          <w:szCs w:val="18"/>
         </w:rPr>
         <w:t>The following</w:t>
       </w:r>
       <w:r>
         <w:rPr>
-          <w:sz w:val="20"/>
-          <w:szCs w:val="20"/>
+          <w:sz w:val="18"/>
+          <w:szCs w:val="18"/>
         </w:rPr>
         <w:t xml:space="preserve"> table shows </w:t>
       </w:r>
       <w:r>
         <w:rPr>
-          <w:sz w:val="20"/>
-          <w:szCs w:val="20"/>
+          <w:sz w:val="18"/>
+          <w:szCs w:val="18"/>
         </w:rPr>
         <w:t>the road map of the application.</w:t>
       </w:r>
-    </w:p>
-    <w:p>
-      <w:pPr>
-        <w:pStyle w:val="NoSpacing"/>
-        <w:jc w:val="both"/>
-        <w:rPr>
-          <w:sz w:val="20"/>
-          <w:szCs w:val="20"/>
-        </w:rPr>
-      </w:pPr>
-    </w:p>
-    <w:p>
-      <w:pPr>
-        <w:pStyle w:val="NoSpacing"/>
-        <w:jc w:val="both"/>
-        <w:rPr>
-          <w:sz w:val="20"/>
-          <w:szCs w:val="20"/>
-        </w:rPr>
-      </w:pPr>
-    </w:p>
-    <w:p>
-      <w:pPr>
-        <w:pStyle w:val="NoSpacing"/>
-        <w:jc w:val="both"/>
-        <w:rPr>
-          <w:sz w:val="20"/>
-          <w:szCs w:val="20"/>
-        </w:rPr>
-      </w:pPr>
     </w:p>
     <w:p>
       <w:pPr>
@@ -1141,18 +1078,17 @@
               <w:rPr>
                 <w:b/>
                 <w:bCs/>
-                <w:sz w:val="20"/>
-                <w:szCs w:val="20"/>
+                <w:sz w:val="18"/>
+                <w:szCs w:val="18"/>
               </w:rPr>
             </w:pPr>
             <w:r>
               <w:rPr>
                 <w:b/>
                 <w:bCs/>
-                <w:sz w:val="20"/>
-                <w:szCs w:val="20"/>
-              </w:rPr>
-              <w:lastRenderedPageBreak/>
+                <w:sz w:val="18"/>
+                <w:szCs w:val="18"/>
+              </w:rPr>
               <w:t>Capability</w:t>
             </w:r>
           </w:p>
@@ -1169,16 +1105,16 @@
               <w:rPr>
                 <w:b/>
                 <w:bCs/>
-                <w:sz w:val="20"/>
-                <w:szCs w:val="20"/>
+                <w:sz w:val="18"/>
+                <w:szCs w:val="18"/>
               </w:rPr>
             </w:pPr>
             <w:r>
               <w:rPr>
                 <w:b/>
                 <w:bCs/>
-                <w:sz w:val="20"/>
-                <w:szCs w:val="20"/>
+                <w:sz w:val="18"/>
+                <w:szCs w:val="18"/>
               </w:rPr>
               <w:t>1</w:t>
             </w:r>
@@ -1186,8 +1122,8 @@
               <w:rPr>
                 <w:b/>
                 <w:bCs/>
-                <w:sz w:val="20"/>
-                <w:szCs w:val="20"/>
+                <w:sz w:val="18"/>
+                <w:szCs w:val="18"/>
                 <w:vertAlign w:val="superscript"/>
               </w:rPr>
               <w:t>st</w:t>
@@ -1196,8 +1132,8 @@
               <w:rPr>
                 <w:b/>
                 <w:bCs/>
-                <w:sz w:val="20"/>
-                <w:szCs w:val="20"/>
+                <w:sz w:val="18"/>
+                <w:szCs w:val="18"/>
               </w:rPr>
               <w:t xml:space="preserve"> Release</w:t>
             </w:r>
@@ -1215,16 +1151,16 @@
               <w:rPr>
                 <w:b/>
                 <w:bCs/>
-                <w:sz w:val="20"/>
-                <w:szCs w:val="20"/>
+                <w:sz w:val="18"/>
+                <w:szCs w:val="18"/>
               </w:rPr>
             </w:pPr>
             <w:r>
               <w:rPr>
                 <w:b/>
                 <w:bCs/>
-                <w:sz w:val="20"/>
-                <w:szCs w:val="20"/>
+                <w:sz w:val="18"/>
+                <w:szCs w:val="18"/>
               </w:rPr>
               <w:t>Future Development</w:t>
             </w:r>
@@ -1244,14 +1180,14 @@
               <w:pStyle w:val="NoSpacing"/>
               <w:jc w:val="both"/>
               <w:rPr>
-                <w:sz w:val="20"/>
-                <w:szCs w:val="20"/>
+                <w:sz w:val="18"/>
+                <w:szCs w:val="18"/>
               </w:rPr>
             </w:pPr>
             <w:r>
               <w:rPr>
-                <w:sz w:val="20"/>
-                <w:szCs w:val="20"/>
+                <w:sz w:val="18"/>
+                <w:szCs w:val="18"/>
               </w:rPr>
               <w:t>Facial expression recognition</w:t>
             </w:r>
@@ -1266,15 +1202,15 @@
               <w:pStyle w:val="NoSpacing"/>
               <w:jc w:val="center"/>
               <w:rPr>
-                <w:sz w:val="20"/>
-                <w:szCs w:val="20"/>
+                <w:sz w:val="18"/>
+                <w:szCs w:val="18"/>
               </w:rPr>
             </w:pPr>
             <w:r>
               <w:rPr>
                 <w:rFonts w:ascii="Segoe UI Symbol" w:hAnsi="Segoe UI Symbol" w:cs="Segoe UI Symbol"/>
-                <w:sz w:val="20"/>
-                <w:szCs w:val="20"/>
+                <w:sz w:val="18"/>
+                <w:szCs w:val="18"/>
               </w:rPr>
               <w:t>✓</w:t>
             </w:r>
@@ -1289,8 +1225,8 @@
               <w:pStyle w:val="NoSpacing"/>
               <w:jc w:val="both"/>
               <w:rPr>
-                <w:sz w:val="20"/>
-                <w:szCs w:val="20"/>
+                <w:sz w:val="18"/>
+                <w:szCs w:val="18"/>
               </w:rPr>
             </w:pPr>
           </w:p>
@@ -1309,14 +1245,14 @@
               <w:pStyle w:val="NoSpacing"/>
               <w:jc w:val="both"/>
               <w:rPr>
-                <w:sz w:val="20"/>
-                <w:szCs w:val="20"/>
+                <w:sz w:val="18"/>
+                <w:szCs w:val="18"/>
               </w:rPr>
             </w:pPr>
             <w:r>
               <w:rPr>
-                <w:sz w:val="20"/>
-                <w:szCs w:val="20"/>
+                <w:sz w:val="18"/>
+                <w:szCs w:val="18"/>
               </w:rPr>
               <w:t>Voice expression recognition</w:t>
             </w:r>
@@ -1331,8 +1267,8 @@
               <w:pStyle w:val="NoSpacing"/>
               <w:jc w:val="both"/>
               <w:rPr>
-                <w:sz w:val="20"/>
-                <w:szCs w:val="20"/>
+                <w:sz w:val="18"/>
+                <w:szCs w:val="18"/>
               </w:rPr>
             </w:pPr>
           </w:p>
@@ -1346,15 +1282,15 @@
               <w:pStyle w:val="NoSpacing"/>
               <w:jc w:val="center"/>
               <w:rPr>
-                <w:sz w:val="20"/>
-                <w:szCs w:val="20"/>
+                <w:sz w:val="18"/>
+                <w:szCs w:val="18"/>
               </w:rPr>
             </w:pPr>
             <w:r>
               <w:rPr>
                 <w:rFonts w:ascii="Segoe UI Symbol" w:hAnsi="Segoe UI Symbol" w:cs="Segoe UI Symbol"/>
-                <w:sz w:val="20"/>
-                <w:szCs w:val="20"/>
+                <w:sz w:val="18"/>
+                <w:szCs w:val="18"/>
               </w:rPr>
               <w:t>✓</w:t>
             </w:r>
@@ -1375,14 +1311,14 @@
               <w:pStyle w:val="NoSpacing"/>
               <w:jc w:val="both"/>
               <w:rPr>
-                <w:sz w:val="20"/>
-                <w:szCs w:val="20"/>
+                <w:sz w:val="18"/>
+                <w:szCs w:val="18"/>
               </w:rPr>
             </w:pPr>
             <w:r>
               <w:rPr>
-                <w:sz w:val="20"/>
-                <w:szCs w:val="20"/>
+                <w:sz w:val="18"/>
+                <w:szCs w:val="18"/>
               </w:rPr>
               <w:t>Speed behavior recognition</w:t>
             </w:r>
@@ -1397,8 +1333,8 @@
               <w:pStyle w:val="NoSpacing"/>
               <w:jc w:val="both"/>
               <w:rPr>
-                <w:sz w:val="20"/>
-                <w:szCs w:val="20"/>
+                <w:sz w:val="18"/>
+                <w:szCs w:val="18"/>
               </w:rPr>
             </w:pPr>
           </w:p>
@@ -1412,15 +1348,15 @@
               <w:pStyle w:val="NoSpacing"/>
               <w:jc w:val="center"/>
               <w:rPr>
-                <w:sz w:val="20"/>
-                <w:szCs w:val="20"/>
+                <w:sz w:val="18"/>
+                <w:szCs w:val="18"/>
               </w:rPr>
             </w:pPr>
             <w:r>
               <w:rPr>
                 <w:rFonts w:ascii="Segoe UI Symbol" w:hAnsi="Segoe UI Symbol" w:cs="Segoe UI Symbol"/>
-                <w:sz w:val="20"/>
-                <w:szCs w:val="20"/>
+                <w:sz w:val="18"/>
+                <w:szCs w:val="18"/>
               </w:rPr>
               <w:t>✓</w:t>
             </w:r>
@@ -1440,14 +1376,14 @@
               <w:pStyle w:val="NoSpacing"/>
               <w:jc w:val="both"/>
               <w:rPr>
-                <w:sz w:val="20"/>
-                <w:szCs w:val="20"/>
+                <w:sz w:val="18"/>
+                <w:szCs w:val="18"/>
               </w:rPr>
             </w:pPr>
             <w:r>
               <w:rPr>
-                <w:sz w:val="20"/>
-                <w:szCs w:val="20"/>
+                <w:sz w:val="18"/>
+                <w:szCs w:val="18"/>
               </w:rPr>
               <w:t>CAN communication</w:t>
             </w:r>
@@ -1462,15 +1398,15 @@
               <w:pStyle w:val="NoSpacing"/>
               <w:jc w:val="center"/>
               <w:rPr>
-                <w:sz w:val="20"/>
-                <w:szCs w:val="20"/>
+                <w:sz w:val="18"/>
+                <w:szCs w:val="18"/>
               </w:rPr>
             </w:pPr>
             <w:r>
               <w:rPr>
                 <w:rFonts w:ascii="Segoe UI Symbol" w:hAnsi="Segoe UI Symbol" w:cs="Segoe UI Symbol"/>
-                <w:sz w:val="20"/>
-                <w:szCs w:val="20"/>
+                <w:sz w:val="18"/>
+                <w:szCs w:val="18"/>
               </w:rPr>
               <w:t>✓</w:t>
             </w:r>
@@ -1485,8 +1421,8 @@
               <w:pStyle w:val="NoSpacing"/>
               <w:jc w:val="center"/>
               <w:rPr>
-                <w:sz w:val="20"/>
-                <w:szCs w:val="20"/>
+                <w:sz w:val="18"/>
+                <w:szCs w:val="18"/>
               </w:rPr>
             </w:pPr>
           </w:p>
@@ -1505,14 +1441,14 @@
               <w:pStyle w:val="NoSpacing"/>
               <w:jc w:val="both"/>
               <w:rPr>
-                <w:sz w:val="20"/>
-                <w:szCs w:val="20"/>
+                <w:sz w:val="18"/>
+                <w:szCs w:val="18"/>
               </w:rPr>
             </w:pPr>
             <w:r>
               <w:rPr>
-                <w:sz w:val="20"/>
-                <w:szCs w:val="20"/>
+                <w:sz w:val="18"/>
+                <w:szCs w:val="18"/>
               </w:rPr>
               <w:t>Email simulation</w:t>
             </w:r>
@@ -1527,15 +1463,15 @@
               <w:pStyle w:val="NoSpacing"/>
               <w:jc w:val="center"/>
               <w:rPr>
-                <w:sz w:val="20"/>
-                <w:szCs w:val="20"/>
+                <w:sz w:val="18"/>
+                <w:szCs w:val="18"/>
               </w:rPr>
             </w:pPr>
             <w:r>
               <w:rPr>
                 <w:rFonts w:ascii="Segoe UI Symbol" w:hAnsi="Segoe UI Symbol" w:cs="Segoe UI Symbol"/>
-                <w:sz w:val="20"/>
-                <w:szCs w:val="20"/>
+                <w:sz w:val="18"/>
+                <w:szCs w:val="18"/>
               </w:rPr>
               <w:t>✓</w:t>
             </w:r>
@@ -1550,8 +1486,8 @@
               <w:pStyle w:val="NoSpacing"/>
               <w:jc w:val="center"/>
               <w:rPr>
-                <w:sz w:val="20"/>
-                <w:szCs w:val="20"/>
+                <w:sz w:val="18"/>
+                <w:szCs w:val="18"/>
               </w:rPr>
             </w:pPr>
           </w:p>
@@ -1570,14 +1506,14 @@
               <w:pStyle w:val="NoSpacing"/>
               <w:jc w:val="both"/>
               <w:rPr>
-                <w:sz w:val="20"/>
-                <w:szCs w:val="20"/>
+                <w:sz w:val="18"/>
+                <w:szCs w:val="18"/>
               </w:rPr>
             </w:pPr>
             <w:r>
               <w:rPr>
-                <w:sz w:val="20"/>
-                <w:szCs w:val="20"/>
+                <w:sz w:val="18"/>
+                <w:szCs w:val="18"/>
               </w:rPr>
               <w:t>Email notification</w:t>
             </w:r>
@@ -1592,8 +1528,8 @@
               <w:pStyle w:val="NoSpacing"/>
               <w:jc w:val="center"/>
               <w:rPr>
-                <w:sz w:val="20"/>
-                <w:szCs w:val="20"/>
+                <w:sz w:val="18"/>
+                <w:szCs w:val="18"/>
               </w:rPr>
             </w:pPr>
           </w:p>
@@ -1607,15 +1543,15 @@
               <w:pStyle w:val="NoSpacing"/>
               <w:jc w:val="center"/>
               <w:rPr>
-                <w:sz w:val="20"/>
-                <w:szCs w:val="20"/>
+                <w:sz w:val="18"/>
+                <w:szCs w:val="18"/>
               </w:rPr>
             </w:pPr>
             <w:r>
               <w:rPr>
                 <w:rFonts w:ascii="Segoe UI Symbol" w:hAnsi="Segoe UI Symbol" w:cs="Segoe UI Symbol"/>
-                <w:sz w:val="20"/>
-                <w:szCs w:val="20"/>
+                <w:sz w:val="18"/>
+                <w:szCs w:val="18"/>
               </w:rPr>
               <w:t>✓</w:t>
             </w:r>
@@ -1704,42 +1640,42 @@
         <w:pStyle w:val="NoSpacing"/>
         <w:jc w:val="both"/>
         <w:rPr>
-          <w:sz w:val="20"/>
-          <w:szCs w:val="20"/>
-        </w:rPr>
-      </w:pPr>
-      <w:r>
-        <w:rPr>
-          <w:sz w:val="20"/>
-          <w:szCs w:val="20"/>
+          <w:sz w:val="18"/>
+          <w:szCs w:val="18"/>
+        </w:rPr>
+      </w:pPr>
+      <w:r>
+        <w:rPr>
+          <w:sz w:val="18"/>
+          <w:szCs w:val="18"/>
         </w:rPr>
         <w:t xml:space="preserve">The </w:t>
       </w:r>
       <w:r>
         <w:rPr>
-          <w:sz w:val="20"/>
-          <w:szCs w:val="20"/>
+          <w:sz w:val="18"/>
+          <w:szCs w:val="18"/>
         </w:rPr>
         <w:t>following</w:t>
       </w:r>
       <w:r>
         <w:rPr>
-          <w:sz w:val="20"/>
-          <w:szCs w:val="20"/>
+          <w:sz w:val="18"/>
+          <w:szCs w:val="18"/>
         </w:rPr>
         <w:t xml:space="preserve"> </w:t>
       </w:r>
       <w:r>
         <w:rPr>
-          <w:sz w:val="20"/>
-          <w:szCs w:val="20"/>
+          <w:sz w:val="18"/>
+          <w:szCs w:val="18"/>
         </w:rPr>
         <w:t xml:space="preserve">elements </w:t>
       </w:r>
       <w:r>
         <w:rPr>
-          <w:sz w:val="20"/>
-          <w:szCs w:val="20"/>
+          <w:sz w:val="18"/>
+          <w:szCs w:val="18"/>
         </w:rPr>
         <w:t>summarize the technologies that will be used for this project:</w:t>
       </w:r>
@@ -1749,8 +1685,8 @@
         <w:pStyle w:val="NoSpacing"/>
         <w:jc w:val="both"/>
         <w:rPr>
-          <w:sz w:val="20"/>
-          <w:szCs w:val="20"/>
+          <w:sz w:val="18"/>
+          <w:szCs w:val="18"/>
         </w:rPr>
       </w:pPr>
     </w:p>
@@ -1761,8 +1697,8 @@
         <w:rPr>
           <w:b/>
           <w:bCs/>
-          <w:sz w:val="20"/>
-          <w:szCs w:val="20"/>
+          <w:sz w:val="18"/>
+          <w:szCs w:val="18"/>
           <w:u w:val="single"/>
         </w:rPr>
       </w:pPr>
@@ -1770,10 +1706,11 @@
         <w:rPr>
           <w:b/>
           <w:bCs/>
-          <w:sz w:val="20"/>
-          <w:szCs w:val="20"/>
+          <w:sz w:val="18"/>
+          <w:szCs w:val="18"/>
           <w:u w:val="single"/>
         </w:rPr>
+        <w:lastRenderedPageBreak/>
         <w:t>AI Model</w:t>
       </w:r>
     </w:p>
@@ -1784,8 +1721,8 @@
         <w:rPr>
           <w:b/>
           <w:bCs/>
-          <w:sz w:val="20"/>
-          <w:szCs w:val="20"/>
+          <w:sz w:val="18"/>
+          <w:szCs w:val="18"/>
           <w:u w:val="single"/>
         </w:rPr>
       </w:pPr>
@@ -1795,15 +1732,15 @@
         <w:pStyle w:val="NoSpacing"/>
         <w:jc w:val="both"/>
         <w:rPr>
-          <w:sz w:val="20"/>
-          <w:szCs w:val="20"/>
+          <w:sz w:val="18"/>
+          <w:szCs w:val="18"/>
         </w:rPr>
       </w:pPr>
       <w:proofErr w:type="spellStart"/>
       <w:r>
         <w:rPr>
-          <w:sz w:val="20"/>
-          <w:szCs w:val="20"/>
+          <w:sz w:val="18"/>
+          <w:szCs w:val="18"/>
           <w:highlight w:val="yellow"/>
         </w:rPr>
         <w:t>Tbd</w:t>
@@ -1811,8 +1748,8 @@
       <w:proofErr w:type="spellEnd"/>
       <w:r>
         <w:rPr>
-          <w:sz w:val="20"/>
-          <w:szCs w:val="20"/>
+          <w:sz w:val="18"/>
+          <w:szCs w:val="18"/>
           <w:highlight w:val="yellow"/>
         </w:rPr>
         <w:t>…</w:t>
@@ -1825,8 +1762,8 @@
         <w:rPr>
           <w:b/>
           <w:bCs/>
-          <w:sz w:val="20"/>
-          <w:szCs w:val="20"/>
+          <w:sz w:val="18"/>
+          <w:szCs w:val="18"/>
           <w:u w:val="single"/>
         </w:rPr>
       </w:pPr>
@@ -1838,8 +1775,8 @@
         <w:rPr>
           <w:b/>
           <w:bCs/>
-          <w:sz w:val="20"/>
-          <w:szCs w:val="20"/>
+          <w:sz w:val="18"/>
+          <w:szCs w:val="18"/>
           <w:u w:val="single"/>
         </w:rPr>
       </w:pPr>
@@ -1847,8 +1784,8 @@
         <w:rPr>
           <w:b/>
           <w:bCs/>
-          <w:sz w:val="20"/>
-          <w:szCs w:val="20"/>
+          <w:sz w:val="18"/>
+          <w:szCs w:val="18"/>
           <w:u w:val="single"/>
         </w:rPr>
         <w:t>NI</w:t>
@@ -1857,8 +1794,8 @@
         <w:rPr>
           <w:b/>
           <w:bCs/>
-          <w:sz w:val="20"/>
-          <w:szCs w:val="20"/>
+          <w:sz w:val="18"/>
+          <w:szCs w:val="18"/>
           <w:u w:val="single"/>
         </w:rPr>
         <w:t>-</w:t>
@@ -1867,8 +1804,8 @@
         <w:rPr>
           <w:b/>
           <w:bCs/>
-          <w:sz w:val="20"/>
-          <w:szCs w:val="20"/>
+          <w:sz w:val="18"/>
+          <w:szCs w:val="18"/>
           <w:u w:val="single"/>
         </w:rPr>
         <w:t>XNET</w:t>
@@ -1881,8 +1818,8 @@
         <w:rPr>
           <w:b/>
           <w:bCs/>
-          <w:sz w:val="20"/>
-          <w:szCs w:val="20"/>
+          <w:sz w:val="18"/>
+          <w:szCs w:val="18"/>
           <w:u w:val="single"/>
         </w:rPr>
       </w:pPr>
@@ -1892,112 +1829,112 @@
         <w:pStyle w:val="NoSpacing"/>
         <w:jc w:val="both"/>
         <w:rPr>
-          <w:sz w:val="20"/>
-          <w:szCs w:val="20"/>
-        </w:rPr>
-      </w:pPr>
-      <w:r>
-        <w:rPr>
-          <w:sz w:val="20"/>
-          <w:szCs w:val="20"/>
+          <w:sz w:val="18"/>
+          <w:szCs w:val="18"/>
+        </w:rPr>
+      </w:pPr>
+      <w:r>
+        <w:rPr>
+          <w:sz w:val="18"/>
+          <w:szCs w:val="18"/>
         </w:rPr>
         <w:t>NI-XNET is a software and hardware platform developed by National Instruments (NI) for implementing Controller Area Network (CAN) and other</w:t>
       </w:r>
       <w:r>
         <w:rPr>
-          <w:sz w:val="20"/>
-          <w:szCs w:val="20"/>
+          <w:sz w:val="18"/>
+          <w:szCs w:val="18"/>
         </w:rPr>
         <w:t xml:space="preserve"> </w:t>
       </w:r>
       <w:r>
         <w:rPr>
-          <w:sz w:val="20"/>
-          <w:szCs w:val="20"/>
+          <w:sz w:val="18"/>
+          <w:szCs w:val="18"/>
         </w:rPr>
         <w:t>communication protocols in automotive and embedded applications.</w:t>
       </w:r>
       <w:r>
         <w:rPr>
-          <w:sz w:val="20"/>
-          <w:szCs w:val="20"/>
+          <w:sz w:val="18"/>
+          <w:szCs w:val="18"/>
         </w:rPr>
         <w:t xml:space="preserve"> The NI USB </w:t>
       </w:r>
       <w:r>
         <w:rPr>
-          <w:sz w:val="20"/>
-          <w:szCs w:val="20"/>
+          <w:sz w:val="18"/>
+          <w:szCs w:val="18"/>
         </w:rPr>
         <w:t>8506 is part of the XNET card</w:t>
       </w:r>
       <w:r>
         <w:rPr>
-          <w:sz w:val="20"/>
-          <w:szCs w:val="20"/>
+          <w:sz w:val="18"/>
+          <w:szCs w:val="18"/>
         </w:rPr>
         <w:t xml:space="preserve"> </w:t>
       </w:r>
       <w:r>
         <w:rPr>
-          <w:sz w:val="20"/>
-          <w:szCs w:val="20"/>
+          <w:sz w:val="18"/>
+          <w:szCs w:val="18"/>
         </w:rPr>
         <w:t>family,</w:t>
       </w:r>
       <w:r>
         <w:rPr>
-          <w:sz w:val="20"/>
-          <w:szCs w:val="20"/>
+          <w:sz w:val="18"/>
+          <w:szCs w:val="18"/>
         </w:rPr>
         <w:t xml:space="preserve"> and</w:t>
       </w:r>
       <w:r>
         <w:rPr>
-          <w:sz w:val="20"/>
-          <w:szCs w:val="20"/>
+          <w:sz w:val="18"/>
+          <w:szCs w:val="18"/>
         </w:rPr>
         <w:t xml:space="preserve"> </w:t>
       </w:r>
       <w:r>
         <w:rPr>
-          <w:sz w:val="20"/>
-          <w:szCs w:val="20"/>
+          <w:sz w:val="18"/>
+          <w:szCs w:val="18"/>
         </w:rPr>
         <w:t>it’s</w:t>
       </w:r>
       <w:r>
         <w:rPr>
-          <w:sz w:val="20"/>
-          <w:szCs w:val="20"/>
+          <w:sz w:val="18"/>
+          <w:szCs w:val="18"/>
         </w:rPr>
         <w:t xml:space="preserve"> controlled </w:t>
       </w:r>
       <w:r>
         <w:rPr>
-          <w:sz w:val="20"/>
-          <w:szCs w:val="20"/>
+          <w:sz w:val="18"/>
+          <w:szCs w:val="18"/>
         </w:rPr>
         <w:t>by</w:t>
       </w:r>
       <w:r>
         <w:rPr>
-          <w:sz w:val="20"/>
-          <w:szCs w:val="20"/>
+          <w:sz w:val="18"/>
+          <w:szCs w:val="18"/>
         </w:rPr>
         <w:t xml:space="preserve"> t</w:t>
       </w:r>
       <w:r>
         <w:rPr>
-          <w:sz w:val="20"/>
-          <w:szCs w:val="20"/>
+          <w:sz w:val="18"/>
+          <w:szCs w:val="18"/>
         </w:rPr>
         <w:t>he XNET driver</w:t>
       </w:r>
       <w:r>
         <w:rPr>
-          <w:sz w:val="20"/>
-          <w:szCs w:val="20"/>
+          <w:sz w:val="18"/>
+          <w:szCs w:val="18"/>
         </w:rPr>
         <w:t>.</w:t>
       </w:r>
@@ -2007,8 +1944,8 @@
         <w:pStyle w:val="NoSpacing"/>
         <w:jc w:val="both"/>
         <w:rPr>
-          <w:sz w:val="20"/>
-          <w:szCs w:val="20"/>
+          <w:sz w:val="18"/>
+          <w:szCs w:val="18"/>
         </w:rPr>
       </w:pPr>
     </w:p>
@@ -2019,8 +1956,8 @@
         <w:rPr>
           <w:b/>
           <w:bCs/>
-          <w:sz w:val="20"/>
-          <w:szCs w:val="20"/>
+          <w:sz w:val="18"/>
+          <w:szCs w:val="18"/>
           <w:u w:val="single"/>
         </w:rPr>
       </w:pPr>
@@ -2028,8 +1965,8 @@
         <w:rPr>
           <w:b/>
           <w:bCs/>
-          <w:sz w:val="20"/>
-          <w:szCs w:val="20"/>
+          <w:sz w:val="18"/>
+          <w:szCs w:val="18"/>
           <w:u w:val="single"/>
         </w:rPr>
         <w:t>Vector CANoe</w:t>
@@ -2040,8 +1977,8 @@
         <w:pStyle w:val="NoSpacing"/>
         <w:jc w:val="both"/>
         <w:rPr>
-          <w:sz w:val="20"/>
-          <w:szCs w:val="20"/>
+          <w:sz w:val="18"/>
+          <w:szCs w:val="18"/>
         </w:rPr>
       </w:pPr>
     </w:p>
@@ -2050,67 +1987,67 @@
         <w:pStyle w:val="NoSpacing"/>
         <w:jc w:val="both"/>
         <w:rPr>
-          <w:sz w:val="20"/>
-          <w:szCs w:val="20"/>
-        </w:rPr>
-      </w:pPr>
-      <w:r>
-        <w:rPr>
-          <w:sz w:val="20"/>
-          <w:szCs w:val="20"/>
+          <w:sz w:val="18"/>
+          <w:szCs w:val="18"/>
+        </w:rPr>
+      </w:pPr>
+      <w:r>
+        <w:rPr>
+          <w:sz w:val="18"/>
+          <w:szCs w:val="18"/>
         </w:rPr>
         <w:t xml:space="preserve">CANoe is a sophisticated software tool developed by Vector </w:t>
       </w:r>
       <w:proofErr w:type="spellStart"/>
       <w:r>
         <w:rPr>
-          <w:sz w:val="20"/>
-          <w:szCs w:val="20"/>
+          <w:sz w:val="18"/>
+          <w:szCs w:val="18"/>
         </w:rPr>
         <w:t>Informatik</w:t>
       </w:r>
       <w:proofErr w:type="spellEnd"/>
       <w:r>
         <w:rPr>
-          <w:sz w:val="20"/>
-          <w:szCs w:val="20"/>
+          <w:sz w:val="18"/>
+          <w:szCs w:val="18"/>
         </w:rPr>
         <w:t xml:space="preserve"> GmbH for the automotive industry, primarily aimed at the development, testing, and analysis of embedded systems and networks in vehicles.</w:t>
       </w:r>
       <w:r>
         <w:rPr>
-          <w:sz w:val="20"/>
-          <w:szCs w:val="20"/>
+          <w:sz w:val="18"/>
+          <w:szCs w:val="18"/>
         </w:rPr>
         <w:t xml:space="preserve"> CANoe will be used to verify that the messages sent by </w:t>
       </w:r>
       <w:proofErr w:type="spellStart"/>
       <w:r>
         <w:rPr>
-          <w:sz w:val="20"/>
-          <w:szCs w:val="20"/>
+          <w:sz w:val="18"/>
+          <w:szCs w:val="18"/>
         </w:rPr>
         <w:t>FERSys</w:t>
       </w:r>
       <w:proofErr w:type="spellEnd"/>
       <w:r>
         <w:rPr>
-          <w:sz w:val="20"/>
-          <w:szCs w:val="20"/>
+          <w:sz w:val="18"/>
+          <w:szCs w:val="18"/>
         </w:rPr>
         <w:t xml:space="preserve"> are correct and processed by </w:t>
       </w:r>
       <w:r>
         <w:rPr>
-          <w:sz w:val="20"/>
-          <w:szCs w:val="20"/>
+          <w:sz w:val="18"/>
+          <w:szCs w:val="18"/>
         </w:rPr>
         <w:t>the</w:t>
       </w:r>
       <w:r>
         <w:rPr>
-          <w:sz w:val="20"/>
-          <w:szCs w:val="20"/>
+          <w:sz w:val="18"/>
+          <w:szCs w:val="18"/>
         </w:rPr>
         <w:t xml:space="preserve"> simulated vehicle network.</w:t>
       </w:r>
@@ -2120,8 +2057,8 @@
         <w:pStyle w:val="NoSpacing"/>
         <w:jc w:val="both"/>
         <w:rPr>
-          <w:sz w:val="20"/>
-          <w:szCs w:val="20"/>
+          <w:sz w:val="18"/>
+          <w:szCs w:val="18"/>
         </w:rPr>
       </w:pPr>
     </w:p>
@@ -2132,8 +2069,8 @@
         <w:rPr>
           <w:b/>
           <w:bCs/>
-          <w:sz w:val="20"/>
-          <w:szCs w:val="20"/>
+          <w:sz w:val="18"/>
+          <w:szCs w:val="18"/>
           <w:u w:val="single"/>
         </w:rPr>
       </w:pPr>
@@ -2141,8 +2078,8 @@
         <w:rPr>
           <w:b/>
           <w:bCs/>
-          <w:sz w:val="20"/>
-          <w:szCs w:val="20"/>
+          <w:sz w:val="18"/>
+          <w:szCs w:val="18"/>
           <w:u w:val="single"/>
         </w:rPr>
         <w:t>NI LabVIEW</w:t>
@@ -2155,8 +2092,8 @@
         <w:rPr>
           <w:b/>
           <w:bCs/>
-          <w:sz w:val="20"/>
-          <w:szCs w:val="20"/>
+          <w:sz w:val="18"/>
+          <w:szCs w:val="18"/>
           <w:u w:val="single"/>
         </w:rPr>
       </w:pPr>
@@ -2166,93 +2103,93 @@
         <w:pStyle w:val="NoSpacing"/>
         <w:jc w:val="both"/>
         <w:rPr>
-          <w:sz w:val="20"/>
-          <w:szCs w:val="20"/>
-        </w:rPr>
-      </w:pPr>
-      <w:r>
-        <w:rPr>
-          <w:sz w:val="20"/>
-          <w:szCs w:val="20"/>
+          <w:sz w:val="18"/>
+          <w:szCs w:val="18"/>
+        </w:rPr>
+      </w:pPr>
+      <w:r>
+        <w:rPr>
+          <w:sz w:val="18"/>
+          <w:szCs w:val="18"/>
         </w:rPr>
         <w:t xml:space="preserve">A User Interface (UI) will be developed </w:t>
       </w:r>
       <w:r>
         <w:rPr>
-          <w:sz w:val="20"/>
-          <w:szCs w:val="20"/>
+          <w:sz w:val="18"/>
+          <w:szCs w:val="18"/>
         </w:rPr>
         <w:t>in LabVIEW</w:t>
       </w:r>
       <w:r>
         <w:rPr>
-          <w:sz w:val="20"/>
-          <w:szCs w:val="20"/>
+          <w:sz w:val="18"/>
+          <w:szCs w:val="18"/>
         </w:rPr>
         <w:t>. T</w:t>
       </w:r>
       <w:r>
         <w:rPr>
-          <w:sz w:val="20"/>
-          <w:szCs w:val="20"/>
+          <w:sz w:val="18"/>
+          <w:szCs w:val="18"/>
         </w:rPr>
         <w:t xml:space="preserve">he </w:t>
       </w:r>
       <w:r>
         <w:rPr>
-          <w:sz w:val="20"/>
-          <w:szCs w:val="20"/>
+          <w:sz w:val="18"/>
+          <w:szCs w:val="18"/>
         </w:rPr>
         <w:t xml:space="preserve">objective of this UI is just to show the capabilities of the system in a </w:t>
       </w:r>
       <w:r>
         <w:rPr>
-          <w:sz w:val="20"/>
-          <w:szCs w:val="20"/>
+          <w:sz w:val="18"/>
+          <w:szCs w:val="18"/>
         </w:rPr>
         <w:t xml:space="preserve">Proof-of-Concept state. The general idea is to deploy the </w:t>
       </w:r>
       <w:proofErr w:type="spellStart"/>
       <w:r>
         <w:rPr>
-          <w:sz w:val="20"/>
-          <w:szCs w:val="20"/>
+          <w:sz w:val="18"/>
+          <w:szCs w:val="18"/>
         </w:rPr>
         <w:t>FERSys</w:t>
       </w:r>
       <w:proofErr w:type="spellEnd"/>
       <w:r>
         <w:rPr>
-          <w:sz w:val="20"/>
-          <w:szCs w:val="20"/>
+          <w:sz w:val="18"/>
+          <w:szCs w:val="18"/>
         </w:rPr>
         <w:t xml:space="preserve"> </w:t>
       </w:r>
       <w:r>
         <w:rPr>
-          <w:sz w:val="20"/>
-          <w:szCs w:val="20"/>
+          <w:sz w:val="18"/>
+          <w:szCs w:val="18"/>
         </w:rPr>
         <w:t xml:space="preserve">application into an embedded target which will be a STM32H7-Disco development board </w:t>
       </w:r>
       <w:r>
         <w:rPr>
-          <w:sz w:val="20"/>
-          <w:szCs w:val="20"/>
+          <w:sz w:val="18"/>
+          <w:szCs w:val="18"/>
         </w:rPr>
         <w:t>using</w:t>
       </w:r>
       <w:r>
         <w:rPr>
-          <w:sz w:val="20"/>
-          <w:szCs w:val="20"/>
+          <w:sz w:val="18"/>
+          <w:szCs w:val="18"/>
         </w:rPr>
         <w:t xml:space="preserve"> the </w:t>
       </w:r>
       <w:r>
         <w:rPr>
-          <w:sz w:val="20"/>
-          <w:szCs w:val="20"/>
+          <w:sz w:val="18"/>
+          <w:szCs w:val="18"/>
         </w:rPr>
         <w:t>B-Cam-OMV module.</w:t>
       </w:r>
@@ -2262,8 +2199,8 @@
         <w:pStyle w:val="NoSpacing"/>
         <w:jc w:val="both"/>
         <w:rPr>
-          <w:sz w:val="20"/>
-          <w:szCs w:val="20"/>
+          <w:sz w:val="18"/>
+          <w:szCs w:val="18"/>
         </w:rPr>
       </w:pPr>
     </w:p>
@@ -2277,16 +2214,16 @@
         <w:rPr>
           <w:b/>
           <w:bCs/>
-          <w:sz w:val="24"/>
-          <w:szCs w:val="24"/>
+          <w:sz w:val="22"/>
+          <w:szCs w:val="22"/>
         </w:rPr>
       </w:pPr>
       <w:r>
         <w:rPr>
           <w:b/>
           <w:bCs/>
-          <w:sz w:val="24"/>
-          <w:szCs w:val="24"/>
+          <w:sz w:val="22"/>
+          <w:szCs w:val="22"/>
         </w:rPr>
         <w:t>Description of</w:t>
       </w:r>
@@ -2294,8 +2231,8 @@
         <w:rPr>
           <w:b/>
           <w:bCs/>
-          <w:sz w:val="24"/>
-          <w:szCs w:val="24"/>
+          <w:sz w:val="22"/>
+          <w:szCs w:val="22"/>
         </w:rPr>
         <w:t xml:space="preserve"> main</w:t>
       </w:r>
@@ -2303,8 +2240,8 @@
         <w:rPr>
           <w:b/>
           <w:bCs/>
-          <w:sz w:val="24"/>
-          <w:szCs w:val="24"/>
+          <w:sz w:val="22"/>
+          <w:szCs w:val="22"/>
         </w:rPr>
         <w:t xml:space="preserve"> technologies</w:t>
       </w:r>
@@ -2314,56 +2251,49 @@
         <w:pStyle w:val="NoSpacing"/>
         <w:jc w:val="both"/>
         <w:rPr>
-          <w:sz w:val="20"/>
-          <w:szCs w:val="20"/>
-        </w:rPr>
-      </w:pPr>
-      <w:r>
-        <w:rPr>
-          <w:sz w:val="20"/>
-          <w:szCs w:val="20"/>
-        </w:rPr>
-        <w:t>This</w:t>
-      </w:r>
-      <w:r>
-        <w:rPr>
-          <w:sz w:val="20"/>
-          <w:szCs w:val="20"/>
-        </w:rPr>
-        <w:t xml:space="preserve"> section describes the 3 main papers that we found relevant to our project</w:t>
-      </w:r>
-      <w:r>
-        <w:rPr>
-          <w:sz w:val="20"/>
-          <w:szCs w:val="20"/>
+          <w:sz w:val="18"/>
+          <w:szCs w:val="18"/>
+        </w:rPr>
+      </w:pPr>
+      <w:r>
+        <w:rPr>
+          <w:sz w:val="18"/>
+          <w:szCs w:val="18"/>
+        </w:rPr>
+        <w:t>This section describes the 3 main papers that we found relevant to our project</w:t>
+      </w:r>
+      <w:r>
+        <w:rPr>
+          <w:sz w:val="18"/>
+          <w:szCs w:val="18"/>
         </w:rPr>
         <w:t xml:space="preserve"> and how the </w:t>
       </w:r>
       <w:r>
         <w:rPr>
-          <w:sz w:val="20"/>
-          <w:szCs w:val="20"/>
+          <w:sz w:val="18"/>
+          <w:szCs w:val="18"/>
         </w:rPr>
         <w:t xml:space="preserve">design </w:t>
       </w:r>
       <w:r>
         <w:rPr>
-          <w:sz w:val="20"/>
-          <w:szCs w:val="20"/>
+          <w:sz w:val="18"/>
+          <w:szCs w:val="18"/>
         </w:rPr>
         <w:t xml:space="preserve">approaches from the authors increased </w:t>
       </w:r>
       <w:r>
         <w:rPr>
-          <w:sz w:val="20"/>
-          <w:szCs w:val="20"/>
+          <w:sz w:val="18"/>
+          <w:szCs w:val="18"/>
         </w:rPr>
         <w:t>their</w:t>
       </w:r>
       <w:r>
         <w:rPr>
-          <w:sz w:val="20"/>
-          <w:szCs w:val="20"/>
+          <w:sz w:val="18"/>
+          <w:szCs w:val="18"/>
         </w:rPr>
         <w:t xml:space="preserve"> model performance and target functions. </w:t>
       </w:r>
@@ -2374,8 +2304,8 @@
         <w:jc w:val="both"/>
         <w:rPr>
           <w:rStyle w:val="Hyperlink"/>
-          <w:sz w:val="20"/>
-          <w:szCs w:val="20"/>
+          <w:sz w:val="18"/>
+          <w:szCs w:val="18"/>
         </w:rPr>
       </w:pPr>
     </w:p>
@@ -2391,8 +2321,8 @@
           <w:rFonts w:eastAsia="Calibri"/>
           <w:b/>
           <w:bCs/>
-          <w:sz w:val="20"/>
-          <w:szCs w:val="20"/>
+          <w:sz w:val="18"/>
+          <w:szCs w:val="18"/>
         </w:rPr>
       </w:pPr>
       <w:r>
@@ -2400,8 +2330,8 @@
           <w:rFonts w:eastAsia="Calibri"/>
           <w:b/>
           <w:bCs/>
-          <w:sz w:val="20"/>
-          <w:szCs w:val="20"/>
+          <w:sz w:val="18"/>
+          <w:szCs w:val="18"/>
         </w:rPr>
         <w:t>Methods for Facial Expression Recognition with Applications in Challenging Situations</w:t>
       </w:r>
@@ -2410,8 +2340,8 @@
           <w:rFonts w:eastAsia="Calibri"/>
           <w:b/>
           <w:bCs/>
-          <w:sz w:val="20"/>
-          <w:szCs w:val="20"/>
+          <w:sz w:val="18"/>
+          <w:szCs w:val="18"/>
         </w:rPr>
         <w:t xml:space="preserve"> [1]</w:t>
       </w:r>
@@ -2421,46 +2351,46 @@
         <w:pStyle w:val="NoSpacing"/>
         <w:jc w:val="both"/>
         <w:rPr>
-          <w:sz w:val="20"/>
-          <w:szCs w:val="20"/>
-        </w:rPr>
-      </w:pPr>
-      <w:r>
-        <w:rPr>
-          <w:sz w:val="20"/>
-          <w:szCs w:val="20"/>
+          <w:sz w:val="18"/>
+          <w:szCs w:val="18"/>
+        </w:rPr>
+      </w:pPr>
+      <w:r>
+        <w:rPr>
+          <w:sz w:val="18"/>
+          <w:szCs w:val="18"/>
         </w:rPr>
         <w:t xml:space="preserve">The May 2022 study by Anil </w:t>
       </w:r>
       <w:proofErr w:type="spellStart"/>
       <w:r>
         <w:rPr>
-          <w:sz w:val="20"/>
-          <w:szCs w:val="20"/>
+          <w:sz w:val="18"/>
+          <w:szCs w:val="18"/>
         </w:rPr>
         <w:t>Audumbar</w:t>
       </w:r>
       <w:proofErr w:type="spellEnd"/>
       <w:r>
         <w:rPr>
-          <w:sz w:val="20"/>
-          <w:szCs w:val="20"/>
+          <w:sz w:val="18"/>
+          <w:szCs w:val="18"/>
         </w:rPr>
         <w:t xml:space="preserve"> </w:t>
       </w:r>
       <w:proofErr w:type="spellStart"/>
       <w:r>
         <w:rPr>
-          <w:sz w:val="20"/>
-          <w:szCs w:val="20"/>
+          <w:sz w:val="18"/>
+          <w:szCs w:val="18"/>
         </w:rPr>
         <w:t>Pise</w:t>
       </w:r>
       <w:proofErr w:type="spellEnd"/>
       <w:r>
         <w:rPr>
-          <w:sz w:val="20"/>
-          <w:szCs w:val="20"/>
+          <w:sz w:val="18"/>
+          <w:szCs w:val="18"/>
         </w:rPr>
         <w:t xml:space="preserve"> et al. conducts an in-depth examination of Facial Emotion Recognition (FER), showing the evolution from basic models to advanced Convolutional Neural Networks (CNNs) that understand emotions from facial expressions and sounds. The paper highlights the challenge of current FER systems being limited to recognizing only seven basic emotions, underscoring the need for a bigger emotion databases and multi-modal approaches to cover full spectrum of human emotions, with the idea of enhancing real-world applicability and emotional understanding by machines.</w:t>
       </w:r>
@@ -2470,8 +2400,8 @@
         <w:pStyle w:val="NoSpacing"/>
         <w:jc w:val="both"/>
         <w:rPr>
-          <w:sz w:val="20"/>
-          <w:szCs w:val="20"/>
+          <w:sz w:val="18"/>
+          <w:szCs w:val="18"/>
         </w:rPr>
       </w:pPr>
     </w:p>
@@ -2480,14 +2410,14 @@
         <w:spacing w:after="160" w:line="259" w:lineRule="auto"/>
         <w:jc w:val="both"/>
         <w:rPr>
-          <w:sz w:val="20"/>
-          <w:szCs w:val="20"/>
-        </w:rPr>
-      </w:pPr>
-      <w:r>
-        <w:rPr>
-          <w:sz w:val="20"/>
-          <w:szCs w:val="20"/>
+          <w:sz w:val="18"/>
+          <w:szCs w:val="18"/>
+        </w:rPr>
+      </w:pPr>
+      <w:r>
+        <w:rPr>
+          <w:sz w:val="18"/>
+          <w:szCs w:val="18"/>
         </w:rPr>
         <w:t>This research is all about making computers better at understanding how we feel just by looking at us, listening to us, and maybe even by picking other subtle clues in the expressions. The goal is to bridge the gap between the basic emotions that a compute can currently recognize and the complex emotions we experience.</w:t>
       </w:r>
@@ -2500,26 +2430,25 @@
         <w:rPr>
           <w:b/>
           <w:bCs/>
-          <w:sz w:val="20"/>
-          <w:szCs w:val="20"/>
+          <w:sz w:val="18"/>
+          <w:szCs w:val="18"/>
         </w:rPr>
       </w:pPr>
       <w:r>
         <w:rPr>
           <w:b/>
           <w:bCs/>
-          <w:sz w:val="20"/>
-          <w:szCs w:val="20"/>
-        </w:rPr>
-        <w:lastRenderedPageBreak/>
+          <w:sz w:val="18"/>
+          <w:szCs w:val="18"/>
+        </w:rPr>
         <w:t>2.2 Deep</w:t>
       </w:r>
       <w:r>
         <w:rPr>
           <w:b/>
           <w:bCs/>
-          <w:sz w:val="20"/>
-          <w:szCs w:val="20"/>
+          <w:sz w:val="18"/>
+          <w:szCs w:val="18"/>
         </w:rPr>
         <w:t xml:space="preserve"> Leaning-Based Facial Expression Recognition in FER2013 Database: An in-Vehicle Application</w:t>
       </w:r>
@@ -2527,8 +2456,8 @@
         <w:rPr>
           <w:b/>
           <w:bCs/>
-          <w:sz w:val="20"/>
-          <w:szCs w:val="20"/>
+          <w:sz w:val="18"/>
+          <w:szCs w:val="18"/>
         </w:rPr>
         <w:t xml:space="preserve"> [</w:t>
       </w:r>
@@ -2536,8 +2465,8 @@
         <w:rPr>
           <w:b/>
           <w:bCs/>
-          <w:sz w:val="20"/>
-          <w:szCs w:val="20"/>
+          <w:sz w:val="18"/>
+          <w:szCs w:val="18"/>
         </w:rPr>
         <w:t>2</w:t>
       </w:r>
@@ -2545,8 +2474,8 @@
         <w:rPr>
           <w:b/>
           <w:bCs/>
-          <w:sz w:val="20"/>
-          <w:szCs w:val="20"/>
+          <w:sz w:val="18"/>
+          <w:szCs w:val="18"/>
         </w:rPr>
         <w:t>]</w:t>
       </w:r>
@@ -2556,8 +2485,8 @@
         <w:spacing w:after="160" w:line="259" w:lineRule="auto"/>
         <w:jc w:val="both"/>
         <w:rPr>
-          <w:sz w:val="20"/>
-          <w:szCs w:val="20"/>
+          <w:sz w:val="18"/>
+          <w:szCs w:val="18"/>
         </w:rPr>
       </w:pPr>
     </w:p>
@@ -2566,15 +2495,15 @@
         <w:spacing w:after="160" w:line="259" w:lineRule="auto"/>
         <w:jc w:val="both"/>
         <w:rPr>
-          <w:sz w:val="20"/>
-          <w:szCs w:val="20"/>
+          <w:sz w:val="18"/>
+          <w:szCs w:val="18"/>
         </w:rPr>
       </w:pPr>
       <w:r>
         <w:rPr>
           <w:noProof/>
-          <w:sz w:val="20"/>
-          <w:szCs w:val="20"/>
+          <w:sz w:val="18"/>
+          <w:szCs w:val="18"/>
         </w:rPr>
         <w:drawing>
           <wp:anchor distT="0" distB="0" distL="114300" distR="114300" simplePos="0" relativeHeight="251658240" behindDoc="0" locked="0" layoutInCell="1" allowOverlap="1" wp14:anchorId="1D7959B1" wp14:editId="4CFFC333">
@@ -2628,8 +2557,8 @@
       </w:r>
       <w:r>
         <w:rPr>
-          <w:sz w:val="20"/>
-          <w:szCs w:val="20"/>
+          <w:sz w:val="18"/>
+          <w:szCs w:val="18"/>
         </w:rPr>
         <w:t xml:space="preserve">The authors in this article developed a convolutional neural network (CNN) to perform Facial Expression Recognition and alert the driver that he might not be in the right conditions to operate the vehicle. </w:t>
       </w:r>
@@ -2639,21 +2568,21 @@
         <w:spacing w:after="160" w:line="259" w:lineRule="auto"/>
         <w:jc w:val="both"/>
         <w:rPr>
-          <w:sz w:val="20"/>
-          <w:szCs w:val="20"/>
-        </w:rPr>
-      </w:pPr>
-      <w:r>
-        <w:rPr>
-          <w:sz w:val="20"/>
-          <w:szCs w:val="20"/>
+          <w:sz w:val="18"/>
+          <w:szCs w:val="18"/>
+        </w:rPr>
+      </w:pPr>
+      <w:r>
+        <w:rPr>
+          <w:sz w:val="18"/>
+          <w:szCs w:val="18"/>
         </w:rPr>
         <w:t>The general process dataflow diagram is shown in Fig 1, but overall, t</w:t>
       </w:r>
       <w:r>
         <w:rPr>
-          <w:sz w:val="20"/>
-          <w:szCs w:val="20"/>
+          <w:sz w:val="18"/>
+          <w:szCs w:val="18"/>
         </w:rPr>
         <w:t xml:space="preserve">hey evaluated two approaches: a </w:t>
       </w:r>
@@ -2661,15 +2590,15 @@
         <w:rPr>
           <w:i/>
           <w:iCs/>
-          <w:sz w:val="20"/>
-          <w:szCs w:val="20"/>
+          <w:sz w:val="18"/>
+          <w:szCs w:val="18"/>
         </w:rPr>
         <w:t>6-layer</w:t>
       </w:r>
       <w:r>
         <w:rPr>
-          <w:sz w:val="20"/>
-          <w:szCs w:val="20"/>
+          <w:sz w:val="18"/>
+          <w:szCs w:val="18"/>
         </w:rPr>
         <w:t xml:space="preserve"> and a </w:t>
       </w:r>
@@ -2677,93 +2606,93 @@
         <w:rPr>
           <w:i/>
           <w:iCs/>
-          <w:sz w:val="20"/>
-          <w:szCs w:val="20"/>
+          <w:sz w:val="18"/>
+          <w:szCs w:val="18"/>
         </w:rPr>
         <w:t>10-layer CNN</w:t>
       </w:r>
       <w:r>
         <w:rPr>
-          <w:sz w:val="20"/>
-          <w:szCs w:val="20"/>
+          <w:sz w:val="18"/>
+          <w:szCs w:val="18"/>
         </w:rPr>
         <w:t xml:space="preserve">. The algorithm for the first approach includes loading the FER2013 database (the same database that the </w:t>
       </w:r>
       <w:proofErr w:type="spellStart"/>
       <w:r>
         <w:rPr>
-          <w:sz w:val="20"/>
-          <w:szCs w:val="20"/>
+          <w:sz w:val="18"/>
+          <w:szCs w:val="18"/>
         </w:rPr>
         <w:t>FERSys</w:t>
       </w:r>
       <w:proofErr w:type="spellEnd"/>
       <w:r>
         <w:rPr>
-          <w:sz w:val="20"/>
-          <w:szCs w:val="20"/>
+          <w:sz w:val="18"/>
+          <w:szCs w:val="18"/>
         </w:rPr>
         <w:t xml:space="preserve"> system will use), utilizing preprocessing methods, splitting the dataset into training and testing models, and building the CNN using defined convolutional layers such as </w:t>
       </w:r>
       <w:proofErr w:type="spellStart"/>
       <w:r>
         <w:rPr>
-          <w:sz w:val="20"/>
-          <w:szCs w:val="20"/>
+          <w:sz w:val="18"/>
+          <w:szCs w:val="18"/>
         </w:rPr>
         <w:t>maxPooling</w:t>
       </w:r>
       <w:proofErr w:type="spellEnd"/>
       <w:r>
         <w:rPr>
-          <w:sz w:val="20"/>
-          <w:szCs w:val="20"/>
+          <w:sz w:val="18"/>
+          <w:szCs w:val="18"/>
         </w:rPr>
         <w:t xml:space="preserve">, </w:t>
       </w:r>
       <w:proofErr w:type="spellStart"/>
       <w:r>
         <w:rPr>
-          <w:sz w:val="20"/>
-          <w:szCs w:val="20"/>
+          <w:sz w:val="18"/>
+          <w:szCs w:val="18"/>
         </w:rPr>
         <w:t>dropOut</w:t>
       </w:r>
       <w:proofErr w:type="spellEnd"/>
       <w:r>
         <w:rPr>
-          <w:sz w:val="20"/>
-          <w:szCs w:val="20"/>
+          <w:sz w:val="18"/>
+          <w:szCs w:val="18"/>
         </w:rPr>
         <w:t xml:space="preserve">, and </w:t>
       </w:r>
       <w:proofErr w:type="spellStart"/>
       <w:r>
         <w:rPr>
-          <w:sz w:val="20"/>
-          <w:szCs w:val="20"/>
+          <w:sz w:val="18"/>
+          <w:szCs w:val="18"/>
         </w:rPr>
         <w:t>softmax</w:t>
       </w:r>
       <w:proofErr w:type="spellEnd"/>
       <w:r>
         <w:rPr>
-          <w:sz w:val="20"/>
-          <w:szCs w:val="20"/>
+          <w:sz w:val="18"/>
+          <w:szCs w:val="18"/>
         </w:rPr>
         <w:t>. Figure 2 of the article</w:t>
       </w:r>
       <w:r>
         <w:rPr>
-          <w:sz w:val="20"/>
-          <w:szCs w:val="20"/>
+          <w:sz w:val="18"/>
+          <w:szCs w:val="18"/>
         </w:rPr>
         <w:t xml:space="preserve"> (page 2)</w:t>
       </w:r>
       <w:r>
         <w:rPr>
-          <w:sz w:val="20"/>
-          <w:szCs w:val="20"/>
+          <w:sz w:val="18"/>
+          <w:szCs w:val="18"/>
         </w:rPr>
         <w:t xml:space="preserve"> defines the steps followed by the authors, where they were able to obtain 6,903,367 trainable parameters out of a total of 6,903,879, with only 512 that were not trainable.</w:t>
       </w:r>
@@ -2776,65 +2705,73 @@
         <w:spacing w:line="240" w:lineRule="auto"/>
         <w:jc w:val="both"/>
         <w:rPr>
-          <w:sz w:val="20"/>
-          <w:szCs w:val="20"/>
-        </w:rPr>
-      </w:pPr>
-      <w:r>
-        <w:rPr>
-          <w:sz w:val="20"/>
-          <w:szCs w:val="20"/>
+          <w:sz w:val="18"/>
+          <w:szCs w:val="18"/>
+        </w:rPr>
+      </w:pPr>
+      <w:r>
+        <w:rPr>
+          <w:sz w:val="18"/>
+          <w:szCs w:val="18"/>
         </w:rPr>
         <w:t xml:space="preserve">The 2nd CNN </w:t>
       </w:r>
       <w:r>
         <w:rPr>
-          <w:sz w:val="20"/>
-          <w:szCs w:val="20"/>
+          <w:sz w:val="18"/>
+          <w:szCs w:val="18"/>
         </w:rPr>
         <w:t xml:space="preserve">adds 4 more layers increasing the overall performance of their system. They concluded that the more </w:t>
       </w:r>
       <w:r>
         <w:rPr>
-          <w:sz w:val="20"/>
-          <w:szCs w:val="20"/>
+          <w:sz w:val="18"/>
+          <w:szCs w:val="18"/>
         </w:rPr>
         <w:t>layers</w:t>
       </w:r>
       <w:r>
         <w:rPr>
-          <w:sz w:val="20"/>
-          <w:szCs w:val="20"/>
+          <w:sz w:val="18"/>
+          <w:szCs w:val="18"/>
         </w:rPr>
         <w:t xml:space="preserve"> the system has, the better accuracy the system is. The authors also mentioned the use of a </w:t>
       </w:r>
       <w:r>
         <w:rPr>
-          <w:sz w:val="20"/>
-          <w:szCs w:val="20"/>
+          <w:sz w:val="18"/>
+          <w:szCs w:val="18"/>
         </w:rPr>
         <w:t xml:space="preserve">special CNN architecture </w:t>
       </w:r>
       <w:r>
         <w:rPr>
-          <w:sz w:val="20"/>
-          <w:szCs w:val="20"/>
+          <w:sz w:val="18"/>
+          <w:szCs w:val="18"/>
         </w:rPr>
         <w:t>called Visual Geometry Group 16 (VGG16)</w:t>
       </w:r>
       <w:r>
         <w:rPr>
-          <w:sz w:val="20"/>
-          <w:szCs w:val="20"/>
+          <w:sz w:val="18"/>
+          <w:szCs w:val="18"/>
         </w:rPr>
         <w:t xml:space="preserve">, which </w:t>
       </w:r>
       <w:r>
         <w:rPr>
-          <w:sz w:val="20"/>
-          <w:szCs w:val="20"/>
-        </w:rPr>
-        <w:t>incorporates transfer learning into additional layers within the CNN. In summary, the performance using the 6-layer model had an accuracy of 66.67%. The 10-layer model had 68.34% and using VGG16 the system performance had 63.68%.</w:t>
+          <w:sz w:val="18"/>
+          <w:szCs w:val="18"/>
+        </w:rPr>
+        <w:t xml:space="preserve">incorporates transfer learning into additional layers </w:t>
+      </w:r>
+      <w:r>
+        <w:rPr>
+          <w:sz w:val="18"/>
+          <w:szCs w:val="18"/>
+        </w:rPr>
+        <w:lastRenderedPageBreak/>
+        <w:t>within the CNN. In summary, the performance using the 6-layer model had an accuracy of 66.67%. The 10-layer model had 68.34% and using VGG16 the system performance had 63.68%.</w:t>
       </w:r>
     </w:p>
     <w:p>
@@ -2842,8 +2779,8 @@
         <w:pStyle w:val="NoSpacing"/>
         <w:jc w:val="both"/>
         <w:rPr>
-          <w:sz w:val="20"/>
-          <w:szCs w:val="20"/>
+          <w:sz w:val="18"/>
+          <w:szCs w:val="18"/>
         </w:rPr>
       </w:pPr>
     </w:p>
@@ -2856,8 +2793,8 @@
           <w:rFonts w:eastAsia="Calibri"/>
           <w:b/>
           <w:bCs/>
-          <w:sz w:val="20"/>
-          <w:szCs w:val="20"/>
+          <w:sz w:val="18"/>
+          <w:szCs w:val="18"/>
         </w:rPr>
       </w:pPr>
       <w:r>
@@ -2865,8 +2802,8 @@
           <w:rFonts w:eastAsia="Calibri"/>
           <w:b/>
           <w:bCs/>
-          <w:sz w:val="20"/>
-          <w:szCs w:val="20"/>
+          <w:sz w:val="18"/>
+          <w:szCs w:val="18"/>
         </w:rPr>
         <w:t xml:space="preserve">2.3 </w:t>
       </w:r>
@@ -2874,8 +2811,8 @@
         <w:rPr>
           <w:b/>
           <w:bCs/>
-          <w:sz w:val="20"/>
-          <w:szCs w:val="20"/>
+          <w:sz w:val="18"/>
+          <w:szCs w:val="18"/>
         </w:rPr>
         <w:t>Facial Emotional Expression Regulation to Control the Semi-Autonomous Vehicle Driving</w:t>
       </w:r>
@@ -2883,8 +2820,8 @@
         <w:rPr>
           <w:b/>
           <w:bCs/>
-          <w:sz w:val="20"/>
-          <w:szCs w:val="20"/>
+          <w:sz w:val="18"/>
+          <w:szCs w:val="18"/>
         </w:rPr>
         <w:t xml:space="preserve"> [</w:t>
       </w:r>
@@ -2892,8 +2829,8 @@
         <w:rPr>
           <w:b/>
           <w:bCs/>
-          <w:sz w:val="20"/>
-          <w:szCs w:val="20"/>
+          <w:sz w:val="18"/>
+          <w:szCs w:val="18"/>
         </w:rPr>
         <w:t>3</w:t>
       </w:r>
@@ -2901,8 +2838,8 @@
         <w:rPr>
           <w:b/>
           <w:bCs/>
-          <w:sz w:val="20"/>
-          <w:szCs w:val="20"/>
+          <w:sz w:val="18"/>
+          <w:szCs w:val="18"/>
         </w:rPr>
         <w:t>]</w:t>
       </w:r>
@@ -2916,8 +2853,8 @@
         <w:jc w:val="both"/>
         <w:rPr>
           <w:rFonts w:eastAsia="Calibri"/>
-          <w:sz w:val="20"/>
-          <w:szCs w:val="20"/>
+          <w:sz w:val="18"/>
+          <w:szCs w:val="18"/>
         </w:rPr>
       </w:pPr>
     </w:p>
@@ -2930,14 +2867,16 @@
         <w:jc w:val="both"/>
         <w:rPr>
           <w:noProof/>
+          <w:sz w:val="20"/>
+          <w:szCs w:val="20"/>
         </w:rPr>
       </w:pPr>
       <w:r>
         <w:rPr>
           <w:rFonts w:eastAsia="Calibri"/>
           <w:noProof/>
-          <w:sz w:val="20"/>
-          <w:szCs w:val="20"/>
+          <w:sz w:val="18"/>
+          <w:szCs w:val="18"/>
         </w:rPr>
         <w:drawing>
           <wp:anchor distT="0" distB="0" distL="114300" distR="114300" simplePos="0" relativeHeight="251659264" behindDoc="0" locked="0" layoutInCell="1" allowOverlap="1" wp14:anchorId="292E1B5A" wp14:editId="37230435">
@@ -3005,30 +2944,32 @@
       <w:r>
         <w:rPr>
           <w:rFonts w:eastAsia="Calibri"/>
+          <w:sz w:val="18"/>
+          <w:szCs w:val="18"/>
+        </w:rPr>
+        <w:t xml:space="preserve">The authors in this paper describe the role </w:t>
+      </w:r>
+      <w:r>
+        <w:rPr>
+          <w:rFonts w:eastAsia="Calibri"/>
+          <w:sz w:val="18"/>
+          <w:szCs w:val="18"/>
+        </w:rPr>
+        <w:t xml:space="preserve">of Facial Expressions in human computer interactions for the autonomous vehicles. They mention the challenges that this technology has and how it can be utilized to improve road safety by recalling driver and passenger emotions. The diagram in Fig 2, is the decision </w:t>
+      </w:r>
+      <w:r>
+        <w:rPr>
+          <w:rFonts w:eastAsia="Calibri"/>
+          <w:sz w:val="18"/>
+          <w:szCs w:val="18"/>
+        </w:rPr>
+        <w:t>path that allows the user to use Manual or Semi-Automatic mode.</w:t>
+      </w:r>
+      <w:r>
+        <w:rPr>
+          <w:noProof/>
           <w:sz w:val="20"/>
           <w:szCs w:val="20"/>
-        </w:rPr>
-        <w:t xml:space="preserve">The authors in this paper describe the role </w:t>
-      </w:r>
-      <w:r>
-        <w:rPr>
-          <w:rFonts w:eastAsia="Calibri"/>
-          <w:sz w:val="20"/>
-          <w:szCs w:val="20"/>
-        </w:rPr>
-        <w:t xml:space="preserve">of Facial Expressions in human computer interactions for the autonomous vehicles. They mention the challenges that this technology has and how it can be utilized to improve road safety by recalling driver and passenger emotions. The diagram in Fig 2, is the decision </w:t>
-      </w:r>
-      <w:r>
-        <w:rPr>
-          <w:rFonts w:eastAsia="Calibri"/>
-          <w:sz w:val="20"/>
-          <w:szCs w:val="20"/>
-        </w:rPr>
-        <w:t>path that allows the user to use Manual or Semi-Automatic mode.</w:t>
-      </w:r>
-      <w:r>
-        <w:rPr>
-          <w:noProof/>
         </w:rPr>
         <w:t xml:space="preserve"> </w:t>
       </w:r>
@@ -3042,6 +2983,8 @@
         <w:jc w:val="both"/>
         <w:rPr>
           <w:noProof/>
+          <w:sz w:val="20"/>
+          <w:szCs w:val="20"/>
         </w:rPr>
       </w:pPr>
     </w:p>
@@ -3054,25 +2997,17 @@
         <w:jc w:val="both"/>
         <w:rPr>
           <w:rFonts w:eastAsia="Calibri"/>
-          <w:sz w:val="20"/>
-          <w:szCs w:val="20"/>
+          <w:sz w:val="18"/>
+          <w:szCs w:val="18"/>
         </w:rPr>
       </w:pPr>
       <w:r>
         <w:rPr>
           <w:rFonts w:eastAsia="Calibri"/>
-          <w:sz w:val="20"/>
-          <w:szCs w:val="20"/>
-        </w:rPr>
-        <w:t xml:space="preserve">The </w:t>
-      </w:r>
-      <w:r>
-        <w:rPr>
-          <w:rFonts w:eastAsia="Calibri"/>
-          <w:sz w:val="20"/>
-          <w:szCs w:val="20"/>
-        </w:rPr>
-        <w:t>algorithm the authors used was to set a Region of Interest (ROI) and develop a retrained graph which is a separate dataset from the trained dataset original model, then in Real-Time the user’s facial emotions are compared with the original dataset images to predict the state of mind of the driver. An interesting element to notice from this paper is that the system also analyzes another passenger in the vehicle that could influence the driver’s behavior.</w:t>
+          <w:sz w:val="18"/>
+          <w:szCs w:val="18"/>
+        </w:rPr>
+        <w:t>The algorithm the authors used was to set a Region of Interest (ROI) and develop a retrained graph which is a separate dataset from the trained dataset original model, then in Real-Time the user’s facial emotions are compared with the original dataset images to predict the state of mind of the driver. An interesting element to notice from this paper is that the system also analyzes another passenger in the vehicle that could influence the driver’s behavior.</w:t>
       </w:r>
     </w:p>
     <w:p>
@@ -3084,8 +3019,8 @@
         <w:jc w:val="both"/>
         <w:rPr>
           <w:rFonts w:eastAsia="Calibri"/>
-          <w:sz w:val="20"/>
-          <w:szCs w:val="20"/>
+          <w:sz w:val="18"/>
+          <w:szCs w:val="18"/>
         </w:rPr>
       </w:pPr>
     </w:p>
@@ -3098,25 +3033,49 @@
         <w:jc w:val="both"/>
         <w:rPr>
           <w:rFonts w:eastAsia="Calibri"/>
-          <w:sz w:val="20"/>
-          <w:szCs w:val="20"/>
+          <w:sz w:val="18"/>
+          <w:szCs w:val="18"/>
         </w:rPr>
       </w:pPr>
       <w:r>
         <w:rPr>
           <w:rFonts w:eastAsia="Calibri"/>
-          <w:sz w:val="20"/>
-          <w:szCs w:val="20"/>
+          <w:sz w:val="18"/>
+          <w:szCs w:val="18"/>
         </w:rPr>
         <w:t>The emotion categories are Calm, Angry, Happy and Sad as seen in Fig 2. The manual driving mode can only be enabled if a Calm emotion is detected, although it is not specified if this mental state applies only to the driver and/or passenger as well. The model the authors used in their research is a Deep Learning algorithm with a squared Euclidean distance classifier</w:t>
       </w:r>
       <w:r>
         <w:rPr>
           <w:rFonts w:eastAsia="Calibri"/>
-          <w:sz w:val="20"/>
-          <w:szCs w:val="20"/>
+          <w:sz w:val="18"/>
+          <w:szCs w:val="18"/>
         </w:rPr>
         <w:t>.</w:t>
+      </w:r>
+    </w:p>
+    <w:p>
+      <w:pPr>
+        <w:pStyle w:val="Heading2"/>
+        <w:numPr>
+          <w:ilvl w:val="0"/>
+          <w:numId w:val="6"/>
+        </w:numPr>
+        <w:rPr>
+          <w:b/>
+          <w:bCs/>
+          <w:sz w:val="22"/>
+          <w:szCs w:val="22"/>
+        </w:rPr>
+      </w:pPr>
+      <w:r>
+        <w:rPr>
+          <w:b/>
+          <w:bCs/>
+          <w:sz w:val="22"/>
+          <w:szCs w:val="22"/>
+        </w:rPr>
+        <w:t>Conclusion</w:t>
       </w:r>
     </w:p>
     <w:p>
@@ -3127,8 +3086,8 @@
         <w:spacing w:line="240" w:lineRule="auto"/>
         <w:jc w:val="both"/>
         <w:rPr>
-          <w:sz w:val="20"/>
-          <w:szCs w:val="20"/>
+          <w:sz w:val="18"/>
+          <w:szCs w:val="18"/>
         </w:rPr>
       </w:pPr>
     </w:p>
@@ -3140,267 +3099,224 @@
         <w:spacing w:line="240" w:lineRule="auto"/>
         <w:jc w:val="both"/>
         <w:rPr>
-          <w:sz w:val="20"/>
-          <w:szCs w:val="20"/>
-        </w:rPr>
-      </w:pPr>
-    </w:p>
-    <w:p>
-      <w:pPr>
-        <w:autoSpaceDE w:val="0"/>
-        <w:autoSpaceDN w:val="0"/>
-        <w:adjustRightInd w:val="0"/>
-        <w:spacing w:line="240" w:lineRule="auto"/>
+          <w:sz w:val="18"/>
+          <w:szCs w:val="18"/>
+        </w:rPr>
+      </w:pPr>
+      <w:r>
+        <w:rPr>
+          <w:sz w:val="18"/>
+          <w:szCs w:val="18"/>
+        </w:rPr>
+        <w:t xml:space="preserve">The </w:t>
+      </w:r>
+      <w:proofErr w:type="spellStart"/>
+      <w:r>
+        <w:rPr>
+          <w:sz w:val="18"/>
+          <w:szCs w:val="18"/>
+        </w:rPr>
+        <w:t>FERSys</w:t>
+      </w:r>
+      <w:proofErr w:type="spellEnd"/>
+      <w:r>
+        <w:rPr>
+          <w:sz w:val="18"/>
+          <w:szCs w:val="18"/>
+        </w:rPr>
+        <w:t xml:space="preserve"> project is a promising tool that can use applied AI to prevent accidents and help save lives. </w:t>
+      </w:r>
+      <w:r>
+        <w:rPr>
+          <w:sz w:val="18"/>
+          <w:szCs w:val="18"/>
+        </w:rPr>
+        <w:t xml:space="preserve">The information provided in sections 2.1, 2.2 and 2.3 </w:t>
+      </w:r>
+      <w:r>
+        <w:rPr>
+          <w:sz w:val="18"/>
+          <w:szCs w:val="18"/>
+        </w:rPr>
+        <w:t xml:space="preserve">allow us to understand how other institutions and researchers are using different techniques </w:t>
+      </w:r>
+      <w:r>
+        <w:rPr>
+          <w:sz w:val="18"/>
+          <w:szCs w:val="18"/>
+        </w:rPr>
+        <w:t>to detect Human Facial Expression/Emotion Recognition and how they are using AI models to have a good performance</w:t>
+      </w:r>
+      <w:r>
+        <w:rPr>
+          <w:sz w:val="18"/>
+          <w:szCs w:val="18"/>
+        </w:rPr>
+        <w:t xml:space="preserve"> (P)</w:t>
+      </w:r>
+      <w:r>
+        <w:rPr>
+          <w:sz w:val="18"/>
+          <w:szCs w:val="18"/>
+        </w:rPr>
+        <w:t xml:space="preserve"> of the target functions. This R&amp;D field </w:t>
+      </w:r>
+      <w:r>
+        <w:rPr>
+          <w:sz w:val="18"/>
+          <w:szCs w:val="18"/>
+        </w:rPr>
+        <w:t>looks</w:t>
+      </w:r>
+      <w:r>
+        <w:rPr>
+          <w:sz w:val="18"/>
+          <w:szCs w:val="18"/>
+        </w:rPr>
+        <w:t xml:space="preserve"> very promising.</w:t>
+      </w:r>
+    </w:p>
+    <w:p>
+      <w:pPr>
+        <w:pStyle w:val="NoSpacing"/>
         <w:jc w:val="both"/>
         <w:rPr>
-          <w:sz w:val="20"/>
-          <w:szCs w:val="20"/>
-        </w:rPr>
-      </w:pPr>
-    </w:p>
-    <w:p>
-      <w:pPr>
-        <w:autoSpaceDE w:val="0"/>
-        <w:autoSpaceDN w:val="0"/>
-        <w:adjustRightInd w:val="0"/>
-        <w:spacing w:line="240" w:lineRule="auto"/>
+          <w:sz w:val="18"/>
+          <w:szCs w:val="18"/>
+        </w:rPr>
+      </w:pPr>
+    </w:p>
+    <w:p>
+      <w:pPr>
+        <w:pStyle w:val="NoSpacing"/>
         <w:jc w:val="both"/>
         <w:rPr>
-          <w:sz w:val="20"/>
-          <w:szCs w:val="20"/>
-        </w:rPr>
-      </w:pPr>
-    </w:p>
-    <w:p>
-      <w:pPr>
-        <w:autoSpaceDE w:val="0"/>
-        <w:autoSpaceDN w:val="0"/>
-        <w:adjustRightInd w:val="0"/>
-        <w:spacing w:line="240" w:lineRule="auto"/>
+          <w:sz w:val="18"/>
+          <w:szCs w:val="18"/>
+        </w:rPr>
+      </w:pPr>
+      <w:r>
+        <w:rPr>
+          <w:sz w:val="18"/>
+          <w:szCs w:val="18"/>
+        </w:rPr>
+        <w:t>The results obtained by the paper authors in section 2.</w:t>
+      </w:r>
+      <w:r>
+        <w:rPr>
+          <w:sz w:val="18"/>
+          <w:szCs w:val="18"/>
+        </w:rPr>
+        <w:t>2</w:t>
+      </w:r>
+      <w:r>
+        <w:rPr>
+          <w:sz w:val="18"/>
+          <w:szCs w:val="18"/>
+        </w:rPr>
+        <w:t xml:space="preserve"> show that the more layers we have in a Neural-Network provide a better performance of the overall system, however, there need to be a preprocessing stage where we will have to clean or crop the images if they are not good enough to expand the experience of our trained model. The </w:t>
+      </w:r>
+      <w:r>
+        <w:rPr>
+          <w:sz w:val="18"/>
+          <w:szCs w:val="18"/>
+        </w:rPr>
+        <w:t>classification mode in described in sections 2.</w:t>
+      </w:r>
+    </w:p>
+    <w:p>
+      <w:pPr>
+        <w:pStyle w:val="NoSpacing"/>
         <w:jc w:val="both"/>
         <w:rPr>
-          <w:sz w:val="20"/>
-          <w:szCs w:val="20"/>
-        </w:rPr>
-      </w:pPr>
-    </w:p>
-    <w:p>
-      <w:pPr>
-        <w:pStyle w:val="Heading2"/>
-        <w:numPr>
-          <w:ilvl w:val="0"/>
-          <w:numId w:val="6"/>
-        </w:numPr>
+          <w:sz w:val="18"/>
+          <w:szCs w:val="18"/>
+        </w:rPr>
+      </w:pPr>
+    </w:p>
+    <w:p>
+      <w:pPr>
+        <w:pStyle w:val="NoSpacing"/>
+        <w:jc w:val="both"/>
+        <w:rPr>
+          <w:sz w:val="18"/>
+          <w:szCs w:val="18"/>
+        </w:rPr>
+      </w:pPr>
+      <w:r>
+        <w:rPr>
+          <w:sz w:val="18"/>
+          <w:szCs w:val="18"/>
+          <w:highlight w:val="yellow"/>
+        </w:rPr>
+        <w:t>[Paragraph that talks about</w:t>
+      </w:r>
+      <w:r>
+        <w:rPr>
+          <w:sz w:val="18"/>
+          <w:szCs w:val="18"/>
+          <w:highlight w:val="yellow"/>
+        </w:rPr>
+        <w:t xml:space="preserve"> </w:t>
+      </w:r>
+      <w:r>
         <w:rPr>
           <w:b/>
           <w:bCs/>
-          <w:sz w:val="24"/>
-          <w:szCs w:val="24"/>
-        </w:rPr>
-      </w:pPr>
+          <w:sz w:val="18"/>
+          <w:szCs w:val="18"/>
+          <w:highlight w:val="yellow"/>
+        </w:rPr>
+        <w:t>Experience</w:t>
+      </w:r>
+      <w:r>
+        <w:rPr>
+          <w:sz w:val="18"/>
+          <w:szCs w:val="18"/>
+          <w:highlight w:val="yellow"/>
+        </w:rPr>
+        <w:t xml:space="preserve">, </w:t>
+      </w:r>
       <w:r>
         <w:rPr>
           <w:b/>
           <w:bCs/>
-          <w:sz w:val="24"/>
-          <w:szCs w:val="24"/>
-        </w:rPr>
-        <w:lastRenderedPageBreak/>
-        <w:t>Conclusion</w:t>
-      </w:r>
-    </w:p>
-    <w:p>
-      <w:pPr>
-        <w:autoSpaceDE w:val="0"/>
-        <w:autoSpaceDN w:val="0"/>
-        <w:adjustRightInd w:val="0"/>
-        <w:spacing w:line="240" w:lineRule="auto"/>
-        <w:jc w:val="both"/>
-        <w:rPr>
-          <w:sz w:val="20"/>
-          <w:szCs w:val="20"/>
-        </w:rPr>
-      </w:pPr>
-    </w:p>
-    <w:p>
-      <w:pPr>
-        <w:autoSpaceDE w:val="0"/>
-        <w:autoSpaceDN w:val="0"/>
-        <w:adjustRightInd w:val="0"/>
-        <w:spacing w:line="240" w:lineRule="auto"/>
-        <w:jc w:val="both"/>
-        <w:rPr>
-          <w:sz w:val="20"/>
-          <w:szCs w:val="20"/>
-        </w:rPr>
-      </w:pPr>
-      <w:r>
-        <w:rPr>
-          <w:sz w:val="20"/>
-          <w:szCs w:val="20"/>
-        </w:rPr>
-        <w:t xml:space="preserve">The </w:t>
-      </w:r>
-      <w:proofErr w:type="spellStart"/>
-      <w:r>
-        <w:rPr>
-          <w:sz w:val="20"/>
-          <w:szCs w:val="20"/>
-        </w:rPr>
-        <w:t>FERSys</w:t>
-      </w:r>
-      <w:proofErr w:type="spellEnd"/>
-      <w:r>
-        <w:rPr>
-          <w:sz w:val="20"/>
-          <w:szCs w:val="20"/>
-        </w:rPr>
-        <w:t xml:space="preserve"> project is a promising tool that can use applied AI to prevent accidents and help save lives</w:t>
-      </w:r>
-      <w:r>
-        <w:rPr>
-          <w:sz w:val="20"/>
-          <w:szCs w:val="20"/>
-        </w:rPr>
-        <w:t xml:space="preserve">. </w:t>
-      </w:r>
-      <w:r>
-        <w:rPr>
-          <w:sz w:val="20"/>
-          <w:szCs w:val="20"/>
-        </w:rPr>
-        <w:t xml:space="preserve">The information provided in sections 2.1, 2.2 and 2.3 </w:t>
-      </w:r>
-      <w:r>
-        <w:rPr>
-          <w:sz w:val="20"/>
-          <w:szCs w:val="20"/>
-        </w:rPr>
-        <w:t xml:space="preserve">allow us to understand how other institutions and researchers are using different techniques </w:t>
-      </w:r>
-      <w:r>
-        <w:rPr>
-          <w:sz w:val="20"/>
-          <w:szCs w:val="20"/>
-        </w:rPr>
-        <w:t>to detect Human Facial Expression/Emotion Recognition and how they are using AI models to have a good performance</w:t>
-      </w:r>
-      <w:r>
-        <w:rPr>
-          <w:sz w:val="20"/>
-          <w:szCs w:val="20"/>
-        </w:rPr>
-        <w:t xml:space="preserve"> (P)</w:t>
-      </w:r>
-      <w:r>
-        <w:rPr>
-          <w:sz w:val="20"/>
-          <w:szCs w:val="20"/>
-        </w:rPr>
-        <w:t xml:space="preserve"> of the target functions. This R&amp;D field </w:t>
-      </w:r>
-      <w:r>
-        <w:rPr>
-          <w:sz w:val="20"/>
-          <w:szCs w:val="20"/>
-        </w:rPr>
-        <w:t>looks</w:t>
-      </w:r>
-      <w:r>
-        <w:rPr>
-          <w:sz w:val="20"/>
-          <w:szCs w:val="20"/>
-        </w:rPr>
-        <w:t xml:space="preserve"> very promising.</w:t>
-      </w:r>
-    </w:p>
-    <w:p>
-      <w:pPr>
-        <w:pStyle w:val="NoSpacing"/>
-        <w:jc w:val="both"/>
-        <w:rPr>
-          <w:sz w:val="20"/>
-          <w:szCs w:val="20"/>
-        </w:rPr>
-      </w:pPr>
-    </w:p>
-    <w:p>
-      <w:pPr>
-        <w:pStyle w:val="NoSpacing"/>
-        <w:jc w:val="both"/>
-        <w:rPr>
-          <w:sz w:val="20"/>
-          <w:szCs w:val="20"/>
-        </w:rPr>
-      </w:pPr>
-      <w:r>
-        <w:rPr>
-          <w:sz w:val="20"/>
-          <w:szCs w:val="20"/>
-        </w:rPr>
-        <w:t>The results obtained by the paper authors in section 2.</w:t>
-      </w:r>
-      <w:r>
-        <w:rPr>
-          <w:sz w:val="20"/>
-          <w:szCs w:val="20"/>
-        </w:rPr>
-        <w:t>2</w:t>
-      </w:r>
-      <w:r>
-        <w:rPr>
-          <w:sz w:val="20"/>
-          <w:szCs w:val="20"/>
-        </w:rPr>
-        <w:t xml:space="preserve"> show that the more layers we have in a Neural-Network provide a better performance of the overall system, however, there need to be a preprocessing stage where we will have to clean or crop the images if they are not good enough to expand the experience of our trained model. The </w:t>
-      </w:r>
-      <w:r>
-        <w:rPr>
-          <w:sz w:val="20"/>
-          <w:szCs w:val="20"/>
-        </w:rPr>
-        <w:t>classification mode in described in sections 2.</w:t>
-      </w:r>
-    </w:p>
-    <w:p>
-      <w:pPr>
-        <w:pStyle w:val="NoSpacing"/>
-        <w:jc w:val="both"/>
-        <w:rPr>
-          <w:sz w:val="20"/>
-          <w:szCs w:val="20"/>
-        </w:rPr>
-      </w:pPr>
-    </w:p>
-    <w:p>
-      <w:pPr>
-        <w:pStyle w:val="NoSpacing"/>
-        <w:jc w:val="both"/>
-        <w:rPr>
-          <w:sz w:val="20"/>
-          <w:szCs w:val="20"/>
-        </w:rPr>
-      </w:pPr>
-      <w:r>
-        <w:rPr>
-          <w:sz w:val="20"/>
-          <w:szCs w:val="20"/>
+          <w:sz w:val="18"/>
+          <w:szCs w:val="18"/>
           <w:highlight w:val="yellow"/>
         </w:rPr>
-        <w:t>[Paragraph that talks about</w:t>
-      </w:r>
-      <w:r>
-        <w:rPr>
-          <w:sz w:val="20"/>
-          <w:szCs w:val="20"/>
+        <w:t>Task</w:t>
+      </w:r>
+      <w:r>
+        <w:rPr>
+          <w:sz w:val="18"/>
+          <w:szCs w:val="18"/>
           <w:highlight w:val="yellow"/>
         </w:rPr>
-        <w:t xml:space="preserve"> Experience, Task and Performance of the neural network…</w:t>
-      </w:r>
-      <w:r>
-        <w:rPr>
-          <w:sz w:val="20"/>
-          <w:szCs w:val="20"/>
+        <w:t xml:space="preserve"> and </w:t>
+      </w:r>
+      <w:r>
+        <w:rPr>
+          <w:b/>
+          <w:bCs/>
+          <w:sz w:val="18"/>
+          <w:szCs w:val="18"/>
+          <w:highlight w:val="yellow"/>
+        </w:rPr>
+        <w:t>Performance</w:t>
+      </w:r>
+      <w:r>
+        <w:rPr>
+          <w:sz w:val="18"/>
+          <w:szCs w:val="18"/>
+          <w:highlight w:val="yellow"/>
+        </w:rPr>
+        <w:t xml:space="preserve"> of the neural network…</w:t>
+      </w:r>
+      <w:r>
+        <w:rPr>
+          <w:sz w:val="18"/>
+          <w:szCs w:val="18"/>
           <w:highlight w:val="yellow"/>
         </w:rPr>
         <w:t>]</w:t>
@@ -3468,21 +3384,82 @@
     </w:p>
     <w:p>
       <w:pPr>
+        <w:spacing w:after="160" w:line="259" w:lineRule="auto"/>
+        <w:rPr>
+          <w:rFonts w:eastAsia="Calibri"/>
+          <w:sz w:val="20"/>
+          <w:szCs w:val="20"/>
+        </w:rPr>
+      </w:pPr>
+    </w:p>
+    <w:p>
+      <w:pPr>
+        <w:spacing w:after="160" w:line="259" w:lineRule="auto"/>
+        <w:rPr>
+          <w:rFonts w:eastAsia="Calibri"/>
+          <w:sz w:val="20"/>
+          <w:szCs w:val="20"/>
+        </w:rPr>
+      </w:pPr>
+    </w:p>
+    <w:p>
+      <w:pPr>
+        <w:spacing w:after="160" w:line="259" w:lineRule="auto"/>
+        <w:rPr>
+          <w:rFonts w:eastAsia="Calibri"/>
+          <w:sz w:val="20"/>
+          <w:szCs w:val="20"/>
+        </w:rPr>
+      </w:pPr>
+    </w:p>
+    <w:p>
+      <w:pPr>
+        <w:spacing w:after="160" w:line="259" w:lineRule="auto"/>
+        <w:rPr>
+          <w:rFonts w:eastAsia="Calibri"/>
+          <w:sz w:val="20"/>
+          <w:szCs w:val="20"/>
+        </w:rPr>
+      </w:pPr>
+    </w:p>
+    <w:p>
+      <w:pPr>
+        <w:spacing w:after="160" w:line="259" w:lineRule="auto"/>
+        <w:rPr>
+          <w:rFonts w:eastAsia="Calibri"/>
+          <w:sz w:val="20"/>
+          <w:szCs w:val="20"/>
+        </w:rPr>
+      </w:pPr>
+    </w:p>
+    <w:p>
+      <w:pPr>
+        <w:spacing w:after="160" w:line="259" w:lineRule="auto"/>
+        <w:rPr>
+          <w:rFonts w:eastAsia="Calibri"/>
+          <w:sz w:val="20"/>
+          <w:szCs w:val="20"/>
+        </w:rPr>
+      </w:pPr>
+    </w:p>
+    <w:p>
+      <w:pPr>
         <w:pStyle w:val="Heading2"/>
         <w:rPr>
           <w:b/>
           <w:bCs/>
-          <w:sz w:val="24"/>
-          <w:szCs w:val="24"/>
+          <w:sz w:val="20"/>
+          <w:szCs w:val="20"/>
         </w:rPr>
       </w:pPr>
       <w:r>
         <w:rPr>
           <w:b/>
           <w:bCs/>
-          <w:sz w:val="24"/>
-          <w:szCs w:val="24"/>
-        </w:rPr>
+          <w:sz w:val="20"/>
+          <w:szCs w:val="20"/>
+        </w:rPr>
+        <w:lastRenderedPageBreak/>
         <w:t>References</w:t>
       </w:r>
     </w:p>
@@ -3491,8 +3468,8 @@
         <w:pStyle w:val="NoSpacing"/>
         <w:jc w:val="both"/>
         <w:rPr>
-          <w:sz w:val="20"/>
-          <w:szCs w:val="20"/>
+          <w:sz w:val="18"/>
+          <w:szCs w:val="18"/>
         </w:rPr>
       </w:pPr>
     </w:p>
@@ -3501,196 +3478,182 @@
         <w:pStyle w:val="NoSpacing"/>
         <w:jc w:val="both"/>
         <w:rPr>
-          <w:sz w:val="20"/>
-          <w:szCs w:val="20"/>
-        </w:rPr>
-      </w:pPr>
-      <w:r>
-        <w:rPr>
-          <w:sz w:val="20"/>
-          <w:szCs w:val="20"/>
-        </w:rPr>
-        <w:t>[</w:t>
-      </w:r>
-      <w:r>
-        <w:rPr>
-          <w:sz w:val="20"/>
-          <w:szCs w:val="20"/>
-        </w:rPr>
-        <w:t>1</w:t>
-      </w:r>
-      <w:r>
-        <w:rPr>
-          <w:sz w:val="20"/>
-          <w:szCs w:val="20"/>
-        </w:rPr>
-        <w:t xml:space="preserve">] Anil </w:t>
+          <w:sz w:val="18"/>
+          <w:szCs w:val="18"/>
+        </w:rPr>
+      </w:pPr>
+      <w:r>
+        <w:rPr>
+          <w:sz w:val="18"/>
+          <w:szCs w:val="18"/>
+        </w:rPr>
+        <w:t xml:space="preserve">[1] Anil </w:t>
       </w:r>
       <w:proofErr w:type="spellStart"/>
       <w:r>
         <w:rPr>
-          <w:sz w:val="20"/>
-          <w:szCs w:val="20"/>
+          <w:sz w:val="18"/>
+          <w:szCs w:val="18"/>
         </w:rPr>
         <w:t>Audumbar</w:t>
       </w:r>
       <w:proofErr w:type="spellEnd"/>
       <w:r>
         <w:rPr>
-          <w:sz w:val="20"/>
-          <w:szCs w:val="20"/>
+          <w:sz w:val="18"/>
+          <w:szCs w:val="18"/>
         </w:rPr>
         <w:t xml:space="preserve"> </w:t>
       </w:r>
       <w:proofErr w:type="spellStart"/>
       <w:r>
         <w:rPr>
-          <w:sz w:val="20"/>
-          <w:szCs w:val="20"/>
+          <w:sz w:val="18"/>
+          <w:szCs w:val="18"/>
         </w:rPr>
         <w:t>Pise</w:t>
       </w:r>
       <w:proofErr w:type="spellEnd"/>
       <w:r>
         <w:rPr>
-          <w:sz w:val="20"/>
-          <w:szCs w:val="20"/>
+          <w:sz w:val="18"/>
+          <w:szCs w:val="18"/>
         </w:rPr>
         <w:t xml:space="preserve">, </w:t>
       </w:r>
       <w:proofErr w:type="spellStart"/>
       <w:r>
         <w:rPr>
-          <w:sz w:val="20"/>
-          <w:szCs w:val="20"/>
+          <w:sz w:val="18"/>
+          <w:szCs w:val="18"/>
         </w:rPr>
         <w:t>Mejdal</w:t>
       </w:r>
       <w:proofErr w:type="spellEnd"/>
       <w:r>
         <w:rPr>
-          <w:sz w:val="20"/>
-          <w:szCs w:val="20"/>
+          <w:sz w:val="18"/>
+          <w:szCs w:val="18"/>
         </w:rPr>
         <w:t xml:space="preserve"> A. </w:t>
       </w:r>
       <w:proofErr w:type="spellStart"/>
       <w:r>
         <w:rPr>
-          <w:sz w:val="20"/>
-          <w:szCs w:val="20"/>
+          <w:sz w:val="18"/>
+          <w:szCs w:val="18"/>
         </w:rPr>
         <w:t>Alqahtani</w:t>
       </w:r>
       <w:proofErr w:type="spellEnd"/>
       <w:r>
         <w:rPr>
-          <w:sz w:val="20"/>
-          <w:szCs w:val="20"/>
+          <w:sz w:val="18"/>
+          <w:szCs w:val="18"/>
         </w:rPr>
         <w:t xml:space="preserve">, Priti Verma, </w:t>
       </w:r>
       <w:proofErr w:type="spellStart"/>
       <w:r>
         <w:rPr>
-          <w:sz w:val="20"/>
-          <w:szCs w:val="20"/>
+          <w:sz w:val="18"/>
+          <w:szCs w:val="18"/>
         </w:rPr>
         <w:t>Purushothama</w:t>
       </w:r>
       <w:proofErr w:type="spellEnd"/>
       <w:r>
         <w:rPr>
-          <w:sz w:val="20"/>
-          <w:szCs w:val="20"/>
+          <w:sz w:val="18"/>
+          <w:szCs w:val="18"/>
         </w:rPr>
         <w:t xml:space="preserve"> K, </w:t>
       </w:r>
       <w:proofErr w:type="spellStart"/>
       <w:r>
         <w:rPr>
-          <w:sz w:val="20"/>
-          <w:szCs w:val="20"/>
+          <w:sz w:val="18"/>
+          <w:szCs w:val="18"/>
         </w:rPr>
         <w:t>Dimitrios</w:t>
       </w:r>
       <w:proofErr w:type="spellEnd"/>
       <w:r>
         <w:rPr>
-          <w:sz w:val="20"/>
-          <w:szCs w:val="20"/>
+          <w:sz w:val="18"/>
+          <w:szCs w:val="18"/>
         </w:rPr>
         <w:t xml:space="preserve"> A. </w:t>
       </w:r>
       <w:proofErr w:type="spellStart"/>
       <w:r>
         <w:rPr>
-          <w:sz w:val="20"/>
-          <w:szCs w:val="20"/>
+          <w:sz w:val="18"/>
+          <w:szCs w:val="18"/>
         </w:rPr>
         <w:t>Karras</w:t>
       </w:r>
       <w:proofErr w:type="spellEnd"/>
       <w:r>
         <w:rPr>
-          <w:sz w:val="20"/>
-          <w:szCs w:val="20"/>
+          <w:sz w:val="18"/>
+          <w:szCs w:val="18"/>
         </w:rPr>
         <w:t xml:space="preserve">, </w:t>
       </w:r>
       <w:proofErr w:type="spellStart"/>
       <w:r>
         <w:rPr>
-          <w:sz w:val="20"/>
-          <w:szCs w:val="20"/>
+          <w:sz w:val="18"/>
+          <w:szCs w:val="18"/>
         </w:rPr>
         <w:t>Prathibha</w:t>
       </w:r>
       <w:proofErr w:type="spellEnd"/>
       <w:r>
         <w:rPr>
-          <w:sz w:val="20"/>
-          <w:szCs w:val="20"/>
+          <w:sz w:val="18"/>
+          <w:szCs w:val="18"/>
         </w:rPr>
         <w:t xml:space="preserve"> S, and Awal </w:t>
       </w:r>
       <w:proofErr w:type="spellStart"/>
       <w:r>
         <w:rPr>
-          <w:sz w:val="20"/>
-          <w:szCs w:val="20"/>
+          <w:sz w:val="18"/>
+          <w:szCs w:val="18"/>
         </w:rPr>
         <w:t>Halifa</w:t>
       </w:r>
       <w:proofErr w:type="spellEnd"/>
       <w:r>
         <w:rPr>
-          <w:sz w:val="20"/>
-          <w:szCs w:val="20"/>
+          <w:sz w:val="18"/>
+          <w:szCs w:val="18"/>
         </w:rPr>
         <w:t xml:space="preserve">. </w:t>
       </w:r>
       <w:proofErr w:type="spellStart"/>
       <w:r>
         <w:rPr>
-          <w:sz w:val="20"/>
-          <w:szCs w:val="20"/>
+          <w:sz w:val="18"/>
+          <w:szCs w:val="18"/>
         </w:rPr>
         <w:t>Hindawi</w:t>
       </w:r>
       <w:proofErr w:type="spellEnd"/>
       <w:r>
         <w:rPr>
-          <w:sz w:val="20"/>
-          <w:szCs w:val="20"/>
+          <w:sz w:val="18"/>
+          <w:szCs w:val="18"/>
         </w:rPr>
         <w:t xml:space="preserve"> Computational Intelligence and Neuroscience, Volume 2022, Article ID 9261438, Methods for Facial Expression Recognition with Applications in Challenging Situations </w:t>
       </w:r>
       <w:hyperlink r:id="rId9" w:history="1">
         <w:r>
           <w:rPr>
-            <w:sz w:val="20"/>
-            <w:szCs w:val="20"/>
+            <w:sz w:val="18"/>
+            <w:szCs w:val="18"/>
           </w:rPr>
           <w:t>https://doi.org/10.1155/2022/9261438</w:t>
         </w:r>
@@ -3701,8 +3664,8 @@
         <w:pStyle w:val="NoSpacing"/>
         <w:jc w:val="both"/>
         <w:rPr>
-          <w:sz w:val="20"/>
-          <w:szCs w:val="20"/>
+          <w:sz w:val="18"/>
+          <w:szCs w:val="18"/>
         </w:rPr>
       </w:pPr>
     </w:p>
@@ -3711,44 +3674,44 @@
         <w:pStyle w:val="NoSpacing"/>
         <w:jc w:val="both"/>
         <w:rPr>
-          <w:sz w:val="20"/>
-          <w:szCs w:val="20"/>
-        </w:rPr>
-      </w:pPr>
-      <w:r>
-        <w:rPr>
-          <w:sz w:val="20"/>
-          <w:szCs w:val="20"/>
+          <w:sz w:val="18"/>
+          <w:szCs w:val="18"/>
+        </w:rPr>
+      </w:pPr>
+      <w:r>
+        <w:rPr>
+          <w:sz w:val="18"/>
+          <w:szCs w:val="18"/>
         </w:rPr>
         <w:t>[</w:t>
       </w:r>
       <w:r>
         <w:rPr>
-          <w:sz w:val="20"/>
-          <w:szCs w:val="20"/>
+          <w:sz w:val="18"/>
+          <w:szCs w:val="18"/>
         </w:rPr>
         <w:t>2</w:t>
       </w:r>
       <w:r>
         <w:rPr>
-          <w:sz w:val="20"/>
-          <w:szCs w:val="20"/>
+          <w:sz w:val="18"/>
+          <w:szCs w:val="18"/>
         </w:rPr>
         <w:t xml:space="preserve">] G. K. Sahoo, J. </w:t>
       </w:r>
       <w:proofErr w:type="spellStart"/>
       <w:r>
         <w:rPr>
-          <w:sz w:val="20"/>
-          <w:szCs w:val="20"/>
+          <w:sz w:val="18"/>
+          <w:szCs w:val="18"/>
         </w:rPr>
         <w:t>Ponduru</w:t>
       </w:r>
       <w:proofErr w:type="spellEnd"/>
       <w:r>
         <w:rPr>
-          <w:sz w:val="20"/>
-          <w:szCs w:val="20"/>
+          <w:sz w:val="18"/>
+          <w:szCs w:val="18"/>
         </w:rPr>
         <w:t>, S. K. Das and P. Singh, "Deep Leaning-Based Facial Expression Recognition in FER2013 Database: An in-Vehicle Application," 2022 IEEE 19th India Council International Conference (INDICON), Kochi, India, 2022</w:t>
       </w:r>
@@ -3756,93 +3719,86 @@
     <w:p>
       <w:pPr>
         <w:rPr>
-          <w:sz w:val="20"/>
-          <w:szCs w:val="20"/>
-        </w:rPr>
-      </w:pPr>
-    </w:p>
-    <w:p>
-      <w:pPr>
-        <w:rPr>
-          <w:sz w:val="20"/>
-          <w:szCs w:val="20"/>
-        </w:rPr>
-      </w:pPr>
-      <w:r>
-        <w:rPr>
-          <w:sz w:val="20"/>
-          <w:szCs w:val="20"/>
-        </w:rPr>
-        <w:t xml:space="preserve">[3] </w:t>
-      </w:r>
-      <w:r>
-        <w:rPr>
-          <w:sz w:val="20"/>
-          <w:szCs w:val="20"/>
-        </w:rPr>
-        <w:t xml:space="preserve">H. A. </w:t>
+          <w:sz w:val="18"/>
+          <w:szCs w:val="18"/>
+        </w:rPr>
+      </w:pPr>
+    </w:p>
+    <w:p>
+      <w:pPr>
+        <w:rPr>
+          <w:sz w:val="18"/>
+          <w:szCs w:val="18"/>
+        </w:rPr>
+      </w:pPr>
+      <w:r>
+        <w:rPr>
+          <w:sz w:val="18"/>
+          <w:szCs w:val="18"/>
+        </w:rPr>
+        <w:t xml:space="preserve">[3] H. A. </w:t>
       </w:r>
       <w:proofErr w:type="spellStart"/>
       <w:r>
         <w:rPr>
-          <w:sz w:val="20"/>
-          <w:szCs w:val="20"/>
+          <w:sz w:val="18"/>
+          <w:szCs w:val="18"/>
         </w:rPr>
         <w:t>Meshram</w:t>
       </w:r>
       <w:proofErr w:type="spellEnd"/>
       <w:r>
         <w:rPr>
-          <w:sz w:val="20"/>
-          <w:szCs w:val="20"/>
+          <w:sz w:val="18"/>
+          <w:szCs w:val="18"/>
         </w:rPr>
         <w:t xml:space="preserve">, M. G. </w:t>
       </w:r>
       <w:proofErr w:type="spellStart"/>
       <w:r>
         <w:rPr>
-          <w:sz w:val="20"/>
-          <w:szCs w:val="20"/>
+          <w:sz w:val="18"/>
+          <w:szCs w:val="18"/>
         </w:rPr>
         <w:t>Sonkusare</w:t>
       </w:r>
       <w:proofErr w:type="spellEnd"/>
       <w:r>
         <w:rPr>
-          <w:sz w:val="20"/>
-          <w:szCs w:val="20"/>
+          <w:sz w:val="18"/>
+          <w:szCs w:val="18"/>
         </w:rPr>
         <w:t xml:space="preserve">, P. Acharya and S. Prakash, "Facial Emotional Expression Regulation to Control the Semi-Autonomous Vehicle Driving," 2020 IEEE International Conference for Innovation in Technology (INOCON), </w:t>
       </w:r>
       <w:proofErr w:type="spellStart"/>
       <w:r>
         <w:rPr>
-          <w:sz w:val="20"/>
-          <w:szCs w:val="20"/>
+          <w:sz w:val="18"/>
+          <w:szCs w:val="18"/>
         </w:rPr>
         <w:t>Bangluru</w:t>
       </w:r>
       <w:proofErr w:type="spellEnd"/>
       <w:r>
         <w:rPr>
-          <w:sz w:val="20"/>
-          <w:szCs w:val="20"/>
+          <w:sz w:val="18"/>
+          <w:szCs w:val="18"/>
         </w:rPr>
         <w:t xml:space="preserve">, India, 2020, pp. 1-5, </w:t>
       </w:r>
       <w:proofErr w:type="spellStart"/>
       <w:r>
         <w:rPr>
-          <w:sz w:val="20"/>
-          <w:szCs w:val="20"/>
+          <w:sz w:val="18"/>
+          <w:szCs w:val="18"/>
         </w:rPr>
         <w:t>doi</w:t>
       </w:r>
       <w:proofErr w:type="spellEnd"/>
       <w:r>
         <w:rPr>
-          <w:sz w:val="20"/>
-          <w:szCs w:val="20"/>
+          <w:sz w:val="18"/>
+          <w:szCs w:val="18"/>
         </w:rPr>
         <w:t>: 10.1109/INOCON50539.2020.9298197.</w:t>
       </w:r>
@@ -3860,7 +3816,7 @@
       <w:footerReference w:type="default" r:id="rId11"/>
       <w:footerReference w:type="first" r:id="rId12"/>
       <w:pgSz w:w="12240" w:h="15840"/>
-      <w:pgMar w:top="1170" w:right="1440" w:bottom="1440" w:left="1440" w:header="720" w:footer="720" w:gutter="0"/>
+      <w:pgMar w:top="810" w:right="1440" w:bottom="1440" w:left="1440" w:header="720" w:footer="720" w:gutter="0"/>
       <w:pgNumType w:start="1"/>
       <w:cols w:space="720"/>
     </w:sectPr>

</xml_diff>

<commit_message>
Created PDF Release Candidate for Survey Report
</commit_message>
<xml_diff>
--- a/01_Documentation/Technology Survey Report.docx
+++ b/01_Documentation/Technology Survey Report.docx
@@ -1060,7 +1060,7 @@
       <w:tblGrid>
         <w:gridCol w:w="3869"/>
         <w:gridCol w:w="2338"/>
-        <w:gridCol w:w="2338"/>
+        <w:gridCol w:w="2158"/>
       </w:tblGrid>
       <w:tr>
         <w:trPr>
@@ -1141,7 +1141,7 @@
         </w:tc>
         <w:tc>
           <w:tcPr>
-            <w:tcW w:w="2338" w:type="dxa"/>
+            <w:tcW w:w="2158" w:type="dxa"/>
             <w:shd w:val="clear" w:color="auto" w:fill="BFBFBF" w:themeFill="background1" w:themeFillShade="BF"/>
           </w:tcPr>
           <w:p>
@@ -1218,7 +1218,7 @@
         </w:tc>
         <w:tc>
           <w:tcPr>
-            <w:tcW w:w="2338" w:type="dxa"/>
+            <w:tcW w:w="2158" w:type="dxa"/>
           </w:tcPr>
           <w:p>
             <w:pPr>
@@ -1275,7 +1275,7 @@
         </w:tc>
         <w:tc>
           <w:tcPr>
-            <w:tcW w:w="2338" w:type="dxa"/>
+            <w:tcW w:w="2158" w:type="dxa"/>
           </w:tcPr>
           <w:p>
             <w:pPr>
@@ -1341,7 +1341,7 @@
         </w:tc>
         <w:tc>
           <w:tcPr>
-            <w:tcW w:w="2338" w:type="dxa"/>
+            <w:tcW w:w="2158" w:type="dxa"/>
           </w:tcPr>
           <w:p>
             <w:pPr>
@@ -1414,7 +1414,7 @@
         </w:tc>
         <w:tc>
           <w:tcPr>
-            <w:tcW w:w="2338" w:type="dxa"/>
+            <w:tcW w:w="2158" w:type="dxa"/>
           </w:tcPr>
           <w:p>
             <w:pPr>
@@ -1479,7 +1479,7 @@
         </w:tc>
         <w:tc>
           <w:tcPr>
-            <w:tcW w:w="2338" w:type="dxa"/>
+            <w:tcW w:w="2158" w:type="dxa"/>
           </w:tcPr>
           <w:p>
             <w:pPr>
@@ -1536,7 +1536,7 @@
         </w:tc>
         <w:tc>
           <w:tcPr>
-            <w:tcW w:w="2338" w:type="dxa"/>
+            <w:tcW w:w="2158" w:type="dxa"/>
           </w:tcPr>
           <w:p>
             <w:pPr>
@@ -1602,7 +1602,7 @@
         </w:tc>
         <w:tc>
           <w:tcPr>
-            <w:tcW w:w="2338" w:type="dxa"/>
+            <w:tcW w:w="2158" w:type="dxa"/>
           </w:tcPr>
           <w:p>
             <w:pPr>
@@ -1630,25 +1630,16 @@
         <w:pStyle w:val="NoSpacing"/>
         <w:jc w:val="both"/>
         <w:rPr>
-          <w:sz w:val="18"/>
-          <w:szCs w:val="18"/>
-        </w:rPr>
-      </w:pPr>
-    </w:p>
-    <w:p>
-      <w:pPr>
-        <w:pStyle w:val="NoSpacing"/>
-        <w:jc w:val="both"/>
-        <w:rPr>
-          <w:sz w:val="19"/>
-          <w:szCs w:val="19"/>
-        </w:rPr>
-      </w:pPr>
-      <w:r>
-        <w:rPr>
-          <w:sz w:val="19"/>
-          <w:szCs w:val="19"/>
-        </w:rPr>
+          <w:sz w:val="19"/>
+          <w:szCs w:val="19"/>
+        </w:rPr>
+      </w:pPr>
+      <w:r>
+        <w:rPr>
+          <w:sz w:val="19"/>
+          <w:szCs w:val="19"/>
+        </w:rPr>
+        <w:lastRenderedPageBreak/>
         <w:t xml:space="preserve">The </w:t>
       </w:r>
       <w:r>
@@ -2422,7 +2413,23 @@
           <w:sz w:val="19"/>
           <w:szCs w:val="19"/>
         </w:rPr>
-        <w:t>This research is all about making computers better at understanding how we feel just by looking at us, listening to us, and maybe even by picking other subtle clues in the expressions. The goal is to bridge the gap between the basic emotions that a compute can currently recognize and the complex emotions we experience.</w:t>
+        <w:t xml:space="preserve">This research is all about making computers better at understanding how we feel just by looking at us, listening to us, and maybe even by picking other subtle clues in the expressions. The goal is to bridge the gap between the basic emotions that a </w:t>
+      </w:r>
+      <w:proofErr w:type="gramStart"/>
+      <w:r>
+        <w:rPr>
+          <w:sz w:val="19"/>
+          <w:szCs w:val="19"/>
+        </w:rPr>
+        <w:t>compute</w:t>
+      </w:r>
+      <w:proofErr w:type="gramEnd"/>
+      <w:r>
+        <w:rPr>
+          <w:sz w:val="19"/>
+          <w:szCs w:val="19"/>
+        </w:rPr>
+        <w:t xml:space="preserve"> can currently recognize and the complex emotions we experience.</w:t>
       </w:r>
     </w:p>
     <w:p>
@@ -2629,6 +2636,70 @@
           <w:sz w:val="19"/>
           <w:szCs w:val="19"/>
         </w:rPr>
+        <w:t xml:space="preserve">. The algorithm for the first approach includes loading the FER2013 database (the same database that the </w:t>
+      </w:r>
+      <w:proofErr w:type="spellStart"/>
+      <w:r>
+        <w:rPr>
+          <w:sz w:val="19"/>
+          <w:szCs w:val="19"/>
+        </w:rPr>
+        <w:t>FERSys</w:t>
+      </w:r>
+      <w:proofErr w:type="spellEnd"/>
+      <w:r>
+        <w:rPr>
+          <w:sz w:val="19"/>
+          <w:szCs w:val="19"/>
+        </w:rPr>
+        <w:t xml:space="preserve"> system will use), utilizing preprocessing methods, splitting the dataset into training and testing models, and building the CNN using defined convolutional layers such as </w:t>
+      </w:r>
+      <w:proofErr w:type="spellStart"/>
+      <w:r>
+        <w:rPr>
+          <w:sz w:val="19"/>
+          <w:szCs w:val="19"/>
+        </w:rPr>
+        <w:t>maxPooling</w:t>
+      </w:r>
+      <w:proofErr w:type="spellEnd"/>
+      <w:r>
+        <w:rPr>
+          <w:sz w:val="19"/>
+          <w:szCs w:val="19"/>
+        </w:rPr>
+        <w:t xml:space="preserve">, </w:t>
+      </w:r>
+      <w:proofErr w:type="spellStart"/>
+      <w:r>
+        <w:rPr>
+          <w:sz w:val="19"/>
+          <w:szCs w:val="19"/>
+        </w:rPr>
+        <w:t>dropOut</w:t>
+      </w:r>
+      <w:proofErr w:type="spellEnd"/>
+      <w:r>
+        <w:rPr>
+          <w:sz w:val="19"/>
+          <w:szCs w:val="19"/>
+        </w:rPr>
+        <w:t xml:space="preserve">, and </w:t>
+      </w:r>
+      <w:proofErr w:type="spellStart"/>
+      <w:r>
+        <w:rPr>
+          <w:sz w:val="19"/>
+          <w:szCs w:val="19"/>
+        </w:rPr>
+        <w:t>softmax</w:t>
+      </w:r>
+      <w:proofErr w:type="spellEnd"/>
+      <w:r>
+        <w:rPr>
+          <w:sz w:val="19"/>
+          <w:szCs w:val="19"/>
+        </w:rPr>
         <w:t xml:space="preserve">. </w:t>
       </w:r>
     </w:p>
@@ -2641,87 +2712,13 @@
           <w:szCs w:val="19"/>
         </w:rPr>
       </w:pPr>
-    </w:p>
-    <w:p>
-      <w:pPr>
-        <w:pStyle w:val="NoSpacing"/>
-        <w:jc w:val="both"/>
-        <w:rPr>
-          <w:sz w:val="19"/>
-          <w:szCs w:val="19"/>
-        </w:rPr>
-      </w:pPr>
       <w:r>
         <w:rPr>
           <w:sz w:val="19"/>
           <w:szCs w:val="19"/>
         </w:rPr>
         <w:lastRenderedPageBreak/>
-        <w:t xml:space="preserve">The algorithm for the first approach includes loading the FER2013 database (the same database that the </w:t>
-      </w:r>
-      <w:proofErr w:type="spellStart"/>
-      <w:r>
-        <w:rPr>
-          <w:sz w:val="19"/>
-          <w:szCs w:val="19"/>
-        </w:rPr>
-        <w:t>FERSys</w:t>
-      </w:r>
-      <w:proofErr w:type="spellEnd"/>
-      <w:r>
-        <w:rPr>
-          <w:sz w:val="19"/>
-          <w:szCs w:val="19"/>
-        </w:rPr>
-        <w:t xml:space="preserve"> system will use), utilizing preprocessing methods, splitting the dataset into training and testing models, and building the CNN using defined convolutional layers such as </w:t>
-      </w:r>
-      <w:proofErr w:type="spellStart"/>
-      <w:r>
-        <w:rPr>
-          <w:sz w:val="19"/>
-          <w:szCs w:val="19"/>
-        </w:rPr>
-        <w:t>maxPooling</w:t>
-      </w:r>
-      <w:proofErr w:type="spellEnd"/>
-      <w:r>
-        <w:rPr>
-          <w:sz w:val="19"/>
-          <w:szCs w:val="19"/>
-        </w:rPr>
-        <w:t xml:space="preserve">, </w:t>
-      </w:r>
-      <w:proofErr w:type="spellStart"/>
-      <w:r>
-        <w:rPr>
-          <w:sz w:val="19"/>
-          <w:szCs w:val="19"/>
-        </w:rPr>
-        <w:t>dropOut</w:t>
-      </w:r>
-      <w:proofErr w:type="spellEnd"/>
-      <w:r>
-        <w:rPr>
-          <w:sz w:val="19"/>
-          <w:szCs w:val="19"/>
-        </w:rPr>
-        <w:t xml:space="preserve">, and </w:t>
-      </w:r>
-      <w:proofErr w:type="spellStart"/>
-      <w:r>
-        <w:rPr>
-          <w:sz w:val="19"/>
-          <w:szCs w:val="19"/>
-        </w:rPr>
-        <w:t>softmax</w:t>
-      </w:r>
-      <w:proofErr w:type="spellEnd"/>
-      <w:r>
-        <w:rPr>
-          <w:sz w:val="19"/>
-          <w:szCs w:val="19"/>
-        </w:rPr>
-        <w:t>. Figure 2 of the article</w:t>
+        <w:t>Figure 2 of the article</w:t>
       </w:r>
       <w:r>
         <w:rPr>
@@ -3214,15 +3211,7 @@
           <w:sz w:val="19"/>
           <w:szCs w:val="19"/>
         </w:rPr>
-        <w:t xml:space="preserve"> can play a crucial role in enhancing safety on the roads</w:t>
-      </w:r>
-      <w:r>
-        <w:rPr>
-          <w:rFonts w:eastAsia="Calibri"/>
-          <w:sz w:val="19"/>
-          <w:szCs w:val="19"/>
-        </w:rPr>
-        <w:t xml:space="preserve">. </w:t>
+        <w:t xml:space="preserve"> can play a crucial role in enhancing safety on the roads. </w:t>
       </w:r>
     </w:p>
     <w:p>
@@ -3346,7 +3335,25 @@
           <w:sz w:val="19"/>
           <w:szCs w:val="19"/>
         </w:rPr>
-        <w:t>In summary, the success of a model depends on more than a complex architecture. It also depends significantly on the quality of the dataset the model is trained on, which provides the necessary experience; clear and well-defined objectives that align with the task, in our case accurately recognizing and classifying different human facial expressions; and the selection of appropriate evaluation metrics to determine how well the model accomplishes this task.</w:t>
+        <w:t xml:space="preserve">In summary, the success of a model depends on more than </w:t>
+      </w:r>
+      <w:proofErr w:type="gramStart"/>
+      <w:r>
+        <w:rPr>
+          <w:rFonts w:eastAsia="Calibri"/>
+          <w:sz w:val="19"/>
+          <w:szCs w:val="19"/>
+        </w:rPr>
+        <w:t>a complex</w:t>
+      </w:r>
+      <w:proofErr w:type="gramEnd"/>
+      <w:r>
+        <w:rPr>
+          <w:rFonts w:eastAsia="Calibri"/>
+          <w:sz w:val="19"/>
+          <w:szCs w:val="19"/>
+        </w:rPr>
+        <w:t xml:space="preserve"> architecture. It also depends significantly on the quality of the dataset the model is trained on, which provides the necessary experience; clear and well-defined objectives that align with the task, in our case accurately recognizing and classifying different human facial expressions; and the selection of appropriate evaluation metrics to determine how well the model accomplishes this task.</w:t>
       </w:r>
     </w:p>
     <w:p>
@@ -3616,7 +3623,7 @@
       <w:footerReference w:type="default" r:id="rId11"/>
       <w:footerReference w:type="first" r:id="rId12"/>
       <w:pgSz w:w="12240" w:h="15840"/>
-      <w:pgMar w:top="1080" w:right="1440" w:bottom="990" w:left="1440" w:header="720" w:footer="720" w:gutter="0"/>
+      <w:pgMar w:top="1080" w:right="1440" w:bottom="990" w:left="1440" w:header="720" w:footer="420" w:gutter="0"/>
       <w:pgNumType w:start="1"/>
       <w:cols w:space="720"/>
     </w:sectPr>
@@ -3775,124 +3782,81 @@
 
 <file path=word/footer2.xml><?xml version="1.0" encoding="utf-8"?>
 <w:ftr xmlns:wpc="http://schemas.microsoft.com/office/word/2010/wordprocessingCanvas" xmlns:cx="http://schemas.microsoft.com/office/drawing/2014/chartex" xmlns:cx1="http://schemas.microsoft.com/office/drawing/2015/9/8/chartex" xmlns:cx2="http://schemas.microsoft.com/office/drawing/2015/10/21/chartex" xmlns:cx3="http://schemas.microsoft.com/office/drawing/2016/5/9/chartex" xmlns:cx4="http://schemas.microsoft.com/office/drawing/2016/5/10/chartex" xmlns:cx5="http://schemas.microsoft.com/office/drawing/2016/5/11/chartex" xmlns:cx6="http://schemas.microsoft.com/office/drawing/2016/5/12/chartex" xmlns:cx7="http://schemas.microsoft.com/office/drawing/2016/5/13/chartex" xmlns:cx8="http://schemas.microsoft.com/office/drawing/2016/5/14/chartex" xmlns:mc="http://schemas.openxmlformats.org/markup-compatibility/2006" xmlns:aink="http://schemas.microsoft.com/office/drawing/2016/ink" xmlns:am3d="http://schemas.microsoft.com/office/drawing/2017/model3d" xmlns:o="urn:schemas-microsoft-com:office:office" xmlns:oel="http://schemas.microsoft.com/office/2019/extlst" xmlns:r="http://schemas.openxmlformats.org/officeDocument/2006/relationships" xmlns:m="http://schemas.openxmlformats.org/officeDocument/2006/math" xmlns:v="urn:schemas-microsoft-com:vml" xmlns:wp14="http://schemas.microsoft.com/office/word/2010/wordprocessingDrawing" xmlns:wp="http://schemas.openxmlformats.org/drawingml/2006/wordprocessingDrawing" xmlns:w10="urn:schemas-microsoft-com:office:word" xmlns:w="http://schemas.openxmlformats.org/wordprocessingml/2006/main" xmlns:w14="http://schemas.microsoft.com/office/word/2010/wordml" xmlns:w15="http://schemas.microsoft.com/office/word/2012/wordml" xmlns:w16cex="http://schemas.microsoft.com/office/word/2018/wordml/cex" xmlns:w16cid="http://schemas.microsoft.com/office/word/2016/wordml/cid" xmlns:w16="http://schemas.microsoft.com/office/word/2018/wordml" xmlns:w16sdtdh="http://schemas.microsoft.com/office/word/2020/wordml/sdtdatahash" xmlns:w16se="http://schemas.microsoft.com/office/word/2015/wordml/symex" xmlns:wpg="http://schemas.microsoft.com/office/word/2010/wordprocessingGroup" xmlns:wpi="http://schemas.microsoft.com/office/word/2010/wordprocessingInk" xmlns:wne="http://schemas.microsoft.com/office/word/2006/wordml" xmlns:wps="http://schemas.microsoft.com/office/word/2010/wordprocessingShape" mc:Ignorable="w14 w15 w16se w16cid w16 w16cex w16sdtdh wp14">
+  <w:sdt>
+    <w:sdtPr>
+      <w:rPr>
+        <w:sz w:val="19"/>
+        <w:szCs w:val="19"/>
+      </w:rPr>
+      <w:id w:val="-587692129"/>
+      <w:docPartObj>
+        <w:docPartGallery w:val="Page Numbers (Bottom of Page)"/>
+        <w:docPartUnique/>
+      </w:docPartObj>
+    </w:sdtPr>
+    <w:sdtEndPr>
+      <w:rPr>
+        <w:noProof/>
+      </w:rPr>
+    </w:sdtEndPr>
+    <w:sdtContent>
+      <w:p>
+        <w:pPr>
+          <w:pStyle w:val="Footer"/>
+          <w:jc w:val="center"/>
+          <w:rPr>
+            <w:sz w:val="19"/>
+            <w:szCs w:val="19"/>
+          </w:rPr>
+        </w:pPr>
+        <w:r>
+          <w:rPr>
+            <w:sz w:val="19"/>
+            <w:szCs w:val="19"/>
+          </w:rPr>
+          <w:fldChar w:fldCharType="begin"/>
+        </w:r>
+        <w:r>
+          <w:rPr>
+            <w:sz w:val="19"/>
+            <w:szCs w:val="19"/>
+          </w:rPr>
+          <w:instrText xml:space="preserve"> PAGE   \* MERGEFORMAT </w:instrText>
+        </w:r>
+        <w:r>
+          <w:rPr>
+            <w:sz w:val="19"/>
+            <w:szCs w:val="19"/>
+          </w:rPr>
+          <w:fldChar w:fldCharType="separate"/>
+        </w:r>
+        <w:r>
+          <w:rPr>
+            <w:noProof/>
+            <w:sz w:val="19"/>
+            <w:szCs w:val="19"/>
+          </w:rPr>
+          <w:t>2</w:t>
+        </w:r>
+        <w:r>
+          <w:rPr>
+            <w:noProof/>
+            <w:sz w:val="19"/>
+            <w:szCs w:val="19"/>
+          </w:rPr>
+          <w:fldChar w:fldCharType="end"/>
+        </w:r>
+      </w:p>
+    </w:sdtContent>
+  </w:sdt>
   <w:p>
     <w:pPr>
       <w:pStyle w:val="Footer"/>
+      <w:rPr>
+        <w:sz w:val="20"/>
+        <w:szCs w:val="20"/>
+      </w:rPr>
     </w:pPr>
-    <w:r>
-      <w:rPr>
-        <w:noProof/>
-      </w:rPr>
-      <mc:AlternateContent>
-        <mc:Choice Requires="wps">
-          <w:drawing>
-            <wp:anchor distT="0" distB="0" distL="0" distR="0" simplePos="0" relativeHeight="251660288" behindDoc="0" locked="0" layoutInCell="1" allowOverlap="1" wp14:anchorId="7BFBC2E5" wp14:editId="3816A0AF">
-              <wp:simplePos x="914400" y="9439275"/>
-              <wp:positionH relativeFrom="page">
-                <wp:align>center</wp:align>
-              </wp:positionH>
-              <wp:positionV relativeFrom="page">
-                <wp:align>bottom</wp:align>
-              </wp:positionV>
-              <wp:extent cx="443865" cy="443865"/>
-              <wp:effectExtent l="0" t="0" r="3810" b="0"/>
-              <wp:wrapNone/>
-              <wp:docPr id="3" name="Text Box 3" descr="Internal">
-                <a:extLst xmlns:a="http://schemas.openxmlformats.org/drawingml/2006/main">
-                  <a:ext uri="{5AE41FA2-C0FF-4470-9BD4-5FADCA87CBE2}">
-                    <aclsh:classification xmlns:aclsh="http://schemas.microsoft.com/office/drawing/2020/classificationShape" classificationOutcomeType="ftr"/>
-                  </a:ext>
-                </a:extLst>
-              </wp:docPr>
-              <wp:cNvGraphicFramePr/>
-              <a:graphic xmlns:a="http://schemas.openxmlformats.org/drawingml/2006/main">
-                <a:graphicData uri="http://schemas.microsoft.com/office/word/2010/wordprocessingShape">
-                  <wps:wsp>
-                    <wps:cNvSpPr txBox="1"/>
-                    <wps:spPr>
-                      <a:xfrm>
-                        <a:off x="0" y="0"/>
-                        <a:ext cx="443865" cy="443865"/>
-                      </a:xfrm>
-                      <a:prstGeom prst="rect">
-                        <a:avLst/>
-                      </a:prstGeom>
-                      <a:noFill/>
-                      <a:ln>
-                        <a:noFill/>
-                      </a:ln>
-                    </wps:spPr>
-                    <wps:txbx>
-                      <w:txbxContent>
-                        <w:p>
-                          <w:pPr>
-                            <w:rPr>
-                              <w:noProof/>
-                              <w:color w:val="000000"/>
-                              <w:sz w:val="16"/>
-                              <w:szCs w:val="16"/>
-                            </w:rPr>
-                          </w:pPr>
-                          <w:r>
-                            <w:rPr>
-                              <w:noProof/>
-                              <w:color w:val="000000"/>
-                              <w:sz w:val="16"/>
-                              <w:szCs w:val="16"/>
-                            </w:rPr>
-                            <w:t>Internal</w:t>
-                          </w:r>
-                        </w:p>
-                      </w:txbxContent>
-                    </wps:txbx>
-                    <wps:bodyPr rot="0" spcFirstLastPara="0" vertOverflow="overflow" horzOverflow="overflow" vert="horz" wrap="none" lIns="0" tIns="0" rIns="0" bIns="190500" numCol="1" spcCol="0" rtlCol="0" fromWordArt="0" anchor="b" anchorCtr="0" forceAA="0" compatLnSpc="1">
-                      <a:prstTxWarp prst="textNoShape">
-                        <a:avLst/>
-                      </a:prstTxWarp>
-                      <a:spAutoFit/>
-                    </wps:bodyPr>
-                  </wps:wsp>
-                </a:graphicData>
-              </a:graphic>
-            </wp:anchor>
-          </w:drawing>
-        </mc:Choice>
-        <mc:Fallback>
-          <w:pict>
-            <v:shapetype w14:anchorId="7BFBC2E5" id="_x0000_t202" coordsize="21600,21600" o:spt="202" path="m,l,21600r21600,l21600,xe">
-              <v:stroke joinstyle="miter"/>
-              <v:path gradientshapeok="t" o:connecttype="rect"/>
-            </v:shapetype>
-            <v:shape id="Text Box 3" o:spid="_x0000_s1027" type="#_x0000_t202" alt="Internal" style="position:absolute;margin-left:0;margin-top:0;width:34.95pt;height:34.95pt;z-index:251660288;visibility:visible;mso-wrap-style:none;mso-wrap-distance-left:0;mso-wrap-distance-top:0;mso-wrap-distance-right:0;mso-wrap-distance-bottom:0;mso-position-horizontal:center;mso-position-horizontal-relative:page;mso-position-vertical:bottom;mso-position-vertical-relative:page;v-text-anchor:bottom" o:gfxdata="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" filled="f" stroked="f">
-              <v:textbox style="mso-fit-shape-to-text:t" inset="0,0,0,15pt">
-                <w:txbxContent>
-                  <w:p>
-                    <w:pPr>
-                      <w:rPr>
-                        <w:noProof/>
-                        <w:color w:val="000000"/>
-                        <w:sz w:val="16"/>
-                        <w:szCs w:val="16"/>
-                      </w:rPr>
-                    </w:pPr>
-                    <w:r>
-                      <w:rPr>
-                        <w:noProof/>
-                        <w:color w:val="000000"/>
-                        <w:sz w:val="16"/>
-                        <w:szCs w:val="16"/>
-                      </w:rPr>
-                      <w:t>Internal</w:t>
-                    </w:r>
-                  </w:p>
-                </w:txbxContent>
-              </v:textbox>
-              <w10:wrap anchorx="page" anchory="page"/>
-            </v:shape>
-          </w:pict>
-        </mc:Fallback>
-      </mc:AlternateContent>
-    </w:r>
   </w:p>
 </w:ftr>
 </file>
@@ -3987,7 +3951,7 @@
               <v:stroke joinstyle="miter"/>
               <v:path gradientshapeok="t" o:connecttype="rect"/>
             </v:shapetype>
-            <v:shape id="Text Box 1" o:spid="_x0000_s1028" type="#_x0000_t202" alt="Internal" style="position:absolute;margin-left:0;margin-top:0;width:34.95pt;height:34.95pt;z-index:251658240;visibility:visible;mso-wrap-style:none;mso-wrap-distance-left:0;mso-wrap-distance-top:0;mso-wrap-distance-right:0;mso-wrap-distance-bottom:0;mso-position-horizontal:center;mso-position-horizontal-relative:page;mso-position-vertical:bottom;mso-position-vertical-relative:page;v-text-anchor:bottom" o:gfxdata="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" filled="f" stroked="f">
+            <v:shape id="Text Box 1" o:spid="_x0000_s1027" type="#_x0000_t202" alt="Internal" style="position:absolute;margin-left:0;margin-top:0;width:34.95pt;height:34.95pt;z-index:251658240;visibility:visible;mso-wrap-style:none;mso-wrap-distance-left:0;mso-wrap-distance-top:0;mso-wrap-distance-right:0;mso-wrap-distance-bottom:0;mso-position-horizontal:center;mso-position-horizontal-relative:page;mso-position-vertical:bottom;mso-position-vertical-relative:page;v-text-anchor:bottom" o:gfxdata="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" filled="f" stroked="f">
               <v:textbox style="mso-fit-shape-to-text:t" inset="0,0,0,15pt">
                 <w:txbxContent>
                   <w:p>
@@ -5895,6 +5859,28 @@
       <w:contextualSpacing/>
     </w:pPr>
   </w:style>
+  <w:style w:type="paragraph" w:styleId="Header">
+    <w:name w:val="header"/>
+    <w:basedOn w:val="Normal"/>
+    <w:link w:val="HeaderChar"/>
+    <w:uiPriority w:val="99"/>
+    <w:unhideWhenUsed/>
+    <w:rsid w:val="0034775B"/>
+    <w:pPr>
+      <w:tabs>
+        <w:tab w:val="center" w:pos="4680"/>
+        <w:tab w:val="right" w:pos="9360"/>
+      </w:tabs>
+      <w:spacing w:line="240" w:lineRule="auto"/>
+    </w:pPr>
+  </w:style>
+  <w:style w:type="character" w:customStyle="1" w:styleId="HeaderChar">
+    <w:name w:val="Header Char"/>
+    <w:basedOn w:val="DefaultParagraphFont"/>
+    <w:link w:val="Header"/>
+    <w:uiPriority w:val="99"/>
+    <w:rsid w:val="0034775B"/>
+  </w:style>
 </w:styles>
 </file>
 

</xml_diff>